<commit_message>
Eisen en wensen toegevoegd aan functioneel ontwerp
</commit_message>
<xml_diff>
--- a/Documentatie/Functioneel Ontwerp.docx
+++ b/Documentatie/Functioneel Ontwerp.docx
@@ -18,6 +18,7 @@
       <w:sdtEndPr>
         <w:rPr>
           <w:color w:val="auto"/>
+          <w:sz w:val="22"/>
         </w:rPr>
       </w:sdtEndPr>
       <w:sdtContent>
@@ -51,7 +52,7 @@
                         <pic:cNvPicPr/>
                       </pic:nvPicPr>
                       <pic:blipFill>
-                        <a:blip r:embed="rId7" cstate="print">
+                        <a:blip r:embed="rId8" cstate="print">
                           <a:extLst>
                             <a:ext uri="{28A0092B-C50C-407E-A947-70E740481C1C}">
                               <a14:useLocalDpi xmlns:a14="http://schemas.microsoft.com/office/drawing/2010/main" val="0"/>
@@ -540,10 +541,673 @@
         </w:p>
       </w:sdtContent>
     </w:sdt>
-    <w:p/>
+    <w:p>
+      <w:pPr>
+        <w:tabs>
+          <w:tab w:val="left" w:pos="1704"/>
+        </w:tabs>
+      </w:pPr>
+    </w:p>
+    <w:p>
+      <w:pPr>
+        <w:pStyle w:val="Kop1"/>
+      </w:pPr>
+      <w:bookmarkStart w:id="0" w:name="_Toc81827654"/>
+      <w:r>
+        <w:t>Inleiding</w:t>
+      </w:r>
+      <w:bookmarkEnd w:id="0"/>
+    </w:p>
+    <w:p>
+      <w:pPr>
+        <w:pStyle w:val="Geenafstand"/>
+      </w:pPr>
+    </w:p>
+    <w:p>
+      <w:pPr>
+        <w:pStyle w:val="Geenafstand"/>
+      </w:pPr>
+      <w:r>
+        <w:t>In dit functioneel ontwerp wordt beschreven hoe de applicatie eruit komt te zien. Dit wordt beschreven in meerdere onderdelen, waaronder: Eisen en wensen (</w:t>
+      </w:r>
+      <w:proofErr w:type="spellStart"/>
+      <w:r>
+        <w:t>MoSCoW</w:t>
+      </w:r>
+      <w:proofErr w:type="spellEnd"/>
+      <w:r>
+        <w:t>), Schetsen en Relevante schema’s.</w:t>
+      </w:r>
+    </w:p>
+    <w:p>
+      <w:pPr>
+        <w:rPr>
+          <w:rFonts w:eastAsiaTheme="minorEastAsia"/>
+          <w:sz w:val="24"/>
+          <w:lang w:eastAsia="nl-NL"/>
+        </w:rPr>
+      </w:pPr>
+      <w:r>
+        <w:br w:type="page"/>
+      </w:r>
+    </w:p>
+    <w:p>
+      <w:pPr>
+        <w:rPr>
+          <w:lang w:eastAsia="nl-NL"/>
+        </w:rPr>
+      </w:pPr>
+    </w:p>
+    <w:sdt>
+      <w:sdtPr>
+        <w:id w:val="1748305026"/>
+        <w:docPartObj>
+          <w:docPartGallery w:val="Table of Contents"/>
+          <w:docPartUnique/>
+        </w:docPartObj>
+      </w:sdtPr>
+      <w:sdtEndPr>
+        <w:rPr>
+          <w:rFonts w:asciiTheme="minorHAnsi" w:eastAsiaTheme="minorHAnsi" w:hAnsiTheme="minorHAnsi" w:cstheme="minorBidi"/>
+          <w:b/>
+          <w:bCs/>
+          <w:color w:val="auto"/>
+          <w:sz w:val="22"/>
+          <w:szCs w:val="22"/>
+          <w:lang w:eastAsia="en-US"/>
+        </w:rPr>
+      </w:sdtEndPr>
+      <w:sdtContent>
+        <w:p>
+          <w:pPr>
+            <w:pStyle w:val="Kopvaninhoudsopgave"/>
+          </w:pPr>
+          <w:r>
+            <w:t>Inhoudsopgave</w:t>
+          </w:r>
+        </w:p>
+        <w:p>
+          <w:pPr>
+            <w:pStyle w:val="Inhopg1"/>
+            <w:tabs>
+              <w:tab w:val="right" w:leader="dot" w:pos="9062"/>
+            </w:tabs>
+            <w:rPr>
+              <w:noProof/>
+            </w:rPr>
+          </w:pPr>
+          <w:r>
+            <w:fldChar w:fldCharType="begin"/>
+          </w:r>
+          <w:r>
+            <w:instrText xml:space="preserve"> TOC \o "1-3" \h \z \u </w:instrText>
+          </w:r>
+          <w:r>
+            <w:fldChar w:fldCharType="separate"/>
+          </w:r>
+          <w:hyperlink w:anchor="_Toc81827654" w:history="1">
+            <w:r>
+              <w:rPr>
+                <w:rStyle w:val="Hyperlink"/>
+                <w:noProof/>
+              </w:rPr>
+              <w:t>Inleiding</w:t>
+            </w:r>
+            <w:r>
+              <w:rPr>
+                <w:noProof/>
+                <w:webHidden/>
+              </w:rPr>
+              <w:tab/>
+            </w:r>
+            <w:r>
+              <w:rPr>
+                <w:noProof/>
+                <w:webHidden/>
+              </w:rPr>
+              <w:fldChar w:fldCharType="begin"/>
+            </w:r>
+            <w:r>
+              <w:rPr>
+                <w:noProof/>
+                <w:webHidden/>
+              </w:rPr>
+              <w:instrText xml:space="preserve"> PAGEREF _Toc81827654 \h </w:instrText>
+            </w:r>
+            <w:r>
+              <w:rPr>
+                <w:noProof/>
+                <w:webHidden/>
+              </w:rPr>
+            </w:r>
+            <w:r>
+              <w:rPr>
+                <w:noProof/>
+                <w:webHidden/>
+              </w:rPr>
+              <w:fldChar w:fldCharType="separate"/>
+            </w:r>
+            <w:r>
+              <w:rPr>
+                <w:noProof/>
+                <w:webHidden/>
+              </w:rPr>
+              <w:t>1</w:t>
+            </w:r>
+            <w:r>
+              <w:rPr>
+                <w:noProof/>
+                <w:webHidden/>
+              </w:rPr>
+              <w:fldChar w:fldCharType="end"/>
+            </w:r>
+          </w:hyperlink>
+        </w:p>
+        <w:p>
+          <w:r>
+            <w:rPr>
+              <w:b/>
+              <w:bCs/>
+            </w:rPr>
+            <w:fldChar w:fldCharType="end"/>
+          </w:r>
+        </w:p>
+      </w:sdtContent>
+    </w:sdt>
+    <w:p>
+      <w:pPr>
+        <w:pStyle w:val="Kop1"/>
+        <w:rPr>
+          <w:lang w:eastAsia="nl-NL"/>
+        </w:rPr>
+      </w:pPr>
+      <w:r>
+        <w:rPr>
+          <w:lang w:eastAsia="nl-NL"/>
+        </w:rPr>
+        <w:br w:type="page"/>
+      </w:r>
+    </w:p>
+    <w:p>
+      <w:pPr>
+        <w:pStyle w:val="Geenafstand"/>
+      </w:pPr>
+    </w:p>
+    <w:p>
+      <w:pPr>
+        <w:pStyle w:val="Kop1"/>
+        <w:rPr>
+          <w:lang w:eastAsia="nl-NL"/>
+        </w:rPr>
+      </w:pPr>
+      <w:r>
+        <w:rPr>
+          <w:lang w:eastAsia="nl-NL"/>
+        </w:rPr>
+        <w:t>Eisen en wensen</w:t>
+      </w:r>
+    </w:p>
+    <w:p>
+      <w:pPr>
+        <w:rPr>
+          <w:lang w:eastAsia="nl-NL"/>
+        </w:rPr>
+      </w:pPr>
+    </w:p>
+    <w:p>
+      <w:pPr>
+        <w:pStyle w:val="Geenafstand"/>
+        <w:rPr>
+          <w:b/>
+          <w:bCs/>
+        </w:rPr>
+      </w:pPr>
+      <w:r>
+        <w:rPr>
+          <w:b/>
+          <w:bCs/>
+        </w:rPr>
+        <w:t>Must have:</w:t>
+      </w:r>
+    </w:p>
+    <w:p>
+      <w:pPr>
+        <w:pStyle w:val="Geenafstand"/>
+      </w:pPr>
+    </w:p>
+    <w:p>
+      <w:pPr>
+        <w:pStyle w:val="Geenafstand"/>
+        <w:numPr>
+          <w:ilvl w:val="0"/>
+          <w:numId w:val="2"/>
+        </w:numPr>
+      </w:pPr>
+      <w:r>
+        <w:t>Accountbeheer</w:t>
+      </w:r>
+      <w:r>
+        <w:t xml:space="preserve"> (Beheerders en gebruikers).</w:t>
+      </w:r>
+    </w:p>
+    <w:p>
+      <w:pPr>
+        <w:pStyle w:val="Geenafstand"/>
+        <w:ind w:left="720"/>
+      </w:pPr>
+    </w:p>
+    <w:p>
+      <w:pPr>
+        <w:pStyle w:val="Geenafstand"/>
+        <w:numPr>
+          <w:ilvl w:val="0"/>
+          <w:numId w:val="2"/>
+        </w:numPr>
+      </w:pPr>
+      <w:r>
+        <w:t>Login en registreer systeem</w:t>
+      </w:r>
+      <w:r>
+        <w:t>.</w:t>
+      </w:r>
+    </w:p>
+    <w:p>
+      <w:pPr>
+        <w:pStyle w:val="Geenafstand"/>
+        <w:ind w:left="720"/>
+      </w:pPr>
+    </w:p>
+    <w:p>
+      <w:pPr>
+        <w:pStyle w:val="Geenafstand"/>
+        <w:numPr>
+          <w:ilvl w:val="0"/>
+          <w:numId w:val="2"/>
+        </w:numPr>
+      </w:pPr>
+      <w:r>
+        <w:t xml:space="preserve">Zodra een klant een afspraak in de agenda zet dient daarvan een e-mail te worden </w:t>
+      </w:r>
+      <w:r>
+        <w:t>v</w:t>
+      </w:r>
+      <w:r>
+        <w:t>erstuurd naar zowel Carlo als naar de klant.</w:t>
+      </w:r>
+    </w:p>
+    <w:p>
+      <w:pPr>
+        <w:pStyle w:val="Geenafstand"/>
+        <w:ind w:left="720"/>
+      </w:pPr>
+    </w:p>
+    <w:p>
+      <w:pPr>
+        <w:pStyle w:val="Geenafstand"/>
+        <w:numPr>
+          <w:ilvl w:val="0"/>
+          <w:numId w:val="2"/>
+        </w:numPr>
+      </w:pPr>
+      <w:r>
+        <w:t>Bij een afspraak</w:t>
+      </w:r>
+      <w:r>
+        <w:t xml:space="preserve"> moet worden vastgelegd wie op welke datum en op welk tijdstip welk voertuig wil komen halen/brengen</w:t>
+      </w:r>
+      <w:r>
+        <w:t>.</w:t>
+      </w:r>
+    </w:p>
+    <w:p>
+      <w:pPr>
+        <w:pStyle w:val="Geenafstand"/>
+        <w:ind w:left="720"/>
+      </w:pPr>
+    </w:p>
+    <w:p>
+      <w:pPr>
+        <w:pStyle w:val="Geenafstand"/>
+        <w:numPr>
+          <w:ilvl w:val="0"/>
+          <w:numId w:val="2"/>
+        </w:numPr>
+      </w:pPr>
+      <w:r>
+        <w:t>Een klant mag alleen de eigen tijdstippen zien in de kalender (zowel uit het verleden als in de toekomst)</w:t>
+      </w:r>
+      <w:r>
+        <w:t>.</w:t>
+      </w:r>
+    </w:p>
+    <w:p>
+      <w:pPr>
+        <w:pStyle w:val="Geenafstand"/>
+        <w:ind w:left="720"/>
+      </w:pPr>
+    </w:p>
+    <w:p>
+      <w:pPr>
+        <w:pStyle w:val="Geenafstand"/>
+        <w:numPr>
+          <w:ilvl w:val="0"/>
+          <w:numId w:val="2"/>
+        </w:numPr>
+      </w:pPr>
+      <w:r>
+        <w:t>Een afspraak kan door de klant worden gecanceld. Ook daarvan dient een bevestiging per email te worden verstuurd.</w:t>
+      </w:r>
+    </w:p>
+    <w:p>
+      <w:pPr>
+        <w:pStyle w:val="Geenafstand"/>
+        <w:ind w:left="720"/>
+      </w:pPr>
+    </w:p>
+    <w:p>
+      <w:pPr>
+        <w:pStyle w:val="Geenafstand"/>
+        <w:numPr>
+          <w:ilvl w:val="0"/>
+          <w:numId w:val="2"/>
+        </w:numPr>
+      </w:pPr>
+      <w:r>
+        <w:t>Een afspraak moet minimaal 2 dagen van tevoren worden gemaakt.</w:t>
+      </w:r>
+    </w:p>
+    <w:p>
+      <w:pPr>
+        <w:pStyle w:val="Geenafstand"/>
+      </w:pPr>
+    </w:p>
+    <w:p>
+      <w:pPr>
+        <w:pStyle w:val="Geenafstand"/>
+        <w:numPr>
+          <w:ilvl w:val="0"/>
+          <w:numId w:val="2"/>
+        </w:numPr>
+      </w:pPr>
+      <w:r>
+        <w:t>Carlo</w:t>
+      </w:r>
+      <w:r>
+        <w:t xml:space="preserve"> rekent</w:t>
+      </w:r>
+      <w:r>
+        <w:t xml:space="preserve"> op dit moment 45 euro per meter (naar boven afgerond op halve meters). De breedte van het voertuig is niet van belang</w:t>
+      </w:r>
+      <w:r>
+        <w:t>.</w:t>
+      </w:r>
+    </w:p>
+    <w:p>
+      <w:pPr>
+        <w:pStyle w:val="Geenafstand"/>
+      </w:pPr>
+    </w:p>
+    <w:p>
+      <w:pPr>
+        <w:pStyle w:val="Geenafstand"/>
+        <w:numPr>
+          <w:ilvl w:val="0"/>
+          <w:numId w:val="2"/>
+        </w:numPr>
+      </w:pPr>
+      <w:r>
+        <w:t>Contracten gelden per jaar. Mocht een klant het contract willen beëindigen (bijvoorbeeld omdat het voertuig is verkocht) dan vind geen terugbetaling plaats, maar vanaf de dag waarop het contract is afgelopen komt wel weer een plaats beschikbaar. Beëindigen van een contract kan de klant alleen telefonisch doen</w:t>
+      </w:r>
+      <w:r>
+        <w:t>.</w:t>
+      </w:r>
+    </w:p>
+    <w:p>
+      <w:pPr>
+        <w:pStyle w:val="Geenafstand"/>
+        <w:ind w:left="720"/>
+      </w:pPr>
+    </w:p>
+    <w:p>
+      <w:pPr>
+        <w:pStyle w:val="Geenafstand"/>
+        <w:numPr>
+          <w:ilvl w:val="0"/>
+          <w:numId w:val="2"/>
+        </w:numPr>
+      </w:pPr>
+      <w:r>
+        <w:t>Een contract gaat in op de datum waarop de klant het voertuig voor het eerst komt brengen. Op dat moment dient een betaling plaats te vinden ter grootte van het resterende deel van het jaar. Contracten worden automatisch verlengd per 1 januari als het niet is opgezegd door de klant. Begin januari wordt naar alle klanten per e-mail een factuur gestuurd voor het nieuwe kalenderjaar</w:t>
+      </w:r>
+      <w:r>
+        <w:t>.</w:t>
+      </w:r>
+    </w:p>
+    <w:p>
+      <w:pPr>
+        <w:pStyle w:val="Geenafstand"/>
+        <w:ind w:left="720"/>
+      </w:pPr>
+    </w:p>
+    <w:p>
+      <w:pPr>
+        <w:pStyle w:val="Geenafstand"/>
+        <w:numPr>
+          <w:ilvl w:val="0"/>
+          <w:numId w:val="2"/>
+        </w:numPr>
+      </w:pPr>
+      <w:r>
+        <w:t>Carlo of zijn vrouw voegen zelf de klant- en voertuiggegevens in. Zodra een nieuw voertuig in het systeem wordt gezet dient automatisch een contract naar de klant te worden verstuurd per e-mail. Ook als een contract voor een voertuig wordt beëindigd dient de klant hiervan een bevestiging per e-mail te krijgen.</w:t>
+      </w:r>
+    </w:p>
+    <w:p>
+      <w:pPr>
+        <w:pStyle w:val="Geenafstand"/>
+        <w:ind w:left="720"/>
+      </w:pPr>
+    </w:p>
+    <w:p>
+      <w:pPr>
+        <w:pStyle w:val="Geenafstand"/>
+        <w:numPr>
+          <w:ilvl w:val="0"/>
+          <w:numId w:val="2"/>
+        </w:numPr>
+      </w:pPr>
+      <w:r>
+        <w:t>Klanten mogen zo vaak als ze willen hun voertuig komen halen of brengen, mits het 2 dagen van tevoren is gemeld.</w:t>
+      </w:r>
+    </w:p>
+    <w:p>
+      <w:pPr>
+        <w:pStyle w:val="Geenafstand"/>
+      </w:pPr>
+    </w:p>
+    <w:p>
+      <w:pPr>
+        <w:pStyle w:val="Geenafstand"/>
+        <w:numPr>
+          <w:ilvl w:val="0"/>
+          <w:numId w:val="2"/>
+        </w:numPr>
+      </w:pPr>
+      <w:r>
+        <w:t>Carlo (en andere beheerders) kunnen altijd alle gemaakte afspraken zien in de kalender</w:t>
+      </w:r>
+      <w:r>
+        <w:t>.</w:t>
+      </w:r>
+    </w:p>
+    <w:p>
+      <w:pPr>
+        <w:pStyle w:val="Geenafstand"/>
+        <w:ind w:left="720"/>
+      </w:pPr>
+    </w:p>
+    <w:p>
+      <w:pPr>
+        <w:pStyle w:val="Geenafstand"/>
+        <w:numPr>
+          <w:ilvl w:val="0"/>
+          <w:numId w:val="2"/>
+        </w:numPr>
+      </w:pPr>
+      <w:r>
+        <w:t>Een beheerder moet dagen kunnen blokkeren, waarop halen of brengen niet mogelijk is. Bijvoorbeeld op feestdagen of wanneer Carlo zelf verhinderd is.</w:t>
+      </w:r>
+    </w:p>
+    <w:p>
+      <w:pPr>
+        <w:pStyle w:val="Geenafstand"/>
+        <w:rPr>
+          <w:b/>
+          <w:bCs/>
+        </w:rPr>
+      </w:pPr>
+    </w:p>
+    <w:p>
+      <w:pPr>
+        <w:pStyle w:val="Geenafstand"/>
+        <w:rPr>
+          <w:b/>
+          <w:bCs/>
+        </w:rPr>
+      </w:pPr>
+      <w:r>
+        <w:rPr>
+          <w:b/>
+          <w:bCs/>
+        </w:rPr>
+        <w:t>Should have:</w:t>
+      </w:r>
+    </w:p>
+    <w:p>
+      <w:pPr>
+        <w:pStyle w:val="Geenafstand"/>
+      </w:pPr>
+    </w:p>
+    <w:p>
+      <w:pPr>
+        <w:pStyle w:val="Geenafstand"/>
+        <w:numPr>
+          <w:ilvl w:val="0"/>
+          <w:numId w:val="3"/>
+        </w:numPr>
+      </w:pPr>
+      <w:r>
+        <w:t>Niet alle plekken zijn geschikt voor campers, omdat het in- en uitrijden van een camper lastiger is dan van een caravan.</w:t>
+      </w:r>
+    </w:p>
+    <w:p>
+      <w:pPr>
+        <w:pStyle w:val="Geenafstand"/>
+        <w:ind w:left="720"/>
+      </w:pPr>
+    </w:p>
+    <w:p>
+      <w:pPr>
+        <w:pStyle w:val="Geenafstand"/>
+        <w:numPr>
+          <w:ilvl w:val="0"/>
+          <w:numId w:val="3"/>
+        </w:numPr>
+      </w:pPr>
+      <w:r>
+        <w:t>Carlo wil op ieder moment een uitdraai kunnen maken van de afspraken voor de eerstvolgende 7 dagen.</w:t>
+      </w:r>
+    </w:p>
+    <w:p>
+      <w:pPr>
+        <w:pStyle w:val="Geenafstand"/>
+      </w:pPr>
+    </w:p>
+    <w:p>
+      <w:pPr>
+        <w:pStyle w:val="Geenafstand"/>
+        <w:numPr>
+          <w:ilvl w:val="0"/>
+          <w:numId w:val="2"/>
+        </w:numPr>
+      </w:pPr>
+      <w:r>
+        <w:t>Niet alle klanten van Carlo zijn handig met internet en daarom moet het mogelijk blijven dat klanten telefonisch of via Whatsapp doorgeven dat ze hun voertuig willen komen ophalen of brengen. Carlo of zijn vrouw voeren het dan zelf namens de klant in de applicatie in.</w:t>
+      </w:r>
+    </w:p>
+    <w:p>
+      <w:pPr>
+        <w:pStyle w:val="Geenafstand"/>
+        <w:rPr>
+          <w:b/>
+          <w:bCs/>
+        </w:rPr>
+      </w:pPr>
+    </w:p>
+    <w:p>
+      <w:pPr>
+        <w:pStyle w:val="Geenafstand"/>
+        <w:rPr>
+          <w:b/>
+          <w:bCs/>
+        </w:rPr>
+      </w:pPr>
+      <w:r>
+        <w:rPr>
+          <w:b/>
+          <w:bCs/>
+        </w:rPr>
+        <w:t>Could have:</w:t>
+      </w:r>
+    </w:p>
+    <w:p>
+      <w:pPr>
+        <w:pStyle w:val="Geenafstand"/>
+        <w:rPr>
+          <w:b/>
+          <w:bCs/>
+        </w:rPr>
+      </w:pPr>
+    </w:p>
+    <w:p>
+      <w:pPr>
+        <w:pStyle w:val="Geenafstand"/>
+        <w:numPr>
+          <w:ilvl w:val="0"/>
+          <w:numId w:val="3"/>
+        </w:numPr>
+      </w:pPr>
+      <w:r>
+        <w:t>Het is niet uitgesloten dat de prijs per meter voor de stalling zal veranderen, de vraag naar opslagruimte voor een camper of caravan is als gevolg van Corona enorm gestegen. Vooral campers zijn zeer populair geworden en Carlo overweegt dan ook voor 2022 de prijs voor het stallen van een camper te verhogen naar 60 euro per meter (nog steeds naar boven afgerond op halve meters).</w:t>
+      </w:r>
+    </w:p>
+    <w:p>
+      <w:pPr>
+        <w:pStyle w:val="Geenafstand"/>
+        <w:rPr>
+          <w:b/>
+          <w:bCs/>
+        </w:rPr>
+      </w:pPr>
+    </w:p>
+    <w:p>
+      <w:pPr>
+        <w:pStyle w:val="Geenafstand"/>
+        <w:rPr>
+          <w:b/>
+          <w:bCs/>
+        </w:rPr>
+      </w:pPr>
+      <w:r>
+        <w:rPr>
+          <w:b/>
+          <w:bCs/>
+        </w:rPr>
+        <w:t>Wouldn’t have:</w:t>
+      </w:r>
+    </w:p>
     <w:sectPr>
-      <w:headerReference w:type="default" r:id="rId8"/>
-      <w:footerReference w:type="default" r:id="rId9"/>
+      <w:headerReference w:type="default" r:id="rId9"/>
+      <w:footerReference w:type="default" r:id="rId10"/>
       <w:pgSz w:w="11906" w:h="16838"/>
       <w:pgMar w:top="1417" w:right="1417" w:bottom="1417" w:left="1417" w:header="708" w:footer="708" w:gutter="0"/>
       <w:pgNumType w:start="0"/>
@@ -789,6 +1453,359 @@
     </w:pPr>
   </w:p>
 </w:hdr>
+</file>
+
+<file path=word/numbering.xml><?xml version="1.0" encoding="utf-8"?>
+<w:numbering xmlns:wpc="http://schemas.microsoft.com/office/word/2010/wordprocessingCanvas" xmlns:cx="http://schemas.microsoft.com/office/drawing/2014/chartex" xmlns:cx1="http://schemas.microsoft.com/office/drawing/2015/9/8/chartex" xmlns:cx2="http://schemas.microsoft.com/office/drawing/2015/10/21/chartex" xmlns:cx3="http://schemas.microsoft.com/office/drawing/2016/5/9/chartex" xmlns:cx4="http://schemas.microsoft.com/office/drawing/2016/5/10/chartex" xmlns:cx5="http://schemas.microsoft.com/office/drawing/2016/5/11/chartex" xmlns:cx6="http://schemas.microsoft.com/office/drawing/2016/5/12/chartex" xmlns:cx7="http://schemas.microsoft.com/office/drawing/2016/5/13/chartex" xmlns:cx8="http://schemas.microsoft.com/office/drawing/2016/5/14/chartex" xmlns:mc="http://schemas.openxmlformats.org/markup-compatibility/2006" xmlns:aink="http://schemas.microsoft.com/office/drawing/2016/ink" xmlns:am3d="http://schemas.microsoft.com/office/drawing/2017/model3d" xmlns:o="urn:schemas-microsoft-com:office:office" xmlns:r="http://schemas.openxmlformats.org/officeDocument/2006/relationships" xmlns:m="http://schemas.openxmlformats.org/officeDocument/2006/math" xmlns:v="urn:schemas-microsoft-com:vml" xmlns:wp14="http://schemas.microsoft.com/office/word/2010/wordprocessingDrawing" xmlns:wp="http://schemas.openxmlformats.org/drawingml/2006/wordprocessingDrawing" xmlns:w10="urn:schemas-microsoft-com:office:word" xmlns:w="http://schemas.openxmlformats.org/wordprocessingml/2006/main" xmlns:w14="http://schemas.microsoft.com/office/word/2010/wordml" xmlns:w15="http://schemas.microsoft.com/office/word/2012/wordml" xmlns:w16cex="http://schemas.microsoft.com/office/word/2018/wordml/cex" xmlns:w16cid="http://schemas.microsoft.com/office/word/2016/wordml/cid" xmlns:w16="http://schemas.microsoft.com/office/word/2018/wordml" xmlns:w16sdtdh="http://schemas.microsoft.com/office/word/2020/wordml/sdtdatahash" xmlns:w16se="http://schemas.microsoft.com/office/word/2015/wordml/symex" xmlns:wpg="http://schemas.microsoft.com/office/word/2010/wordprocessingGroup" xmlns:wpi="http://schemas.microsoft.com/office/word/2010/wordprocessingInk" xmlns:wne="http://schemas.microsoft.com/office/word/2006/wordml" xmlns:wps="http://schemas.microsoft.com/office/word/2010/wordprocessingShape" mc:Ignorable="w14 w15 w16se w16cid w16 w16cex w16sdtdh wp14">
+  <w:abstractNum w:abstractNumId="0" w15:restartNumberingAfterBreak="0">
+    <w:nsid w:val="096F1BA6"/>
+    <w:multiLevelType w:val="hybridMultilevel"/>
+    <w:tmpl w:val="16BEBA14"/>
+    <w:lvl w:ilvl="0" w:tplc="04130005">
+      <w:start w:val="1"/>
+      <w:numFmt w:val="bullet"/>
+      <w:lvlText w:val=""/>
+      <w:lvlJc w:val="left"/>
+      <w:pPr>
+        <w:ind w:left="720" w:hanging="360"/>
+      </w:pPr>
+      <w:rPr>
+        <w:rFonts w:ascii="Wingdings" w:hAnsi="Wingdings" w:hint="default"/>
+      </w:rPr>
+    </w:lvl>
+    <w:lvl w:ilvl="1" w:tplc="04130003" w:tentative="1">
+      <w:start w:val="1"/>
+      <w:numFmt w:val="bullet"/>
+      <w:lvlText w:val="o"/>
+      <w:lvlJc w:val="left"/>
+      <w:pPr>
+        <w:ind w:left="1440" w:hanging="360"/>
+      </w:pPr>
+      <w:rPr>
+        <w:rFonts w:ascii="Courier New" w:hAnsi="Courier New" w:cs="Courier New" w:hint="default"/>
+      </w:rPr>
+    </w:lvl>
+    <w:lvl w:ilvl="2" w:tplc="04130005" w:tentative="1">
+      <w:start w:val="1"/>
+      <w:numFmt w:val="bullet"/>
+      <w:lvlText w:val=""/>
+      <w:lvlJc w:val="left"/>
+      <w:pPr>
+        <w:ind w:left="2160" w:hanging="360"/>
+      </w:pPr>
+      <w:rPr>
+        <w:rFonts w:ascii="Wingdings" w:hAnsi="Wingdings" w:hint="default"/>
+      </w:rPr>
+    </w:lvl>
+    <w:lvl w:ilvl="3" w:tplc="04130001" w:tentative="1">
+      <w:start w:val="1"/>
+      <w:numFmt w:val="bullet"/>
+      <w:lvlText w:val=""/>
+      <w:lvlJc w:val="left"/>
+      <w:pPr>
+        <w:ind w:left="2880" w:hanging="360"/>
+      </w:pPr>
+      <w:rPr>
+        <w:rFonts w:ascii="Symbol" w:hAnsi="Symbol" w:hint="default"/>
+      </w:rPr>
+    </w:lvl>
+    <w:lvl w:ilvl="4" w:tplc="04130003" w:tentative="1">
+      <w:start w:val="1"/>
+      <w:numFmt w:val="bullet"/>
+      <w:lvlText w:val="o"/>
+      <w:lvlJc w:val="left"/>
+      <w:pPr>
+        <w:ind w:left="3600" w:hanging="360"/>
+      </w:pPr>
+      <w:rPr>
+        <w:rFonts w:ascii="Courier New" w:hAnsi="Courier New" w:cs="Courier New" w:hint="default"/>
+      </w:rPr>
+    </w:lvl>
+    <w:lvl w:ilvl="5" w:tplc="04130005" w:tentative="1">
+      <w:start w:val="1"/>
+      <w:numFmt w:val="bullet"/>
+      <w:lvlText w:val=""/>
+      <w:lvlJc w:val="left"/>
+      <w:pPr>
+        <w:ind w:left="4320" w:hanging="360"/>
+      </w:pPr>
+      <w:rPr>
+        <w:rFonts w:ascii="Wingdings" w:hAnsi="Wingdings" w:hint="default"/>
+      </w:rPr>
+    </w:lvl>
+    <w:lvl w:ilvl="6" w:tplc="04130001" w:tentative="1">
+      <w:start w:val="1"/>
+      <w:numFmt w:val="bullet"/>
+      <w:lvlText w:val=""/>
+      <w:lvlJc w:val="left"/>
+      <w:pPr>
+        <w:ind w:left="5040" w:hanging="360"/>
+      </w:pPr>
+      <w:rPr>
+        <w:rFonts w:ascii="Symbol" w:hAnsi="Symbol" w:hint="default"/>
+      </w:rPr>
+    </w:lvl>
+    <w:lvl w:ilvl="7" w:tplc="04130003" w:tentative="1">
+      <w:start w:val="1"/>
+      <w:numFmt w:val="bullet"/>
+      <w:lvlText w:val="o"/>
+      <w:lvlJc w:val="left"/>
+      <w:pPr>
+        <w:ind w:left="5760" w:hanging="360"/>
+      </w:pPr>
+      <w:rPr>
+        <w:rFonts w:ascii="Courier New" w:hAnsi="Courier New" w:cs="Courier New" w:hint="default"/>
+      </w:rPr>
+    </w:lvl>
+    <w:lvl w:ilvl="8" w:tplc="04130005" w:tentative="1">
+      <w:start w:val="1"/>
+      <w:numFmt w:val="bullet"/>
+      <w:lvlText w:val=""/>
+      <w:lvlJc w:val="left"/>
+      <w:pPr>
+        <w:ind w:left="6480" w:hanging="360"/>
+      </w:pPr>
+      <w:rPr>
+        <w:rFonts w:ascii="Wingdings" w:hAnsi="Wingdings" w:hint="default"/>
+      </w:rPr>
+    </w:lvl>
+  </w:abstractNum>
+  <w:abstractNum w:abstractNumId="1" w15:restartNumberingAfterBreak="0">
+    <w:nsid w:val="76B0132C"/>
+    <w:multiLevelType w:val="hybridMultilevel"/>
+    <w:tmpl w:val="42C8855E"/>
+    <w:lvl w:ilvl="0" w:tplc="04130005">
+      <w:start w:val="1"/>
+      <w:numFmt w:val="bullet"/>
+      <w:lvlText w:val=""/>
+      <w:lvlJc w:val="left"/>
+      <w:pPr>
+        <w:ind w:left="720" w:hanging="360"/>
+      </w:pPr>
+      <w:rPr>
+        <w:rFonts w:ascii="Wingdings" w:hAnsi="Wingdings" w:hint="default"/>
+      </w:rPr>
+    </w:lvl>
+    <w:lvl w:ilvl="1" w:tplc="04130003" w:tentative="1">
+      <w:start w:val="1"/>
+      <w:numFmt w:val="bullet"/>
+      <w:lvlText w:val="o"/>
+      <w:lvlJc w:val="left"/>
+      <w:pPr>
+        <w:ind w:left="1440" w:hanging="360"/>
+      </w:pPr>
+      <w:rPr>
+        <w:rFonts w:ascii="Courier New" w:hAnsi="Courier New" w:cs="Courier New" w:hint="default"/>
+      </w:rPr>
+    </w:lvl>
+    <w:lvl w:ilvl="2" w:tplc="04130005" w:tentative="1">
+      <w:start w:val="1"/>
+      <w:numFmt w:val="bullet"/>
+      <w:lvlText w:val=""/>
+      <w:lvlJc w:val="left"/>
+      <w:pPr>
+        <w:ind w:left="2160" w:hanging="360"/>
+      </w:pPr>
+      <w:rPr>
+        <w:rFonts w:ascii="Wingdings" w:hAnsi="Wingdings" w:hint="default"/>
+      </w:rPr>
+    </w:lvl>
+    <w:lvl w:ilvl="3" w:tplc="04130001" w:tentative="1">
+      <w:start w:val="1"/>
+      <w:numFmt w:val="bullet"/>
+      <w:lvlText w:val=""/>
+      <w:lvlJc w:val="left"/>
+      <w:pPr>
+        <w:ind w:left="2880" w:hanging="360"/>
+      </w:pPr>
+      <w:rPr>
+        <w:rFonts w:ascii="Symbol" w:hAnsi="Symbol" w:hint="default"/>
+      </w:rPr>
+    </w:lvl>
+    <w:lvl w:ilvl="4" w:tplc="04130003" w:tentative="1">
+      <w:start w:val="1"/>
+      <w:numFmt w:val="bullet"/>
+      <w:lvlText w:val="o"/>
+      <w:lvlJc w:val="left"/>
+      <w:pPr>
+        <w:ind w:left="3600" w:hanging="360"/>
+      </w:pPr>
+      <w:rPr>
+        <w:rFonts w:ascii="Courier New" w:hAnsi="Courier New" w:cs="Courier New" w:hint="default"/>
+      </w:rPr>
+    </w:lvl>
+    <w:lvl w:ilvl="5" w:tplc="04130005" w:tentative="1">
+      <w:start w:val="1"/>
+      <w:numFmt w:val="bullet"/>
+      <w:lvlText w:val=""/>
+      <w:lvlJc w:val="left"/>
+      <w:pPr>
+        <w:ind w:left="4320" w:hanging="360"/>
+      </w:pPr>
+      <w:rPr>
+        <w:rFonts w:ascii="Wingdings" w:hAnsi="Wingdings" w:hint="default"/>
+      </w:rPr>
+    </w:lvl>
+    <w:lvl w:ilvl="6" w:tplc="04130001" w:tentative="1">
+      <w:start w:val="1"/>
+      <w:numFmt w:val="bullet"/>
+      <w:lvlText w:val=""/>
+      <w:lvlJc w:val="left"/>
+      <w:pPr>
+        <w:ind w:left="5040" w:hanging="360"/>
+      </w:pPr>
+      <w:rPr>
+        <w:rFonts w:ascii="Symbol" w:hAnsi="Symbol" w:hint="default"/>
+      </w:rPr>
+    </w:lvl>
+    <w:lvl w:ilvl="7" w:tplc="04130003" w:tentative="1">
+      <w:start w:val="1"/>
+      <w:numFmt w:val="bullet"/>
+      <w:lvlText w:val="o"/>
+      <w:lvlJc w:val="left"/>
+      <w:pPr>
+        <w:ind w:left="5760" w:hanging="360"/>
+      </w:pPr>
+      <w:rPr>
+        <w:rFonts w:ascii="Courier New" w:hAnsi="Courier New" w:cs="Courier New" w:hint="default"/>
+      </w:rPr>
+    </w:lvl>
+    <w:lvl w:ilvl="8" w:tplc="04130005" w:tentative="1">
+      <w:start w:val="1"/>
+      <w:numFmt w:val="bullet"/>
+      <w:lvlText w:val=""/>
+      <w:lvlJc w:val="left"/>
+      <w:pPr>
+        <w:ind w:left="6480" w:hanging="360"/>
+      </w:pPr>
+      <w:rPr>
+        <w:rFonts w:ascii="Wingdings" w:hAnsi="Wingdings" w:hint="default"/>
+      </w:rPr>
+    </w:lvl>
+  </w:abstractNum>
+  <w:abstractNum w:abstractNumId="2" w15:restartNumberingAfterBreak="0">
+    <w:nsid w:val="7BEA181E"/>
+    <w:multiLevelType w:val="hybridMultilevel"/>
+    <w:tmpl w:val="CF1626E6"/>
+    <w:lvl w:ilvl="0" w:tplc="04130001">
+      <w:start w:val="1"/>
+      <w:numFmt w:val="bullet"/>
+      <w:lvlText w:val=""/>
+      <w:lvlJc w:val="left"/>
+      <w:pPr>
+        <w:ind w:left="720" w:hanging="360"/>
+      </w:pPr>
+      <w:rPr>
+        <w:rFonts w:ascii="Symbol" w:hAnsi="Symbol" w:hint="default"/>
+      </w:rPr>
+    </w:lvl>
+    <w:lvl w:ilvl="1" w:tplc="04130003" w:tentative="1">
+      <w:start w:val="1"/>
+      <w:numFmt w:val="bullet"/>
+      <w:lvlText w:val="o"/>
+      <w:lvlJc w:val="left"/>
+      <w:pPr>
+        <w:ind w:left="1440" w:hanging="360"/>
+      </w:pPr>
+      <w:rPr>
+        <w:rFonts w:ascii="Courier New" w:hAnsi="Courier New" w:cs="Courier New" w:hint="default"/>
+      </w:rPr>
+    </w:lvl>
+    <w:lvl w:ilvl="2" w:tplc="04130005" w:tentative="1">
+      <w:start w:val="1"/>
+      <w:numFmt w:val="bullet"/>
+      <w:lvlText w:val=""/>
+      <w:lvlJc w:val="left"/>
+      <w:pPr>
+        <w:ind w:left="2160" w:hanging="360"/>
+      </w:pPr>
+      <w:rPr>
+        <w:rFonts w:ascii="Wingdings" w:hAnsi="Wingdings" w:hint="default"/>
+      </w:rPr>
+    </w:lvl>
+    <w:lvl w:ilvl="3" w:tplc="04130001" w:tentative="1">
+      <w:start w:val="1"/>
+      <w:numFmt w:val="bullet"/>
+      <w:lvlText w:val=""/>
+      <w:lvlJc w:val="left"/>
+      <w:pPr>
+        <w:ind w:left="2880" w:hanging="360"/>
+      </w:pPr>
+      <w:rPr>
+        <w:rFonts w:ascii="Symbol" w:hAnsi="Symbol" w:hint="default"/>
+      </w:rPr>
+    </w:lvl>
+    <w:lvl w:ilvl="4" w:tplc="04130003" w:tentative="1">
+      <w:start w:val="1"/>
+      <w:numFmt w:val="bullet"/>
+      <w:lvlText w:val="o"/>
+      <w:lvlJc w:val="left"/>
+      <w:pPr>
+        <w:ind w:left="3600" w:hanging="360"/>
+      </w:pPr>
+      <w:rPr>
+        <w:rFonts w:ascii="Courier New" w:hAnsi="Courier New" w:cs="Courier New" w:hint="default"/>
+      </w:rPr>
+    </w:lvl>
+    <w:lvl w:ilvl="5" w:tplc="04130005" w:tentative="1">
+      <w:start w:val="1"/>
+      <w:numFmt w:val="bullet"/>
+      <w:lvlText w:val=""/>
+      <w:lvlJc w:val="left"/>
+      <w:pPr>
+        <w:ind w:left="4320" w:hanging="360"/>
+      </w:pPr>
+      <w:rPr>
+        <w:rFonts w:ascii="Wingdings" w:hAnsi="Wingdings" w:hint="default"/>
+      </w:rPr>
+    </w:lvl>
+    <w:lvl w:ilvl="6" w:tplc="04130001" w:tentative="1">
+      <w:start w:val="1"/>
+      <w:numFmt w:val="bullet"/>
+      <w:lvlText w:val=""/>
+      <w:lvlJc w:val="left"/>
+      <w:pPr>
+        <w:ind w:left="5040" w:hanging="360"/>
+      </w:pPr>
+      <w:rPr>
+        <w:rFonts w:ascii="Symbol" w:hAnsi="Symbol" w:hint="default"/>
+      </w:rPr>
+    </w:lvl>
+    <w:lvl w:ilvl="7" w:tplc="04130003" w:tentative="1">
+      <w:start w:val="1"/>
+      <w:numFmt w:val="bullet"/>
+      <w:lvlText w:val="o"/>
+      <w:lvlJc w:val="left"/>
+      <w:pPr>
+        <w:ind w:left="5760" w:hanging="360"/>
+      </w:pPr>
+      <w:rPr>
+        <w:rFonts w:ascii="Courier New" w:hAnsi="Courier New" w:cs="Courier New" w:hint="default"/>
+      </w:rPr>
+    </w:lvl>
+    <w:lvl w:ilvl="8" w:tplc="04130005" w:tentative="1">
+      <w:start w:val="1"/>
+      <w:numFmt w:val="bullet"/>
+      <w:lvlText w:val=""/>
+      <w:lvlJc w:val="left"/>
+      <w:pPr>
+        <w:ind w:left="6480" w:hanging="360"/>
+      </w:pPr>
+      <w:rPr>
+        <w:rFonts w:ascii="Wingdings" w:hAnsi="Wingdings" w:hint="default"/>
+      </w:rPr>
+    </w:lvl>
+  </w:abstractNum>
+  <w:num w:numId="1">
+    <w:abstractNumId w:val="2"/>
+  </w:num>
+  <w:num w:numId="2">
+    <w:abstractNumId w:val="1"/>
+  </w:num>
+  <w:num w:numId="3">
+    <w:abstractNumId w:val="0"/>
+  </w:num>
+</w:numbering>
 </file>
 
 <file path=word/styles.xml><?xml version="1.0" encoding="utf-8"?>
@@ -1190,6 +2207,27 @@
     <w:name w:val="Normal"/>
     <w:qFormat/>
   </w:style>
+  <w:style w:type="paragraph" w:styleId="Kop1">
+    <w:name w:val="heading 1"/>
+    <w:basedOn w:val="Standaard"/>
+    <w:next w:val="Standaard"/>
+    <w:link w:val="Kop1Char"/>
+    <w:uiPriority w:val="9"/>
+    <w:qFormat/>
+    <w:rsid w:val="005E260F"/>
+    <w:pPr>
+      <w:keepNext/>
+      <w:keepLines/>
+      <w:spacing w:before="240" w:after="0"/>
+      <w:outlineLvl w:val="0"/>
+    </w:pPr>
+    <w:rPr>
+      <w:rFonts w:asciiTheme="majorHAnsi" w:eastAsiaTheme="majorEastAsia" w:hAnsiTheme="majorHAnsi" w:cstheme="majorBidi"/>
+      <w:color w:val="2F5496" w:themeColor="accent1" w:themeShade="BF"/>
+      <w:sz w:val="32"/>
+      <w:szCs w:val="32"/>
+    </w:rPr>
+  </w:style>
   <w:style w:type="character" w:default="1" w:styleId="Standaardalinea-lettertype">
     <w:name w:val="Default Paragraph Font"/>
     <w:uiPriority w:val="1"/>
@@ -1266,12 +2304,13 @@
     <w:link w:val="GeenafstandChar"/>
     <w:uiPriority w:val="1"/>
     <w:qFormat/>
-    <w:rsid w:val="007268E5"/>
+    <w:rsid w:val="005E260F"/>
     <w:pPr>
       <w:spacing w:after="0" w:line="240" w:lineRule="auto"/>
     </w:pPr>
     <w:rPr>
       <w:rFonts w:eastAsiaTheme="minorEastAsia"/>
+      <w:sz w:val="24"/>
       <w:lang w:eastAsia="nl-NL"/>
     </w:rPr>
   </w:style>
@@ -1280,10 +2319,62 @@
     <w:basedOn w:val="Standaardalinea-lettertype"/>
     <w:link w:val="Geenafstand"/>
     <w:uiPriority w:val="1"/>
-    <w:rsid w:val="007268E5"/>
+    <w:rsid w:val="005E260F"/>
     <w:rPr>
       <w:rFonts w:eastAsiaTheme="minorEastAsia"/>
+      <w:sz w:val="24"/>
       <w:lang w:eastAsia="nl-NL"/>
+    </w:rPr>
+  </w:style>
+  <w:style w:type="character" w:customStyle="1" w:styleId="Kop1Char">
+    <w:name w:val="Kop 1 Char"/>
+    <w:basedOn w:val="Standaardalinea-lettertype"/>
+    <w:link w:val="Kop1"/>
+    <w:uiPriority w:val="9"/>
+    <w:rsid w:val="005E260F"/>
+    <w:rPr>
+      <w:rFonts w:asciiTheme="majorHAnsi" w:eastAsiaTheme="majorEastAsia" w:hAnsiTheme="majorHAnsi" w:cstheme="majorBidi"/>
+      <w:color w:val="2F5496" w:themeColor="accent1" w:themeShade="BF"/>
+      <w:sz w:val="32"/>
+      <w:szCs w:val="32"/>
+    </w:rPr>
+  </w:style>
+  <w:style w:type="paragraph" w:styleId="Kopvaninhoudsopgave">
+    <w:name w:val="TOC Heading"/>
+    <w:basedOn w:val="Kop1"/>
+    <w:next w:val="Standaard"/>
+    <w:uiPriority w:val="39"/>
+    <w:unhideWhenUsed/>
+    <w:qFormat/>
+    <w:rsid w:val="005E260F"/>
+    <w:pPr>
+      <w:outlineLvl w:val="9"/>
+    </w:pPr>
+    <w:rPr>
+      <w:lang w:eastAsia="nl-NL"/>
+    </w:rPr>
+  </w:style>
+  <w:style w:type="paragraph" w:styleId="Inhopg1">
+    <w:name w:val="toc 1"/>
+    <w:basedOn w:val="Standaard"/>
+    <w:next w:val="Standaard"/>
+    <w:autoRedefine/>
+    <w:uiPriority w:val="39"/>
+    <w:unhideWhenUsed/>
+    <w:rsid w:val="005E260F"/>
+    <w:pPr>
+      <w:spacing w:after="100"/>
+    </w:pPr>
+  </w:style>
+  <w:style w:type="character" w:styleId="Hyperlink">
+    <w:name w:val="Hyperlink"/>
+    <w:basedOn w:val="Standaardalinea-lettertype"/>
+    <w:uiPriority w:val="99"/>
+    <w:unhideWhenUsed/>
+    <w:rsid w:val="005E260F"/>
+    <w:rPr>
+      <w:color w:val="0563C1" w:themeColor="hyperlink"/>
+      <w:u w:val="single"/>
     </w:rPr>
   </w:style>
 </w:styles>
@@ -1362,12 +2453,12 @@
 
 <file path=word/glossary/fontTable.xml><?xml version="1.0" encoding="utf-8"?>
 <w:fonts xmlns:mc="http://schemas.openxmlformats.org/markup-compatibility/2006" xmlns:r="http://schemas.openxmlformats.org/officeDocument/2006/relationships" xmlns:w="http://schemas.openxmlformats.org/wordprocessingml/2006/main" xmlns:w14="http://schemas.microsoft.com/office/word/2010/wordml" xmlns:w15="http://schemas.microsoft.com/office/word/2012/wordml" xmlns:w16cex="http://schemas.microsoft.com/office/word/2018/wordml/cex" xmlns:w16cid="http://schemas.microsoft.com/office/word/2016/wordml/cid" xmlns:w16="http://schemas.microsoft.com/office/word/2018/wordml" xmlns:w16sdtdh="http://schemas.microsoft.com/office/word/2020/wordml/sdtdatahash" xmlns:w16se="http://schemas.microsoft.com/office/word/2015/wordml/symex" mc:Ignorable="w14 w15 w16se w16cid w16 w16cex w16sdtdh">
-  <w:font w:name="Calibri">
-    <w:panose1 w:val="020F0502020204030204"/>
-    <w:charset w:val="00"/>
-    <w:family w:val="swiss"/>
+  <w:font w:name="Wingdings">
+    <w:panose1 w:val="05000000000000000000"/>
+    <w:charset w:val="02"/>
+    <w:family w:val="auto"/>
     <w:pitch w:val="variable"/>
-    <w:sig w:usb0="E4002EFF" w:usb1="C000247B" w:usb2="00000009" w:usb3="00000000" w:csb0="000001FF" w:csb1="00000000"/>
+    <w:sig w:usb0="00000000" w:usb1="10000000" w:usb2="00000000" w:usb3="00000000" w:csb0="80000000" w:csb1="00000000"/>
   </w:font>
   <w:font w:name="Times New Roman">
     <w:panose1 w:val="02020603050405020304"/>
@@ -1375,6 +2466,27 @@
     <w:family w:val="roman"/>
     <w:pitch w:val="variable"/>
     <w:sig w:usb0="E0002EFF" w:usb1="C000785B" w:usb2="00000009" w:usb3="00000000" w:csb0="000001FF" w:csb1="00000000"/>
+  </w:font>
+  <w:font w:name="Courier New">
+    <w:panose1 w:val="02070309020205020404"/>
+    <w:charset w:val="00"/>
+    <w:family w:val="modern"/>
+    <w:pitch w:val="fixed"/>
+    <w:sig w:usb0="E0002EFF" w:usb1="C0007843" w:usb2="00000009" w:usb3="00000000" w:csb0="000001FF" w:csb1="00000000"/>
+  </w:font>
+  <w:font w:name="Symbol">
+    <w:panose1 w:val="05050102010706020507"/>
+    <w:charset w:val="02"/>
+    <w:family w:val="roman"/>
+    <w:pitch w:val="variable"/>
+    <w:sig w:usb0="00000000" w:usb1="10000000" w:usb2="00000000" w:usb3="00000000" w:csb0="80000000" w:csb1="00000000"/>
+  </w:font>
+  <w:font w:name="Calibri">
+    <w:panose1 w:val="020F0502020204030204"/>
+    <w:charset w:val="00"/>
+    <w:family w:val="swiss"/>
+    <w:pitch w:val="variable"/>
+    <w:sig w:usb0="E4002EFF" w:usb1="C000247B" w:usb2="00000009" w:usb3="00000000" w:csb0="000001FF" w:csb1="00000000"/>
   </w:font>
   <w:font w:name="Calibri Light">
     <w:panose1 w:val="020F0302020204030204"/>
@@ -1405,6 +2517,7 @@
     <w:rsidRoot w:val="00860B33"/>
     <w:rsid w:val="008112B6"/>
     <w:rsid w:val="00860B33"/>
+    <w:rsid w:val="00D50325"/>
     <w:rsid w:val="00EC269A"/>
     <w:rsid w:val="00FF710F"/>
   </w:rsids>

</xml_diff>

<commit_message>
[/] Functioneel ontwerp, Flowcharts aangepast
</commit_message>
<xml_diff>
--- a/Documentatie/Functioneel Ontwerp.docx
+++ b/Documentatie/Functioneel Ontwerp.docx
@@ -552,7 +552,7 @@
       <w:pPr>
         <w:pStyle w:val="Kop1"/>
       </w:pPr>
-      <w:bookmarkStart w:id="0" w:name="_Toc81827654"/>
+      <w:bookmarkStart w:id="0" w:name="_Toc81829462"/>
       <w:r>
         <w:t>Inleiding</w:t>
       </w:r>
@@ -633,7 +633,9 @@
               <w:tab w:val="right" w:leader="dot" w:pos="9062"/>
             </w:tabs>
             <w:rPr>
+              <w:rFonts w:eastAsiaTheme="minorEastAsia"/>
               <w:noProof/>
+              <w:lang w:eastAsia="nl-NL"/>
             </w:rPr>
           </w:pPr>
           <w:r>
@@ -645,7 +647,7 @@
           <w:r>
             <w:fldChar w:fldCharType="separate"/>
           </w:r>
-          <w:hyperlink w:anchor="_Toc81827654" w:history="1">
+          <w:hyperlink w:anchor="_Toc81829462" w:history="1">
             <w:r>
               <w:rPr>
                 <w:rStyle w:val="Hyperlink"/>
@@ -672,7 +674,7 @@
                 <w:noProof/>
                 <w:webHidden/>
               </w:rPr>
-              <w:instrText xml:space="preserve"> PAGEREF _Toc81827654 \h </w:instrText>
+              <w:instrText xml:space="preserve"> PAGEREF _Toc81829462 \h </w:instrText>
             </w:r>
             <w:r>
               <w:rPr>
@@ -704,6 +706,77 @@
           </w:hyperlink>
         </w:p>
         <w:p>
+          <w:pPr>
+            <w:pStyle w:val="Inhopg1"/>
+            <w:tabs>
+              <w:tab w:val="right" w:leader="dot" w:pos="9062"/>
+            </w:tabs>
+            <w:rPr>
+              <w:rFonts w:eastAsiaTheme="minorEastAsia"/>
+              <w:noProof/>
+              <w:lang w:eastAsia="nl-NL"/>
+            </w:rPr>
+          </w:pPr>
+          <w:hyperlink w:anchor="_Toc81829463" w:history="1">
+            <w:r>
+              <w:rPr>
+                <w:rStyle w:val="Hyperlink"/>
+                <w:noProof/>
+                <w:lang w:eastAsia="nl-NL"/>
+              </w:rPr>
+              <w:t>Eisen en wensen</w:t>
+            </w:r>
+            <w:r>
+              <w:rPr>
+                <w:noProof/>
+                <w:webHidden/>
+              </w:rPr>
+              <w:tab/>
+            </w:r>
+            <w:r>
+              <w:rPr>
+                <w:noProof/>
+                <w:webHidden/>
+              </w:rPr>
+              <w:fldChar w:fldCharType="begin"/>
+            </w:r>
+            <w:r>
+              <w:rPr>
+                <w:noProof/>
+                <w:webHidden/>
+              </w:rPr>
+              <w:instrText xml:space="preserve"> PAGEREF _Toc81829463 \h </w:instrText>
+            </w:r>
+            <w:r>
+              <w:rPr>
+                <w:noProof/>
+                <w:webHidden/>
+              </w:rPr>
+            </w:r>
+            <w:r>
+              <w:rPr>
+                <w:noProof/>
+                <w:webHidden/>
+              </w:rPr>
+              <w:fldChar w:fldCharType="separate"/>
+            </w:r>
+            <w:r>
+              <w:rPr>
+                <w:noProof/>
+                <w:webHidden/>
+              </w:rPr>
+              <w:t>3</w:t>
+            </w:r>
+            <w:r>
+              <w:rPr>
+                <w:noProof/>
+                <w:webHidden/>
+              </w:rPr>
+              <w:fldChar w:fldCharType="end"/>
+            </w:r>
+          </w:hyperlink>
+        </w:p>
+        <w:p>
           <w:r>
             <w:rPr>
               <w:b/>
@@ -740,12 +813,14 @@
           <w:lang w:eastAsia="nl-NL"/>
         </w:rPr>
       </w:pPr>
+      <w:bookmarkStart w:id="1" w:name="_Toc81829463"/>
       <w:r>
         <w:rPr>
           <w:lang w:eastAsia="nl-NL"/>
         </w:rPr>
         <w:t>Eisen en wensen</w:t>
       </w:r>
+      <w:bookmarkEnd w:id="1"/>
     </w:p>
     <w:p>
       <w:pPr>
@@ -1205,9 +1280,418 @@
         <w:t>Wouldn’t have:</w:t>
       </w:r>
     </w:p>
+    <w:p>
+      <w:pPr>
+        <w:rPr>
+          <w:rFonts w:eastAsiaTheme="minorEastAsia"/>
+          <w:b/>
+          <w:bCs/>
+          <w:sz w:val="24"/>
+          <w:lang w:eastAsia="nl-NL"/>
+        </w:rPr>
+      </w:pPr>
+      <w:r>
+        <w:rPr>
+          <w:b/>
+          <w:bCs/>
+        </w:rPr>
+        <w:br w:type="page"/>
+      </w:r>
+    </w:p>
+    <w:p>
+      <w:pPr>
+        <w:pStyle w:val="Kop1"/>
+        <w:rPr>
+          <w:lang w:eastAsia="nl-NL"/>
+        </w:rPr>
+      </w:pPr>
+      <w:r>
+        <w:rPr>
+          <w:lang w:eastAsia="nl-NL"/>
+        </w:rPr>
+        <w:lastRenderedPageBreak/>
+        <w:t>Relevante schema’s</w:t>
+      </w:r>
+    </w:p>
+    <w:p>
+      <w:pPr>
+        <w:pStyle w:val="Geenafstand"/>
+      </w:pPr>
+    </w:p>
+    <w:p>
+      <w:pPr>
+        <w:pStyle w:val="Geenafstand"/>
+      </w:pPr>
+      <w:r>
+        <w:t>Hier worden processen beschreven aan de hand van schema’s.</w:t>
+      </w:r>
+    </w:p>
+    <w:p>
+      <w:pPr>
+        <w:pStyle w:val="Geenafstand"/>
+      </w:pPr>
+    </w:p>
+    <w:p>
+      <w:pPr>
+        <w:pStyle w:val="Geenafstand"/>
+        <w:rPr>
+          <w:b/>
+          <w:bCs/>
+        </w:rPr>
+      </w:pPr>
+      <w:r>
+        <w:rPr>
+          <w:b/>
+          <w:bCs/>
+        </w:rPr>
+        <w:t xml:space="preserve">1.1 </w:t>
+      </w:r>
+      <w:r>
+        <w:rPr>
+          <w:b/>
+          <w:bCs/>
+        </w:rPr>
+        <w:t>–</w:t>
+      </w:r>
+      <w:r>
+        <w:rPr>
+          <w:b/>
+          <w:bCs/>
+        </w:rPr>
+        <w:t xml:space="preserve"> Inlog</w:t>
+      </w:r>
+      <w:r>
+        <w:rPr>
+          <w:b/>
+          <w:bCs/>
+        </w:rPr>
+        <w:t xml:space="preserve"> </w:t>
+      </w:r>
+      <w:r>
+        <w:rPr>
+          <w:b/>
+          <w:bCs/>
+        </w:rPr>
+        <w:t>proces</w:t>
+      </w:r>
+    </w:p>
+    <w:p>
+      <w:pPr>
+        <w:pStyle w:val="Geenafstand"/>
+        <w:rPr>
+          <w:b/>
+          <w:bCs/>
+        </w:rPr>
+      </w:pPr>
+    </w:p>
+    <w:p>
+      <w:pPr>
+        <w:pStyle w:val="Geenafstand"/>
+        <w:rPr>
+          <w:b/>
+          <w:bCs/>
+        </w:rPr>
+      </w:pPr>
+      <w:r>
+        <w:rPr>
+          <w:b/>
+          <w:bCs/>
+          <w:noProof/>
+        </w:rPr>
+        <w:drawing>
+          <wp:inline distT="0" distB="0" distL="0" distR="0" wp14:anchorId="25A24362" wp14:editId="34024304">
+            <wp:extent cx="4198620" cy="2103120"/>
+            <wp:effectExtent l="0" t="0" r="0" b="0"/>
+            <wp:docPr id="4" name="Afbeelding 4"/>
+            <wp:cNvGraphicFramePr>
+              <a:graphicFrameLocks xmlns:a="http://schemas.openxmlformats.org/drawingml/2006/main" noChangeAspect="1"/>
+            </wp:cNvGraphicFramePr>
+            <a:graphic xmlns:a="http://schemas.openxmlformats.org/drawingml/2006/main">
+              <a:graphicData uri="http://schemas.openxmlformats.org/drawingml/2006/picture">
+                <pic:pic xmlns:pic="http://schemas.openxmlformats.org/drawingml/2006/picture">
+                  <pic:nvPicPr>
+                    <pic:cNvPr id="0" name="Picture 2"/>
+                    <pic:cNvPicPr>
+                      <a:picLocks noChangeAspect="1" noChangeArrowheads="1"/>
+                    </pic:cNvPicPr>
+                  </pic:nvPicPr>
+                  <pic:blipFill>
+                    <a:blip r:embed="rId9">
+                      <a:extLst>
+                        <a:ext uri="{28A0092B-C50C-407E-A947-70E740481C1C}">
+                          <a14:useLocalDpi xmlns:a14="http://schemas.microsoft.com/office/drawing/2010/main" val="0"/>
+                        </a:ext>
+                      </a:extLst>
+                    </a:blip>
+                    <a:srcRect/>
+                    <a:stretch>
+                      <a:fillRect/>
+                    </a:stretch>
+                  </pic:blipFill>
+                  <pic:spPr bwMode="auto">
+                    <a:xfrm>
+                      <a:off x="0" y="0"/>
+                      <a:ext cx="4198620" cy="2103120"/>
+                    </a:xfrm>
+                    <a:prstGeom prst="rect">
+                      <a:avLst/>
+                    </a:prstGeom>
+                    <a:noFill/>
+                    <a:ln>
+                      <a:noFill/>
+                    </a:ln>
+                  </pic:spPr>
+                </pic:pic>
+              </a:graphicData>
+            </a:graphic>
+          </wp:inline>
+        </w:drawing>
+      </w:r>
+    </w:p>
+    <w:p>
+      <w:pPr>
+        <w:pStyle w:val="Geenafstand"/>
+        <w:rPr>
+          <w:b/>
+          <w:bCs/>
+        </w:rPr>
+      </w:pPr>
+    </w:p>
+    <w:p>
+      <w:pPr>
+        <w:pStyle w:val="Geenafstand"/>
+        <w:rPr>
+          <w:b/>
+          <w:bCs/>
+        </w:rPr>
+      </w:pPr>
+      <w:r>
+        <w:rPr>
+          <w:b/>
+          <w:bCs/>
+        </w:rPr>
+        <w:t>1.2 – Registreer proces</w:t>
+      </w:r>
+    </w:p>
+    <w:p>
+      <w:pPr>
+        <w:pStyle w:val="Geenafstand"/>
+        <w:rPr>
+          <w:b/>
+          <w:bCs/>
+        </w:rPr>
+      </w:pPr>
+    </w:p>
+    <w:p>
+      <w:pPr>
+        <w:pStyle w:val="Geenafstand"/>
+        <w:rPr>
+          <w:b/>
+          <w:bCs/>
+        </w:rPr>
+      </w:pPr>
+      <w:r>
+        <w:rPr>
+          <w:b/>
+          <w:bCs/>
+          <w:noProof/>
+        </w:rPr>
+        <w:drawing>
+          <wp:inline distT="0" distB="0" distL="0" distR="0" wp14:anchorId="4D46CF32" wp14:editId="09CE976B">
+            <wp:extent cx="4198620" cy="2103120"/>
+            <wp:effectExtent l="0" t="0" r="0" b="0"/>
+            <wp:docPr id="8" name="Afbeelding 8"/>
+            <wp:cNvGraphicFramePr>
+              <a:graphicFrameLocks xmlns:a="http://schemas.openxmlformats.org/drawingml/2006/main" noChangeAspect="1"/>
+            </wp:cNvGraphicFramePr>
+            <a:graphic xmlns:a="http://schemas.openxmlformats.org/drawingml/2006/main">
+              <a:graphicData uri="http://schemas.openxmlformats.org/drawingml/2006/picture">
+                <pic:pic xmlns:pic="http://schemas.openxmlformats.org/drawingml/2006/picture">
+                  <pic:nvPicPr>
+                    <pic:cNvPr id="0" name="Picture 8"/>
+                    <pic:cNvPicPr>
+                      <a:picLocks noChangeAspect="1" noChangeArrowheads="1"/>
+                    </pic:cNvPicPr>
+                  </pic:nvPicPr>
+                  <pic:blipFill>
+                    <a:blip r:embed="rId10">
+                      <a:extLst>
+                        <a:ext uri="{28A0092B-C50C-407E-A947-70E740481C1C}">
+                          <a14:useLocalDpi xmlns:a14="http://schemas.microsoft.com/office/drawing/2010/main" val="0"/>
+                        </a:ext>
+                      </a:extLst>
+                    </a:blip>
+                    <a:srcRect/>
+                    <a:stretch>
+                      <a:fillRect/>
+                    </a:stretch>
+                  </pic:blipFill>
+                  <pic:spPr bwMode="auto">
+                    <a:xfrm>
+                      <a:off x="0" y="0"/>
+                      <a:ext cx="4198620" cy="2103120"/>
+                    </a:xfrm>
+                    <a:prstGeom prst="rect">
+                      <a:avLst/>
+                    </a:prstGeom>
+                    <a:noFill/>
+                    <a:ln>
+                      <a:noFill/>
+                    </a:ln>
+                  </pic:spPr>
+                </pic:pic>
+              </a:graphicData>
+            </a:graphic>
+          </wp:inline>
+        </w:drawing>
+      </w:r>
+    </w:p>
+    <w:p>
+      <w:pPr>
+        <w:pStyle w:val="Geenafstand"/>
+        <w:rPr>
+          <w:b/>
+          <w:bCs/>
+        </w:rPr>
+      </w:pPr>
+    </w:p>
+    <w:p>
+      <w:pPr>
+        <w:rPr>
+          <w:rFonts w:eastAsiaTheme="minorEastAsia"/>
+          <w:b/>
+          <w:bCs/>
+          <w:sz w:val="24"/>
+          <w:lang w:eastAsia="nl-NL"/>
+        </w:rPr>
+      </w:pPr>
+      <w:r>
+        <w:rPr>
+          <w:b/>
+          <w:bCs/>
+        </w:rPr>
+        <w:br w:type="page"/>
+      </w:r>
+    </w:p>
+    <w:p>
+      <w:pPr>
+        <w:pStyle w:val="Geenafstand"/>
+        <w:rPr>
+          <w:b/>
+          <w:bCs/>
+        </w:rPr>
+      </w:pPr>
+    </w:p>
+    <w:p>
+      <w:pPr>
+        <w:pStyle w:val="Geenafstand"/>
+        <w:rPr>
+          <w:b/>
+          <w:bCs/>
+        </w:rPr>
+      </w:pPr>
+      <w:r>
+        <w:rPr>
+          <w:b/>
+          <w:bCs/>
+        </w:rPr>
+        <w:t>2.1 – Afspraak maken</w:t>
+      </w:r>
+    </w:p>
+    <w:p>
+      <w:pPr>
+        <w:pStyle w:val="Geenafstand"/>
+        <w:rPr>
+          <w:b/>
+          <w:bCs/>
+        </w:rPr>
+      </w:pPr>
+    </w:p>
+    <w:p>
+      <w:pPr>
+        <w:pStyle w:val="Geenafstand"/>
+        <w:rPr>
+          <w:b/>
+          <w:bCs/>
+        </w:rPr>
+      </w:pPr>
+      <w:r>
+        <w:rPr>
+          <w:b/>
+          <w:bCs/>
+          <w:noProof/>
+        </w:rPr>
+        <w:drawing>
+          <wp:inline distT="0" distB="0" distL="0" distR="0" wp14:anchorId="67D32BA9" wp14:editId="0CB34A45">
+            <wp:extent cx="5760720" cy="2613660"/>
+            <wp:effectExtent l="0" t="0" r="0" b="0"/>
+            <wp:docPr id="9" name="Afbeelding 9"/>
+            <wp:cNvGraphicFramePr>
+              <a:graphicFrameLocks xmlns:a="http://schemas.openxmlformats.org/drawingml/2006/main" noChangeAspect="1"/>
+            </wp:cNvGraphicFramePr>
+            <a:graphic xmlns:a="http://schemas.openxmlformats.org/drawingml/2006/main">
+              <a:graphicData uri="http://schemas.openxmlformats.org/drawingml/2006/picture">
+                <pic:pic xmlns:pic="http://schemas.openxmlformats.org/drawingml/2006/picture">
+                  <pic:nvPicPr>
+                    <pic:cNvPr id="0" name="Picture 10"/>
+                    <pic:cNvPicPr>
+                      <a:picLocks noChangeAspect="1" noChangeArrowheads="1"/>
+                    </pic:cNvPicPr>
+                  </pic:nvPicPr>
+                  <pic:blipFill>
+                    <a:blip r:embed="rId11">
+                      <a:extLst>
+                        <a:ext uri="{28A0092B-C50C-407E-A947-70E740481C1C}">
+                          <a14:useLocalDpi xmlns:a14="http://schemas.microsoft.com/office/drawing/2010/main" val="0"/>
+                        </a:ext>
+                      </a:extLst>
+                    </a:blip>
+                    <a:srcRect/>
+                    <a:stretch>
+                      <a:fillRect/>
+                    </a:stretch>
+                  </pic:blipFill>
+                  <pic:spPr bwMode="auto">
+                    <a:xfrm>
+                      <a:off x="0" y="0"/>
+                      <a:ext cx="5760720" cy="2613660"/>
+                    </a:xfrm>
+                    <a:prstGeom prst="rect">
+                      <a:avLst/>
+                    </a:prstGeom>
+                    <a:noFill/>
+                    <a:ln>
+                      <a:noFill/>
+                    </a:ln>
+                  </pic:spPr>
+                </pic:pic>
+              </a:graphicData>
+            </a:graphic>
+          </wp:inline>
+        </w:drawing>
+      </w:r>
+    </w:p>
+    <w:p>
+      <w:pPr>
+        <w:pStyle w:val="Geenafstand"/>
+        <w:rPr>
+          <w:b/>
+          <w:bCs/>
+        </w:rPr>
+      </w:pPr>
+    </w:p>
+    <w:p>
+      <w:pPr>
+        <w:pStyle w:val="Geenafstand"/>
+        <w:rPr>
+          <w:b/>
+          <w:bCs/>
+        </w:rPr>
+      </w:pPr>
+    </w:p>
     <w:sectPr>
-      <w:headerReference w:type="default" r:id="rId9"/>
-      <w:footerReference w:type="default" r:id="rId10"/>
+      <w:headerReference w:type="default" r:id="rId12"/>
+      <w:footerReference w:type="default" r:id="rId13"/>
       <w:pgSz w:w="11906" w:h="16838"/>
       <w:pgMar w:top="1417" w:right="1417" w:bottom="1417" w:left="1417" w:header="708" w:footer="708" w:gutter="0"/>
       <w:pgNumType w:start="0"/>
@@ -1460,7 +1944,7 @@
   <w:abstractNum w:abstractNumId="0" w15:restartNumberingAfterBreak="0">
     <w:nsid w:val="096F1BA6"/>
     <w:multiLevelType w:val="hybridMultilevel"/>
-    <w:tmpl w:val="16BEBA14"/>
+    <w:tmpl w:val="FEAA7960"/>
     <w:lvl w:ilvl="0" w:tplc="04130005">
       <w:start w:val="1"/>
       <w:numFmt w:val="bullet"/>
@@ -2515,9 +2999,9 @@
   </w:compat>
   <w:rsids>
     <w:rsidRoot w:val="00860B33"/>
+    <w:rsid w:val="00585942"/>
     <w:rsid w:val="008112B6"/>
     <w:rsid w:val="00860B33"/>
-    <w:rsid w:val="00D50325"/>
     <w:rsid w:val="00EC269A"/>
     <w:rsid w:val="00FF710F"/>
   </w:rsids>

</xml_diff>

<commit_message>
[/] Funtieoneel Ontwerp aangepast
</commit_message>
<xml_diff>
--- a/Documentatie/Functioneel Ontwerp.docx
+++ b/Documentatie/Functioneel Ontwerp.docx
@@ -7,6 +7,7 @@
         <w:rPr>
           <w:rFonts w:eastAsiaTheme="minorHAnsi"/>
           <w:color w:val="4472C4" w:themeColor="accent1"/>
+          <w:sz w:val="22"/>
           <w:lang w:eastAsia="en-US"/>
         </w:rPr>
         <w:id w:val="887532363"/>
@@ -18,7 +19,6 @@
       <w:sdtEndPr>
         <w:rPr>
           <w:color w:val="auto"/>
-          <w:sz w:val="22"/>
         </w:rPr>
       </w:sdtEndPr>
       <w:sdtContent>
@@ -552,7 +552,7 @@
       <w:pPr>
         <w:pStyle w:val="Kop1"/>
       </w:pPr>
-      <w:bookmarkStart w:id="0" w:name="_Toc81829462"/>
+      <w:bookmarkStart w:id="0" w:name="_Toc81897351"/>
       <w:r>
         <w:t>Inleiding</w:t>
       </w:r>
@@ -600,6 +600,13 @@
     </w:p>
     <w:sdt>
       <w:sdtPr>
+        <w:rPr>
+          <w:rFonts w:asciiTheme="minorHAnsi" w:eastAsiaTheme="minorHAnsi" w:hAnsiTheme="minorHAnsi" w:cstheme="minorBidi"/>
+          <w:color w:val="auto"/>
+          <w:sz w:val="22"/>
+          <w:szCs w:val="22"/>
+          <w:lang w:eastAsia="en-US"/>
+        </w:rPr>
         <w:id w:val="1748305026"/>
         <w:docPartObj>
           <w:docPartGallery w:val="Table of Contents"/>
@@ -608,13 +615,8 @@
       </w:sdtPr>
       <w:sdtEndPr>
         <w:rPr>
-          <w:rFonts w:asciiTheme="minorHAnsi" w:eastAsiaTheme="minorHAnsi" w:hAnsiTheme="minorHAnsi" w:cstheme="minorBidi"/>
-          <w:b/>
-          <w:bCs/>
-          <w:color w:val="auto"/>
-          <w:sz w:val="22"/>
-          <w:szCs w:val="22"/>
-          <w:lang w:eastAsia="en-US"/>
+          <w:b/>
+          <w:bCs/>
         </w:rPr>
       </w:sdtEndPr>
       <w:sdtContent>
@@ -647,7 +649,7 @@
           <w:r>
             <w:fldChar w:fldCharType="separate"/>
           </w:r>
-          <w:hyperlink w:anchor="_Toc81829462" w:history="1">
+          <w:hyperlink w:anchor="_Toc81897351" w:history="1">
             <w:r>
               <w:rPr>
                 <w:rStyle w:val="Hyperlink"/>
@@ -674,7 +676,7 @@
                 <w:noProof/>
                 <w:webHidden/>
               </w:rPr>
-              <w:instrText xml:space="preserve"> PAGEREF _Toc81829462 \h </w:instrText>
+              <w:instrText xml:space="preserve"> PAGEREF _Toc81897351 \h </w:instrText>
             </w:r>
             <w:r>
               <w:rPr>
@@ -717,7 +719,7 @@
               <w:lang w:eastAsia="nl-NL"/>
             </w:rPr>
           </w:pPr>
-          <w:hyperlink w:anchor="_Toc81829463" w:history="1">
+          <w:hyperlink w:anchor="_Toc81897352" w:history="1">
             <w:r>
               <w:rPr>
                 <w:rStyle w:val="Hyperlink"/>
@@ -745,7 +747,7 @@
                 <w:noProof/>
                 <w:webHidden/>
               </w:rPr>
-              <w:instrText xml:space="preserve"> PAGEREF _Toc81829463 \h </w:instrText>
+              <w:instrText xml:space="preserve"> PAGEREF _Toc81897352 \h </w:instrText>
             </w:r>
             <w:r>
               <w:rPr>
@@ -777,6 +779,77 @@
           </w:hyperlink>
         </w:p>
         <w:p>
+          <w:pPr>
+            <w:pStyle w:val="Inhopg1"/>
+            <w:tabs>
+              <w:tab w:val="right" w:leader="dot" w:pos="9062"/>
+            </w:tabs>
+            <w:rPr>
+              <w:rFonts w:eastAsiaTheme="minorEastAsia"/>
+              <w:noProof/>
+              <w:lang w:eastAsia="nl-NL"/>
+            </w:rPr>
+          </w:pPr>
+          <w:hyperlink w:anchor="_Toc81897353" w:history="1">
+            <w:r>
+              <w:rPr>
+                <w:rStyle w:val="Hyperlink"/>
+                <w:noProof/>
+                <w:lang w:eastAsia="nl-NL"/>
+              </w:rPr>
+              <w:t>Relevante schema’s</w:t>
+            </w:r>
+            <w:r>
+              <w:rPr>
+                <w:noProof/>
+                <w:webHidden/>
+              </w:rPr>
+              <w:tab/>
+            </w:r>
+            <w:r>
+              <w:rPr>
+                <w:noProof/>
+                <w:webHidden/>
+              </w:rPr>
+              <w:fldChar w:fldCharType="begin"/>
+            </w:r>
+            <w:r>
+              <w:rPr>
+                <w:noProof/>
+                <w:webHidden/>
+              </w:rPr>
+              <w:instrText xml:space="preserve"> PAGEREF _Toc81897353 \h </w:instrText>
+            </w:r>
+            <w:r>
+              <w:rPr>
+                <w:noProof/>
+                <w:webHidden/>
+              </w:rPr>
+            </w:r>
+            <w:r>
+              <w:rPr>
+                <w:noProof/>
+                <w:webHidden/>
+              </w:rPr>
+              <w:fldChar w:fldCharType="separate"/>
+            </w:r>
+            <w:r>
+              <w:rPr>
+                <w:noProof/>
+                <w:webHidden/>
+              </w:rPr>
+              <w:t>5</w:t>
+            </w:r>
+            <w:r>
+              <w:rPr>
+                <w:noProof/>
+                <w:webHidden/>
+              </w:rPr>
+              <w:fldChar w:fldCharType="end"/>
+            </w:r>
+          </w:hyperlink>
+        </w:p>
+        <w:p>
           <w:r>
             <w:rPr>
               <w:b/>
@@ -813,7 +886,7 @@
           <w:lang w:eastAsia="nl-NL"/>
         </w:rPr>
       </w:pPr>
-      <w:bookmarkStart w:id="1" w:name="_Toc81829463"/>
+      <w:bookmarkStart w:id="1" w:name="_Toc81897352"/>
       <w:r>
         <w:rPr>
           <w:lang w:eastAsia="nl-NL"/>
@@ -901,13 +974,7 @@
         </w:numPr>
       </w:pPr>
       <w:r>
-        <w:t xml:space="preserve">Zodra een klant een afspraak in de agenda zet dient daarvan een e-mail te worden </w:t>
-      </w:r>
-      <w:r>
-        <w:t>v</w:t>
-      </w:r>
-      <w:r>
-        <w:t>erstuurd naar zowel Carlo als naar de klant.</w:t>
+        <w:t>Zodra een klant een afspraak in de agenda zet dient daarvan een e-mail te worden verstuurd naar zowel Carlo als naar de klant.</w:t>
       </w:r>
     </w:p>
     <w:p>
@@ -925,13 +992,7 @@
         </w:numPr>
       </w:pPr>
       <w:r>
-        <w:t>Bij een afspraak</w:t>
-      </w:r>
-      <w:r>
-        <w:t xml:space="preserve"> moet worden vastgelegd wie op welke datum en op welk tijdstip welk voertuig wil komen halen/brengen</w:t>
-      </w:r>
-      <w:r>
-        <w:t>.</w:t>
+        <w:t>Bij een afspraak moet worden vastgelegd wie op welke datum en op welk tijdstip welk voertuig wil komen halen/brengen.</w:t>
       </w:r>
     </w:p>
     <w:p>
@@ -949,10 +1010,7 @@
         </w:numPr>
       </w:pPr>
       <w:r>
-        <w:t>Een klant mag alleen de eigen tijdstippen zien in de kalender (zowel uit het verleden als in de toekomst)</w:t>
-      </w:r>
-      <w:r>
-        <w:t>.</w:t>
+        <w:t>Een klant mag alleen de eigen tijdstippen zien in de kalender (zowel uit het verleden als in de toekomst).</w:t>
       </w:r>
     </w:p>
     <w:p>
@@ -1005,16 +1063,7 @@
         </w:numPr>
       </w:pPr>
       <w:r>
-        <w:t>Carlo</w:t>
-      </w:r>
-      <w:r>
-        <w:t xml:space="preserve"> rekent</w:t>
-      </w:r>
-      <w:r>
-        <w:t xml:space="preserve"> op dit moment 45 euro per meter (naar boven afgerond op halve meters). De breedte van het voertuig is niet van belang</w:t>
-      </w:r>
-      <w:r>
-        <w:t>.</w:t>
+        <w:t>Carlo rekent op dit moment 45 euro per meter (naar boven afgerond op halve meters). De breedte van het voertuig is niet van belang.</w:t>
       </w:r>
     </w:p>
     <w:p>
@@ -1052,10 +1101,7 @@
         </w:numPr>
       </w:pPr>
       <w:r>
-        <w:t>Een contract gaat in op de datum waarop de klant het voertuig voor het eerst komt brengen. Op dat moment dient een betaling plaats te vinden ter grootte van het resterende deel van het jaar. Contracten worden automatisch verlengd per 1 januari als het niet is opgezegd door de klant. Begin januari wordt naar alle klanten per e-mail een factuur gestuurd voor het nieuwe kalenderjaar</w:t>
-      </w:r>
-      <w:r>
-        <w:t>.</w:t>
+        <w:t>Een contract gaat in op de datum waarop de klant het voertuig voor het eerst komt brengen. Op dat moment dient een betaling plaats te vinden ter grootte van het resterende deel van het jaar. Contracten worden automatisch verlengd per 1 januari als het niet is opgezegd door de klant. Begin januari wordt naar alle klanten per e-mail een factuur gestuurd voor het nieuwe kalenderjaar.</w:t>
       </w:r>
     </w:p>
     <w:p>
@@ -1108,10 +1154,7 @@
         </w:numPr>
       </w:pPr>
       <w:r>
-        <w:t>Carlo (en andere beheerders) kunnen altijd alle gemaakte afspraken zien in de kalender</w:t>
-      </w:r>
-      <w:r>
-        <w:t>.</w:t>
+        <w:t>Carlo (en andere beheerders) kunnen altijd alle gemaakte afspraken zien in de kalender.</w:t>
       </w:r>
     </w:p>
     <w:p>
@@ -1305,6 +1348,7 @@
           <w:lang w:eastAsia="nl-NL"/>
         </w:rPr>
       </w:pPr>
+      <w:bookmarkStart w:id="2" w:name="_Toc81897353"/>
       <w:r>
         <w:rPr>
           <w:lang w:eastAsia="nl-NL"/>
@@ -1312,6 +1356,7 @@
         <w:lastRenderedPageBreak/>
         <w:t>Relevante schema’s</w:t>
       </w:r>
+      <w:bookmarkEnd w:id="2"/>
     </w:p>
     <w:p>
       <w:pPr>
@@ -1595,7 +1640,21 @@
           <w:b/>
           <w:bCs/>
         </w:rPr>
-        <w:t>2.1 – Afspraak maken</w:t>
+        <w:t>2</w:t>
+      </w:r>
+      <w:r>
+        <w:rPr>
+          <w:b/>
+          <w:bCs/>
+        </w:rPr>
+        <w:t>.</w:t>
+      </w:r>
+      <w:r>
+        <w:rPr>
+          <w:b/>
+          <w:bCs/>
+        </w:rPr>
+        <w:t xml:space="preserve"> – Afspraak maken</w:t>
       </w:r>
     </w:p>
     <w:p>
@@ -1689,9 +1748,98 @@
         </w:rPr>
       </w:pPr>
     </w:p>
+    <w:p>
+      <w:pPr>
+        <w:pStyle w:val="Geenafstand"/>
+        <w:rPr>
+          <w:b/>
+          <w:bCs/>
+        </w:rPr>
+      </w:pPr>
+      <w:r>
+        <w:rPr>
+          <w:b/>
+          <w:bCs/>
+        </w:rPr>
+        <w:t>3. – Contract maken</w:t>
+      </w:r>
+    </w:p>
+    <w:p>
+      <w:pPr>
+        <w:pStyle w:val="Geenafstand"/>
+        <w:rPr>
+          <w:b/>
+          <w:bCs/>
+        </w:rPr>
+      </w:pPr>
+    </w:p>
+    <w:p>
+      <w:pPr>
+        <w:pStyle w:val="Geenafstand"/>
+        <w:rPr>
+          <w:b/>
+          <w:bCs/>
+        </w:rPr>
+      </w:pPr>
+      <w:r>
+        <w:rPr>
+          <w:b/>
+          <w:bCs/>
+          <w:noProof/>
+        </w:rPr>
+        <w:drawing>
+          <wp:inline distT="0" distB="0" distL="0" distR="0" wp14:anchorId="4DD15984" wp14:editId="57412004">
+            <wp:extent cx="5059680" cy="3055620"/>
+            <wp:effectExtent l="0" t="0" r="7620" b="0"/>
+            <wp:docPr id="2" name="Afbeelding 2"/>
+            <wp:cNvGraphicFramePr>
+              <a:graphicFrameLocks xmlns:a="http://schemas.openxmlformats.org/drawingml/2006/main" noChangeAspect="1"/>
+            </wp:cNvGraphicFramePr>
+            <a:graphic xmlns:a="http://schemas.openxmlformats.org/drawingml/2006/main">
+              <a:graphicData uri="http://schemas.openxmlformats.org/drawingml/2006/picture">
+                <pic:pic xmlns:pic="http://schemas.openxmlformats.org/drawingml/2006/picture">
+                  <pic:nvPicPr>
+                    <pic:cNvPr id="0" name="Picture 1"/>
+                    <pic:cNvPicPr>
+                      <a:picLocks noChangeAspect="1" noChangeArrowheads="1"/>
+                    </pic:cNvPicPr>
+                  </pic:nvPicPr>
+                  <pic:blipFill>
+                    <a:blip r:embed="rId12">
+                      <a:extLst>
+                        <a:ext uri="{28A0092B-C50C-407E-A947-70E740481C1C}">
+                          <a14:useLocalDpi xmlns:a14="http://schemas.microsoft.com/office/drawing/2010/main" val="0"/>
+                        </a:ext>
+                      </a:extLst>
+                    </a:blip>
+                    <a:srcRect/>
+                    <a:stretch>
+                      <a:fillRect/>
+                    </a:stretch>
+                  </pic:blipFill>
+                  <pic:spPr bwMode="auto">
+                    <a:xfrm>
+                      <a:off x="0" y="0"/>
+                      <a:ext cx="5059680" cy="3055620"/>
+                    </a:xfrm>
+                    <a:prstGeom prst="rect">
+                      <a:avLst/>
+                    </a:prstGeom>
+                    <a:noFill/>
+                    <a:ln>
+                      <a:noFill/>
+                    </a:ln>
+                  </pic:spPr>
+                </pic:pic>
+              </a:graphicData>
+            </a:graphic>
+          </wp:inline>
+        </w:drawing>
+      </w:r>
+    </w:p>
     <w:sectPr>
-      <w:headerReference w:type="default" r:id="rId12"/>
-      <w:footerReference w:type="default" r:id="rId13"/>
+      <w:headerReference w:type="default" r:id="rId13"/>
+      <w:footerReference w:type="default" r:id="rId14"/>
       <w:pgSz w:w="11906" w:h="16838"/>
       <w:pgMar w:top="1417" w:right="1417" w:bottom="1417" w:left="1417" w:header="708" w:footer="708" w:gutter="0"/>
       <w:pgNumType w:start="0"/>
@@ -2999,6 +3147,7 @@
   </w:compat>
   <w:rsids>
     <w:rsidRoot w:val="00860B33"/>
+    <w:rsid w:val="002A1155"/>
     <w:rsid w:val="00585942"/>
     <w:rsid w:val="008112B6"/>
     <w:rsid w:val="00860B33"/>

</xml_diff>

<commit_message>
[/] Funtioneel Ontwerp aangepast
</commit_message>
<xml_diff>
--- a/Documentatie/Functioneel Ontwerp.docx
+++ b/Documentatie/Functioneel Ontwerp.docx
@@ -7,6 +7,7 @@
         <w:rPr>
           <w:rFonts w:eastAsiaTheme="minorHAnsi"/>
           <w:color w:val="4472C4" w:themeColor="accent1"/>
+          <w:sz w:val="22"/>
           <w:lang w:eastAsia="en-US"/>
         </w:rPr>
         <w:id w:val="887532363"/>
@@ -18,7 +19,6 @@
       <w:sdtEndPr>
         <w:rPr>
           <w:color w:val="auto"/>
-          <w:sz w:val="22"/>
         </w:rPr>
       </w:sdtEndPr>
       <w:sdtContent>
@@ -552,7 +552,7 @@
       <w:pPr>
         <w:pStyle w:val="Kop1"/>
       </w:pPr>
-      <w:bookmarkStart w:id="0" w:name="_Toc81829462"/>
+      <w:bookmarkStart w:id="0" w:name="_Toc81897351"/>
       <w:r>
         <w:t>Inleiding</w:t>
       </w:r>
@@ -600,6 +600,13 @@
     </w:p>
     <w:sdt>
       <w:sdtPr>
+        <w:rPr>
+          <w:rFonts w:asciiTheme="minorHAnsi" w:eastAsiaTheme="minorHAnsi" w:hAnsiTheme="minorHAnsi" w:cstheme="minorBidi"/>
+          <w:color w:val="auto"/>
+          <w:sz w:val="22"/>
+          <w:szCs w:val="22"/>
+          <w:lang w:eastAsia="en-US"/>
+        </w:rPr>
         <w:id w:val="1748305026"/>
         <w:docPartObj>
           <w:docPartGallery w:val="Table of Contents"/>
@@ -608,13 +615,8 @@
       </w:sdtPr>
       <w:sdtEndPr>
         <w:rPr>
-          <w:rFonts w:asciiTheme="minorHAnsi" w:eastAsiaTheme="minorHAnsi" w:hAnsiTheme="minorHAnsi" w:cstheme="minorBidi"/>
-          <w:b/>
-          <w:bCs/>
-          <w:color w:val="auto"/>
-          <w:sz w:val="22"/>
-          <w:szCs w:val="22"/>
-          <w:lang w:eastAsia="en-US"/>
+          <w:b/>
+          <w:bCs/>
         </w:rPr>
       </w:sdtEndPr>
       <w:sdtContent>
@@ -647,7 +649,7 @@
           <w:r>
             <w:fldChar w:fldCharType="separate"/>
           </w:r>
-          <w:hyperlink w:anchor="_Toc81829462" w:history="1">
+          <w:hyperlink w:anchor="_Toc81897351" w:history="1">
             <w:r>
               <w:rPr>
                 <w:rStyle w:val="Hyperlink"/>
@@ -674,7 +676,7 @@
                 <w:noProof/>
                 <w:webHidden/>
               </w:rPr>
-              <w:instrText xml:space="preserve"> PAGEREF _Toc81829462 \h </w:instrText>
+              <w:instrText xml:space="preserve"> PAGEREF _Toc81897351 \h </w:instrText>
             </w:r>
             <w:r>
               <w:rPr>
@@ -717,7 +719,7 @@
               <w:lang w:eastAsia="nl-NL"/>
             </w:rPr>
           </w:pPr>
-          <w:hyperlink w:anchor="_Toc81829463" w:history="1">
+          <w:hyperlink w:anchor="_Toc81897352" w:history="1">
             <w:r>
               <w:rPr>
                 <w:rStyle w:val="Hyperlink"/>
@@ -745,7 +747,7 @@
                 <w:noProof/>
                 <w:webHidden/>
               </w:rPr>
-              <w:instrText xml:space="preserve"> PAGEREF _Toc81829463 \h </w:instrText>
+              <w:instrText xml:space="preserve"> PAGEREF _Toc81897352 \h </w:instrText>
             </w:r>
             <w:r>
               <w:rPr>
@@ -777,6 +779,77 @@
           </w:hyperlink>
         </w:p>
         <w:p>
+          <w:pPr>
+            <w:pStyle w:val="Inhopg1"/>
+            <w:tabs>
+              <w:tab w:val="right" w:leader="dot" w:pos="9062"/>
+            </w:tabs>
+            <w:rPr>
+              <w:rFonts w:eastAsiaTheme="minorEastAsia"/>
+              <w:noProof/>
+              <w:lang w:eastAsia="nl-NL"/>
+            </w:rPr>
+          </w:pPr>
+          <w:hyperlink w:anchor="_Toc81897353" w:history="1">
+            <w:r>
+              <w:rPr>
+                <w:rStyle w:val="Hyperlink"/>
+                <w:noProof/>
+                <w:lang w:eastAsia="nl-NL"/>
+              </w:rPr>
+              <w:t>Relevante schema’s</w:t>
+            </w:r>
+            <w:r>
+              <w:rPr>
+                <w:noProof/>
+                <w:webHidden/>
+              </w:rPr>
+              <w:tab/>
+            </w:r>
+            <w:r>
+              <w:rPr>
+                <w:noProof/>
+                <w:webHidden/>
+              </w:rPr>
+              <w:fldChar w:fldCharType="begin"/>
+            </w:r>
+            <w:r>
+              <w:rPr>
+                <w:noProof/>
+                <w:webHidden/>
+              </w:rPr>
+              <w:instrText xml:space="preserve"> PAGEREF _Toc81897353 \h </w:instrText>
+            </w:r>
+            <w:r>
+              <w:rPr>
+                <w:noProof/>
+                <w:webHidden/>
+              </w:rPr>
+            </w:r>
+            <w:r>
+              <w:rPr>
+                <w:noProof/>
+                <w:webHidden/>
+              </w:rPr>
+              <w:fldChar w:fldCharType="separate"/>
+            </w:r>
+            <w:r>
+              <w:rPr>
+                <w:noProof/>
+                <w:webHidden/>
+              </w:rPr>
+              <w:t>5</w:t>
+            </w:r>
+            <w:r>
+              <w:rPr>
+                <w:noProof/>
+                <w:webHidden/>
+              </w:rPr>
+              <w:fldChar w:fldCharType="end"/>
+            </w:r>
+          </w:hyperlink>
+        </w:p>
+        <w:p>
           <w:r>
             <w:rPr>
               <w:b/>
@@ -813,7 +886,7 @@
           <w:lang w:eastAsia="nl-NL"/>
         </w:rPr>
       </w:pPr>
-      <w:bookmarkStart w:id="1" w:name="_Toc81829463"/>
+      <w:bookmarkStart w:id="1" w:name="_Toc81897352"/>
       <w:r>
         <w:rPr>
           <w:lang w:eastAsia="nl-NL"/>
@@ -901,13 +974,7 @@
         </w:numPr>
       </w:pPr>
       <w:r>
-        <w:t xml:space="preserve">Zodra een klant een afspraak in de agenda zet dient daarvan een e-mail te worden </w:t>
-      </w:r>
-      <w:r>
-        <w:t>v</w:t>
-      </w:r>
-      <w:r>
-        <w:t>erstuurd naar zowel Carlo als naar de klant.</w:t>
+        <w:t>Zodra een klant een afspraak in de agenda zet dient daarvan een e-mail te worden verstuurd naar zowel Carlo als naar de klant.</w:t>
       </w:r>
     </w:p>
     <w:p>
@@ -925,13 +992,7 @@
         </w:numPr>
       </w:pPr>
       <w:r>
-        <w:t>Bij een afspraak</w:t>
-      </w:r>
-      <w:r>
-        <w:t xml:space="preserve"> moet worden vastgelegd wie op welke datum en op welk tijdstip welk voertuig wil komen halen/brengen</w:t>
-      </w:r>
-      <w:r>
-        <w:t>.</w:t>
+        <w:t>Bij een afspraak moet worden vastgelegd wie op welke datum en op welk tijdstip welk voertuig wil komen halen/brengen.</w:t>
       </w:r>
     </w:p>
     <w:p>
@@ -949,10 +1010,7 @@
         </w:numPr>
       </w:pPr>
       <w:r>
-        <w:t>Een klant mag alleen de eigen tijdstippen zien in de kalender (zowel uit het verleden als in de toekomst)</w:t>
-      </w:r>
-      <w:r>
-        <w:t>.</w:t>
+        <w:t>Een klant mag alleen de eigen tijdstippen zien in de kalender (zowel uit het verleden als in de toekomst).</w:t>
       </w:r>
     </w:p>
     <w:p>
@@ -1005,16 +1063,7 @@
         </w:numPr>
       </w:pPr>
       <w:r>
-        <w:t>Carlo</w:t>
-      </w:r>
-      <w:r>
-        <w:t xml:space="preserve"> rekent</w:t>
-      </w:r>
-      <w:r>
-        <w:t xml:space="preserve"> op dit moment 45 euro per meter (naar boven afgerond op halve meters). De breedte van het voertuig is niet van belang</w:t>
-      </w:r>
-      <w:r>
-        <w:t>.</w:t>
+        <w:t>Carlo rekent op dit moment 45 euro per meter (naar boven afgerond op halve meters). De breedte van het voertuig is niet van belang.</w:t>
       </w:r>
     </w:p>
     <w:p>
@@ -1052,10 +1101,7 @@
         </w:numPr>
       </w:pPr>
       <w:r>
-        <w:t>Een contract gaat in op de datum waarop de klant het voertuig voor het eerst komt brengen. Op dat moment dient een betaling plaats te vinden ter grootte van het resterende deel van het jaar. Contracten worden automatisch verlengd per 1 januari als het niet is opgezegd door de klant. Begin januari wordt naar alle klanten per e-mail een factuur gestuurd voor het nieuwe kalenderjaar</w:t>
-      </w:r>
-      <w:r>
-        <w:t>.</w:t>
+        <w:t>Een contract gaat in op de datum waarop de klant het voertuig voor het eerst komt brengen. Op dat moment dient een betaling plaats te vinden ter grootte van het resterende deel van het jaar. Contracten worden automatisch verlengd per 1 januari als het niet is opgezegd door de klant. Begin januari wordt naar alle klanten per e-mail een factuur gestuurd voor het nieuwe kalenderjaar.</w:t>
       </w:r>
     </w:p>
     <w:p>
@@ -1108,10 +1154,7 @@
         </w:numPr>
       </w:pPr>
       <w:r>
-        <w:t>Carlo (en andere beheerders) kunnen altijd alle gemaakte afspraken zien in de kalender</w:t>
-      </w:r>
-      <w:r>
-        <w:t>.</w:t>
+        <w:t>Carlo (en andere beheerders) kunnen altijd alle gemaakte afspraken zien in de kalender.</w:t>
       </w:r>
     </w:p>
     <w:p>
@@ -1305,6 +1348,7 @@
           <w:lang w:eastAsia="nl-NL"/>
         </w:rPr>
       </w:pPr>
+      <w:bookmarkStart w:id="2" w:name="_Toc81897353"/>
       <w:r>
         <w:rPr>
           <w:lang w:eastAsia="nl-NL"/>
@@ -1312,6 +1356,7 @@
         <w:lastRenderedPageBreak/>
         <w:t>Relevante schema’s</w:t>
       </w:r>
+      <w:bookmarkEnd w:id="2"/>
     </w:p>
     <w:p>
       <w:pPr>
@@ -1595,7 +1640,21 @@
           <w:b/>
           <w:bCs/>
         </w:rPr>
-        <w:t>2.1 – Afspraak maken</w:t>
+        <w:t>2</w:t>
+      </w:r>
+      <w:r>
+        <w:rPr>
+          <w:b/>
+          <w:bCs/>
+        </w:rPr>
+        <w:t>.</w:t>
+      </w:r>
+      <w:r>
+        <w:rPr>
+          <w:b/>
+          <w:bCs/>
+        </w:rPr>
+        <w:t xml:space="preserve"> – Afspraak maken</w:t>
       </w:r>
     </w:p>
     <w:p>
@@ -1689,9 +1748,98 @@
         </w:rPr>
       </w:pPr>
     </w:p>
+    <w:p>
+      <w:pPr>
+        <w:pStyle w:val="Geenafstand"/>
+        <w:rPr>
+          <w:b/>
+          <w:bCs/>
+        </w:rPr>
+      </w:pPr>
+      <w:r>
+        <w:rPr>
+          <w:b/>
+          <w:bCs/>
+        </w:rPr>
+        <w:t>3. – Contract maken</w:t>
+      </w:r>
+    </w:p>
+    <w:p>
+      <w:pPr>
+        <w:pStyle w:val="Geenafstand"/>
+        <w:rPr>
+          <w:b/>
+          <w:bCs/>
+        </w:rPr>
+      </w:pPr>
+    </w:p>
+    <w:p>
+      <w:pPr>
+        <w:pStyle w:val="Geenafstand"/>
+        <w:rPr>
+          <w:b/>
+          <w:bCs/>
+        </w:rPr>
+      </w:pPr>
+      <w:r>
+        <w:rPr>
+          <w:b/>
+          <w:bCs/>
+          <w:noProof/>
+        </w:rPr>
+        <w:drawing>
+          <wp:inline distT="0" distB="0" distL="0" distR="0" wp14:anchorId="4DD15984" wp14:editId="57412004">
+            <wp:extent cx="5059680" cy="3055620"/>
+            <wp:effectExtent l="0" t="0" r="7620" b="0"/>
+            <wp:docPr id="2" name="Afbeelding 2"/>
+            <wp:cNvGraphicFramePr>
+              <a:graphicFrameLocks xmlns:a="http://schemas.openxmlformats.org/drawingml/2006/main" noChangeAspect="1"/>
+            </wp:cNvGraphicFramePr>
+            <a:graphic xmlns:a="http://schemas.openxmlformats.org/drawingml/2006/main">
+              <a:graphicData uri="http://schemas.openxmlformats.org/drawingml/2006/picture">
+                <pic:pic xmlns:pic="http://schemas.openxmlformats.org/drawingml/2006/picture">
+                  <pic:nvPicPr>
+                    <pic:cNvPr id="0" name="Picture 1"/>
+                    <pic:cNvPicPr>
+                      <a:picLocks noChangeAspect="1" noChangeArrowheads="1"/>
+                    </pic:cNvPicPr>
+                  </pic:nvPicPr>
+                  <pic:blipFill>
+                    <a:blip r:embed="rId12">
+                      <a:extLst>
+                        <a:ext uri="{28A0092B-C50C-407E-A947-70E740481C1C}">
+                          <a14:useLocalDpi xmlns:a14="http://schemas.microsoft.com/office/drawing/2010/main" val="0"/>
+                        </a:ext>
+                      </a:extLst>
+                    </a:blip>
+                    <a:srcRect/>
+                    <a:stretch>
+                      <a:fillRect/>
+                    </a:stretch>
+                  </pic:blipFill>
+                  <pic:spPr bwMode="auto">
+                    <a:xfrm>
+                      <a:off x="0" y="0"/>
+                      <a:ext cx="5059680" cy="3055620"/>
+                    </a:xfrm>
+                    <a:prstGeom prst="rect">
+                      <a:avLst/>
+                    </a:prstGeom>
+                    <a:noFill/>
+                    <a:ln>
+                      <a:noFill/>
+                    </a:ln>
+                  </pic:spPr>
+                </pic:pic>
+              </a:graphicData>
+            </a:graphic>
+          </wp:inline>
+        </w:drawing>
+      </w:r>
+    </w:p>
     <w:sectPr>
-      <w:headerReference w:type="default" r:id="rId12"/>
-      <w:footerReference w:type="default" r:id="rId13"/>
+      <w:headerReference w:type="default" r:id="rId13"/>
+      <w:footerReference w:type="default" r:id="rId14"/>
       <w:pgSz w:w="11906" w:h="16838"/>
       <w:pgMar w:top="1417" w:right="1417" w:bottom="1417" w:left="1417" w:header="708" w:footer="708" w:gutter="0"/>
       <w:pgNumType w:start="0"/>
@@ -2999,6 +3147,7 @@
   </w:compat>
   <w:rsids>
     <w:rsidRoot w:val="00860B33"/>
+    <w:rsid w:val="002A1155"/>
     <w:rsid w:val="00585942"/>
     <w:rsid w:val="008112B6"/>
     <w:rsid w:val="00860B33"/>

</xml_diff>

<commit_message>
[+] Mockup toegevoegd aan functioneel ontwerp
</commit_message>
<xml_diff>
--- a/Documentatie/Functioneel Ontwerp.docx
+++ b/Documentatie/Functioneel Ontwerp.docx
@@ -552,7 +552,7 @@
       <w:pPr>
         <w:pStyle w:val="Kop1"/>
       </w:pPr>
-      <w:bookmarkStart w:id="0" w:name="_Toc81897351"/>
+      <w:bookmarkStart w:id="0" w:name="_Toc81901475"/>
       <w:r>
         <w:t>Inleiding</w:t>
       </w:r>
@@ -649,7 +649,7 @@
           <w:r>
             <w:fldChar w:fldCharType="separate"/>
           </w:r>
-          <w:hyperlink w:anchor="_Toc81897351" w:history="1">
+          <w:hyperlink w:anchor="_Toc81901475" w:history="1">
             <w:r>
               <w:rPr>
                 <w:rStyle w:val="Hyperlink"/>
@@ -676,7 +676,7 @@
                 <w:noProof/>
                 <w:webHidden/>
               </w:rPr>
-              <w:instrText xml:space="preserve"> PAGEREF _Toc81897351 \h </w:instrText>
+              <w:instrText xml:space="preserve"> PAGEREF _Toc81901475 \h </w:instrText>
             </w:r>
             <w:r>
               <w:rPr>
@@ -719,7 +719,7 @@
               <w:lang w:eastAsia="nl-NL"/>
             </w:rPr>
           </w:pPr>
-          <w:hyperlink w:anchor="_Toc81897352" w:history="1">
+          <w:hyperlink w:anchor="_Toc81901476" w:history="1">
             <w:r>
               <w:rPr>
                 <w:rStyle w:val="Hyperlink"/>
@@ -747,7 +747,7 @@
                 <w:noProof/>
                 <w:webHidden/>
               </w:rPr>
-              <w:instrText xml:space="preserve"> PAGEREF _Toc81897352 \h </w:instrText>
+              <w:instrText xml:space="preserve"> PAGEREF _Toc81901476 \h </w:instrText>
             </w:r>
             <w:r>
               <w:rPr>
@@ -790,7 +790,7 @@
               <w:lang w:eastAsia="nl-NL"/>
             </w:rPr>
           </w:pPr>
-          <w:hyperlink w:anchor="_Toc81897353" w:history="1">
+          <w:hyperlink w:anchor="_Toc81901477" w:history="1">
             <w:r>
               <w:rPr>
                 <w:rStyle w:val="Hyperlink"/>
@@ -818,7 +818,7 @@
                 <w:noProof/>
                 <w:webHidden/>
               </w:rPr>
-              <w:instrText xml:space="preserve"> PAGEREF _Toc81897353 \h </w:instrText>
+              <w:instrText xml:space="preserve"> PAGEREF _Toc81901477 \h </w:instrText>
             </w:r>
             <w:r>
               <w:rPr>
@@ -850,6 +850,77 @@
           </w:hyperlink>
         </w:p>
         <w:p>
+          <w:pPr>
+            <w:pStyle w:val="Inhopg1"/>
+            <w:tabs>
+              <w:tab w:val="right" w:leader="dot" w:pos="9062"/>
+            </w:tabs>
+            <w:rPr>
+              <w:rFonts w:eastAsiaTheme="minorEastAsia"/>
+              <w:noProof/>
+              <w:lang w:eastAsia="nl-NL"/>
+            </w:rPr>
+          </w:pPr>
+          <w:hyperlink w:anchor="_Toc81901478" w:history="1">
+            <w:r>
+              <w:rPr>
+                <w:rStyle w:val="Hyperlink"/>
+                <w:noProof/>
+                <w:lang w:eastAsia="nl-NL"/>
+              </w:rPr>
+              <w:t>Schetsen</w:t>
+            </w:r>
+            <w:r>
+              <w:rPr>
+                <w:noProof/>
+                <w:webHidden/>
+              </w:rPr>
+              <w:tab/>
+            </w:r>
+            <w:r>
+              <w:rPr>
+                <w:noProof/>
+                <w:webHidden/>
+              </w:rPr>
+              <w:fldChar w:fldCharType="begin"/>
+            </w:r>
+            <w:r>
+              <w:rPr>
+                <w:noProof/>
+                <w:webHidden/>
+              </w:rPr>
+              <w:instrText xml:space="preserve"> PAGEREF _Toc81901478 \h </w:instrText>
+            </w:r>
+            <w:r>
+              <w:rPr>
+                <w:noProof/>
+                <w:webHidden/>
+              </w:rPr>
+            </w:r>
+            <w:r>
+              <w:rPr>
+                <w:noProof/>
+                <w:webHidden/>
+              </w:rPr>
+              <w:fldChar w:fldCharType="separate"/>
+            </w:r>
+            <w:r>
+              <w:rPr>
+                <w:noProof/>
+                <w:webHidden/>
+              </w:rPr>
+              <w:t>7</w:t>
+            </w:r>
+            <w:r>
+              <w:rPr>
+                <w:noProof/>
+                <w:webHidden/>
+              </w:rPr>
+              <w:fldChar w:fldCharType="end"/>
+            </w:r>
+          </w:hyperlink>
+        </w:p>
+        <w:p>
           <w:r>
             <w:rPr>
               <w:b/>
@@ -886,7 +957,7 @@
           <w:lang w:eastAsia="nl-NL"/>
         </w:rPr>
       </w:pPr>
-      <w:bookmarkStart w:id="1" w:name="_Toc81897352"/>
+      <w:bookmarkStart w:id="1" w:name="_Toc81901476"/>
       <w:r>
         <w:rPr>
           <w:lang w:eastAsia="nl-NL"/>
@@ -1348,7 +1419,7 @@
           <w:lang w:eastAsia="nl-NL"/>
         </w:rPr>
       </w:pPr>
-      <w:bookmarkStart w:id="2" w:name="_Toc81897353"/>
+      <w:bookmarkStart w:id="2" w:name="_Toc81901477"/>
       <w:r>
         <w:rPr>
           <w:lang w:eastAsia="nl-NL"/>
@@ -1837,9 +1908,978 @@
         </w:drawing>
       </w:r>
     </w:p>
+    <w:p>
+      <w:pPr>
+        <w:rPr>
+          <w:rFonts w:eastAsiaTheme="minorEastAsia"/>
+          <w:b/>
+          <w:bCs/>
+          <w:sz w:val="24"/>
+          <w:lang w:eastAsia="nl-NL"/>
+        </w:rPr>
+      </w:pPr>
+      <w:r>
+        <w:rPr>
+          <w:b/>
+          <w:bCs/>
+        </w:rPr>
+        <w:br w:type="page"/>
+      </w:r>
+    </w:p>
+    <w:p>
+      <w:pPr>
+        <w:pStyle w:val="Geenafstand"/>
+        <w:rPr>
+          <w:b/>
+          <w:bCs/>
+        </w:rPr>
+      </w:pPr>
+    </w:p>
+    <w:p>
+      <w:pPr>
+        <w:pStyle w:val="Kop1"/>
+        <w:rPr>
+          <w:lang w:eastAsia="nl-NL"/>
+        </w:rPr>
+      </w:pPr>
+      <w:bookmarkStart w:id="3" w:name="_Toc81901478"/>
+      <w:r>
+        <w:rPr>
+          <w:lang w:eastAsia="nl-NL"/>
+        </w:rPr>
+        <w:t>Schetsen</w:t>
+      </w:r>
+      <w:bookmarkEnd w:id="3"/>
+    </w:p>
+    <w:p>
+      <w:pPr>
+        <w:pStyle w:val="Geenafstand"/>
+      </w:pPr>
+    </w:p>
+    <w:p>
+      <w:pPr>
+        <w:pStyle w:val="Geenafstand"/>
+        <w:numPr>
+          <w:ilvl w:val="0"/>
+          <w:numId w:val="4"/>
+        </w:numPr>
+        <w:rPr>
+          <w:b/>
+          <w:bCs/>
+        </w:rPr>
+      </w:pPr>
+      <w:r>
+        <w:rPr>
+          <w:b/>
+          <w:bCs/>
+        </w:rPr>
+        <w:t>Homepagina</w:t>
+      </w:r>
+    </w:p>
+    <w:p>
+      <w:pPr>
+        <w:pStyle w:val="Geenafstand"/>
+        <w:ind w:left="720"/>
+        <w:rPr>
+          <w:b/>
+          <w:bCs/>
+        </w:rPr>
+      </w:pPr>
+    </w:p>
+    <w:p>
+      <w:pPr>
+        <w:pStyle w:val="Geenafstand"/>
+        <w:ind w:left="720"/>
+        <w:rPr>
+          <w:b/>
+          <w:bCs/>
+        </w:rPr>
+      </w:pPr>
+      <w:r>
+        <w:rPr>
+          <w:noProof/>
+        </w:rPr>
+        <w:drawing>
+          <wp:inline distT="0" distB="0" distL="0" distR="0" wp14:anchorId="2C077772" wp14:editId="53A57F59">
+            <wp:extent cx="5760720" cy="3238500"/>
+            <wp:effectExtent l="0" t="0" r="0" b="0"/>
+            <wp:docPr id="5" name="Afbeelding 5"/>
+            <wp:cNvGraphicFramePr>
+              <a:graphicFrameLocks xmlns:a="http://schemas.openxmlformats.org/drawingml/2006/main" noChangeAspect="1"/>
+            </wp:cNvGraphicFramePr>
+            <a:graphic xmlns:a="http://schemas.openxmlformats.org/drawingml/2006/main">
+              <a:graphicData uri="http://schemas.openxmlformats.org/drawingml/2006/picture">
+                <pic:pic xmlns:pic="http://schemas.openxmlformats.org/drawingml/2006/picture">
+                  <pic:nvPicPr>
+                    <pic:cNvPr id="0" name="Picture 1"/>
+                    <pic:cNvPicPr>
+                      <a:picLocks noChangeAspect="1" noChangeArrowheads="1"/>
+                    </pic:cNvPicPr>
+                  </pic:nvPicPr>
+                  <pic:blipFill>
+                    <a:blip r:embed="rId13" cstate="print">
+                      <a:extLst>
+                        <a:ext uri="{28A0092B-C50C-407E-A947-70E740481C1C}">
+                          <a14:useLocalDpi xmlns:a14="http://schemas.microsoft.com/office/drawing/2010/main" val="0"/>
+                        </a:ext>
+                      </a:extLst>
+                    </a:blip>
+                    <a:srcRect/>
+                    <a:stretch>
+                      <a:fillRect/>
+                    </a:stretch>
+                  </pic:blipFill>
+                  <pic:spPr bwMode="auto">
+                    <a:xfrm>
+                      <a:off x="0" y="0"/>
+                      <a:ext cx="5760720" cy="3238500"/>
+                    </a:xfrm>
+                    <a:prstGeom prst="rect">
+                      <a:avLst/>
+                    </a:prstGeom>
+                    <a:noFill/>
+                    <a:ln>
+                      <a:noFill/>
+                    </a:ln>
+                  </pic:spPr>
+                </pic:pic>
+              </a:graphicData>
+            </a:graphic>
+          </wp:inline>
+        </w:drawing>
+      </w:r>
+    </w:p>
+    <w:p>
+      <w:pPr>
+        <w:pStyle w:val="Geenafstand"/>
+        <w:ind w:left="720"/>
+        <w:rPr>
+          <w:b/>
+          <w:bCs/>
+        </w:rPr>
+      </w:pPr>
+    </w:p>
+    <w:p>
+      <w:pPr>
+        <w:pStyle w:val="Geenafstand"/>
+        <w:numPr>
+          <w:ilvl w:val="0"/>
+          <w:numId w:val="4"/>
+        </w:numPr>
+        <w:rPr>
+          <w:b/>
+          <w:bCs/>
+        </w:rPr>
+      </w:pPr>
+      <w:r>
+        <w:rPr>
+          <w:b/>
+          <w:bCs/>
+        </w:rPr>
+        <w:t>Openingstijden</w:t>
+      </w:r>
+      <w:r>
+        <w:rPr>
+          <w:b/>
+          <w:bCs/>
+        </w:rPr>
+        <w:t xml:space="preserve"> </w:t>
+      </w:r>
+      <w:r>
+        <w:rPr>
+          <w:b/>
+          <w:bCs/>
+        </w:rPr>
+        <w:t>pagina</w:t>
+      </w:r>
+    </w:p>
+    <w:p>
+      <w:pPr>
+        <w:pStyle w:val="Geenafstand"/>
+        <w:ind w:left="720"/>
+        <w:rPr>
+          <w:b/>
+          <w:bCs/>
+        </w:rPr>
+      </w:pPr>
+    </w:p>
+    <w:p>
+      <w:pPr>
+        <w:pStyle w:val="Geenafstand"/>
+        <w:ind w:left="720"/>
+        <w:rPr>
+          <w:b/>
+          <w:bCs/>
+        </w:rPr>
+      </w:pPr>
+      <w:r>
+        <w:rPr>
+          <w:b/>
+          <w:bCs/>
+          <w:noProof/>
+        </w:rPr>
+        <w:drawing>
+          <wp:inline distT="0" distB="0" distL="0" distR="0" wp14:anchorId="2D2E6A06" wp14:editId="0D1138F7">
+            <wp:extent cx="5760720" cy="3238500"/>
+            <wp:effectExtent l="0" t="0" r="0" b="0"/>
+            <wp:docPr id="6" name="Afbeelding 6"/>
+            <wp:cNvGraphicFramePr>
+              <a:graphicFrameLocks xmlns:a="http://schemas.openxmlformats.org/drawingml/2006/main" noChangeAspect="1"/>
+            </wp:cNvGraphicFramePr>
+            <a:graphic xmlns:a="http://schemas.openxmlformats.org/drawingml/2006/main">
+              <a:graphicData uri="http://schemas.openxmlformats.org/drawingml/2006/picture">
+                <pic:pic xmlns:pic="http://schemas.openxmlformats.org/drawingml/2006/picture">
+                  <pic:nvPicPr>
+                    <pic:cNvPr id="0" name="Picture 2"/>
+                    <pic:cNvPicPr>
+                      <a:picLocks noChangeAspect="1" noChangeArrowheads="1"/>
+                    </pic:cNvPicPr>
+                  </pic:nvPicPr>
+                  <pic:blipFill>
+                    <a:blip r:embed="rId14" cstate="print">
+                      <a:extLst>
+                        <a:ext uri="{28A0092B-C50C-407E-A947-70E740481C1C}">
+                          <a14:useLocalDpi xmlns:a14="http://schemas.microsoft.com/office/drawing/2010/main" val="0"/>
+                        </a:ext>
+                      </a:extLst>
+                    </a:blip>
+                    <a:srcRect/>
+                    <a:stretch>
+                      <a:fillRect/>
+                    </a:stretch>
+                  </pic:blipFill>
+                  <pic:spPr bwMode="auto">
+                    <a:xfrm>
+                      <a:off x="0" y="0"/>
+                      <a:ext cx="5760720" cy="3238500"/>
+                    </a:xfrm>
+                    <a:prstGeom prst="rect">
+                      <a:avLst/>
+                    </a:prstGeom>
+                    <a:noFill/>
+                    <a:ln>
+                      <a:noFill/>
+                    </a:ln>
+                  </pic:spPr>
+                </pic:pic>
+              </a:graphicData>
+            </a:graphic>
+          </wp:inline>
+        </w:drawing>
+      </w:r>
+    </w:p>
+    <w:p>
+      <w:pPr>
+        <w:rPr>
+          <w:rFonts w:eastAsiaTheme="minorEastAsia"/>
+          <w:b/>
+          <w:bCs/>
+          <w:sz w:val="24"/>
+          <w:lang w:eastAsia="nl-NL"/>
+        </w:rPr>
+      </w:pPr>
+      <w:r>
+        <w:rPr>
+          <w:b/>
+          <w:bCs/>
+        </w:rPr>
+        <w:br w:type="page"/>
+      </w:r>
+    </w:p>
+    <w:p>
+      <w:pPr>
+        <w:pStyle w:val="Geenafstand"/>
+        <w:rPr>
+          <w:b/>
+          <w:bCs/>
+        </w:rPr>
+      </w:pPr>
+    </w:p>
+    <w:p>
+      <w:pPr>
+        <w:pStyle w:val="Geenafstand"/>
+        <w:numPr>
+          <w:ilvl w:val="0"/>
+          <w:numId w:val="4"/>
+        </w:numPr>
+        <w:rPr>
+          <w:b/>
+          <w:bCs/>
+        </w:rPr>
+      </w:pPr>
+      <w:r>
+        <w:rPr>
+          <w:b/>
+          <w:bCs/>
+        </w:rPr>
+        <w:t>Opslag</w:t>
+      </w:r>
+      <w:r>
+        <w:rPr>
+          <w:b/>
+          <w:bCs/>
+        </w:rPr>
+        <w:t xml:space="preserve"> pagina</w:t>
+      </w:r>
+    </w:p>
+    <w:p>
+      <w:pPr>
+        <w:pStyle w:val="Geenafstand"/>
+        <w:rPr>
+          <w:b/>
+          <w:bCs/>
+        </w:rPr>
+      </w:pPr>
+    </w:p>
+    <w:p>
+      <w:pPr>
+        <w:pStyle w:val="Lijstalinea"/>
+        <w:rPr>
+          <w:b/>
+          <w:bCs/>
+          <w:lang w:eastAsia="nl-NL"/>
+        </w:rPr>
+      </w:pPr>
+      <w:r>
+        <w:rPr>
+          <w:b/>
+          <w:bCs/>
+          <w:noProof/>
+          <w:lang w:eastAsia="nl-NL"/>
+        </w:rPr>
+        <w:drawing>
+          <wp:inline distT="0" distB="0" distL="0" distR="0" wp14:anchorId="0113ECE0" wp14:editId="58698125">
+            <wp:extent cx="5760720" cy="3238500"/>
+            <wp:effectExtent l="0" t="0" r="0" b="0"/>
+            <wp:docPr id="7" name="Afbeelding 7"/>
+            <wp:cNvGraphicFramePr>
+              <a:graphicFrameLocks xmlns:a="http://schemas.openxmlformats.org/drawingml/2006/main" noChangeAspect="1"/>
+            </wp:cNvGraphicFramePr>
+            <a:graphic xmlns:a="http://schemas.openxmlformats.org/drawingml/2006/main">
+              <a:graphicData uri="http://schemas.openxmlformats.org/drawingml/2006/picture">
+                <pic:pic xmlns:pic="http://schemas.openxmlformats.org/drawingml/2006/picture">
+                  <pic:nvPicPr>
+                    <pic:cNvPr id="0" name="Picture 3"/>
+                    <pic:cNvPicPr>
+                      <a:picLocks noChangeAspect="1" noChangeArrowheads="1"/>
+                    </pic:cNvPicPr>
+                  </pic:nvPicPr>
+                  <pic:blipFill>
+                    <a:blip r:embed="rId15" cstate="print">
+                      <a:extLst>
+                        <a:ext uri="{28A0092B-C50C-407E-A947-70E740481C1C}">
+                          <a14:useLocalDpi xmlns:a14="http://schemas.microsoft.com/office/drawing/2010/main" val="0"/>
+                        </a:ext>
+                      </a:extLst>
+                    </a:blip>
+                    <a:srcRect/>
+                    <a:stretch>
+                      <a:fillRect/>
+                    </a:stretch>
+                  </pic:blipFill>
+                  <pic:spPr bwMode="auto">
+                    <a:xfrm>
+                      <a:off x="0" y="0"/>
+                      <a:ext cx="5760720" cy="3238500"/>
+                    </a:xfrm>
+                    <a:prstGeom prst="rect">
+                      <a:avLst/>
+                    </a:prstGeom>
+                    <a:noFill/>
+                    <a:ln>
+                      <a:noFill/>
+                    </a:ln>
+                  </pic:spPr>
+                </pic:pic>
+              </a:graphicData>
+            </a:graphic>
+          </wp:inline>
+        </w:drawing>
+      </w:r>
+    </w:p>
+    <w:p>
+      <w:pPr>
+        <w:pStyle w:val="Geenafstand"/>
+        <w:numPr>
+          <w:ilvl w:val="0"/>
+          <w:numId w:val="4"/>
+        </w:numPr>
+        <w:rPr>
+          <w:b/>
+          <w:bCs/>
+        </w:rPr>
+      </w:pPr>
+      <w:r>
+        <w:rPr>
+          <w:b/>
+          <w:bCs/>
+        </w:rPr>
+        <w:t xml:space="preserve">Login </w:t>
+      </w:r>
+      <w:r>
+        <w:rPr>
+          <w:b/>
+          <w:bCs/>
+        </w:rPr>
+        <w:t>pagina</w:t>
+      </w:r>
+    </w:p>
+    <w:p>
+      <w:pPr>
+        <w:pStyle w:val="Geenafstand"/>
+        <w:ind w:left="720"/>
+        <w:rPr>
+          <w:b/>
+          <w:bCs/>
+        </w:rPr>
+      </w:pPr>
+    </w:p>
+    <w:p>
+      <w:pPr>
+        <w:pStyle w:val="Geenafstand"/>
+        <w:ind w:left="720"/>
+        <w:rPr>
+          <w:b/>
+          <w:bCs/>
+        </w:rPr>
+      </w:pPr>
+      <w:r>
+        <w:rPr>
+          <w:b/>
+          <w:bCs/>
+          <w:noProof/>
+        </w:rPr>
+        <w:drawing>
+          <wp:inline distT="0" distB="0" distL="0" distR="0" wp14:anchorId="168314D1" wp14:editId="2D37E1E0">
+            <wp:extent cx="5760720" cy="3238500"/>
+            <wp:effectExtent l="0" t="0" r="0" b="0"/>
+            <wp:docPr id="10" name="Afbeelding 10"/>
+            <wp:cNvGraphicFramePr>
+              <a:graphicFrameLocks xmlns:a="http://schemas.openxmlformats.org/drawingml/2006/main" noChangeAspect="1"/>
+            </wp:cNvGraphicFramePr>
+            <a:graphic xmlns:a="http://schemas.openxmlformats.org/drawingml/2006/main">
+              <a:graphicData uri="http://schemas.openxmlformats.org/drawingml/2006/picture">
+                <pic:pic xmlns:pic="http://schemas.openxmlformats.org/drawingml/2006/picture">
+                  <pic:nvPicPr>
+                    <pic:cNvPr id="0" name="Picture 4"/>
+                    <pic:cNvPicPr>
+                      <a:picLocks noChangeAspect="1" noChangeArrowheads="1"/>
+                    </pic:cNvPicPr>
+                  </pic:nvPicPr>
+                  <pic:blipFill>
+                    <a:blip r:embed="rId16" cstate="print">
+                      <a:extLst>
+                        <a:ext uri="{28A0092B-C50C-407E-A947-70E740481C1C}">
+                          <a14:useLocalDpi xmlns:a14="http://schemas.microsoft.com/office/drawing/2010/main" val="0"/>
+                        </a:ext>
+                      </a:extLst>
+                    </a:blip>
+                    <a:srcRect/>
+                    <a:stretch>
+                      <a:fillRect/>
+                    </a:stretch>
+                  </pic:blipFill>
+                  <pic:spPr bwMode="auto">
+                    <a:xfrm>
+                      <a:off x="0" y="0"/>
+                      <a:ext cx="5760720" cy="3238500"/>
+                    </a:xfrm>
+                    <a:prstGeom prst="rect">
+                      <a:avLst/>
+                    </a:prstGeom>
+                    <a:noFill/>
+                    <a:ln>
+                      <a:noFill/>
+                    </a:ln>
+                  </pic:spPr>
+                </pic:pic>
+              </a:graphicData>
+            </a:graphic>
+          </wp:inline>
+        </w:drawing>
+      </w:r>
+    </w:p>
+    <w:p>
+      <w:pPr>
+        <w:pStyle w:val="Geenafstand"/>
+        <w:rPr>
+          <w:b/>
+          <w:bCs/>
+        </w:rPr>
+      </w:pPr>
+    </w:p>
+    <w:p>
+      <w:pPr>
+        <w:rPr>
+          <w:rFonts w:eastAsiaTheme="minorEastAsia"/>
+          <w:b/>
+          <w:bCs/>
+          <w:sz w:val="24"/>
+          <w:lang w:eastAsia="nl-NL"/>
+        </w:rPr>
+      </w:pPr>
+      <w:r>
+        <w:rPr>
+          <w:b/>
+          <w:bCs/>
+        </w:rPr>
+        <w:br w:type="page"/>
+      </w:r>
+    </w:p>
+    <w:p>
+      <w:pPr>
+        <w:pStyle w:val="Geenafstand"/>
+        <w:ind w:left="360"/>
+        <w:rPr>
+          <w:b/>
+          <w:bCs/>
+        </w:rPr>
+      </w:pPr>
+    </w:p>
+    <w:p>
+      <w:pPr>
+        <w:pStyle w:val="Geenafstand"/>
+        <w:numPr>
+          <w:ilvl w:val="0"/>
+          <w:numId w:val="4"/>
+        </w:numPr>
+        <w:rPr>
+          <w:b/>
+          <w:bCs/>
+        </w:rPr>
+      </w:pPr>
+      <w:r>
+        <w:rPr>
+          <w:b/>
+          <w:bCs/>
+        </w:rPr>
+        <w:t>Registreren pagina</w:t>
+      </w:r>
+    </w:p>
+    <w:p>
+      <w:pPr>
+        <w:pStyle w:val="Geenafstand"/>
+        <w:ind w:left="708"/>
+        <w:rPr>
+          <w:b/>
+          <w:bCs/>
+        </w:rPr>
+      </w:pPr>
+    </w:p>
+    <w:p>
+      <w:pPr>
+        <w:pStyle w:val="Geenafstand"/>
+        <w:ind w:left="708"/>
+        <w:rPr>
+          <w:b/>
+          <w:bCs/>
+        </w:rPr>
+      </w:pPr>
+      <w:r>
+        <w:rPr>
+          <w:b/>
+          <w:bCs/>
+          <w:noProof/>
+        </w:rPr>
+        <w:drawing>
+          <wp:inline distT="0" distB="0" distL="0" distR="0" wp14:anchorId="08D6B744" wp14:editId="07B77CF7">
+            <wp:extent cx="5760720" cy="3238500"/>
+            <wp:effectExtent l="0" t="0" r="0" b="0"/>
+            <wp:docPr id="11" name="Afbeelding 11"/>
+            <wp:cNvGraphicFramePr>
+              <a:graphicFrameLocks xmlns:a="http://schemas.openxmlformats.org/drawingml/2006/main" noChangeAspect="1"/>
+            </wp:cNvGraphicFramePr>
+            <a:graphic xmlns:a="http://schemas.openxmlformats.org/drawingml/2006/main">
+              <a:graphicData uri="http://schemas.openxmlformats.org/drawingml/2006/picture">
+                <pic:pic xmlns:pic="http://schemas.openxmlformats.org/drawingml/2006/picture">
+                  <pic:nvPicPr>
+                    <pic:cNvPr id="0" name="Picture 5"/>
+                    <pic:cNvPicPr>
+                      <a:picLocks noChangeAspect="1" noChangeArrowheads="1"/>
+                    </pic:cNvPicPr>
+                  </pic:nvPicPr>
+                  <pic:blipFill>
+                    <a:blip r:embed="rId17" cstate="print">
+                      <a:extLst>
+                        <a:ext uri="{28A0092B-C50C-407E-A947-70E740481C1C}">
+                          <a14:useLocalDpi xmlns:a14="http://schemas.microsoft.com/office/drawing/2010/main" val="0"/>
+                        </a:ext>
+                      </a:extLst>
+                    </a:blip>
+                    <a:srcRect/>
+                    <a:stretch>
+                      <a:fillRect/>
+                    </a:stretch>
+                  </pic:blipFill>
+                  <pic:spPr bwMode="auto">
+                    <a:xfrm>
+                      <a:off x="0" y="0"/>
+                      <a:ext cx="5760720" cy="3238500"/>
+                    </a:xfrm>
+                    <a:prstGeom prst="rect">
+                      <a:avLst/>
+                    </a:prstGeom>
+                    <a:noFill/>
+                    <a:ln>
+                      <a:noFill/>
+                    </a:ln>
+                  </pic:spPr>
+                </pic:pic>
+              </a:graphicData>
+            </a:graphic>
+          </wp:inline>
+        </w:drawing>
+      </w:r>
+    </w:p>
+    <w:p>
+      <w:pPr>
+        <w:pStyle w:val="Geenafstand"/>
+        <w:ind w:left="708"/>
+        <w:rPr>
+          <w:b/>
+          <w:bCs/>
+        </w:rPr>
+      </w:pPr>
+    </w:p>
+    <w:p>
+      <w:pPr>
+        <w:pStyle w:val="Geenafstand"/>
+        <w:numPr>
+          <w:ilvl w:val="0"/>
+          <w:numId w:val="4"/>
+        </w:numPr>
+        <w:rPr>
+          <w:b/>
+          <w:bCs/>
+        </w:rPr>
+      </w:pPr>
+      <w:r>
+        <w:rPr>
+          <w:b/>
+          <w:bCs/>
+        </w:rPr>
+        <w:t>Contact</w:t>
+      </w:r>
+      <w:r>
+        <w:rPr>
+          <w:b/>
+          <w:bCs/>
+        </w:rPr>
+        <w:t xml:space="preserve"> pagina</w:t>
+      </w:r>
+    </w:p>
+    <w:p>
+      <w:pPr>
+        <w:pStyle w:val="Geenafstand"/>
+        <w:ind w:left="720"/>
+        <w:rPr>
+          <w:b/>
+          <w:bCs/>
+        </w:rPr>
+      </w:pPr>
+    </w:p>
+    <w:p>
+      <w:pPr>
+        <w:pStyle w:val="Geenafstand"/>
+        <w:ind w:left="720"/>
+        <w:rPr>
+          <w:b/>
+          <w:bCs/>
+        </w:rPr>
+      </w:pPr>
+      <w:r>
+        <w:rPr>
+          <w:b/>
+          <w:bCs/>
+          <w:noProof/>
+        </w:rPr>
+        <w:drawing>
+          <wp:inline distT="0" distB="0" distL="0" distR="0" wp14:anchorId="758BCDF3" wp14:editId="33C11C2E">
+            <wp:extent cx="5760720" cy="3238500"/>
+            <wp:effectExtent l="0" t="0" r="0" b="0"/>
+            <wp:docPr id="12" name="Afbeelding 12"/>
+            <wp:cNvGraphicFramePr>
+              <a:graphicFrameLocks xmlns:a="http://schemas.openxmlformats.org/drawingml/2006/main" noChangeAspect="1"/>
+            </wp:cNvGraphicFramePr>
+            <a:graphic xmlns:a="http://schemas.openxmlformats.org/drawingml/2006/main">
+              <a:graphicData uri="http://schemas.openxmlformats.org/drawingml/2006/picture">
+                <pic:pic xmlns:pic="http://schemas.openxmlformats.org/drawingml/2006/picture">
+                  <pic:nvPicPr>
+                    <pic:cNvPr id="0" name="Picture 6"/>
+                    <pic:cNvPicPr>
+                      <a:picLocks noChangeAspect="1" noChangeArrowheads="1"/>
+                    </pic:cNvPicPr>
+                  </pic:nvPicPr>
+                  <pic:blipFill>
+                    <a:blip r:embed="rId18" cstate="print">
+                      <a:extLst>
+                        <a:ext uri="{28A0092B-C50C-407E-A947-70E740481C1C}">
+                          <a14:useLocalDpi xmlns:a14="http://schemas.microsoft.com/office/drawing/2010/main" val="0"/>
+                        </a:ext>
+                      </a:extLst>
+                    </a:blip>
+                    <a:srcRect/>
+                    <a:stretch>
+                      <a:fillRect/>
+                    </a:stretch>
+                  </pic:blipFill>
+                  <pic:spPr bwMode="auto">
+                    <a:xfrm>
+                      <a:off x="0" y="0"/>
+                      <a:ext cx="5760720" cy="3238500"/>
+                    </a:xfrm>
+                    <a:prstGeom prst="rect">
+                      <a:avLst/>
+                    </a:prstGeom>
+                    <a:noFill/>
+                    <a:ln>
+                      <a:noFill/>
+                    </a:ln>
+                  </pic:spPr>
+                </pic:pic>
+              </a:graphicData>
+            </a:graphic>
+          </wp:inline>
+        </w:drawing>
+      </w:r>
+      <w:r>
+        <w:rPr>
+          <w:b/>
+          <w:bCs/>
+        </w:rPr>
+        <w:t xml:space="preserve"> </w:t>
+      </w:r>
+    </w:p>
+    <w:p>
+      <w:pPr>
+        <w:rPr>
+          <w:b/>
+          <w:bCs/>
+        </w:rPr>
+      </w:pPr>
+      <w:r>
+        <w:rPr>
+          <w:b/>
+          <w:bCs/>
+        </w:rPr>
+        <w:br w:type="page"/>
+      </w:r>
+    </w:p>
+    <w:p>
+      <w:pPr>
+        <w:tabs>
+          <w:tab w:val="left" w:pos="1752"/>
+        </w:tabs>
+        <w:rPr>
+          <w:rFonts w:eastAsiaTheme="minorEastAsia"/>
+          <w:sz w:val="24"/>
+          <w:lang w:eastAsia="nl-NL"/>
+        </w:rPr>
+      </w:pPr>
+    </w:p>
+    <w:p>
+      <w:pPr>
+        <w:pStyle w:val="Geenafstand"/>
+        <w:numPr>
+          <w:ilvl w:val="0"/>
+          <w:numId w:val="4"/>
+        </w:numPr>
+        <w:rPr>
+          <w:b/>
+          <w:bCs/>
+        </w:rPr>
+      </w:pPr>
+      <w:r>
+        <w:rPr>
+          <w:b/>
+          <w:bCs/>
+        </w:rPr>
+        <w:t>Klantenpaneel pagina</w:t>
+      </w:r>
+    </w:p>
+    <w:p>
+      <w:pPr>
+        <w:pStyle w:val="Geenafstand"/>
+        <w:ind w:left="720"/>
+        <w:rPr>
+          <w:b/>
+          <w:bCs/>
+        </w:rPr>
+      </w:pPr>
+    </w:p>
+    <w:p>
+      <w:pPr>
+        <w:pStyle w:val="Geenafstand"/>
+        <w:ind w:left="720"/>
+        <w:rPr>
+          <w:b/>
+          <w:bCs/>
+        </w:rPr>
+      </w:pPr>
+      <w:r>
+        <w:rPr>
+          <w:b/>
+          <w:bCs/>
+          <w:noProof/>
+        </w:rPr>
+        <w:drawing>
+          <wp:inline distT="0" distB="0" distL="0" distR="0" wp14:anchorId="631A65FE" wp14:editId="2B931222">
+            <wp:extent cx="5760720" cy="3238500"/>
+            <wp:effectExtent l="0" t="0" r="0" b="0"/>
+            <wp:docPr id="13" name="Afbeelding 13"/>
+            <wp:cNvGraphicFramePr>
+              <a:graphicFrameLocks xmlns:a="http://schemas.openxmlformats.org/drawingml/2006/main" noChangeAspect="1"/>
+            </wp:cNvGraphicFramePr>
+            <a:graphic xmlns:a="http://schemas.openxmlformats.org/drawingml/2006/main">
+              <a:graphicData uri="http://schemas.openxmlformats.org/drawingml/2006/picture">
+                <pic:pic xmlns:pic="http://schemas.openxmlformats.org/drawingml/2006/picture">
+                  <pic:nvPicPr>
+                    <pic:cNvPr id="0" name="Picture 7"/>
+                    <pic:cNvPicPr>
+                      <a:picLocks noChangeAspect="1" noChangeArrowheads="1"/>
+                    </pic:cNvPicPr>
+                  </pic:nvPicPr>
+                  <pic:blipFill>
+                    <a:blip r:embed="rId19" cstate="print">
+                      <a:extLst>
+                        <a:ext uri="{28A0092B-C50C-407E-A947-70E740481C1C}">
+                          <a14:useLocalDpi xmlns:a14="http://schemas.microsoft.com/office/drawing/2010/main" val="0"/>
+                        </a:ext>
+                      </a:extLst>
+                    </a:blip>
+                    <a:srcRect/>
+                    <a:stretch>
+                      <a:fillRect/>
+                    </a:stretch>
+                  </pic:blipFill>
+                  <pic:spPr bwMode="auto">
+                    <a:xfrm>
+                      <a:off x="0" y="0"/>
+                      <a:ext cx="5760720" cy="3238500"/>
+                    </a:xfrm>
+                    <a:prstGeom prst="rect">
+                      <a:avLst/>
+                    </a:prstGeom>
+                    <a:noFill/>
+                    <a:ln>
+                      <a:noFill/>
+                    </a:ln>
+                  </pic:spPr>
+                </pic:pic>
+              </a:graphicData>
+            </a:graphic>
+          </wp:inline>
+        </w:drawing>
+      </w:r>
+    </w:p>
+    <w:p>
+      <w:pPr>
+        <w:pStyle w:val="Geenafstand"/>
+        <w:ind w:left="720"/>
+        <w:rPr>
+          <w:b/>
+          <w:bCs/>
+        </w:rPr>
+      </w:pPr>
+    </w:p>
+    <w:p>
+      <w:pPr>
+        <w:pStyle w:val="Geenafstand"/>
+        <w:numPr>
+          <w:ilvl w:val="0"/>
+          <w:numId w:val="4"/>
+        </w:numPr>
+        <w:rPr>
+          <w:b/>
+          <w:bCs/>
+        </w:rPr>
+      </w:pPr>
+      <w:r>
+        <w:rPr>
+          <w:b/>
+          <w:bCs/>
+        </w:rPr>
+        <w:t>Klantenpaneel – Afspraak bekijken</w:t>
+      </w:r>
+    </w:p>
+    <w:p>
+      <w:pPr>
+        <w:pStyle w:val="Geenafstand"/>
+        <w:ind w:left="720"/>
+        <w:rPr>
+          <w:b/>
+          <w:bCs/>
+        </w:rPr>
+      </w:pPr>
+    </w:p>
+    <w:p>
+      <w:pPr>
+        <w:pStyle w:val="Geenafstand"/>
+        <w:ind w:left="720"/>
+        <w:rPr>
+          <w:b/>
+          <w:bCs/>
+        </w:rPr>
+      </w:pPr>
+      <w:r>
+        <w:rPr>
+          <w:b/>
+          <w:bCs/>
+          <w:noProof/>
+        </w:rPr>
+        <w:drawing>
+          <wp:inline distT="0" distB="0" distL="0" distR="0" wp14:anchorId="712D796D" wp14:editId="67CB476F">
+            <wp:extent cx="5760720" cy="3238500"/>
+            <wp:effectExtent l="0" t="0" r="0" b="0"/>
+            <wp:docPr id="14" name="Afbeelding 14"/>
+            <wp:cNvGraphicFramePr>
+              <a:graphicFrameLocks xmlns:a="http://schemas.openxmlformats.org/drawingml/2006/main" noChangeAspect="1"/>
+            </wp:cNvGraphicFramePr>
+            <a:graphic xmlns:a="http://schemas.openxmlformats.org/drawingml/2006/main">
+              <a:graphicData uri="http://schemas.openxmlformats.org/drawingml/2006/picture">
+                <pic:pic xmlns:pic="http://schemas.openxmlformats.org/drawingml/2006/picture">
+                  <pic:nvPicPr>
+                    <pic:cNvPr id="0" name="Picture 8"/>
+                    <pic:cNvPicPr>
+                      <a:picLocks noChangeAspect="1" noChangeArrowheads="1"/>
+                    </pic:cNvPicPr>
+                  </pic:nvPicPr>
+                  <pic:blipFill>
+                    <a:blip r:embed="rId20" cstate="print">
+                      <a:extLst>
+                        <a:ext uri="{28A0092B-C50C-407E-A947-70E740481C1C}">
+                          <a14:useLocalDpi xmlns:a14="http://schemas.microsoft.com/office/drawing/2010/main" val="0"/>
+                        </a:ext>
+                      </a:extLst>
+                    </a:blip>
+                    <a:srcRect/>
+                    <a:stretch>
+                      <a:fillRect/>
+                    </a:stretch>
+                  </pic:blipFill>
+                  <pic:spPr bwMode="auto">
+                    <a:xfrm>
+                      <a:off x="0" y="0"/>
+                      <a:ext cx="5760720" cy="3238500"/>
+                    </a:xfrm>
+                    <a:prstGeom prst="rect">
+                      <a:avLst/>
+                    </a:prstGeom>
+                    <a:noFill/>
+                    <a:ln>
+                      <a:noFill/>
+                    </a:ln>
+                  </pic:spPr>
+                </pic:pic>
+              </a:graphicData>
+            </a:graphic>
+          </wp:inline>
+        </w:drawing>
+      </w:r>
+    </w:p>
     <w:sectPr>
-      <w:headerReference w:type="default" r:id="rId13"/>
-      <w:footerReference w:type="default" r:id="rId14"/>
+      <w:headerReference w:type="default" r:id="rId21"/>
+      <w:footerReference w:type="default" r:id="rId22"/>
       <w:pgSz w:w="11906" w:h="16838"/>
       <w:pgMar w:top="1417" w:right="1417" w:bottom="1417" w:left="1417" w:header="708" w:footer="708" w:gutter="0"/>
       <w:pgNumType w:start="0"/>
@@ -2203,6 +3243,92 @@
     </w:lvl>
   </w:abstractNum>
   <w:abstractNum w:abstractNumId="1" w15:restartNumberingAfterBreak="0">
+    <w:nsid w:val="47B77726"/>
+    <w:multiLevelType w:val="hybridMultilevel"/>
+    <w:tmpl w:val="CF2C7E3C"/>
+    <w:lvl w:ilvl="0" w:tplc="0413000F">
+      <w:start w:val="1"/>
+      <w:numFmt w:val="decimal"/>
+      <w:lvlText w:val="%1."/>
+      <w:lvlJc w:val="left"/>
+      <w:pPr>
+        <w:ind w:left="720" w:hanging="360"/>
+      </w:pPr>
+    </w:lvl>
+    <w:lvl w:ilvl="1" w:tplc="04130019" w:tentative="1">
+      <w:start w:val="1"/>
+      <w:numFmt w:val="lowerLetter"/>
+      <w:lvlText w:val="%2."/>
+      <w:lvlJc w:val="left"/>
+      <w:pPr>
+        <w:ind w:left="1440" w:hanging="360"/>
+      </w:pPr>
+    </w:lvl>
+    <w:lvl w:ilvl="2" w:tplc="0413001B" w:tentative="1">
+      <w:start w:val="1"/>
+      <w:numFmt w:val="lowerRoman"/>
+      <w:lvlText w:val="%3."/>
+      <w:lvlJc w:val="right"/>
+      <w:pPr>
+        <w:ind w:left="2160" w:hanging="180"/>
+      </w:pPr>
+    </w:lvl>
+    <w:lvl w:ilvl="3" w:tplc="0413000F" w:tentative="1">
+      <w:start w:val="1"/>
+      <w:numFmt w:val="decimal"/>
+      <w:lvlText w:val="%4."/>
+      <w:lvlJc w:val="left"/>
+      <w:pPr>
+        <w:ind w:left="2880" w:hanging="360"/>
+      </w:pPr>
+    </w:lvl>
+    <w:lvl w:ilvl="4" w:tplc="04130019" w:tentative="1">
+      <w:start w:val="1"/>
+      <w:numFmt w:val="lowerLetter"/>
+      <w:lvlText w:val="%5."/>
+      <w:lvlJc w:val="left"/>
+      <w:pPr>
+        <w:ind w:left="3600" w:hanging="360"/>
+      </w:pPr>
+    </w:lvl>
+    <w:lvl w:ilvl="5" w:tplc="0413001B" w:tentative="1">
+      <w:start w:val="1"/>
+      <w:numFmt w:val="lowerRoman"/>
+      <w:lvlText w:val="%6."/>
+      <w:lvlJc w:val="right"/>
+      <w:pPr>
+        <w:ind w:left="4320" w:hanging="180"/>
+      </w:pPr>
+    </w:lvl>
+    <w:lvl w:ilvl="6" w:tplc="0413000F" w:tentative="1">
+      <w:start w:val="1"/>
+      <w:numFmt w:val="decimal"/>
+      <w:lvlText w:val="%7."/>
+      <w:lvlJc w:val="left"/>
+      <w:pPr>
+        <w:ind w:left="5040" w:hanging="360"/>
+      </w:pPr>
+    </w:lvl>
+    <w:lvl w:ilvl="7" w:tplc="04130019" w:tentative="1">
+      <w:start w:val="1"/>
+      <w:numFmt w:val="lowerLetter"/>
+      <w:lvlText w:val="%8."/>
+      <w:lvlJc w:val="left"/>
+      <w:pPr>
+        <w:ind w:left="5760" w:hanging="360"/>
+      </w:pPr>
+    </w:lvl>
+    <w:lvl w:ilvl="8" w:tplc="0413001B" w:tentative="1">
+      <w:start w:val="1"/>
+      <w:numFmt w:val="lowerRoman"/>
+      <w:lvlText w:val="%9."/>
+      <w:lvlJc w:val="right"/>
+      <w:pPr>
+        <w:ind w:left="6480" w:hanging="180"/>
+      </w:pPr>
+    </w:lvl>
+  </w:abstractNum>
+  <w:abstractNum w:abstractNumId="2" w15:restartNumberingAfterBreak="0">
     <w:nsid w:val="76B0132C"/>
     <w:multiLevelType w:val="hybridMultilevel"/>
     <w:tmpl w:val="42C8855E"/>
@@ -2315,7 +3441,7 @@
       </w:rPr>
     </w:lvl>
   </w:abstractNum>
-  <w:abstractNum w:abstractNumId="2" w15:restartNumberingAfterBreak="0">
+  <w:abstractNum w:abstractNumId="3" w15:restartNumberingAfterBreak="0">
     <w:nsid w:val="7BEA181E"/>
     <w:multiLevelType w:val="hybridMultilevel"/>
     <w:tmpl w:val="CF1626E6"/>
@@ -2429,13 +3555,16 @@
     </w:lvl>
   </w:abstractNum>
   <w:num w:numId="1">
-    <w:abstractNumId w:val="2"/>
+    <w:abstractNumId w:val="3"/>
   </w:num>
   <w:num w:numId="2">
-    <w:abstractNumId w:val="1"/>
+    <w:abstractNumId w:val="2"/>
   </w:num>
   <w:num w:numId="3">
     <w:abstractNumId w:val="0"/>
+  </w:num>
+  <w:num w:numId="4">
+    <w:abstractNumId w:val="1"/>
   </w:num>
 </w:numbering>
 </file>
@@ -3009,6 +4138,17 @@
       <w:u w:val="single"/>
     </w:rPr>
   </w:style>
+  <w:style w:type="paragraph" w:styleId="Lijstalinea">
+    <w:name w:val="List Paragraph"/>
+    <w:basedOn w:val="Standaard"/>
+    <w:uiPriority w:val="34"/>
+    <w:qFormat/>
+    <w:rsid w:val="005C7D39"/>
+    <w:pPr>
+      <w:ind w:left="720"/>
+      <w:contextualSpacing/>
+    </w:pPr>
+  </w:style>
 </w:styles>
 </file>
 
@@ -3151,6 +4291,7 @@
     <w:rsid w:val="00585942"/>
     <w:rsid w:val="008112B6"/>
     <w:rsid w:val="00860B33"/>
+    <w:rsid w:val="00A62579"/>
     <w:rsid w:val="00EC269A"/>
     <w:rsid w:val="00FF710F"/>
   </w:rsids>

</xml_diff>

<commit_message>
[/] Functioneel ontwerp aangepast
</commit_message>
<xml_diff>
--- a/Documentatie/Functioneel Ontwerp.docx
+++ b/Documentatie/Functioneel Ontwerp.docx
@@ -552,7 +552,7 @@
       <w:pPr>
         <w:pStyle w:val="Kop1"/>
       </w:pPr>
-      <w:bookmarkStart w:id="0" w:name="_Toc81901475"/>
+      <w:bookmarkStart w:id="0" w:name="_Toc81905495"/>
       <w:r>
         <w:t>Inleiding</w:t>
       </w:r>
@@ -568,24 +568,1013 @@
         <w:pStyle w:val="Geenafstand"/>
       </w:pPr>
       <w:r>
-        <w:t>In dit functioneel ontwerp wordt beschreven hoe de applicatie eruit komt te zien. Dit wordt beschreven in meerdere onderdelen, waaronder: Eisen en wensen (</w:t>
-      </w:r>
-      <w:proofErr w:type="spellStart"/>
-      <w:r>
-        <w:t>MoSCoW</w:t>
-      </w:r>
-      <w:proofErr w:type="spellEnd"/>
-      <w:r>
-        <w:t>), Schetsen en Relevante schema’s.</w:t>
-      </w:r>
-    </w:p>
-    <w:p>
-      <w:pPr>
-        <w:rPr>
-          <w:rFonts w:eastAsiaTheme="minorEastAsia"/>
-          <w:sz w:val="24"/>
-          <w:lang w:eastAsia="nl-NL"/>
-        </w:rPr>
+        <w:t>In dit functioneel ontwerp wordt beschreven hoe de applicatie eruit komt te zien. Dit wordt beschreven in meerdere onderdelen, waaronder: Eisen en wensen (MoSCoW), Schetsen en Relevante schema’s.</w:t>
+      </w:r>
+    </w:p>
+    <w:p>
+      <w:pPr>
+        <w:pStyle w:val="Kop1"/>
+      </w:pPr>
+      <w:r>
+        <w:br w:type="page"/>
+      </w:r>
+    </w:p>
+    <w:p>
+      <w:pPr>
+        <w:pStyle w:val="Kop1"/>
+      </w:pPr>
+      <w:bookmarkStart w:id="1" w:name="_Toc81905496"/>
+      <w:r>
+        <w:lastRenderedPageBreak/>
+        <w:t>Versiebeheer</w:t>
+      </w:r>
+      <w:bookmarkEnd w:id="1"/>
+    </w:p>
+    <w:p>
+      <w:pPr>
+        <w:pStyle w:val="Geenafstand"/>
+      </w:pPr>
+    </w:p>
+    <w:tbl>
+      <w:tblPr>
+        <w:tblStyle w:val="Tabelraster"/>
+        <w:tblW w:w="0" w:type="auto"/>
+        <w:tblLook w:val="04A0" w:firstRow="1" w:lastRow="0" w:firstColumn="1" w:lastColumn="0" w:noHBand="0" w:noVBand="1"/>
+      </w:tblPr>
+      <w:tblGrid>
+        <w:gridCol w:w="988"/>
+        <w:gridCol w:w="1417"/>
+        <w:gridCol w:w="1843"/>
+        <w:gridCol w:w="4814"/>
+      </w:tblGrid>
+      <w:tr>
+        <w:tc>
+          <w:tcPr>
+            <w:tcW w:w="988" w:type="dxa"/>
+            <w:tcBorders>
+              <w:top w:val="nil"/>
+              <w:left w:val="nil"/>
+              <w:right w:val="nil"/>
+            </w:tcBorders>
+            <w:vAlign w:val="center"/>
+          </w:tcPr>
+          <w:p>
+            <w:pPr>
+              <w:pStyle w:val="Geenafstand"/>
+              <w:rPr>
+                <w:b/>
+                <w:bCs/>
+              </w:rPr>
+            </w:pPr>
+            <w:r>
+              <w:rPr>
+                <w:b/>
+                <w:bCs/>
+              </w:rPr>
+              <w:t>Versie</w:t>
+            </w:r>
+          </w:p>
+        </w:tc>
+        <w:tc>
+          <w:tcPr>
+            <w:tcW w:w="1417" w:type="dxa"/>
+            <w:tcBorders>
+              <w:top w:val="nil"/>
+              <w:left w:val="nil"/>
+              <w:right w:val="nil"/>
+            </w:tcBorders>
+            <w:vAlign w:val="center"/>
+          </w:tcPr>
+          <w:p>
+            <w:pPr>
+              <w:pStyle w:val="Geenafstand"/>
+              <w:rPr>
+                <w:b/>
+                <w:bCs/>
+              </w:rPr>
+            </w:pPr>
+            <w:r>
+              <w:rPr>
+                <w:b/>
+                <w:bCs/>
+              </w:rPr>
+              <w:t>Datum</w:t>
+            </w:r>
+          </w:p>
+        </w:tc>
+        <w:tc>
+          <w:tcPr>
+            <w:tcW w:w="1843" w:type="dxa"/>
+            <w:tcBorders>
+              <w:top w:val="nil"/>
+              <w:left w:val="nil"/>
+              <w:right w:val="nil"/>
+            </w:tcBorders>
+            <w:vAlign w:val="center"/>
+          </w:tcPr>
+          <w:p>
+            <w:pPr>
+              <w:pStyle w:val="Geenafstand"/>
+              <w:rPr>
+                <w:b/>
+                <w:bCs/>
+              </w:rPr>
+            </w:pPr>
+            <w:r>
+              <w:rPr>
+                <w:b/>
+                <w:bCs/>
+              </w:rPr>
+              <w:t>Naam</w:t>
+            </w:r>
+          </w:p>
+        </w:tc>
+        <w:tc>
+          <w:tcPr>
+            <w:tcW w:w="4814" w:type="dxa"/>
+            <w:tcBorders>
+              <w:top w:val="nil"/>
+              <w:left w:val="nil"/>
+              <w:right w:val="nil"/>
+            </w:tcBorders>
+            <w:vAlign w:val="center"/>
+          </w:tcPr>
+          <w:p>
+            <w:pPr>
+              <w:pStyle w:val="Geenafstand"/>
+              <w:rPr>
+                <w:b/>
+                <w:bCs/>
+              </w:rPr>
+            </w:pPr>
+            <w:r>
+              <w:rPr>
+                <w:b/>
+                <w:bCs/>
+              </w:rPr>
+              <w:t>Omschrijving</w:t>
+            </w:r>
+          </w:p>
+        </w:tc>
+      </w:tr>
+      <w:tr>
+        <w:trPr>
+          <w:trHeight w:val="458"/>
+        </w:trPr>
+        <w:tc>
+          <w:tcPr>
+            <w:tcW w:w="988" w:type="dxa"/>
+            <w:vAlign w:val="center"/>
+          </w:tcPr>
+          <w:p>
+            <w:pPr>
+              <w:pStyle w:val="Geenafstand"/>
+            </w:pPr>
+            <w:r>
+              <w:t>0.1</w:t>
+            </w:r>
+          </w:p>
+        </w:tc>
+        <w:tc>
+          <w:tcPr>
+            <w:tcW w:w="1417" w:type="dxa"/>
+            <w:vAlign w:val="center"/>
+          </w:tcPr>
+          <w:p>
+            <w:pPr>
+              <w:pStyle w:val="Geenafstand"/>
+            </w:pPr>
+            <w:r>
+              <w:t>02-09-2021</w:t>
+            </w:r>
+          </w:p>
+        </w:tc>
+        <w:tc>
+          <w:tcPr>
+            <w:tcW w:w="1843" w:type="dxa"/>
+            <w:vAlign w:val="center"/>
+          </w:tcPr>
+          <w:p>
+            <w:pPr>
+              <w:pStyle w:val="Geenafstand"/>
+            </w:pPr>
+            <w:r>
+              <w:t>Sam Elfring</w:t>
+            </w:r>
+          </w:p>
+        </w:tc>
+        <w:tc>
+          <w:tcPr>
+            <w:tcW w:w="4814" w:type="dxa"/>
+            <w:vAlign w:val="center"/>
+          </w:tcPr>
+          <w:p>
+            <w:pPr>
+              <w:pStyle w:val="Geenafstand"/>
+            </w:pPr>
+            <w:r>
+              <w:t>Functioneel Ontwerp document gemaakt</w:t>
+            </w:r>
+          </w:p>
+        </w:tc>
+      </w:tr>
+      <w:tr>
+        <w:trPr>
+          <w:trHeight w:val="458"/>
+        </w:trPr>
+        <w:tc>
+          <w:tcPr>
+            <w:tcW w:w="988" w:type="dxa"/>
+            <w:vAlign w:val="center"/>
+          </w:tcPr>
+          <w:p>
+            <w:pPr>
+              <w:pStyle w:val="Geenafstand"/>
+            </w:pPr>
+            <w:r>
+              <w:t>0.2</w:t>
+            </w:r>
+          </w:p>
+        </w:tc>
+        <w:tc>
+          <w:tcPr>
+            <w:tcW w:w="1417" w:type="dxa"/>
+            <w:vAlign w:val="center"/>
+          </w:tcPr>
+          <w:p>
+            <w:pPr>
+              <w:pStyle w:val="Geenafstand"/>
+            </w:pPr>
+            <w:r>
+              <w:t>02-09-2021</w:t>
+            </w:r>
+          </w:p>
+        </w:tc>
+        <w:tc>
+          <w:tcPr>
+            <w:tcW w:w="1843" w:type="dxa"/>
+            <w:vAlign w:val="center"/>
+          </w:tcPr>
+          <w:p>
+            <w:pPr>
+              <w:pStyle w:val="Geenafstand"/>
+            </w:pPr>
+            <w:r>
+              <w:t>Sam Elfring</w:t>
+            </w:r>
+          </w:p>
+        </w:tc>
+        <w:tc>
+          <w:tcPr>
+            <w:tcW w:w="4814" w:type="dxa"/>
+            <w:vAlign w:val="center"/>
+          </w:tcPr>
+          <w:p>
+            <w:pPr>
+              <w:pStyle w:val="Geenafstand"/>
+            </w:pPr>
+            <w:r>
+              <w:t>Inleiding toegevoegd</w:t>
+            </w:r>
+          </w:p>
+        </w:tc>
+      </w:tr>
+      <w:tr>
+        <w:trPr>
+          <w:trHeight w:val="458"/>
+        </w:trPr>
+        <w:tc>
+          <w:tcPr>
+            <w:tcW w:w="988" w:type="dxa"/>
+            <w:vAlign w:val="center"/>
+          </w:tcPr>
+          <w:p>
+            <w:pPr>
+              <w:pStyle w:val="Geenafstand"/>
+            </w:pPr>
+            <w:r>
+              <w:t>0.3</w:t>
+            </w:r>
+          </w:p>
+        </w:tc>
+        <w:tc>
+          <w:tcPr>
+            <w:tcW w:w="1417" w:type="dxa"/>
+            <w:vAlign w:val="center"/>
+          </w:tcPr>
+          <w:p>
+            <w:pPr>
+              <w:pStyle w:val="Geenafstand"/>
+            </w:pPr>
+            <w:r>
+              <w:t>06-09-2021</w:t>
+            </w:r>
+          </w:p>
+        </w:tc>
+        <w:tc>
+          <w:tcPr>
+            <w:tcW w:w="1843" w:type="dxa"/>
+            <w:vAlign w:val="center"/>
+          </w:tcPr>
+          <w:p>
+            <w:pPr>
+              <w:pStyle w:val="Geenafstand"/>
+            </w:pPr>
+            <w:r>
+              <w:t>Sam Elfring</w:t>
+            </w:r>
+          </w:p>
+        </w:tc>
+        <w:tc>
+          <w:tcPr>
+            <w:tcW w:w="4814" w:type="dxa"/>
+            <w:vAlign w:val="center"/>
+          </w:tcPr>
+          <w:p>
+            <w:pPr>
+              <w:pStyle w:val="Geenafstand"/>
+            </w:pPr>
+            <w:r>
+              <w:t>Versiebeheer toegevoegd</w:t>
+            </w:r>
+          </w:p>
+        </w:tc>
+      </w:tr>
+      <w:tr>
+        <w:trPr>
+          <w:trHeight w:val="458"/>
+        </w:trPr>
+        <w:tc>
+          <w:tcPr>
+            <w:tcW w:w="988" w:type="dxa"/>
+            <w:vAlign w:val="center"/>
+          </w:tcPr>
+          <w:p>
+            <w:pPr>
+              <w:pStyle w:val="Geenafstand"/>
+            </w:pPr>
+            <w:r>
+              <w:t>0.4</w:t>
+            </w:r>
+          </w:p>
+        </w:tc>
+        <w:tc>
+          <w:tcPr>
+            <w:tcW w:w="1417" w:type="dxa"/>
+            <w:vAlign w:val="center"/>
+          </w:tcPr>
+          <w:p>
+            <w:pPr>
+              <w:pStyle w:val="Geenafstand"/>
+            </w:pPr>
+            <w:r>
+              <w:t>06-09-2021</w:t>
+            </w:r>
+          </w:p>
+        </w:tc>
+        <w:tc>
+          <w:tcPr>
+            <w:tcW w:w="1843" w:type="dxa"/>
+            <w:vAlign w:val="center"/>
+          </w:tcPr>
+          <w:p>
+            <w:pPr>
+              <w:pStyle w:val="Geenafstand"/>
+            </w:pPr>
+            <w:r>
+              <w:t>Sam Elfring</w:t>
+            </w:r>
+          </w:p>
+        </w:tc>
+        <w:tc>
+          <w:tcPr>
+            <w:tcW w:w="4814" w:type="dxa"/>
+            <w:vAlign w:val="center"/>
+          </w:tcPr>
+          <w:p>
+            <w:pPr>
+              <w:pStyle w:val="Geenafstand"/>
+            </w:pPr>
+            <w:r>
+              <w:t>Distributie toegevoegd</w:t>
+            </w:r>
+          </w:p>
+        </w:tc>
+      </w:tr>
+      <w:tr>
+        <w:trPr>
+          <w:trHeight w:val="458"/>
+        </w:trPr>
+        <w:tc>
+          <w:tcPr>
+            <w:tcW w:w="988" w:type="dxa"/>
+            <w:vAlign w:val="center"/>
+          </w:tcPr>
+          <w:p>
+            <w:pPr>
+              <w:pStyle w:val="Geenafstand"/>
+            </w:pPr>
+            <w:r>
+              <w:t>0.</w:t>
+            </w:r>
+            <w:r>
+              <w:t>5</w:t>
+            </w:r>
+          </w:p>
+        </w:tc>
+        <w:tc>
+          <w:tcPr>
+            <w:tcW w:w="1417" w:type="dxa"/>
+            <w:vAlign w:val="center"/>
+          </w:tcPr>
+          <w:p>
+            <w:pPr>
+              <w:pStyle w:val="Geenafstand"/>
+            </w:pPr>
+            <w:r>
+              <w:t>06-09-2021</w:t>
+            </w:r>
+          </w:p>
+        </w:tc>
+        <w:tc>
+          <w:tcPr>
+            <w:tcW w:w="1843" w:type="dxa"/>
+            <w:vAlign w:val="center"/>
+          </w:tcPr>
+          <w:p>
+            <w:pPr>
+              <w:pStyle w:val="Geenafstand"/>
+            </w:pPr>
+            <w:r>
+              <w:t>Sam Elfring</w:t>
+            </w:r>
+          </w:p>
+        </w:tc>
+        <w:tc>
+          <w:tcPr>
+            <w:tcW w:w="4814" w:type="dxa"/>
+            <w:vAlign w:val="center"/>
+          </w:tcPr>
+          <w:p>
+            <w:pPr>
+              <w:pStyle w:val="Geenafstand"/>
+            </w:pPr>
+            <w:r>
+              <w:t>Inhoudsopgave toegevoegd</w:t>
+            </w:r>
+          </w:p>
+        </w:tc>
+      </w:tr>
+      <w:tr>
+        <w:trPr>
+          <w:trHeight w:val="458"/>
+        </w:trPr>
+        <w:tc>
+          <w:tcPr>
+            <w:tcW w:w="988" w:type="dxa"/>
+            <w:vAlign w:val="center"/>
+          </w:tcPr>
+          <w:p>
+            <w:pPr>
+              <w:pStyle w:val="Geenafstand"/>
+            </w:pPr>
+            <w:r>
+              <w:t>0.</w:t>
+            </w:r>
+            <w:r>
+              <w:t>6</w:t>
+            </w:r>
+          </w:p>
+        </w:tc>
+        <w:tc>
+          <w:tcPr>
+            <w:tcW w:w="1417" w:type="dxa"/>
+            <w:vAlign w:val="center"/>
+          </w:tcPr>
+          <w:p>
+            <w:pPr>
+              <w:pStyle w:val="Geenafstand"/>
+            </w:pPr>
+            <w:r>
+              <w:t>06-09-2021</w:t>
+            </w:r>
+          </w:p>
+        </w:tc>
+        <w:tc>
+          <w:tcPr>
+            <w:tcW w:w="1843" w:type="dxa"/>
+            <w:vAlign w:val="center"/>
+          </w:tcPr>
+          <w:p>
+            <w:pPr>
+              <w:pStyle w:val="Geenafstand"/>
+            </w:pPr>
+            <w:r>
+              <w:t>Sam Elfring</w:t>
+            </w:r>
+          </w:p>
+        </w:tc>
+        <w:tc>
+          <w:tcPr>
+            <w:tcW w:w="4814" w:type="dxa"/>
+            <w:vAlign w:val="center"/>
+          </w:tcPr>
+          <w:p>
+            <w:pPr>
+              <w:pStyle w:val="Geenafstand"/>
+            </w:pPr>
+            <w:r>
+              <w:t>Eisen en Wensen</w:t>
+            </w:r>
+            <w:r>
+              <w:t xml:space="preserve"> (MoSCoW)</w:t>
+            </w:r>
+            <w:r>
+              <w:t xml:space="preserve"> toegevoegd</w:t>
+            </w:r>
+          </w:p>
+        </w:tc>
+      </w:tr>
+      <w:tr>
+        <w:trPr>
+          <w:trHeight w:val="458"/>
+        </w:trPr>
+        <w:tc>
+          <w:tcPr>
+            <w:tcW w:w="988" w:type="dxa"/>
+            <w:vAlign w:val="center"/>
+          </w:tcPr>
+          <w:p>
+            <w:pPr>
+              <w:pStyle w:val="Geenafstand"/>
+            </w:pPr>
+            <w:r>
+              <w:t>0.7</w:t>
+            </w:r>
+          </w:p>
+        </w:tc>
+        <w:tc>
+          <w:tcPr>
+            <w:tcW w:w="1417" w:type="dxa"/>
+            <w:vAlign w:val="center"/>
+          </w:tcPr>
+          <w:p>
+            <w:pPr>
+              <w:pStyle w:val="Geenafstand"/>
+            </w:pPr>
+            <w:r>
+              <w:t>06-09-2021</w:t>
+            </w:r>
+          </w:p>
+        </w:tc>
+        <w:tc>
+          <w:tcPr>
+            <w:tcW w:w="1843" w:type="dxa"/>
+            <w:vAlign w:val="center"/>
+          </w:tcPr>
+          <w:p>
+            <w:pPr>
+              <w:pStyle w:val="Geenafstand"/>
+            </w:pPr>
+            <w:r>
+              <w:t>Sam Elfring</w:t>
+            </w:r>
+          </w:p>
+        </w:tc>
+        <w:tc>
+          <w:tcPr>
+            <w:tcW w:w="4814" w:type="dxa"/>
+            <w:vAlign w:val="center"/>
+          </w:tcPr>
+          <w:p>
+            <w:pPr>
+              <w:pStyle w:val="Geenafstand"/>
+            </w:pPr>
+            <w:r>
+              <w:t>Begonnen met relevante schema’s</w:t>
+            </w:r>
+          </w:p>
+        </w:tc>
+      </w:tr>
+      <w:tr>
+        <w:trPr>
+          <w:trHeight w:val="458"/>
+        </w:trPr>
+        <w:tc>
+          <w:tcPr>
+            <w:tcW w:w="988" w:type="dxa"/>
+            <w:vAlign w:val="center"/>
+          </w:tcPr>
+          <w:p>
+            <w:pPr>
+              <w:pStyle w:val="Geenafstand"/>
+            </w:pPr>
+            <w:r>
+              <w:t>0.8</w:t>
+            </w:r>
+          </w:p>
+        </w:tc>
+        <w:tc>
+          <w:tcPr>
+            <w:tcW w:w="1417" w:type="dxa"/>
+            <w:vAlign w:val="center"/>
+          </w:tcPr>
+          <w:p>
+            <w:pPr>
+              <w:pStyle w:val="Geenafstand"/>
+            </w:pPr>
+            <w:r>
+              <w:t>07-09-2021</w:t>
+            </w:r>
+          </w:p>
+        </w:tc>
+        <w:tc>
+          <w:tcPr>
+            <w:tcW w:w="1843" w:type="dxa"/>
+            <w:vAlign w:val="center"/>
+          </w:tcPr>
+          <w:p>
+            <w:pPr>
+              <w:pStyle w:val="Geenafstand"/>
+            </w:pPr>
+            <w:r>
+              <w:t>Sam Elfring</w:t>
+            </w:r>
+          </w:p>
+        </w:tc>
+        <w:tc>
+          <w:tcPr>
+            <w:tcW w:w="4814" w:type="dxa"/>
+            <w:vAlign w:val="center"/>
+          </w:tcPr>
+          <w:p>
+            <w:pPr>
+              <w:pStyle w:val="Geenafstand"/>
+            </w:pPr>
+            <w:r>
+              <w:t>Relevante schema’s afgemaakt</w:t>
+            </w:r>
+          </w:p>
+        </w:tc>
+      </w:tr>
+      <w:tr>
+        <w:trPr>
+          <w:trHeight w:val="458"/>
+        </w:trPr>
+        <w:tc>
+          <w:tcPr>
+            <w:tcW w:w="988" w:type="dxa"/>
+            <w:vAlign w:val="center"/>
+          </w:tcPr>
+          <w:p>
+            <w:pPr>
+              <w:pStyle w:val="Geenafstand"/>
+            </w:pPr>
+            <w:r>
+              <w:t>0.9</w:t>
+            </w:r>
+          </w:p>
+        </w:tc>
+        <w:tc>
+          <w:tcPr>
+            <w:tcW w:w="1417" w:type="dxa"/>
+            <w:vAlign w:val="center"/>
+          </w:tcPr>
+          <w:p>
+            <w:pPr>
+              <w:pStyle w:val="Geenafstand"/>
+            </w:pPr>
+            <w:r>
+              <w:t>07-09-2021</w:t>
+            </w:r>
+          </w:p>
+        </w:tc>
+        <w:tc>
+          <w:tcPr>
+            <w:tcW w:w="1843" w:type="dxa"/>
+            <w:vAlign w:val="center"/>
+          </w:tcPr>
+          <w:p>
+            <w:pPr>
+              <w:pStyle w:val="Geenafstand"/>
+            </w:pPr>
+            <w:r>
+              <w:t>Sam Elfring</w:t>
+            </w:r>
+          </w:p>
+        </w:tc>
+        <w:tc>
+          <w:tcPr>
+            <w:tcW w:w="4814" w:type="dxa"/>
+            <w:vAlign w:val="center"/>
+          </w:tcPr>
+          <w:p>
+            <w:pPr>
+              <w:pStyle w:val="Geenafstand"/>
+            </w:pPr>
+            <w:r>
+              <w:t>Schetsen (mockup) toegevoegd</w:t>
+            </w:r>
+          </w:p>
+        </w:tc>
+      </w:tr>
+      <w:tr>
+        <w:trPr>
+          <w:trHeight w:val="458"/>
+        </w:trPr>
+        <w:tc>
+          <w:tcPr>
+            <w:tcW w:w="988" w:type="dxa"/>
+            <w:vAlign w:val="center"/>
+          </w:tcPr>
+          <w:p>
+            <w:pPr>
+              <w:pStyle w:val="Geenafstand"/>
+            </w:pPr>
+            <w:r>
+              <w:t>1.0</w:t>
+            </w:r>
+          </w:p>
+        </w:tc>
+        <w:tc>
+          <w:tcPr>
+            <w:tcW w:w="1417" w:type="dxa"/>
+            <w:vAlign w:val="center"/>
+          </w:tcPr>
+          <w:p>
+            <w:pPr>
+              <w:pStyle w:val="Geenafstand"/>
+            </w:pPr>
+            <w:r>
+              <w:t>07-09-2021</w:t>
+            </w:r>
+          </w:p>
+        </w:tc>
+        <w:tc>
+          <w:tcPr>
+            <w:tcW w:w="1843" w:type="dxa"/>
+            <w:vAlign w:val="center"/>
+          </w:tcPr>
+          <w:p>
+            <w:pPr>
+              <w:pStyle w:val="Geenafstand"/>
+            </w:pPr>
+            <w:r>
+              <w:t>Sam Elfring</w:t>
+            </w:r>
+          </w:p>
+        </w:tc>
+        <w:tc>
+          <w:tcPr>
+            <w:tcW w:w="4814" w:type="dxa"/>
+            <w:vAlign w:val="center"/>
+          </w:tcPr>
+          <w:p>
+            <w:pPr>
+              <w:pStyle w:val="Geenafstand"/>
+            </w:pPr>
+            <w:r>
+              <w:t>Functioneel ontwerp klaar</w:t>
+            </w:r>
+          </w:p>
+        </w:tc>
+      </w:tr>
+    </w:tbl>
+    <w:p>
+      <w:pPr>
+        <w:pStyle w:val="Geenafstand"/>
+      </w:pPr>
+    </w:p>
+    <w:p>
+      <w:pPr>
+        <w:pStyle w:val="Geenafstand"/>
+      </w:pPr>
+    </w:p>
+    <w:p>
+      <w:pPr>
+        <w:pStyle w:val="Geenafstand"/>
+      </w:pPr>
+    </w:p>
+    <w:p>
+      <w:pPr>
+        <w:pStyle w:val="Kop1"/>
+      </w:pPr>
+      <w:bookmarkStart w:id="2" w:name="_Toc81905497"/>
+      <w:r>
+        <w:t>Distributie</w:t>
+      </w:r>
+      <w:bookmarkEnd w:id="2"/>
+    </w:p>
+    <w:p>
+      <w:pPr>
+        <w:pStyle w:val="Geenafstand"/>
+      </w:pPr>
+    </w:p>
+    <w:tbl>
+      <w:tblPr>
+        <w:tblStyle w:val="Tabelraster"/>
+        <w:tblW w:w="0" w:type="auto"/>
+        <w:tblLook w:val="04A0" w:firstRow="1" w:lastRow="0" w:firstColumn="1" w:lastColumn="0" w:noHBand="0" w:noVBand="1"/>
+      </w:tblPr>
+      <w:tblGrid>
+        <w:gridCol w:w="2268"/>
+        <w:gridCol w:w="2127"/>
+      </w:tblGrid>
+      <w:tr>
+        <w:tc>
+          <w:tcPr>
+            <w:tcW w:w="2268" w:type="dxa"/>
+            <w:tcBorders>
+              <w:top w:val="nil"/>
+              <w:left w:val="nil"/>
+              <w:right w:val="nil"/>
+            </w:tcBorders>
+            <w:vAlign w:val="center"/>
+          </w:tcPr>
+          <w:p>
+            <w:pPr>
+              <w:pStyle w:val="Geenafstand"/>
+              <w:rPr>
+                <w:b/>
+                <w:bCs/>
+              </w:rPr>
+            </w:pPr>
+            <w:r>
+              <w:rPr>
+                <w:b/>
+                <w:bCs/>
+              </w:rPr>
+              <w:t>Naam</w:t>
+            </w:r>
+          </w:p>
+        </w:tc>
+        <w:tc>
+          <w:tcPr>
+            <w:tcW w:w="2127" w:type="dxa"/>
+            <w:tcBorders>
+              <w:top w:val="nil"/>
+              <w:left w:val="nil"/>
+              <w:right w:val="nil"/>
+            </w:tcBorders>
+            <w:vAlign w:val="center"/>
+          </w:tcPr>
+          <w:p>
+            <w:pPr>
+              <w:pStyle w:val="Geenafstand"/>
+              <w:rPr>
+                <w:b/>
+                <w:bCs/>
+              </w:rPr>
+            </w:pPr>
+            <w:r>
+              <w:rPr>
+                <w:b/>
+                <w:bCs/>
+              </w:rPr>
+              <w:t>Functie</w:t>
+            </w:r>
+          </w:p>
+        </w:tc>
+      </w:tr>
+      <w:tr>
+        <w:trPr>
+          <w:trHeight w:val="458"/>
+        </w:trPr>
+        <w:tc>
+          <w:tcPr>
+            <w:tcW w:w="2268" w:type="dxa"/>
+            <w:vAlign w:val="center"/>
+          </w:tcPr>
+          <w:p>
+            <w:pPr>
+              <w:pStyle w:val="Geenafstand"/>
+            </w:pPr>
+            <w:r>
+              <w:t>Sam Elfring</w:t>
+            </w:r>
+          </w:p>
+        </w:tc>
+        <w:tc>
+          <w:tcPr>
+            <w:tcW w:w="2127" w:type="dxa"/>
+            <w:vAlign w:val="center"/>
+          </w:tcPr>
+          <w:p>
+            <w:pPr>
+              <w:pStyle w:val="Geenafstand"/>
+            </w:pPr>
+            <w:r>
+              <w:t>Scrum Master</w:t>
+            </w:r>
+          </w:p>
+        </w:tc>
+      </w:tr>
+      <w:tr>
+        <w:trPr>
+          <w:trHeight w:val="458"/>
+        </w:trPr>
+        <w:tc>
+          <w:tcPr>
+            <w:tcW w:w="2268" w:type="dxa"/>
+            <w:vAlign w:val="center"/>
+          </w:tcPr>
+          <w:p>
+            <w:pPr>
+              <w:pStyle w:val="Geenafstand"/>
+            </w:pPr>
+            <w:r>
+              <w:t>Lucas</w:t>
+            </w:r>
+            <w:r>
+              <w:t xml:space="preserve"> Huls</w:t>
+            </w:r>
+          </w:p>
+        </w:tc>
+        <w:tc>
+          <w:tcPr>
+            <w:tcW w:w="2127" w:type="dxa"/>
+            <w:vAlign w:val="center"/>
+          </w:tcPr>
+          <w:p>
+            <w:pPr>
+              <w:pStyle w:val="Geenafstand"/>
+            </w:pPr>
+            <w:r>
+              <w:t>Notulist</w:t>
+            </w:r>
+          </w:p>
+        </w:tc>
+      </w:tr>
+      <w:tr>
+        <w:trPr>
+          <w:trHeight w:val="458"/>
+        </w:trPr>
+        <w:tc>
+          <w:tcPr>
+            <w:tcW w:w="2268" w:type="dxa"/>
+            <w:vAlign w:val="center"/>
+          </w:tcPr>
+          <w:p>
+            <w:pPr>
+              <w:pStyle w:val="Geenafstand"/>
+            </w:pPr>
+            <w:r>
+              <w:t>Bram van Nek</w:t>
+            </w:r>
+          </w:p>
+        </w:tc>
+        <w:tc>
+          <w:tcPr>
+            <w:tcW w:w="2127" w:type="dxa"/>
+            <w:vAlign w:val="center"/>
+          </w:tcPr>
+          <w:p>
+            <w:pPr>
+              <w:pStyle w:val="Geenafstand"/>
+            </w:pPr>
+            <w:r>
+              <w:t>Deelnemer</w:t>
+            </w:r>
+          </w:p>
+        </w:tc>
+      </w:tr>
+      <w:tr>
+        <w:trPr>
+          <w:trHeight w:val="458"/>
+        </w:trPr>
+        <w:tc>
+          <w:tcPr>
+            <w:tcW w:w="2268" w:type="dxa"/>
+            <w:vAlign w:val="center"/>
+          </w:tcPr>
+          <w:p>
+            <w:pPr>
+              <w:pStyle w:val="Geenafstand"/>
+            </w:pPr>
+            <w:r>
+              <w:t>Guus Hinrichs</w:t>
+            </w:r>
+          </w:p>
+        </w:tc>
+        <w:tc>
+          <w:tcPr>
+            <w:tcW w:w="2127" w:type="dxa"/>
+            <w:vAlign w:val="center"/>
+          </w:tcPr>
+          <w:p>
+            <w:pPr>
+              <w:pStyle w:val="Geenafstand"/>
+            </w:pPr>
+            <w:r>
+              <w:t>Deelnemer</w:t>
+            </w:r>
+          </w:p>
+        </w:tc>
+      </w:tr>
+    </w:tbl>
+    <w:p>
+      <w:pPr>
+        <w:pStyle w:val="Geenafstand"/>
       </w:pPr>
       <w:r>
         <w:br w:type="page"/>
@@ -649,7 +1638,7 @@
           <w:r>
             <w:fldChar w:fldCharType="separate"/>
           </w:r>
-          <w:hyperlink w:anchor="_Toc81901475" w:history="1">
+          <w:hyperlink w:anchor="_Toc81905495" w:history="1">
             <w:r>
               <w:rPr>
                 <w:rStyle w:val="Hyperlink"/>
@@ -676,7 +1665,7 @@
                 <w:noProof/>
                 <w:webHidden/>
               </w:rPr>
-              <w:instrText xml:space="preserve"> PAGEREF _Toc81901475 \h </w:instrText>
+              <w:instrText xml:space="preserve"> PAGEREF _Toc81905495 \h </w:instrText>
             </w:r>
             <w:r>
               <w:rPr>
@@ -719,14 +1708,13 @@
               <w:lang w:eastAsia="nl-NL"/>
             </w:rPr>
           </w:pPr>
-          <w:hyperlink w:anchor="_Toc81901476" w:history="1">
+          <w:hyperlink w:anchor="_Toc81905496" w:history="1">
             <w:r>
               <w:rPr>
                 <w:rStyle w:val="Hyperlink"/>
                 <w:noProof/>
-                <w:lang w:eastAsia="nl-NL"/>
               </w:rPr>
-              <w:t>Eisen en wensen</w:t>
+              <w:t>Versiebeheer</w:t>
             </w:r>
             <w:r>
               <w:rPr>
@@ -747,7 +1735,7 @@
                 <w:noProof/>
                 <w:webHidden/>
               </w:rPr>
-              <w:instrText xml:space="preserve"> PAGEREF _Toc81901476 \h </w:instrText>
+              <w:instrText xml:space="preserve"> PAGEREF _Toc81905496 \h </w:instrText>
             </w:r>
             <w:r>
               <w:rPr>
@@ -767,7 +1755,7 @@
                 <w:noProof/>
                 <w:webHidden/>
               </w:rPr>
-              <w:t>3</w:t>
+              <w:t>2</w:t>
             </w:r>
             <w:r>
               <w:rPr>
@@ -790,14 +1778,13 @@
               <w:lang w:eastAsia="nl-NL"/>
             </w:rPr>
           </w:pPr>
-          <w:hyperlink w:anchor="_Toc81901477" w:history="1">
+          <w:hyperlink w:anchor="_Toc81905497" w:history="1">
             <w:r>
               <w:rPr>
                 <w:rStyle w:val="Hyperlink"/>
                 <w:noProof/>
-                <w:lang w:eastAsia="nl-NL"/>
               </w:rPr>
-              <w:t>Relevante schema’s</w:t>
+              <w:t>Distributie</w:t>
             </w:r>
             <w:r>
               <w:rPr>
@@ -818,7 +1805,7 @@
                 <w:noProof/>
                 <w:webHidden/>
               </w:rPr>
-              <w:instrText xml:space="preserve"> PAGEREF _Toc81901477 \h </w:instrText>
+              <w:instrText xml:space="preserve"> PAGEREF _Toc81905497 \h </w:instrText>
             </w:r>
             <w:r>
               <w:rPr>
@@ -838,7 +1825,7 @@
                 <w:noProof/>
                 <w:webHidden/>
               </w:rPr>
-              <w:t>5</w:t>
+              <w:t>2</w:t>
             </w:r>
             <w:r>
               <w:rPr>
@@ -861,7 +1848,149 @@
               <w:lang w:eastAsia="nl-NL"/>
             </w:rPr>
           </w:pPr>
-          <w:hyperlink w:anchor="_Toc81901478" w:history="1">
+          <w:hyperlink w:anchor="_Toc81905498" w:history="1">
+            <w:r>
+              <w:rPr>
+                <w:rStyle w:val="Hyperlink"/>
+                <w:noProof/>
+                <w:lang w:eastAsia="nl-NL"/>
+              </w:rPr>
+              <w:t>Eisen en wensen</w:t>
+            </w:r>
+            <w:r>
+              <w:rPr>
+                <w:noProof/>
+                <w:webHidden/>
+              </w:rPr>
+              <w:tab/>
+            </w:r>
+            <w:r>
+              <w:rPr>
+                <w:noProof/>
+                <w:webHidden/>
+              </w:rPr>
+              <w:fldChar w:fldCharType="begin"/>
+            </w:r>
+            <w:r>
+              <w:rPr>
+                <w:noProof/>
+                <w:webHidden/>
+              </w:rPr>
+              <w:instrText xml:space="preserve"> PAGEREF _Toc81905498 \h </w:instrText>
+            </w:r>
+            <w:r>
+              <w:rPr>
+                <w:noProof/>
+                <w:webHidden/>
+              </w:rPr>
+            </w:r>
+            <w:r>
+              <w:rPr>
+                <w:noProof/>
+                <w:webHidden/>
+              </w:rPr>
+              <w:fldChar w:fldCharType="separate"/>
+            </w:r>
+            <w:r>
+              <w:rPr>
+                <w:noProof/>
+                <w:webHidden/>
+              </w:rPr>
+              <w:t>4</w:t>
+            </w:r>
+            <w:r>
+              <w:rPr>
+                <w:noProof/>
+                <w:webHidden/>
+              </w:rPr>
+              <w:fldChar w:fldCharType="end"/>
+            </w:r>
+          </w:hyperlink>
+        </w:p>
+        <w:p>
+          <w:pPr>
+            <w:pStyle w:val="Inhopg1"/>
+            <w:tabs>
+              <w:tab w:val="right" w:leader="dot" w:pos="9062"/>
+            </w:tabs>
+            <w:rPr>
+              <w:rFonts w:eastAsiaTheme="minorEastAsia"/>
+              <w:noProof/>
+              <w:lang w:eastAsia="nl-NL"/>
+            </w:rPr>
+          </w:pPr>
+          <w:hyperlink w:anchor="_Toc81905499" w:history="1">
+            <w:r>
+              <w:rPr>
+                <w:rStyle w:val="Hyperlink"/>
+                <w:noProof/>
+                <w:lang w:eastAsia="nl-NL"/>
+              </w:rPr>
+              <w:t>Relevante schema’s</w:t>
+            </w:r>
+            <w:r>
+              <w:rPr>
+                <w:noProof/>
+                <w:webHidden/>
+              </w:rPr>
+              <w:tab/>
+            </w:r>
+            <w:r>
+              <w:rPr>
+                <w:noProof/>
+                <w:webHidden/>
+              </w:rPr>
+              <w:fldChar w:fldCharType="begin"/>
+            </w:r>
+            <w:r>
+              <w:rPr>
+                <w:noProof/>
+                <w:webHidden/>
+              </w:rPr>
+              <w:instrText xml:space="preserve"> PAGEREF _Toc81905499 \h </w:instrText>
+            </w:r>
+            <w:r>
+              <w:rPr>
+                <w:noProof/>
+                <w:webHidden/>
+              </w:rPr>
+            </w:r>
+            <w:r>
+              <w:rPr>
+                <w:noProof/>
+                <w:webHidden/>
+              </w:rPr>
+              <w:fldChar w:fldCharType="separate"/>
+            </w:r>
+            <w:r>
+              <w:rPr>
+                <w:noProof/>
+                <w:webHidden/>
+              </w:rPr>
+              <w:t>6</w:t>
+            </w:r>
+            <w:r>
+              <w:rPr>
+                <w:noProof/>
+                <w:webHidden/>
+              </w:rPr>
+              <w:fldChar w:fldCharType="end"/>
+            </w:r>
+          </w:hyperlink>
+        </w:p>
+        <w:p>
+          <w:pPr>
+            <w:pStyle w:val="Inhopg1"/>
+            <w:tabs>
+              <w:tab w:val="right" w:leader="dot" w:pos="9062"/>
+            </w:tabs>
+            <w:rPr>
+              <w:rFonts w:eastAsiaTheme="minorEastAsia"/>
+              <w:noProof/>
+              <w:lang w:eastAsia="nl-NL"/>
+            </w:rPr>
+          </w:pPr>
+          <w:hyperlink w:anchor="_Toc81905500" w:history="1">
             <w:r>
               <w:rPr>
                 <w:rStyle w:val="Hyperlink"/>
@@ -889,7 +2018,7 @@
                 <w:noProof/>
                 <w:webHidden/>
               </w:rPr>
-              <w:instrText xml:space="preserve"> PAGEREF _Toc81901478 \h </w:instrText>
+              <w:instrText xml:space="preserve"> PAGEREF _Toc81905500 \h </w:instrText>
             </w:r>
             <w:r>
               <w:rPr>
@@ -909,7 +2038,7 @@
                 <w:noProof/>
                 <w:webHidden/>
               </w:rPr>
-              <w:t>7</w:t>
+              <w:t>8</w:t>
             </w:r>
             <w:r>
               <w:rPr>
@@ -957,14 +2086,14 @@
           <w:lang w:eastAsia="nl-NL"/>
         </w:rPr>
       </w:pPr>
-      <w:bookmarkStart w:id="1" w:name="_Toc81901476"/>
+      <w:bookmarkStart w:id="3" w:name="_Toc81905498"/>
       <w:r>
         <w:rPr>
           <w:lang w:eastAsia="nl-NL"/>
         </w:rPr>
         <w:t>Eisen en wensen</w:t>
       </w:r>
-      <w:bookmarkEnd w:id="1"/>
+      <w:bookmarkEnd w:id="3"/>
     </w:p>
     <w:p>
       <w:pPr>
@@ -1419,7 +2548,7 @@
           <w:lang w:eastAsia="nl-NL"/>
         </w:rPr>
       </w:pPr>
-      <w:bookmarkStart w:id="2" w:name="_Toc81901477"/>
+      <w:bookmarkStart w:id="4" w:name="_Toc81905499"/>
       <w:r>
         <w:rPr>
           <w:lang w:eastAsia="nl-NL"/>
@@ -1427,7 +2556,7 @@
         <w:lastRenderedPageBreak/>
         <w:t>Relevante schema’s</w:t>
       </w:r>
-      <w:bookmarkEnd w:id="2"/>
+      <w:bookmarkEnd w:id="4"/>
     </w:p>
     <w:p>
       <w:pPr>
@@ -1942,14 +3071,14 @@
           <w:lang w:eastAsia="nl-NL"/>
         </w:rPr>
       </w:pPr>
-      <w:bookmarkStart w:id="3" w:name="_Toc81901478"/>
+      <w:bookmarkStart w:id="5" w:name="_Toc81905500"/>
       <w:r>
         <w:rPr>
           <w:lang w:eastAsia="nl-NL"/>
         </w:rPr>
         <w:t>Schetsen</w:t>
       </w:r>
-      <w:bookmarkEnd w:id="3"/>
+      <w:bookmarkEnd w:id="5"/>
     </w:p>
     <w:p>
       <w:pPr>
@@ -2083,14 +3212,7 @@
           <w:b/>
           <w:bCs/>
         </w:rPr>
-        <w:t xml:space="preserve"> </w:t>
-      </w:r>
-      <w:r>
-        <w:rPr>
-          <w:b/>
-          <w:bCs/>
-        </w:rPr>
-        <w:t>pagina</w:t>
+        <w:t xml:space="preserve"> pagina</w:t>
       </w:r>
     </w:p>
     <w:p>
@@ -2314,14 +3436,7 @@
           <w:b/>
           <w:bCs/>
         </w:rPr>
-        <w:t xml:space="preserve">Login </w:t>
-      </w:r>
-      <w:r>
-        <w:rPr>
-          <w:b/>
-          <w:bCs/>
-        </w:rPr>
-        <w:t>pagina</w:t>
+        <w:t>Login pagina</w:t>
       </w:r>
     </w:p>
     <w:p>
@@ -2877,9 +3992,132 @@
         </w:drawing>
       </w:r>
     </w:p>
+    <w:p>
+      <w:pPr>
+        <w:rPr>
+          <w:rFonts w:eastAsiaTheme="minorEastAsia"/>
+          <w:b/>
+          <w:bCs/>
+          <w:sz w:val="24"/>
+          <w:lang w:eastAsia="nl-NL"/>
+        </w:rPr>
+      </w:pPr>
+      <w:r>
+        <w:rPr>
+          <w:b/>
+          <w:bCs/>
+        </w:rPr>
+        <w:br w:type="page"/>
+      </w:r>
+    </w:p>
+    <w:p>
+      <w:pPr>
+        <w:pStyle w:val="Geenafstand"/>
+        <w:ind w:left="720"/>
+        <w:rPr>
+          <w:b/>
+          <w:bCs/>
+        </w:rPr>
+      </w:pPr>
+    </w:p>
+    <w:p>
+      <w:pPr>
+        <w:pStyle w:val="Geenafstand"/>
+        <w:numPr>
+          <w:ilvl w:val="0"/>
+          <w:numId w:val="4"/>
+        </w:numPr>
+        <w:rPr>
+          <w:b/>
+          <w:bCs/>
+        </w:rPr>
+      </w:pPr>
+      <w:r>
+        <w:rPr>
+          <w:b/>
+          <w:bCs/>
+        </w:rPr>
+        <w:t>Klantenpaneel – Afspraak maken</w:t>
+      </w:r>
+    </w:p>
+    <w:p>
+      <w:pPr>
+        <w:pStyle w:val="Geenafstand"/>
+        <w:ind w:left="720"/>
+        <w:rPr>
+          <w:b/>
+          <w:bCs/>
+        </w:rPr>
+      </w:pPr>
+    </w:p>
+    <w:p>
+      <w:pPr>
+        <w:pStyle w:val="Geenafstand"/>
+        <w:ind w:left="720"/>
+        <w:rPr>
+          <w:b/>
+          <w:bCs/>
+        </w:rPr>
+      </w:pPr>
+      <w:r>
+        <w:rPr>
+          <w:b/>
+          <w:bCs/>
+          <w:noProof/>
+        </w:rPr>
+        <w:drawing>
+          <wp:inline distT="0" distB="0" distL="0" distR="0" wp14:anchorId="58E9EAA0" wp14:editId="457C5FBB">
+            <wp:extent cx="5760720" cy="3238500"/>
+            <wp:effectExtent l="0" t="0" r="0" b="0"/>
+            <wp:docPr id="15" name="Afbeelding 15"/>
+            <wp:cNvGraphicFramePr>
+              <a:graphicFrameLocks xmlns:a="http://schemas.openxmlformats.org/drawingml/2006/main" noChangeAspect="1"/>
+            </wp:cNvGraphicFramePr>
+            <a:graphic xmlns:a="http://schemas.openxmlformats.org/drawingml/2006/main">
+              <a:graphicData uri="http://schemas.openxmlformats.org/drawingml/2006/picture">
+                <pic:pic xmlns:pic="http://schemas.openxmlformats.org/drawingml/2006/picture">
+                  <pic:nvPicPr>
+                    <pic:cNvPr id="0" name="Picture 1"/>
+                    <pic:cNvPicPr>
+                      <a:picLocks noChangeAspect="1" noChangeArrowheads="1"/>
+                    </pic:cNvPicPr>
+                  </pic:nvPicPr>
+                  <pic:blipFill>
+                    <a:blip r:embed="rId21" cstate="print">
+                      <a:extLst>
+                        <a:ext uri="{28A0092B-C50C-407E-A947-70E740481C1C}">
+                          <a14:useLocalDpi xmlns:a14="http://schemas.microsoft.com/office/drawing/2010/main" val="0"/>
+                        </a:ext>
+                      </a:extLst>
+                    </a:blip>
+                    <a:srcRect/>
+                    <a:stretch>
+                      <a:fillRect/>
+                    </a:stretch>
+                  </pic:blipFill>
+                  <pic:spPr bwMode="auto">
+                    <a:xfrm>
+                      <a:off x="0" y="0"/>
+                      <a:ext cx="5760720" cy="3238500"/>
+                    </a:xfrm>
+                    <a:prstGeom prst="rect">
+                      <a:avLst/>
+                    </a:prstGeom>
+                    <a:noFill/>
+                    <a:ln>
+                      <a:noFill/>
+                    </a:ln>
+                  </pic:spPr>
+                </pic:pic>
+              </a:graphicData>
+            </a:graphic>
+          </wp:inline>
+        </w:drawing>
+      </w:r>
+    </w:p>
     <w:sectPr>
-      <w:headerReference w:type="default" r:id="rId21"/>
-      <w:footerReference w:type="default" r:id="rId22"/>
+      <w:headerReference w:type="default" r:id="rId22"/>
+      <w:footerReference w:type="default" r:id="rId23"/>
       <w:pgSz w:w="11906" w:h="16838"/>
       <w:pgMar w:top="1417" w:right="1417" w:bottom="1417" w:left="1417" w:header="708" w:footer="708" w:gutter="0"/>
       <w:pgNumType w:start="0"/>
@@ -3245,7 +4483,7 @@
   <w:abstractNum w:abstractNumId="1" w15:restartNumberingAfterBreak="0">
     <w:nsid w:val="47B77726"/>
     <w:multiLevelType w:val="hybridMultilevel"/>
-    <w:tmpl w:val="CF2C7E3C"/>
+    <w:tmpl w:val="E04693C6"/>
     <w:lvl w:ilvl="0" w:tplc="0413000F">
       <w:start w:val="1"/>
       <w:numFmt w:val="decimal"/>
@@ -4149,6 +5387,25 @@
       <w:contextualSpacing/>
     </w:pPr>
   </w:style>
+  <w:style w:type="table" w:styleId="Tabelraster">
+    <w:name w:val="Table Grid"/>
+    <w:basedOn w:val="Standaardtabel"/>
+    <w:uiPriority w:val="39"/>
+    <w:rsid w:val="00160962"/>
+    <w:pPr>
+      <w:spacing w:after="0" w:line="240" w:lineRule="auto"/>
+    </w:pPr>
+    <w:tblPr>
+      <w:tblBorders>
+        <w:top w:val="single" w:sz="4" w:space="0" w:color="auto"/>
+        <w:left w:val="single" w:sz="4" w:space="0" w:color="auto"/>
+        <w:bottom w:val="single" w:sz="4" w:space="0" w:color="auto"/>
+        <w:right w:val="single" w:sz="4" w:space="0" w:color="auto"/>
+        <w:insideH w:val="single" w:sz="4" w:space="0" w:color="auto"/>
+        <w:insideV w:val="single" w:sz="4" w:space="0" w:color="auto"/>
+      </w:tblBorders>
+    </w:tblPr>
+  </w:style>
 </w:styles>
 </file>
 
@@ -4287,6 +5544,7 @@
   </w:compat>
   <w:rsids>
     <w:rsidRoot w:val="00860B33"/>
+    <w:rsid w:val="0009590C"/>
     <w:rsid w:val="002A1155"/>
     <w:rsid w:val="00585942"/>
     <w:rsid w:val="008112B6"/>

</xml_diff>

<commit_message>
[+] Beschrijvingen aan de mockup paginas toegevoegd in het functioneel ontwerp
</commit_message>
<xml_diff>
--- a/Documentatie/Functioneel Ontwerp.docx
+++ b/Documentatie/Functioneel Ontwerp.docx
@@ -3109,6 +3109,15 @@
       <w:pPr>
         <w:pStyle w:val="Geenafstand"/>
         <w:ind w:left="720"/>
+      </w:pPr>
+      <w:r>
+        <w:t>Deze pagina trekt de aandacht van de gebruiker. Via hier kun je navigeren naar pagina’s op de hele website.</w:t>
+      </w:r>
+    </w:p>
+    <w:p>
+      <w:pPr>
+        <w:pStyle w:val="Geenafstand"/>
+        <w:ind w:left="720"/>
         <w:rPr>
           <w:b/>
           <w:bCs/>
@@ -3224,6 +3233,9 @@
           <w:bCs/>
         </w:rPr>
       </w:pPr>
+      <w:r>
+        <w:t>Op deze pagina kan de gebruiker de openingstijden zien.</w:t>
+      </w:r>
     </w:p>
     <w:p>
       <w:pPr>
@@ -3292,33 +3304,6 @@
     </w:p>
     <w:p>
       <w:pPr>
-        <w:rPr>
-          <w:rFonts w:eastAsiaTheme="minorEastAsia"/>
-          <w:b/>
-          <w:bCs/>
-          <w:sz w:val="24"/>
-          <w:lang w:eastAsia="nl-NL"/>
-        </w:rPr>
-      </w:pPr>
-      <w:r>
-        <w:rPr>
-          <w:b/>
-          <w:bCs/>
-        </w:rPr>
-        <w:br w:type="page"/>
-      </w:r>
-    </w:p>
-    <w:p>
-      <w:pPr>
-        <w:pStyle w:val="Geenafstand"/>
-        <w:rPr>
-          <w:b/>
-          <w:bCs/>
-        </w:rPr>
-      </w:pPr>
-    </w:p>
-    <w:p>
-      <w:pPr>
         <w:pStyle w:val="Geenafstand"/>
         <w:numPr>
           <w:ilvl w:val="0"/>
@@ -3334,6 +3319,7 @@
           <w:b/>
           <w:bCs/>
         </w:rPr>
+        <w:lastRenderedPageBreak/>
         <w:t>Opslag</w:t>
       </w:r>
       <w:r>
@@ -3342,6 +3328,15 @@
           <w:bCs/>
         </w:rPr>
         <w:t xml:space="preserve"> pagina</w:t>
+      </w:r>
+    </w:p>
+    <w:p>
+      <w:pPr>
+        <w:pStyle w:val="Geenafstand"/>
+        <w:ind w:left="720"/>
+      </w:pPr>
+      <w:r>
+        <w:t>Op deze pagina kan de gebruiken kiezen tussen een camper of caravan laten stallen / ophalen. Als de gebruiker niet is ingelogd word hij naar de inlog pagina verwezen.</w:t>
       </w:r>
     </w:p>
     <w:p>
@@ -3443,6 +3438,15 @@
       <w:pPr>
         <w:pStyle w:val="Geenafstand"/>
         <w:ind w:left="720"/>
+      </w:pPr>
+      <w:r>
+        <w:t>Op deze pagina kan de gebruiker inloggen doormiddel van zijn email en wachtwoord.</w:t>
+      </w:r>
+    </w:p>
+    <w:p>
+      <w:pPr>
+        <w:pStyle w:val="Geenafstand"/>
+        <w:ind w:left="720"/>
         <w:rPr>
           <w:b/>
           <w:bCs/>
@@ -3574,6 +3578,15 @@
     <w:p>
       <w:pPr>
         <w:pStyle w:val="Geenafstand"/>
+        <w:ind w:left="720"/>
+      </w:pPr>
+      <w:r>
+        <w:t>Op deze pagina kan de gebruiker een nieuw account maken doormiddel van zijn gegevens.</w:t>
+      </w:r>
+    </w:p>
+    <w:p>
+      <w:pPr>
+        <w:pStyle w:val="Geenafstand"/>
         <w:ind w:left="708"/>
         <w:rPr>
           <w:b/>
@@ -3687,6 +3700,15 @@
       <w:pPr>
         <w:pStyle w:val="Geenafstand"/>
         <w:ind w:left="720"/>
+      </w:pPr>
+      <w:r>
+        <w:t>Op deze pagina kan de gebruiker zien hoe contact op te nemen met het bedrijf. Ook is er een verwijzing naar de openingstijden pagina.</w:t>
+      </w:r>
+    </w:p>
+    <w:p>
+      <w:pPr>
+        <w:pStyle w:val="Geenafstand"/>
+        <w:ind w:left="720"/>
         <w:rPr>
           <w:b/>
           <w:bCs/>
@@ -3821,6 +3843,19 @@
           <w:bCs/>
         </w:rPr>
       </w:pPr>
+      <w:r>
+        <w:t>Wanneer de gebruiker is ingelogd verschijnt deze pagina in de navigatiebalk. Hier kan de gebruiker zijn afspraken zien. Ook kan er op een afspraak geklikt worden en deze word dan met een pop-up in het scherm getoond. Verder kan de gebruiker ook een nieuwe afspraak maken.</w:t>
+      </w:r>
+    </w:p>
+    <w:p>
+      <w:pPr>
+        <w:pStyle w:val="Geenafstand"/>
+        <w:ind w:left="720"/>
+        <w:rPr>
+          <w:b/>
+          <w:bCs/>
+        </w:rPr>
+      </w:pPr>
     </w:p>
     <w:p>
       <w:pPr>
@@ -3921,6 +3956,15 @@
       <w:pPr>
         <w:pStyle w:val="Geenafstand"/>
         <w:ind w:left="720"/>
+      </w:pPr>
+      <w:r>
+        <w:t>Met deze pop-up ziet de gebruiker de details van de afspraak.</w:t>
+      </w:r>
+    </w:p>
+    <w:p>
+      <w:pPr>
+        <w:pStyle w:val="Geenafstand"/>
+        <w:ind w:left="720"/>
         <w:rPr>
           <w:b/>
           <w:bCs/>
@@ -3994,34 +4038,6 @@
     </w:p>
     <w:p>
       <w:pPr>
-        <w:rPr>
-          <w:rFonts w:eastAsiaTheme="minorEastAsia"/>
-          <w:b/>
-          <w:bCs/>
-          <w:sz w:val="24"/>
-          <w:lang w:eastAsia="nl-NL"/>
-        </w:rPr>
-      </w:pPr>
-      <w:r>
-        <w:rPr>
-          <w:b/>
-          <w:bCs/>
-        </w:rPr>
-        <w:br w:type="page"/>
-      </w:r>
-    </w:p>
-    <w:p>
-      <w:pPr>
-        <w:pStyle w:val="Geenafstand"/>
-        <w:ind w:left="720"/>
-        <w:rPr>
-          <w:b/>
-          <w:bCs/>
-        </w:rPr>
-      </w:pPr>
-    </w:p>
-    <w:p>
-      <w:pPr>
         <w:pStyle w:val="Geenafstand"/>
         <w:numPr>
           <w:ilvl w:val="0"/>
@@ -4037,7 +4053,21 @@
           <w:b/>
           <w:bCs/>
         </w:rPr>
+        <w:lastRenderedPageBreak/>
         <w:t>Klantenpaneel – Afspraak maken</w:t>
+      </w:r>
+    </w:p>
+    <w:p>
+      <w:pPr>
+        <w:pStyle w:val="Geenafstand"/>
+        <w:ind w:left="720"/>
+        <w:rPr>
+          <w:b/>
+          <w:bCs/>
+        </w:rPr>
+      </w:pPr>
+      <w:r>
+        <w:t>Op deze pagina kan de gebruiker een nieuwe afspraak maken door de gegevens van zijn voertuig in te vullen.</w:t>
       </w:r>
     </w:p>
     <w:p>
@@ -5546,6 +5576,7 @@
     <w:rsidRoot w:val="00860B33"/>
     <w:rsid w:val="0009590C"/>
     <w:rsid w:val="002A1155"/>
+    <w:rsid w:val="00382E59"/>
     <w:rsid w:val="00585942"/>
     <w:rsid w:val="008112B6"/>
     <w:rsid w:val="00860B33"/>

</xml_diff>

<commit_message>
[/] Nieuwe MoSCoW toegevoegd aan Functioneel Ontwerp
</commit_message>
<xml_diff>
--- a/Documentatie/Functioneel Ontwerp.docx
+++ b/Documentatie/Functioneel Ontwerp.docx
@@ -568,7 +568,15 @@
         <w:pStyle w:val="Geenafstand"/>
       </w:pPr>
       <w:r>
-        <w:t>In dit functioneel ontwerp wordt beschreven hoe de applicatie eruit komt te zien. Dit wordt beschreven in meerdere onderdelen, waaronder: Eisen en wensen (MoSCoW), Schetsen en Relevante schema’s.</w:t>
+        <w:t>In dit functioneel ontwerp wordt beschreven hoe de applicatie eruit komt te zien. Dit wordt beschreven in meerdere onderdelen, waaronder: Eisen en wensen (</w:t>
+      </w:r>
+      <w:proofErr w:type="spellStart"/>
+      <w:r>
+        <w:t>MoSCoW</w:t>
+      </w:r>
+      <w:proofErr w:type="spellEnd"/>
+      <w:r>
+        <w:t>), Schetsen en Relevante schema’s.</w:t>
       </w:r>
     </w:p>
     <w:p>
@@ -1087,7 +1095,15 @@
               <w:t>Eisen en Wensen</w:t>
             </w:r>
             <w:r>
-              <w:t xml:space="preserve"> (MoSCoW)</w:t>
+              <w:t xml:space="preserve"> (</w:t>
+            </w:r>
+            <w:proofErr w:type="spellStart"/>
+            <w:r>
+              <w:t>MoSCoW</w:t>
+            </w:r>
+            <w:proofErr w:type="spellEnd"/>
+            <w:r>
+              <w:t>)</w:t>
             </w:r>
             <w:r>
               <w:t xml:space="preserve"> toegevoegd</w:t>
@@ -1273,7 +1289,15 @@
               <w:pStyle w:val="Geenafstand"/>
             </w:pPr>
             <w:r>
-              <w:t>Schetsen (mockup) toegevoegd</w:t>
+              <w:t>Schetsen (</w:t>
+            </w:r>
+            <w:proofErr w:type="spellStart"/>
+            <w:r>
+              <w:t>mockup</w:t>
+            </w:r>
+            <w:proofErr w:type="spellEnd"/>
+            <w:r>
+              <w:t>) toegevoegd</w:t>
             </w:r>
           </w:p>
         </w:tc>
@@ -2102,427 +2126,2157 @@
         </w:rPr>
       </w:pPr>
     </w:p>
-    <w:p>
-      <w:pPr>
-        <w:pStyle w:val="Geenafstand"/>
-        <w:rPr>
-          <w:b/>
-          <w:bCs/>
-        </w:rPr>
-      </w:pPr>
-      <w:r>
-        <w:rPr>
-          <w:b/>
-          <w:bCs/>
-        </w:rPr>
-        <w:t>Must have:</w:t>
-      </w:r>
-    </w:p>
-    <w:p>
-      <w:pPr>
-        <w:pStyle w:val="Geenafstand"/>
-      </w:pPr>
-    </w:p>
-    <w:p>
-      <w:pPr>
-        <w:pStyle w:val="Geenafstand"/>
-        <w:numPr>
-          <w:ilvl w:val="0"/>
-          <w:numId w:val="2"/>
-        </w:numPr>
-      </w:pPr>
-      <w:r>
-        <w:t>Accountbeheer</w:t>
-      </w:r>
-      <w:r>
-        <w:t xml:space="preserve"> (Beheerders en gebruikers).</w:t>
-      </w:r>
-    </w:p>
-    <w:p>
-      <w:pPr>
-        <w:pStyle w:val="Geenafstand"/>
-        <w:ind w:left="720"/>
-      </w:pPr>
-    </w:p>
-    <w:p>
-      <w:pPr>
-        <w:pStyle w:val="Geenafstand"/>
-        <w:numPr>
-          <w:ilvl w:val="0"/>
-          <w:numId w:val="2"/>
-        </w:numPr>
-      </w:pPr>
-      <w:r>
-        <w:t>Login en registreer systeem</w:t>
-      </w:r>
-      <w:r>
-        <w:t>.</w:t>
-      </w:r>
-    </w:p>
-    <w:p>
-      <w:pPr>
-        <w:pStyle w:val="Geenafstand"/>
-        <w:ind w:left="720"/>
-      </w:pPr>
-    </w:p>
-    <w:p>
-      <w:pPr>
-        <w:pStyle w:val="Geenafstand"/>
-        <w:numPr>
-          <w:ilvl w:val="0"/>
-          <w:numId w:val="2"/>
-        </w:numPr>
-      </w:pPr>
-      <w:r>
-        <w:t>Zodra een klant een afspraak in de agenda zet dient daarvan een e-mail te worden verstuurd naar zowel Carlo als naar de klant.</w:t>
-      </w:r>
-    </w:p>
-    <w:p>
-      <w:pPr>
-        <w:pStyle w:val="Geenafstand"/>
-        <w:ind w:left="720"/>
-      </w:pPr>
-    </w:p>
-    <w:p>
-      <w:pPr>
-        <w:pStyle w:val="Geenafstand"/>
-        <w:numPr>
-          <w:ilvl w:val="0"/>
-          <w:numId w:val="2"/>
-        </w:numPr>
-      </w:pPr>
-      <w:r>
-        <w:t>Bij een afspraak moet worden vastgelegd wie op welke datum en op welk tijdstip welk voertuig wil komen halen/brengen.</w:t>
-      </w:r>
-    </w:p>
-    <w:p>
-      <w:pPr>
-        <w:pStyle w:val="Geenafstand"/>
-        <w:ind w:left="720"/>
-      </w:pPr>
-    </w:p>
-    <w:p>
-      <w:pPr>
-        <w:pStyle w:val="Geenafstand"/>
-        <w:numPr>
-          <w:ilvl w:val="0"/>
-          <w:numId w:val="2"/>
-        </w:numPr>
-      </w:pPr>
-      <w:r>
-        <w:t>Een klant mag alleen de eigen tijdstippen zien in de kalender (zowel uit het verleden als in de toekomst).</w:t>
-      </w:r>
-    </w:p>
-    <w:p>
-      <w:pPr>
-        <w:pStyle w:val="Geenafstand"/>
-        <w:ind w:left="720"/>
-      </w:pPr>
-    </w:p>
-    <w:p>
-      <w:pPr>
-        <w:pStyle w:val="Geenafstand"/>
-        <w:numPr>
-          <w:ilvl w:val="0"/>
-          <w:numId w:val="2"/>
-        </w:numPr>
-      </w:pPr>
-      <w:r>
-        <w:t>Een afspraak kan door de klant worden gecanceld. Ook daarvan dient een bevestiging per email te worden verstuurd.</w:t>
-      </w:r>
-    </w:p>
-    <w:p>
-      <w:pPr>
-        <w:pStyle w:val="Geenafstand"/>
-        <w:ind w:left="720"/>
-      </w:pPr>
-    </w:p>
-    <w:p>
-      <w:pPr>
-        <w:pStyle w:val="Geenafstand"/>
-        <w:numPr>
-          <w:ilvl w:val="0"/>
-          <w:numId w:val="2"/>
-        </w:numPr>
-      </w:pPr>
-      <w:r>
-        <w:t>Een afspraak moet minimaal 2 dagen van tevoren worden gemaakt.</w:t>
-      </w:r>
-    </w:p>
-    <w:p>
-      <w:pPr>
-        <w:pStyle w:val="Geenafstand"/>
-      </w:pPr>
-    </w:p>
-    <w:p>
-      <w:pPr>
-        <w:pStyle w:val="Geenafstand"/>
-        <w:numPr>
-          <w:ilvl w:val="0"/>
-          <w:numId w:val="2"/>
-        </w:numPr>
-      </w:pPr>
-      <w:r>
-        <w:t>Carlo rekent op dit moment 45 euro per meter (naar boven afgerond op halve meters). De breedte van het voertuig is niet van belang.</w:t>
-      </w:r>
-    </w:p>
-    <w:p>
-      <w:pPr>
-        <w:pStyle w:val="Geenafstand"/>
-      </w:pPr>
-    </w:p>
-    <w:p>
-      <w:pPr>
-        <w:pStyle w:val="Geenafstand"/>
-        <w:numPr>
-          <w:ilvl w:val="0"/>
-          <w:numId w:val="2"/>
-        </w:numPr>
-      </w:pPr>
-      <w:r>
-        <w:t>Contracten gelden per jaar. Mocht een klant het contract willen beëindigen (bijvoorbeeld omdat het voertuig is verkocht) dan vind geen terugbetaling plaats, maar vanaf de dag waarop het contract is afgelopen komt wel weer een plaats beschikbaar. Beëindigen van een contract kan de klant alleen telefonisch doen</w:t>
-      </w:r>
-      <w:r>
-        <w:t>.</w:t>
-      </w:r>
-    </w:p>
-    <w:p>
-      <w:pPr>
-        <w:pStyle w:val="Geenafstand"/>
-        <w:ind w:left="720"/>
-      </w:pPr>
-    </w:p>
-    <w:p>
-      <w:pPr>
-        <w:pStyle w:val="Geenafstand"/>
-        <w:numPr>
-          <w:ilvl w:val="0"/>
-          <w:numId w:val="2"/>
-        </w:numPr>
-      </w:pPr>
-      <w:r>
-        <w:t>Een contract gaat in op de datum waarop de klant het voertuig voor het eerst komt brengen. Op dat moment dient een betaling plaats te vinden ter grootte van het resterende deel van het jaar. Contracten worden automatisch verlengd per 1 januari als het niet is opgezegd door de klant. Begin januari wordt naar alle klanten per e-mail een factuur gestuurd voor het nieuwe kalenderjaar.</w:t>
-      </w:r>
-    </w:p>
-    <w:p>
-      <w:pPr>
-        <w:pStyle w:val="Geenafstand"/>
-        <w:ind w:left="720"/>
-      </w:pPr>
-    </w:p>
-    <w:p>
-      <w:pPr>
-        <w:pStyle w:val="Geenafstand"/>
-        <w:numPr>
-          <w:ilvl w:val="0"/>
-          <w:numId w:val="2"/>
-        </w:numPr>
-      </w:pPr>
-      <w:r>
-        <w:t>Carlo of zijn vrouw voegen zelf de klant- en voertuiggegevens in. Zodra een nieuw voertuig in het systeem wordt gezet dient automatisch een contract naar de klant te worden verstuurd per e-mail. Ook als een contract voor een voertuig wordt beëindigd dient de klant hiervan een bevestiging per e-mail te krijgen.</w:t>
-      </w:r>
-    </w:p>
-    <w:p>
-      <w:pPr>
-        <w:pStyle w:val="Geenafstand"/>
-        <w:ind w:left="720"/>
-      </w:pPr>
-    </w:p>
-    <w:p>
-      <w:pPr>
-        <w:pStyle w:val="Geenafstand"/>
-        <w:numPr>
-          <w:ilvl w:val="0"/>
-          <w:numId w:val="2"/>
-        </w:numPr>
-      </w:pPr>
-      <w:r>
-        <w:t>Klanten mogen zo vaak als ze willen hun voertuig komen halen of brengen, mits het 2 dagen van tevoren is gemeld.</w:t>
-      </w:r>
-    </w:p>
-    <w:p>
-      <w:pPr>
-        <w:pStyle w:val="Geenafstand"/>
-      </w:pPr>
-    </w:p>
-    <w:p>
-      <w:pPr>
-        <w:pStyle w:val="Geenafstand"/>
-        <w:numPr>
-          <w:ilvl w:val="0"/>
-          <w:numId w:val="2"/>
-        </w:numPr>
-      </w:pPr>
-      <w:r>
-        <w:t>Carlo (en andere beheerders) kunnen altijd alle gemaakte afspraken zien in de kalender.</w:t>
-      </w:r>
-    </w:p>
-    <w:p>
-      <w:pPr>
-        <w:pStyle w:val="Geenafstand"/>
-        <w:ind w:left="720"/>
-      </w:pPr>
-    </w:p>
-    <w:p>
-      <w:pPr>
-        <w:pStyle w:val="Geenafstand"/>
-        <w:numPr>
-          <w:ilvl w:val="0"/>
-          <w:numId w:val="2"/>
-        </w:numPr>
-      </w:pPr>
-      <w:r>
-        <w:t>Een beheerder moet dagen kunnen blokkeren, waarop halen of brengen niet mogelijk is. Bijvoorbeeld op feestdagen of wanneer Carlo zelf verhinderd is.</w:t>
-      </w:r>
-    </w:p>
-    <w:p>
-      <w:pPr>
-        <w:pStyle w:val="Geenafstand"/>
-        <w:rPr>
-          <w:b/>
-          <w:bCs/>
-        </w:rPr>
-      </w:pPr>
-    </w:p>
-    <w:p>
-      <w:pPr>
-        <w:pStyle w:val="Geenafstand"/>
-        <w:rPr>
-          <w:b/>
-          <w:bCs/>
-        </w:rPr>
-      </w:pPr>
-      <w:r>
-        <w:rPr>
-          <w:b/>
-          <w:bCs/>
-        </w:rPr>
-        <w:t>Should have:</w:t>
-      </w:r>
-    </w:p>
-    <w:p>
-      <w:pPr>
-        <w:pStyle w:val="Geenafstand"/>
-      </w:pPr>
-    </w:p>
-    <w:p>
-      <w:pPr>
-        <w:pStyle w:val="Geenafstand"/>
-        <w:numPr>
-          <w:ilvl w:val="0"/>
-          <w:numId w:val="3"/>
-        </w:numPr>
-      </w:pPr>
-      <w:r>
-        <w:t>Niet alle plekken zijn geschikt voor campers, omdat het in- en uitrijden van een camper lastiger is dan van een caravan.</w:t>
-      </w:r>
-    </w:p>
-    <w:p>
-      <w:pPr>
-        <w:pStyle w:val="Geenafstand"/>
-        <w:ind w:left="720"/>
-      </w:pPr>
-    </w:p>
-    <w:p>
-      <w:pPr>
-        <w:pStyle w:val="Geenafstand"/>
-        <w:numPr>
-          <w:ilvl w:val="0"/>
-          <w:numId w:val="3"/>
-        </w:numPr>
-      </w:pPr>
-      <w:r>
-        <w:t>Carlo wil op ieder moment een uitdraai kunnen maken van de afspraken voor de eerstvolgende 7 dagen.</w:t>
-      </w:r>
-    </w:p>
-    <w:p>
-      <w:pPr>
-        <w:pStyle w:val="Geenafstand"/>
-      </w:pPr>
-    </w:p>
-    <w:p>
-      <w:pPr>
-        <w:pStyle w:val="Geenafstand"/>
-        <w:numPr>
-          <w:ilvl w:val="0"/>
-          <w:numId w:val="2"/>
-        </w:numPr>
-      </w:pPr>
-      <w:r>
-        <w:t>Niet alle klanten van Carlo zijn handig met internet en daarom moet het mogelijk blijven dat klanten telefonisch of via Whatsapp doorgeven dat ze hun voertuig willen komen ophalen of brengen. Carlo of zijn vrouw voeren het dan zelf namens de klant in de applicatie in.</w:t>
-      </w:r>
-    </w:p>
-    <w:p>
-      <w:pPr>
-        <w:pStyle w:val="Geenafstand"/>
-        <w:rPr>
-          <w:b/>
-          <w:bCs/>
-        </w:rPr>
-      </w:pPr>
-    </w:p>
-    <w:p>
-      <w:pPr>
-        <w:pStyle w:val="Geenafstand"/>
-        <w:rPr>
-          <w:b/>
-          <w:bCs/>
-        </w:rPr>
-      </w:pPr>
-      <w:r>
-        <w:rPr>
-          <w:b/>
-          <w:bCs/>
-        </w:rPr>
-        <w:t>Could have:</w:t>
-      </w:r>
-    </w:p>
-    <w:p>
-      <w:pPr>
-        <w:pStyle w:val="Geenafstand"/>
-        <w:rPr>
-          <w:b/>
-          <w:bCs/>
-        </w:rPr>
-      </w:pPr>
-    </w:p>
-    <w:p>
-      <w:pPr>
-        <w:pStyle w:val="Geenafstand"/>
-        <w:numPr>
-          <w:ilvl w:val="0"/>
-          <w:numId w:val="3"/>
-        </w:numPr>
-      </w:pPr>
-      <w:r>
-        <w:t>Het is niet uitgesloten dat de prijs per meter voor de stalling zal veranderen, de vraag naar opslagruimte voor een camper of caravan is als gevolg van Corona enorm gestegen. Vooral campers zijn zeer populair geworden en Carlo overweegt dan ook voor 2022 de prijs voor het stallen van een camper te verhogen naar 60 euro per meter (nog steeds naar boven afgerond op halve meters).</w:t>
-      </w:r>
-    </w:p>
-    <w:p>
-      <w:pPr>
-        <w:pStyle w:val="Geenafstand"/>
-        <w:rPr>
-          <w:b/>
-          <w:bCs/>
-        </w:rPr>
-      </w:pPr>
-    </w:p>
-    <w:p>
-      <w:pPr>
-        <w:pStyle w:val="Geenafstand"/>
-        <w:rPr>
-          <w:b/>
-          <w:bCs/>
-        </w:rPr>
-      </w:pPr>
-      <w:r>
-        <w:rPr>
-          <w:b/>
-          <w:bCs/>
-        </w:rPr>
-        <w:t>Wouldn’t have:</w:t>
-      </w:r>
-    </w:p>
+    <w:tbl>
+      <w:tblPr>
+        <w:tblStyle w:val="Rastertabel4-Accent1"/>
+        <w:tblW w:w="0" w:type="auto"/>
+        <w:tblLook w:val="04A0" w:firstRow="1" w:lastRow="0" w:firstColumn="1" w:lastColumn="0" w:noHBand="0" w:noVBand="1"/>
+      </w:tblPr>
+      <w:tblGrid>
+        <w:gridCol w:w="4390"/>
+        <w:gridCol w:w="850"/>
+        <w:gridCol w:w="1276"/>
+        <w:gridCol w:w="1134"/>
+        <w:gridCol w:w="1412"/>
+      </w:tblGrid>
+      <w:tr>
+        <w:trPr>
+          <w:cnfStyle w:val="100000000000" w:firstRow="1" w:lastRow="0" w:firstColumn="0" w:lastColumn="0" w:oddVBand="0" w:evenVBand="0" w:oddHBand="0" w:evenHBand="0" w:firstRowFirstColumn="0" w:firstRowLastColumn="0" w:lastRowFirstColumn="0" w:lastRowLastColumn="0"/>
+        </w:trPr>
+        <w:tc>
+          <w:tcPr>
+            <w:cnfStyle w:val="001000000000" w:firstRow="0" w:lastRow="0" w:firstColumn="1" w:lastColumn="0" w:oddVBand="0" w:evenVBand="0" w:oddHBand="0" w:evenHBand="0" w:firstRowFirstColumn="0" w:firstRowLastColumn="0" w:lastRowFirstColumn="0" w:lastRowLastColumn="0"/>
+            <w:tcW w:w="4390" w:type="dxa"/>
+          </w:tcPr>
+          <w:p>
+            <w:pPr>
+              <w:pStyle w:val="Geenafstand"/>
+            </w:pPr>
+            <w:r>
+              <w:t>Functionaliteiten</w:t>
+            </w:r>
+          </w:p>
+        </w:tc>
+        <w:tc>
+          <w:tcPr>
+            <w:tcW w:w="850" w:type="dxa"/>
+          </w:tcPr>
+          <w:p>
+            <w:pPr>
+              <w:pStyle w:val="Geenafstand"/>
+              <w:cnfStyle w:val="100000000000" w:firstRow="1" w:lastRow="0" w:firstColumn="0" w:lastColumn="0" w:oddVBand="0" w:evenVBand="0" w:oddHBand="0" w:evenHBand="0" w:firstRowFirstColumn="0" w:firstRowLastColumn="0" w:lastRowFirstColumn="0" w:lastRowLastColumn="0"/>
+            </w:pPr>
+            <w:r>
+              <w:t>Must have</w:t>
+            </w:r>
+          </w:p>
+        </w:tc>
+        <w:tc>
+          <w:tcPr>
+            <w:tcW w:w="1276" w:type="dxa"/>
+          </w:tcPr>
+          <w:p>
+            <w:pPr>
+              <w:pStyle w:val="Geenafstand"/>
+              <w:cnfStyle w:val="100000000000" w:firstRow="1" w:lastRow="0" w:firstColumn="0" w:lastColumn="0" w:oddVBand="0" w:evenVBand="0" w:oddHBand="0" w:evenHBand="0" w:firstRowFirstColumn="0" w:firstRowLastColumn="0" w:lastRowFirstColumn="0" w:lastRowLastColumn="0"/>
+            </w:pPr>
+            <w:proofErr w:type="spellStart"/>
+            <w:r>
+              <w:t>Should</w:t>
+            </w:r>
+            <w:proofErr w:type="spellEnd"/>
+            <w:r>
+              <w:t xml:space="preserve"> have</w:t>
+            </w:r>
+          </w:p>
+        </w:tc>
+        <w:tc>
+          <w:tcPr>
+            <w:tcW w:w="1134" w:type="dxa"/>
+          </w:tcPr>
+          <w:p>
+            <w:pPr>
+              <w:pStyle w:val="Geenafstand"/>
+              <w:cnfStyle w:val="100000000000" w:firstRow="1" w:lastRow="0" w:firstColumn="0" w:lastColumn="0" w:oddVBand="0" w:evenVBand="0" w:oddHBand="0" w:evenHBand="0" w:firstRowFirstColumn="0" w:firstRowLastColumn="0" w:lastRowFirstColumn="0" w:lastRowLastColumn="0"/>
+            </w:pPr>
+            <w:proofErr w:type="spellStart"/>
+            <w:r>
+              <w:t>Could</w:t>
+            </w:r>
+            <w:proofErr w:type="spellEnd"/>
+            <w:r>
+              <w:t xml:space="preserve"> have</w:t>
+            </w:r>
+          </w:p>
+        </w:tc>
+        <w:tc>
+          <w:tcPr>
+            <w:tcW w:w="1412" w:type="dxa"/>
+          </w:tcPr>
+          <w:p>
+            <w:pPr>
+              <w:pStyle w:val="Geenafstand"/>
+              <w:cnfStyle w:val="100000000000" w:firstRow="1" w:lastRow="0" w:firstColumn="0" w:lastColumn="0" w:oddVBand="0" w:evenVBand="0" w:oddHBand="0" w:evenHBand="0" w:firstRowFirstColumn="0" w:firstRowLastColumn="0" w:lastRowFirstColumn="0" w:lastRowLastColumn="0"/>
+            </w:pPr>
+            <w:proofErr w:type="spellStart"/>
+            <w:r>
+              <w:t>Wouldn’t</w:t>
+            </w:r>
+            <w:proofErr w:type="spellEnd"/>
+            <w:r>
+              <w:t xml:space="preserve"> have</w:t>
+            </w:r>
+          </w:p>
+        </w:tc>
+      </w:tr>
+      <w:tr>
+        <w:trPr>
+          <w:cnfStyle w:val="000000100000" w:firstRow="0" w:lastRow="0" w:firstColumn="0" w:lastColumn="0" w:oddVBand="0" w:evenVBand="0" w:oddHBand="1" w:evenHBand="0" w:firstRowFirstColumn="0" w:firstRowLastColumn="0" w:lastRowFirstColumn="0" w:lastRowLastColumn="0"/>
+        </w:trPr>
+        <w:tc>
+          <w:tcPr>
+            <w:cnfStyle w:val="001000000000" w:firstRow="0" w:lastRow="0" w:firstColumn="1" w:lastColumn="0" w:oddVBand="0" w:evenVBand="0" w:oddHBand="0" w:evenHBand="0" w:firstRowFirstColumn="0" w:firstRowLastColumn="0" w:lastRowFirstColumn="0" w:lastRowLastColumn="0"/>
+            <w:tcW w:w="4390" w:type="dxa"/>
+            <w:vAlign w:val="center"/>
+          </w:tcPr>
+          <w:p>
+            <w:pPr>
+              <w:pStyle w:val="Geenafstand"/>
+              <w:rPr>
+                <w:b w:val="0"/>
+                <w:bCs w:val="0"/>
+              </w:rPr>
+            </w:pPr>
+            <w:r>
+              <w:rPr>
+                <w:b w:val="0"/>
+                <w:bCs w:val="0"/>
+              </w:rPr>
+              <w:t>Accountbeheer (Beheerders en gebruikers).</w:t>
+            </w:r>
+          </w:p>
+        </w:tc>
+        <w:tc>
+          <w:tcPr>
+            <w:tcW w:w="850" w:type="dxa"/>
+            <w:vAlign w:val="center"/>
+          </w:tcPr>
+          <w:p>
+            <w:pPr>
+              <w:pStyle w:val="Geenafstand"/>
+              <w:jc w:val="center"/>
+              <w:cnfStyle w:val="000000100000" w:firstRow="0" w:lastRow="0" w:firstColumn="0" w:lastColumn="0" w:oddVBand="0" w:evenVBand="0" w:oddHBand="1" w:evenHBand="0" w:firstRowFirstColumn="0" w:firstRowLastColumn="0" w:lastRowFirstColumn="0" w:lastRowLastColumn="0"/>
+              <w:rPr>
+                <w:b/>
+                <w:bCs/>
+              </w:rPr>
+            </w:pPr>
+            <w:r>
+              <w:rPr>
+                <w:b/>
+                <w:bCs/>
+              </w:rPr>
+              <w:t>X</w:t>
+            </w:r>
+          </w:p>
+        </w:tc>
+        <w:tc>
+          <w:tcPr>
+            <w:tcW w:w="1276" w:type="dxa"/>
+            <w:vAlign w:val="center"/>
+          </w:tcPr>
+          <w:p>
+            <w:pPr>
+              <w:pStyle w:val="Geenafstand"/>
+              <w:jc w:val="center"/>
+              <w:cnfStyle w:val="000000100000" w:firstRow="0" w:lastRow="0" w:firstColumn="0" w:lastColumn="0" w:oddVBand="0" w:evenVBand="0" w:oddHBand="1" w:evenHBand="0" w:firstRowFirstColumn="0" w:firstRowLastColumn="0" w:lastRowFirstColumn="0" w:lastRowLastColumn="0"/>
+              <w:rPr>
+                <w:b/>
+                <w:bCs/>
+              </w:rPr>
+            </w:pPr>
+          </w:p>
+        </w:tc>
+        <w:tc>
+          <w:tcPr>
+            <w:tcW w:w="1134" w:type="dxa"/>
+            <w:vAlign w:val="center"/>
+          </w:tcPr>
+          <w:p>
+            <w:pPr>
+              <w:pStyle w:val="Geenafstand"/>
+              <w:jc w:val="center"/>
+              <w:cnfStyle w:val="000000100000" w:firstRow="0" w:lastRow="0" w:firstColumn="0" w:lastColumn="0" w:oddVBand="0" w:evenVBand="0" w:oddHBand="1" w:evenHBand="0" w:firstRowFirstColumn="0" w:firstRowLastColumn="0" w:lastRowFirstColumn="0" w:lastRowLastColumn="0"/>
+              <w:rPr>
+                <w:b/>
+                <w:bCs/>
+              </w:rPr>
+            </w:pPr>
+          </w:p>
+        </w:tc>
+        <w:tc>
+          <w:tcPr>
+            <w:tcW w:w="1412" w:type="dxa"/>
+            <w:vAlign w:val="center"/>
+          </w:tcPr>
+          <w:p>
+            <w:pPr>
+              <w:pStyle w:val="Geenafstand"/>
+              <w:jc w:val="center"/>
+              <w:cnfStyle w:val="000000100000" w:firstRow="0" w:lastRow="0" w:firstColumn="0" w:lastColumn="0" w:oddVBand="0" w:evenVBand="0" w:oddHBand="1" w:evenHBand="0" w:firstRowFirstColumn="0" w:firstRowLastColumn="0" w:lastRowFirstColumn="0" w:lastRowLastColumn="0"/>
+              <w:rPr>
+                <w:b/>
+                <w:bCs/>
+              </w:rPr>
+            </w:pPr>
+          </w:p>
+        </w:tc>
+      </w:tr>
+      <w:tr>
+        <w:tc>
+          <w:tcPr>
+            <w:cnfStyle w:val="001000000000" w:firstRow="0" w:lastRow="0" w:firstColumn="1" w:lastColumn="0" w:oddVBand="0" w:evenVBand="0" w:oddHBand="0" w:evenHBand="0" w:firstRowFirstColumn="0" w:firstRowLastColumn="0" w:lastRowFirstColumn="0" w:lastRowLastColumn="0"/>
+            <w:tcW w:w="4390" w:type="dxa"/>
+            <w:vAlign w:val="center"/>
+          </w:tcPr>
+          <w:p>
+            <w:pPr>
+              <w:pStyle w:val="Geenafstand"/>
+              <w:rPr>
+                <w:b w:val="0"/>
+                <w:bCs w:val="0"/>
+              </w:rPr>
+            </w:pPr>
+            <w:r>
+              <w:rPr>
+                <w:b w:val="0"/>
+                <w:bCs w:val="0"/>
+              </w:rPr>
+              <w:t>Klanten login.</w:t>
+            </w:r>
+          </w:p>
+        </w:tc>
+        <w:tc>
+          <w:tcPr>
+            <w:tcW w:w="850" w:type="dxa"/>
+            <w:vAlign w:val="center"/>
+          </w:tcPr>
+          <w:p>
+            <w:pPr>
+              <w:pStyle w:val="Geenafstand"/>
+              <w:jc w:val="center"/>
+              <w:cnfStyle w:val="000000000000" w:firstRow="0" w:lastRow="0" w:firstColumn="0" w:lastColumn="0" w:oddVBand="0" w:evenVBand="0" w:oddHBand="0" w:evenHBand="0" w:firstRowFirstColumn="0" w:firstRowLastColumn="0" w:lastRowFirstColumn="0" w:lastRowLastColumn="0"/>
+              <w:rPr>
+                <w:b/>
+                <w:bCs/>
+              </w:rPr>
+            </w:pPr>
+            <w:r>
+              <w:rPr>
+                <w:b/>
+                <w:bCs/>
+              </w:rPr>
+              <w:t>X</w:t>
+            </w:r>
+          </w:p>
+        </w:tc>
+        <w:tc>
+          <w:tcPr>
+            <w:tcW w:w="1276" w:type="dxa"/>
+            <w:vAlign w:val="center"/>
+          </w:tcPr>
+          <w:p>
+            <w:pPr>
+              <w:pStyle w:val="Geenafstand"/>
+              <w:jc w:val="center"/>
+              <w:cnfStyle w:val="000000000000" w:firstRow="0" w:lastRow="0" w:firstColumn="0" w:lastColumn="0" w:oddVBand="0" w:evenVBand="0" w:oddHBand="0" w:evenHBand="0" w:firstRowFirstColumn="0" w:firstRowLastColumn="0" w:lastRowFirstColumn="0" w:lastRowLastColumn="0"/>
+              <w:rPr>
+                <w:b/>
+                <w:bCs/>
+              </w:rPr>
+            </w:pPr>
+          </w:p>
+        </w:tc>
+        <w:tc>
+          <w:tcPr>
+            <w:tcW w:w="1134" w:type="dxa"/>
+            <w:vAlign w:val="center"/>
+          </w:tcPr>
+          <w:p>
+            <w:pPr>
+              <w:pStyle w:val="Geenafstand"/>
+              <w:jc w:val="center"/>
+              <w:cnfStyle w:val="000000000000" w:firstRow="0" w:lastRow="0" w:firstColumn="0" w:lastColumn="0" w:oddVBand="0" w:evenVBand="0" w:oddHBand="0" w:evenHBand="0" w:firstRowFirstColumn="0" w:firstRowLastColumn="0" w:lastRowFirstColumn="0" w:lastRowLastColumn="0"/>
+              <w:rPr>
+                <w:b/>
+                <w:bCs/>
+              </w:rPr>
+            </w:pPr>
+          </w:p>
+        </w:tc>
+        <w:tc>
+          <w:tcPr>
+            <w:tcW w:w="1412" w:type="dxa"/>
+            <w:vAlign w:val="center"/>
+          </w:tcPr>
+          <w:p>
+            <w:pPr>
+              <w:pStyle w:val="Geenafstand"/>
+              <w:jc w:val="center"/>
+              <w:cnfStyle w:val="000000000000" w:firstRow="0" w:lastRow="0" w:firstColumn="0" w:lastColumn="0" w:oddVBand="0" w:evenVBand="0" w:oddHBand="0" w:evenHBand="0" w:firstRowFirstColumn="0" w:firstRowLastColumn="0" w:lastRowFirstColumn="0" w:lastRowLastColumn="0"/>
+              <w:rPr>
+                <w:b/>
+                <w:bCs/>
+              </w:rPr>
+            </w:pPr>
+          </w:p>
+        </w:tc>
+      </w:tr>
+      <w:tr>
+        <w:trPr>
+          <w:cnfStyle w:val="000000100000" w:firstRow="0" w:lastRow="0" w:firstColumn="0" w:lastColumn="0" w:oddVBand="0" w:evenVBand="0" w:oddHBand="1" w:evenHBand="0" w:firstRowFirstColumn="0" w:firstRowLastColumn="0" w:lastRowFirstColumn="0" w:lastRowLastColumn="0"/>
+        </w:trPr>
+        <w:tc>
+          <w:tcPr>
+            <w:cnfStyle w:val="001000000000" w:firstRow="0" w:lastRow="0" w:firstColumn="1" w:lastColumn="0" w:oddVBand="0" w:evenVBand="0" w:oddHBand="0" w:evenHBand="0" w:firstRowFirstColumn="0" w:firstRowLastColumn="0" w:lastRowFirstColumn="0" w:lastRowLastColumn="0"/>
+            <w:tcW w:w="4390" w:type="dxa"/>
+            <w:vAlign w:val="center"/>
+          </w:tcPr>
+          <w:p>
+            <w:pPr>
+              <w:pStyle w:val="Geenafstand"/>
+              <w:rPr>
+                <w:b w:val="0"/>
+                <w:bCs w:val="0"/>
+              </w:rPr>
+            </w:pPr>
+            <w:r>
+              <w:rPr>
+                <w:b w:val="0"/>
+                <w:bCs w:val="0"/>
+              </w:rPr>
+              <w:t>Beheerder registreert klant.</w:t>
+            </w:r>
+          </w:p>
+        </w:tc>
+        <w:tc>
+          <w:tcPr>
+            <w:tcW w:w="850" w:type="dxa"/>
+            <w:vAlign w:val="center"/>
+          </w:tcPr>
+          <w:p>
+            <w:pPr>
+              <w:pStyle w:val="Geenafstand"/>
+              <w:jc w:val="center"/>
+              <w:cnfStyle w:val="000000100000" w:firstRow="0" w:lastRow="0" w:firstColumn="0" w:lastColumn="0" w:oddVBand="0" w:evenVBand="0" w:oddHBand="1" w:evenHBand="0" w:firstRowFirstColumn="0" w:firstRowLastColumn="0" w:lastRowFirstColumn="0" w:lastRowLastColumn="0"/>
+              <w:rPr>
+                <w:b/>
+                <w:bCs/>
+              </w:rPr>
+            </w:pPr>
+            <w:r>
+              <w:rPr>
+                <w:b/>
+                <w:bCs/>
+              </w:rPr>
+              <w:t>X</w:t>
+            </w:r>
+          </w:p>
+        </w:tc>
+        <w:tc>
+          <w:tcPr>
+            <w:tcW w:w="1276" w:type="dxa"/>
+            <w:vAlign w:val="center"/>
+          </w:tcPr>
+          <w:p>
+            <w:pPr>
+              <w:pStyle w:val="Geenafstand"/>
+              <w:jc w:val="center"/>
+              <w:cnfStyle w:val="000000100000" w:firstRow="0" w:lastRow="0" w:firstColumn="0" w:lastColumn="0" w:oddVBand="0" w:evenVBand="0" w:oddHBand="1" w:evenHBand="0" w:firstRowFirstColumn="0" w:firstRowLastColumn="0" w:lastRowFirstColumn="0" w:lastRowLastColumn="0"/>
+              <w:rPr>
+                <w:b/>
+                <w:bCs/>
+              </w:rPr>
+            </w:pPr>
+          </w:p>
+        </w:tc>
+        <w:tc>
+          <w:tcPr>
+            <w:tcW w:w="1134" w:type="dxa"/>
+            <w:vAlign w:val="center"/>
+          </w:tcPr>
+          <w:p>
+            <w:pPr>
+              <w:pStyle w:val="Geenafstand"/>
+              <w:jc w:val="center"/>
+              <w:cnfStyle w:val="000000100000" w:firstRow="0" w:lastRow="0" w:firstColumn="0" w:lastColumn="0" w:oddVBand="0" w:evenVBand="0" w:oddHBand="1" w:evenHBand="0" w:firstRowFirstColumn="0" w:firstRowLastColumn="0" w:lastRowFirstColumn="0" w:lastRowLastColumn="0"/>
+              <w:rPr>
+                <w:b/>
+                <w:bCs/>
+              </w:rPr>
+            </w:pPr>
+          </w:p>
+        </w:tc>
+        <w:tc>
+          <w:tcPr>
+            <w:tcW w:w="1412" w:type="dxa"/>
+            <w:vAlign w:val="center"/>
+          </w:tcPr>
+          <w:p>
+            <w:pPr>
+              <w:pStyle w:val="Geenafstand"/>
+              <w:jc w:val="center"/>
+              <w:cnfStyle w:val="000000100000" w:firstRow="0" w:lastRow="0" w:firstColumn="0" w:lastColumn="0" w:oddVBand="0" w:evenVBand="0" w:oddHBand="1" w:evenHBand="0" w:firstRowFirstColumn="0" w:firstRowLastColumn="0" w:lastRowFirstColumn="0" w:lastRowLastColumn="0"/>
+              <w:rPr>
+                <w:b/>
+                <w:bCs/>
+              </w:rPr>
+            </w:pPr>
+          </w:p>
+        </w:tc>
+      </w:tr>
+      <w:tr>
+        <w:tc>
+          <w:tcPr>
+            <w:cnfStyle w:val="001000000000" w:firstRow="0" w:lastRow="0" w:firstColumn="1" w:lastColumn="0" w:oddVBand="0" w:evenVBand="0" w:oddHBand="0" w:evenHBand="0" w:firstRowFirstColumn="0" w:firstRowLastColumn="0" w:lastRowFirstColumn="0" w:lastRowLastColumn="0"/>
+            <w:tcW w:w="4390" w:type="dxa"/>
+            <w:vAlign w:val="center"/>
+          </w:tcPr>
+          <w:p>
+            <w:pPr>
+              <w:pStyle w:val="Geenafstand"/>
+              <w:rPr>
+                <w:b w:val="0"/>
+                <w:bCs w:val="0"/>
+              </w:rPr>
+            </w:pPr>
+            <w:r>
+              <w:rPr>
+                <w:b w:val="0"/>
+                <w:bCs w:val="0"/>
+              </w:rPr>
+              <w:t>Zodra een klant een afspraak in de agenda zet dient daarvan een e-mail te worden verstuurd naar zowel Carlo als naar de klant.</w:t>
+            </w:r>
+          </w:p>
+        </w:tc>
+        <w:tc>
+          <w:tcPr>
+            <w:tcW w:w="850" w:type="dxa"/>
+            <w:vAlign w:val="center"/>
+          </w:tcPr>
+          <w:p>
+            <w:pPr>
+              <w:pStyle w:val="Geenafstand"/>
+              <w:jc w:val="center"/>
+              <w:cnfStyle w:val="000000000000" w:firstRow="0" w:lastRow="0" w:firstColumn="0" w:lastColumn="0" w:oddVBand="0" w:evenVBand="0" w:oddHBand="0" w:evenHBand="0" w:firstRowFirstColumn="0" w:firstRowLastColumn="0" w:lastRowFirstColumn="0" w:lastRowLastColumn="0"/>
+              <w:rPr>
+                <w:b/>
+                <w:bCs/>
+              </w:rPr>
+            </w:pPr>
+            <w:r>
+              <w:rPr>
+                <w:b/>
+                <w:bCs/>
+              </w:rPr>
+              <w:t>X</w:t>
+            </w:r>
+          </w:p>
+        </w:tc>
+        <w:tc>
+          <w:tcPr>
+            <w:tcW w:w="1276" w:type="dxa"/>
+            <w:vAlign w:val="center"/>
+          </w:tcPr>
+          <w:p>
+            <w:pPr>
+              <w:pStyle w:val="Geenafstand"/>
+              <w:jc w:val="center"/>
+              <w:cnfStyle w:val="000000000000" w:firstRow="0" w:lastRow="0" w:firstColumn="0" w:lastColumn="0" w:oddVBand="0" w:evenVBand="0" w:oddHBand="0" w:evenHBand="0" w:firstRowFirstColumn="0" w:firstRowLastColumn="0" w:lastRowFirstColumn="0" w:lastRowLastColumn="0"/>
+              <w:rPr>
+                <w:b/>
+                <w:bCs/>
+              </w:rPr>
+            </w:pPr>
+          </w:p>
+        </w:tc>
+        <w:tc>
+          <w:tcPr>
+            <w:tcW w:w="1134" w:type="dxa"/>
+            <w:vAlign w:val="center"/>
+          </w:tcPr>
+          <w:p>
+            <w:pPr>
+              <w:pStyle w:val="Geenafstand"/>
+              <w:jc w:val="center"/>
+              <w:cnfStyle w:val="000000000000" w:firstRow="0" w:lastRow="0" w:firstColumn="0" w:lastColumn="0" w:oddVBand="0" w:evenVBand="0" w:oddHBand="0" w:evenHBand="0" w:firstRowFirstColumn="0" w:firstRowLastColumn="0" w:lastRowFirstColumn="0" w:lastRowLastColumn="0"/>
+              <w:rPr>
+                <w:b/>
+                <w:bCs/>
+              </w:rPr>
+            </w:pPr>
+          </w:p>
+        </w:tc>
+        <w:tc>
+          <w:tcPr>
+            <w:tcW w:w="1412" w:type="dxa"/>
+            <w:vAlign w:val="center"/>
+          </w:tcPr>
+          <w:p>
+            <w:pPr>
+              <w:pStyle w:val="Geenafstand"/>
+              <w:jc w:val="center"/>
+              <w:cnfStyle w:val="000000000000" w:firstRow="0" w:lastRow="0" w:firstColumn="0" w:lastColumn="0" w:oddVBand="0" w:evenVBand="0" w:oddHBand="0" w:evenHBand="0" w:firstRowFirstColumn="0" w:firstRowLastColumn="0" w:lastRowFirstColumn="0" w:lastRowLastColumn="0"/>
+              <w:rPr>
+                <w:b/>
+                <w:bCs/>
+              </w:rPr>
+            </w:pPr>
+          </w:p>
+        </w:tc>
+      </w:tr>
+      <w:tr>
+        <w:trPr>
+          <w:cnfStyle w:val="000000100000" w:firstRow="0" w:lastRow="0" w:firstColumn="0" w:lastColumn="0" w:oddVBand="0" w:evenVBand="0" w:oddHBand="1" w:evenHBand="0" w:firstRowFirstColumn="0" w:firstRowLastColumn="0" w:lastRowFirstColumn="0" w:lastRowLastColumn="0"/>
+        </w:trPr>
+        <w:tc>
+          <w:tcPr>
+            <w:cnfStyle w:val="001000000000" w:firstRow="0" w:lastRow="0" w:firstColumn="1" w:lastColumn="0" w:oddVBand="0" w:evenVBand="0" w:oddHBand="0" w:evenHBand="0" w:firstRowFirstColumn="0" w:firstRowLastColumn="0" w:lastRowFirstColumn="0" w:lastRowLastColumn="0"/>
+            <w:tcW w:w="4390" w:type="dxa"/>
+            <w:vAlign w:val="center"/>
+          </w:tcPr>
+          <w:p>
+            <w:pPr>
+              <w:pStyle w:val="Geenafstand"/>
+              <w:rPr>
+                <w:b w:val="0"/>
+                <w:bCs w:val="0"/>
+              </w:rPr>
+            </w:pPr>
+            <w:r>
+              <w:rPr>
+                <w:b w:val="0"/>
+                <w:bCs w:val="0"/>
+              </w:rPr>
+              <w:t>Bij een afspraak moet worden vastgelegd wie op welke datum en op welk tijdstip welk voertuig wil komen halen/brengen.</w:t>
+            </w:r>
+          </w:p>
+        </w:tc>
+        <w:tc>
+          <w:tcPr>
+            <w:tcW w:w="850" w:type="dxa"/>
+            <w:vAlign w:val="center"/>
+          </w:tcPr>
+          <w:p>
+            <w:pPr>
+              <w:pStyle w:val="Geenafstand"/>
+              <w:jc w:val="center"/>
+              <w:cnfStyle w:val="000000100000" w:firstRow="0" w:lastRow="0" w:firstColumn="0" w:lastColumn="0" w:oddVBand="0" w:evenVBand="0" w:oddHBand="1" w:evenHBand="0" w:firstRowFirstColumn="0" w:firstRowLastColumn="0" w:lastRowFirstColumn="0" w:lastRowLastColumn="0"/>
+              <w:rPr>
+                <w:b/>
+                <w:bCs/>
+              </w:rPr>
+            </w:pPr>
+            <w:r>
+              <w:rPr>
+                <w:b/>
+                <w:bCs/>
+              </w:rPr>
+              <w:t>X</w:t>
+            </w:r>
+          </w:p>
+        </w:tc>
+        <w:tc>
+          <w:tcPr>
+            <w:tcW w:w="1276" w:type="dxa"/>
+            <w:vAlign w:val="center"/>
+          </w:tcPr>
+          <w:p>
+            <w:pPr>
+              <w:pStyle w:val="Geenafstand"/>
+              <w:jc w:val="center"/>
+              <w:cnfStyle w:val="000000100000" w:firstRow="0" w:lastRow="0" w:firstColumn="0" w:lastColumn="0" w:oddVBand="0" w:evenVBand="0" w:oddHBand="1" w:evenHBand="0" w:firstRowFirstColumn="0" w:firstRowLastColumn="0" w:lastRowFirstColumn="0" w:lastRowLastColumn="0"/>
+              <w:rPr>
+                <w:b/>
+                <w:bCs/>
+              </w:rPr>
+            </w:pPr>
+          </w:p>
+        </w:tc>
+        <w:tc>
+          <w:tcPr>
+            <w:tcW w:w="1134" w:type="dxa"/>
+            <w:vAlign w:val="center"/>
+          </w:tcPr>
+          <w:p>
+            <w:pPr>
+              <w:pStyle w:val="Geenafstand"/>
+              <w:jc w:val="center"/>
+              <w:cnfStyle w:val="000000100000" w:firstRow="0" w:lastRow="0" w:firstColumn="0" w:lastColumn="0" w:oddVBand="0" w:evenVBand="0" w:oddHBand="1" w:evenHBand="0" w:firstRowFirstColumn="0" w:firstRowLastColumn="0" w:lastRowFirstColumn="0" w:lastRowLastColumn="0"/>
+              <w:rPr>
+                <w:b/>
+                <w:bCs/>
+              </w:rPr>
+            </w:pPr>
+          </w:p>
+        </w:tc>
+        <w:tc>
+          <w:tcPr>
+            <w:tcW w:w="1412" w:type="dxa"/>
+            <w:vAlign w:val="center"/>
+          </w:tcPr>
+          <w:p>
+            <w:pPr>
+              <w:pStyle w:val="Geenafstand"/>
+              <w:jc w:val="center"/>
+              <w:cnfStyle w:val="000000100000" w:firstRow="0" w:lastRow="0" w:firstColumn="0" w:lastColumn="0" w:oddVBand="0" w:evenVBand="0" w:oddHBand="1" w:evenHBand="0" w:firstRowFirstColumn="0" w:firstRowLastColumn="0" w:lastRowFirstColumn="0" w:lastRowLastColumn="0"/>
+              <w:rPr>
+                <w:b/>
+                <w:bCs/>
+              </w:rPr>
+            </w:pPr>
+          </w:p>
+        </w:tc>
+      </w:tr>
+      <w:tr>
+        <w:tc>
+          <w:tcPr>
+            <w:cnfStyle w:val="001000000000" w:firstRow="0" w:lastRow="0" w:firstColumn="1" w:lastColumn="0" w:oddVBand="0" w:evenVBand="0" w:oddHBand="0" w:evenHBand="0" w:firstRowFirstColumn="0" w:firstRowLastColumn="0" w:lastRowFirstColumn="0" w:lastRowLastColumn="0"/>
+            <w:tcW w:w="4390" w:type="dxa"/>
+            <w:vAlign w:val="center"/>
+          </w:tcPr>
+          <w:p>
+            <w:pPr>
+              <w:pStyle w:val="Geenafstand"/>
+              <w:rPr>
+                <w:b w:val="0"/>
+                <w:bCs w:val="0"/>
+              </w:rPr>
+            </w:pPr>
+            <w:r>
+              <w:rPr>
+                <w:b w:val="0"/>
+                <w:bCs w:val="0"/>
+              </w:rPr>
+              <w:t>Een afspraak kan door de klant worden gecanceld. Ook daarvan dient een bevestiging per email te worden verstuurd.</w:t>
+            </w:r>
+          </w:p>
+        </w:tc>
+        <w:tc>
+          <w:tcPr>
+            <w:tcW w:w="850" w:type="dxa"/>
+            <w:vAlign w:val="center"/>
+          </w:tcPr>
+          <w:p>
+            <w:pPr>
+              <w:pStyle w:val="Geenafstand"/>
+              <w:jc w:val="center"/>
+              <w:cnfStyle w:val="000000000000" w:firstRow="0" w:lastRow="0" w:firstColumn="0" w:lastColumn="0" w:oddVBand="0" w:evenVBand="0" w:oddHBand="0" w:evenHBand="0" w:firstRowFirstColumn="0" w:firstRowLastColumn="0" w:lastRowFirstColumn="0" w:lastRowLastColumn="0"/>
+              <w:rPr>
+                <w:b/>
+                <w:bCs/>
+              </w:rPr>
+            </w:pPr>
+            <w:r>
+              <w:rPr>
+                <w:b/>
+                <w:bCs/>
+              </w:rPr>
+              <w:t>X</w:t>
+            </w:r>
+          </w:p>
+        </w:tc>
+        <w:tc>
+          <w:tcPr>
+            <w:tcW w:w="1276" w:type="dxa"/>
+            <w:vAlign w:val="center"/>
+          </w:tcPr>
+          <w:p>
+            <w:pPr>
+              <w:pStyle w:val="Geenafstand"/>
+              <w:jc w:val="center"/>
+              <w:cnfStyle w:val="000000000000" w:firstRow="0" w:lastRow="0" w:firstColumn="0" w:lastColumn="0" w:oddVBand="0" w:evenVBand="0" w:oddHBand="0" w:evenHBand="0" w:firstRowFirstColumn="0" w:firstRowLastColumn="0" w:lastRowFirstColumn="0" w:lastRowLastColumn="0"/>
+              <w:rPr>
+                <w:b/>
+                <w:bCs/>
+              </w:rPr>
+            </w:pPr>
+          </w:p>
+        </w:tc>
+        <w:tc>
+          <w:tcPr>
+            <w:tcW w:w="1134" w:type="dxa"/>
+            <w:vAlign w:val="center"/>
+          </w:tcPr>
+          <w:p>
+            <w:pPr>
+              <w:pStyle w:val="Geenafstand"/>
+              <w:jc w:val="center"/>
+              <w:cnfStyle w:val="000000000000" w:firstRow="0" w:lastRow="0" w:firstColumn="0" w:lastColumn="0" w:oddVBand="0" w:evenVBand="0" w:oddHBand="0" w:evenHBand="0" w:firstRowFirstColumn="0" w:firstRowLastColumn="0" w:lastRowFirstColumn="0" w:lastRowLastColumn="0"/>
+              <w:rPr>
+                <w:b/>
+                <w:bCs/>
+              </w:rPr>
+            </w:pPr>
+          </w:p>
+        </w:tc>
+        <w:tc>
+          <w:tcPr>
+            <w:tcW w:w="1412" w:type="dxa"/>
+            <w:vAlign w:val="center"/>
+          </w:tcPr>
+          <w:p>
+            <w:pPr>
+              <w:pStyle w:val="Geenafstand"/>
+              <w:jc w:val="center"/>
+              <w:cnfStyle w:val="000000000000" w:firstRow="0" w:lastRow="0" w:firstColumn="0" w:lastColumn="0" w:oddVBand="0" w:evenVBand="0" w:oddHBand="0" w:evenHBand="0" w:firstRowFirstColumn="0" w:firstRowLastColumn="0" w:lastRowFirstColumn="0" w:lastRowLastColumn="0"/>
+              <w:rPr>
+                <w:b/>
+                <w:bCs/>
+              </w:rPr>
+            </w:pPr>
+          </w:p>
+        </w:tc>
+      </w:tr>
+      <w:tr>
+        <w:trPr>
+          <w:cnfStyle w:val="000000100000" w:firstRow="0" w:lastRow="0" w:firstColumn="0" w:lastColumn="0" w:oddVBand="0" w:evenVBand="0" w:oddHBand="1" w:evenHBand="0" w:firstRowFirstColumn="0" w:firstRowLastColumn="0" w:lastRowFirstColumn="0" w:lastRowLastColumn="0"/>
+        </w:trPr>
+        <w:tc>
+          <w:tcPr>
+            <w:cnfStyle w:val="001000000000" w:firstRow="0" w:lastRow="0" w:firstColumn="1" w:lastColumn="0" w:oddVBand="0" w:evenVBand="0" w:oddHBand="0" w:evenHBand="0" w:firstRowFirstColumn="0" w:firstRowLastColumn="0" w:lastRowFirstColumn="0" w:lastRowLastColumn="0"/>
+            <w:tcW w:w="4390" w:type="dxa"/>
+            <w:vAlign w:val="center"/>
+          </w:tcPr>
+          <w:p>
+            <w:pPr>
+              <w:pStyle w:val="Geenafstand"/>
+              <w:rPr>
+                <w:b w:val="0"/>
+                <w:bCs w:val="0"/>
+              </w:rPr>
+            </w:pPr>
+            <w:r>
+              <w:rPr>
+                <w:b w:val="0"/>
+                <w:bCs w:val="0"/>
+              </w:rPr>
+              <w:t>Een afspraak moet minimaal 2 dagen van tevoren worden gemaakt.</w:t>
+            </w:r>
+          </w:p>
+        </w:tc>
+        <w:tc>
+          <w:tcPr>
+            <w:tcW w:w="850" w:type="dxa"/>
+            <w:vAlign w:val="center"/>
+          </w:tcPr>
+          <w:p>
+            <w:pPr>
+              <w:pStyle w:val="Geenafstand"/>
+              <w:jc w:val="center"/>
+              <w:cnfStyle w:val="000000100000" w:firstRow="0" w:lastRow="0" w:firstColumn="0" w:lastColumn="0" w:oddVBand="0" w:evenVBand="0" w:oddHBand="1" w:evenHBand="0" w:firstRowFirstColumn="0" w:firstRowLastColumn="0" w:lastRowFirstColumn="0" w:lastRowLastColumn="0"/>
+              <w:rPr>
+                <w:b/>
+                <w:bCs/>
+              </w:rPr>
+            </w:pPr>
+            <w:r>
+              <w:rPr>
+                <w:b/>
+                <w:bCs/>
+              </w:rPr>
+              <w:t>X</w:t>
+            </w:r>
+          </w:p>
+        </w:tc>
+        <w:tc>
+          <w:tcPr>
+            <w:tcW w:w="1276" w:type="dxa"/>
+            <w:vAlign w:val="center"/>
+          </w:tcPr>
+          <w:p>
+            <w:pPr>
+              <w:pStyle w:val="Geenafstand"/>
+              <w:jc w:val="center"/>
+              <w:cnfStyle w:val="000000100000" w:firstRow="0" w:lastRow="0" w:firstColumn="0" w:lastColumn="0" w:oddVBand="0" w:evenVBand="0" w:oddHBand="1" w:evenHBand="0" w:firstRowFirstColumn="0" w:firstRowLastColumn="0" w:lastRowFirstColumn="0" w:lastRowLastColumn="0"/>
+              <w:rPr>
+                <w:b/>
+                <w:bCs/>
+              </w:rPr>
+            </w:pPr>
+          </w:p>
+        </w:tc>
+        <w:tc>
+          <w:tcPr>
+            <w:tcW w:w="1134" w:type="dxa"/>
+            <w:vAlign w:val="center"/>
+          </w:tcPr>
+          <w:p>
+            <w:pPr>
+              <w:pStyle w:val="Geenafstand"/>
+              <w:jc w:val="center"/>
+              <w:cnfStyle w:val="000000100000" w:firstRow="0" w:lastRow="0" w:firstColumn="0" w:lastColumn="0" w:oddVBand="0" w:evenVBand="0" w:oddHBand="1" w:evenHBand="0" w:firstRowFirstColumn="0" w:firstRowLastColumn="0" w:lastRowFirstColumn="0" w:lastRowLastColumn="0"/>
+              <w:rPr>
+                <w:b/>
+                <w:bCs/>
+              </w:rPr>
+            </w:pPr>
+          </w:p>
+        </w:tc>
+        <w:tc>
+          <w:tcPr>
+            <w:tcW w:w="1412" w:type="dxa"/>
+            <w:vAlign w:val="center"/>
+          </w:tcPr>
+          <w:p>
+            <w:pPr>
+              <w:pStyle w:val="Geenafstand"/>
+              <w:jc w:val="center"/>
+              <w:cnfStyle w:val="000000100000" w:firstRow="0" w:lastRow="0" w:firstColumn="0" w:lastColumn="0" w:oddVBand="0" w:evenVBand="0" w:oddHBand="1" w:evenHBand="0" w:firstRowFirstColumn="0" w:firstRowLastColumn="0" w:lastRowFirstColumn="0" w:lastRowLastColumn="0"/>
+              <w:rPr>
+                <w:b/>
+                <w:bCs/>
+              </w:rPr>
+            </w:pPr>
+          </w:p>
+        </w:tc>
+      </w:tr>
+      <w:tr>
+        <w:tc>
+          <w:tcPr>
+            <w:cnfStyle w:val="001000000000" w:firstRow="0" w:lastRow="0" w:firstColumn="1" w:lastColumn="0" w:oddVBand="0" w:evenVBand="0" w:oddHBand="0" w:evenHBand="0" w:firstRowFirstColumn="0" w:firstRowLastColumn="0" w:lastRowFirstColumn="0" w:lastRowLastColumn="0"/>
+            <w:tcW w:w="4390" w:type="dxa"/>
+            <w:vAlign w:val="center"/>
+          </w:tcPr>
+          <w:p>
+            <w:pPr>
+              <w:pStyle w:val="Geenafstand"/>
+              <w:rPr>
+                <w:b w:val="0"/>
+                <w:bCs w:val="0"/>
+              </w:rPr>
+            </w:pPr>
+            <w:r>
+              <w:rPr>
+                <w:b w:val="0"/>
+                <w:bCs w:val="0"/>
+              </w:rPr>
+              <w:t>Carlo rekent op dit moment 45 euro per meter (naar boven afgerond op halve meters). De breedte van het voertuig is niet van belang.</w:t>
+            </w:r>
+          </w:p>
+        </w:tc>
+        <w:tc>
+          <w:tcPr>
+            <w:tcW w:w="850" w:type="dxa"/>
+            <w:vAlign w:val="center"/>
+          </w:tcPr>
+          <w:p>
+            <w:pPr>
+              <w:pStyle w:val="Geenafstand"/>
+              <w:jc w:val="center"/>
+              <w:cnfStyle w:val="000000000000" w:firstRow="0" w:lastRow="0" w:firstColumn="0" w:lastColumn="0" w:oddVBand="0" w:evenVBand="0" w:oddHBand="0" w:evenHBand="0" w:firstRowFirstColumn="0" w:firstRowLastColumn="0" w:lastRowFirstColumn="0" w:lastRowLastColumn="0"/>
+              <w:rPr>
+                <w:b/>
+                <w:bCs/>
+              </w:rPr>
+            </w:pPr>
+            <w:r>
+              <w:rPr>
+                <w:b/>
+                <w:bCs/>
+              </w:rPr>
+              <w:t>X</w:t>
+            </w:r>
+          </w:p>
+        </w:tc>
+        <w:tc>
+          <w:tcPr>
+            <w:tcW w:w="1276" w:type="dxa"/>
+            <w:vAlign w:val="center"/>
+          </w:tcPr>
+          <w:p>
+            <w:pPr>
+              <w:pStyle w:val="Geenafstand"/>
+              <w:jc w:val="center"/>
+              <w:cnfStyle w:val="000000000000" w:firstRow="0" w:lastRow="0" w:firstColumn="0" w:lastColumn="0" w:oddVBand="0" w:evenVBand="0" w:oddHBand="0" w:evenHBand="0" w:firstRowFirstColumn="0" w:firstRowLastColumn="0" w:lastRowFirstColumn="0" w:lastRowLastColumn="0"/>
+              <w:rPr>
+                <w:b/>
+                <w:bCs/>
+              </w:rPr>
+            </w:pPr>
+          </w:p>
+        </w:tc>
+        <w:tc>
+          <w:tcPr>
+            <w:tcW w:w="1134" w:type="dxa"/>
+            <w:vAlign w:val="center"/>
+          </w:tcPr>
+          <w:p>
+            <w:pPr>
+              <w:pStyle w:val="Geenafstand"/>
+              <w:jc w:val="center"/>
+              <w:cnfStyle w:val="000000000000" w:firstRow="0" w:lastRow="0" w:firstColumn="0" w:lastColumn="0" w:oddVBand="0" w:evenVBand="0" w:oddHBand="0" w:evenHBand="0" w:firstRowFirstColumn="0" w:firstRowLastColumn="0" w:lastRowFirstColumn="0" w:lastRowLastColumn="0"/>
+              <w:rPr>
+                <w:b/>
+                <w:bCs/>
+              </w:rPr>
+            </w:pPr>
+          </w:p>
+        </w:tc>
+        <w:tc>
+          <w:tcPr>
+            <w:tcW w:w="1412" w:type="dxa"/>
+            <w:vAlign w:val="center"/>
+          </w:tcPr>
+          <w:p>
+            <w:pPr>
+              <w:pStyle w:val="Geenafstand"/>
+              <w:jc w:val="center"/>
+              <w:cnfStyle w:val="000000000000" w:firstRow="0" w:lastRow="0" w:firstColumn="0" w:lastColumn="0" w:oddVBand="0" w:evenVBand="0" w:oddHBand="0" w:evenHBand="0" w:firstRowFirstColumn="0" w:firstRowLastColumn="0" w:lastRowFirstColumn="0" w:lastRowLastColumn="0"/>
+              <w:rPr>
+                <w:b/>
+                <w:bCs/>
+              </w:rPr>
+            </w:pPr>
+          </w:p>
+        </w:tc>
+      </w:tr>
+      <w:tr>
+        <w:trPr>
+          <w:cnfStyle w:val="000000100000" w:firstRow="0" w:lastRow="0" w:firstColumn="0" w:lastColumn="0" w:oddVBand="0" w:evenVBand="0" w:oddHBand="1" w:evenHBand="0" w:firstRowFirstColumn="0" w:firstRowLastColumn="0" w:lastRowFirstColumn="0" w:lastRowLastColumn="0"/>
+        </w:trPr>
+        <w:tc>
+          <w:tcPr>
+            <w:cnfStyle w:val="001000000000" w:firstRow="0" w:lastRow="0" w:firstColumn="1" w:lastColumn="0" w:oddVBand="0" w:evenVBand="0" w:oddHBand="0" w:evenHBand="0" w:firstRowFirstColumn="0" w:firstRowLastColumn="0" w:lastRowFirstColumn="0" w:lastRowLastColumn="0"/>
+            <w:tcW w:w="4390" w:type="dxa"/>
+            <w:vAlign w:val="center"/>
+          </w:tcPr>
+          <w:p>
+            <w:pPr>
+              <w:pStyle w:val="Geenafstand"/>
+              <w:rPr>
+                <w:b w:val="0"/>
+                <w:bCs w:val="0"/>
+              </w:rPr>
+            </w:pPr>
+            <w:r>
+              <w:rPr>
+                <w:b w:val="0"/>
+                <w:bCs w:val="0"/>
+              </w:rPr>
+              <w:t>Contracten gelden per jaar. Mocht een klant het contract willen beëindigen (bijvoorbeeld omdat het voertuig is verkocht) dan vind geen terugbetaling plaats, maar vanaf de dag waarop het contract is afgelopen komt wel weer een plaats beschikbaar. Beëindigen van een contract kan de klant alleen telefonisch doen.</w:t>
+            </w:r>
+          </w:p>
+        </w:tc>
+        <w:tc>
+          <w:tcPr>
+            <w:tcW w:w="850" w:type="dxa"/>
+            <w:vAlign w:val="center"/>
+          </w:tcPr>
+          <w:p>
+            <w:pPr>
+              <w:pStyle w:val="Geenafstand"/>
+              <w:jc w:val="center"/>
+              <w:cnfStyle w:val="000000100000" w:firstRow="0" w:lastRow="0" w:firstColumn="0" w:lastColumn="0" w:oddVBand="0" w:evenVBand="0" w:oddHBand="1" w:evenHBand="0" w:firstRowFirstColumn="0" w:firstRowLastColumn="0" w:lastRowFirstColumn="0" w:lastRowLastColumn="0"/>
+              <w:rPr>
+                <w:b/>
+                <w:bCs/>
+              </w:rPr>
+            </w:pPr>
+            <w:r>
+              <w:rPr>
+                <w:b/>
+                <w:bCs/>
+              </w:rPr>
+              <w:t>X</w:t>
+            </w:r>
+          </w:p>
+        </w:tc>
+        <w:tc>
+          <w:tcPr>
+            <w:tcW w:w="1276" w:type="dxa"/>
+            <w:vAlign w:val="center"/>
+          </w:tcPr>
+          <w:p>
+            <w:pPr>
+              <w:pStyle w:val="Geenafstand"/>
+              <w:jc w:val="center"/>
+              <w:cnfStyle w:val="000000100000" w:firstRow="0" w:lastRow="0" w:firstColumn="0" w:lastColumn="0" w:oddVBand="0" w:evenVBand="0" w:oddHBand="1" w:evenHBand="0" w:firstRowFirstColumn="0" w:firstRowLastColumn="0" w:lastRowFirstColumn="0" w:lastRowLastColumn="0"/>
+              <w:rPr>
+                <w:b/>
+                <w:bCs/>
+              </w:rPr>
+            </w:pPr>
+          </w:p>
+        </w:tc>
+        <w:tc>
+          <w:tcPr>
+            <w:tcW w:w="1134" w:type="dxa"/>
+            <w:vAlign w:val="center"/>
+          </w:tcPr>
+          <w:p>
+            <w:pPr>
+              <w:pStyle w:val="Geenafstand"/>
+              <w:jc w:val="center"/>
+              <w:cnfStyle w:val="000000100000" w:firstRow="0" w:lastRow="0" w:firstColumn="0" w:lastColumn="0" w:oddVBand="0" w:evenVBand="0" w:oddHBand="1" w:evenHBand="0" w:firstRowFirstColumn="0" w:firstRowLastColumn="0" w:lastRowFirstColumn="0" w:lastRowLastColumn="0"/>
+              <w:rPr>
+                <w:b/>
+                <w:bCs/>
+              </w:rPr>
+            </w:pPr>
+          </w:p>
+        </w:tc>
+        <w:tc>
+          <w:tcPr>
+            <w:tcW w:w="1412" w:type="dxa"/>
+            <w:vAlign w:val="center"/>
+          </w:tcPr>
+          <w:p>
+            <w:pPr>
+              <w:pStyle w:val="Geenafstand"/>
+              <w:jc w:val="center"/>
+              <w:cnfStyle w:val="000000100000" w:firstRow="0" w:lastRow="0" w:firstColumn="0" w:lastColumn="0" w:oddVBand="0" w:evenVBand="0" w:oddHBand="1" w:evenHBand="0" w:firstRowFirstColumn="0" w:firstRowLastColumn="0" w:lastRowFirstColumn="0" w:lastRowLastColumn="0"/>
+              <w:rPr>
+                <w:b/>
+                <w:bCs/>
+              </w:rPr>
+            </w:pPr>
+          </w:p>
+        </w:tc>
+      </w:tr>
+      <w:tr>
+        <w:tc>
+          <w:tcPr>
+            <w:cnfStyle w:val="001000000000" w:firstRow="0" w:lastRow="0" w:firstColumn="1" w:lastColumn="0" w:oddVBand="0" w:evenVBand="0" w:oddHBand="0" w:evenHBand="0" w:firstRowFirstColumn="0" w:firstRowLastColumn="0" w:lastRowFirstColumn="0" w:lastRowLastColumn="0"/>
+            <w:tcW w:w="4390" w:type="dxa"/>
+            <w:vAlign w:val="center"/>
+          </w:tcPr>
+          <w:p>
+            <w:pPr>
+              <w:pStyle w:val="Geenafstand"/>
+              <w:rPr>
+                <w:b w:val="0"/>
+                <w:bCs w:val="0"/>
+              </w:rPr>
+            </w:pPr>
+            <w:r>
+              <w:rPr>
+                <w:b w:val="0"/>
+                <w:bCs w:val="0"/>
+              </w:rPr>
+              <w:t xml:space="preserve">Een contract gaat in op de datum waarop de klant het voertuig voor het eerst komt brengen. Op dat moment dient een betaling plaats te vinden ter grootte van het resterende deel van het jaar. Contracten worden automatisch verlengd per 1 januari als het niet is opgezegd door de klant. Begin januari wordt naar alle </w:t>
+            </w:r>
+            <w:r>
+              <w:rPr>
+                <w:b w:val="0"/>
+                <w:bCs w:val="0"/>
+              </w:rPr>
+              <w:lastRenderedPageBreak/>
+              <w:t>klanten per e-mail een factuur gestuurd voor het nieuwe kalenderjaar.</w:t>
+            </w:r>
+          </w:p>
+        </w:tc>
+        <w:tc>
+          <w:tcPr>
+            <w:tcW w:w="850" w:type="dxa"/>
+            <w:vAlign w:val="center"/>
+          </w:tcPr>
+          <w:p>
+            <w:pPr>
+              <w:pStyle w:val="Geenafstand"/>
+              <w:jc w:val="center"/>
+              <w:cnfStyle w:val="000000000000" w:firstRow="0" w:lastRow="0" w:firstColumn="0" w:lastColumn="0" w:oddVBand="0" w:evenVBand="0" w:oddHBand="0" w:evenHBand="0" w:firstRowFirstColumn="0" w:firstRowLastColumn="0" w:lastRowFirstColumn="0" w:lastRowLastColumn="0"/>
+              <w:rPr>
+                <w:b/>
+                <w:bCs/>
+              </w:rPr>
+            </w:pPr>
+            <w:r>
+              <w:rPr>
+                <w:b/>
+                <w:bCs/>
+              </w:rPr>
+              <w:lastRenderedPageBreak/>
+              <w:t>X</w:t>
+            </w:r>
+          </w:p>
+        </w:tc>
+        <w:tc>
+          <w:tcPr>
+            <w:tcW w:w="1276" w:type="dxa"/>
+            <w:vAlign w:val="center"/>
+          </w:tcPr>
+          <w:p>
+            <w:pPr>
+              <w:pStyle w:val="Geenafstand"/>
+              <w:jc w:val="center"/>
+              <w:cnfStyle w:val="000000000000" w:firstRow="0" w:lastRow="0" w:firstColumn="0" w:lastColumn="0" w:oddVBand="0" w:evenVBand="0" w:oddHBand="0" w:evenHBand="0" w:firstRowFirstColumn="0" w:firstRowLastColumn="0" w:lastRowFirstColumn="0" w:lastRowLastColumn="0"/>
+              <w:rPr>
+                <w:b/>
+                <w:bCs/>
+              </w:rPr>
+            </w:pPr>
+          </w:p>
+        </w:tc>
+        <w:tc>
+          <w:tcPr>
+            <w:tcW w:w="1134" w:type="dxa"/>
+            <w:vAlign w:val="center"/>
+          </w:tcPr>
+          <w:p>
+            <w:pPr>
+              <w:pStyle w:val="Geenafstand"/>
+              <w:jc w:val="center"/>
+              <w:cnfStyle w:val="000000000000" w:firstRow="0" w:lastRow="0" w:firstColumn="0" w:lastColumn="0" w:oddVBand="0" w:evenVBand="0" w:oddHBand="0" w:evenHBand="0" w:firstRowFirstColumn="0" w:firstRowLastColumn="0" w:lastRowFirstColumn="0" w:lastRowLastColumn="0"/>
+              <w:rPr>
+                <w:b/>
+                <w:bCs/>
+              </w:rPr>
+            </w:pPr>
+          </w:p>
+        </w:tc>
+        <w:tc>
+          <w:tcPr>
+            <w:tcW w:w="1412" w:type="dxa"/>
+            <w:vAlign w:val="center"/>
+          </w:tcPr>
+          <w:p>
+            <w:pPr>
+              <w:pStyle w:val="Geenafstand"/>
+              <w:jc w:val="center"/>
+              <w:cnfStyle w:val="000000000000" w:firstRow="0" w:lastRow="0" w:firstColumn="0" w:lastColumn="0" w:oddVBand="0" w:evenVBand="0" w:oddHBand="0" w:evenHBand="0" w:firstRowFirstColumn="0" w:firstRowLastColumn="0" w:lastRowFirstColumn="0" w:lastRowLastColumn="0"/>
+              <w:rPr>
+                <w:b/>
+                <w:bCs/>
+              </w:rPr>
+            </w:pPr>
+          </w:p>
+        </w:tc>
+      </w:tr>
+      <w:tr>
+        <w:trPr>
+          <w:cnfStyle w:val="000000100000" w:firstRow="0" w:lastRow="0" w:firstColumn="0" w:lastColumn="0" w:oddVBand="0" w:evenVBand="0" w:oddHBand="1" w:evenHBand="0" w:firstRowFirstColumn="0" w:firstRowLastColumn="0" w:lastRowFirstColumn="0" w:lastRowLastColumn="0"/>
+        </w:trPr>
+        <w:tc>
+          <w:tcPr>
+            <w:cnfStyle w:val="001000000000" w:firstRow="0" w:lastRow="0" w:firstColumn="1" w:lastColumn="0" w:oddVBand="0" w:evenVBand="0" w:oddHBand="0" w:evenHBand="0" w:firstRowFirstColumn="0" w:firstRowLastColumn="0" w:lastRowFirstColumn="0" w:lastRowLastColumn="0"/>
+            <w:tcW w:w="4390" w:type="dxa"/>
+            <w:vAlign w:val="center"/>
+          </w:tcPr>
+          <w:p>
+            <w:pPr>
+              <w:pStyle w:val="Geenafstand"/>
+              <w:rPr>
+                <w:b w:val="0"/>
+                <w:bCs w:val="0"/>
+              </w:rPr>
+            </w:pPr>
+            <w:r>
+              <w:rPr>
+                <w:b w:val="0"/>
+                <w:bCs w:val="0"/>
+              </w:rPr>
+              <w:t>Carlo of zijn vrouw voegen zelf de klant- en voertuiggegevens in. Zodra een nieuw voertuig in het systeem wordt gezet dient automatisch een contract naar de klant te worden verstuurd per e-mail. Ook als een contract voor een voertuig wordt beëindigd dient de klant hiervan een bevestiging per e-mail te krijgen.</w:t>
+            </w:r>
+          </w:p>
+        </w:tc>
+        <w:tc>
+          <w:tcPr>
+            <w:tcW w:w="850" w:type="dxa"/>
+            <w:vAlign w:val="center"/>
+          </w:tcPr>
+          <w:p>
+            <w:pPr>
+              <w:pStyle w:val="Geenafstand"/>
+              <w:jc w:val="center"/>
+              <w:cnfStyle w:val="000000100000" w:firstRow="0" w:lastRow="0" w:firstColumn="0" w:lastColumn="0" w:oddVBand="0" w:evenVBand="0" w:oddHBand="1" w:evenHBand="0" w:firstRowFirstColumn="0" w:firstRowLastColumn="0" w:lastRowFirstColumn="0" w:lastRowLastColumn="0"/>
+              <w:rPr>
+                <w:b/>
+                <w:bCs/>
+              </w:rPr>
+            </w:pPr>
+            <w:r>
+              <w:rPr>
+                <w:b/>
+                <w:bCs/>
+              </w:rPr>
+              <w:t>X</w:t>
+            </w:r>
+          </w:p>
+        </w:tc>
+        <w:tc>
+          <w:tcPr>
+            <w:tcW w:w="1276" w:type="dxa"/>
+            <w:vAlign w:val="center"/>
+          </w:tcPr>
+          <w:p>
+            <w:pPr>
+              <w:pStyle w:val="Geenafstand"/>
+              <w:jc w:val="center"/>
+              <w:cnfStyle w:val="000000100000" w:firstRow="0" w:lastRow="0" w:firstColumn="0" w:lastColumn="0" w:oddVBand="0" w:evenVBand="0" w:oddHBand="1" w:evenHBand="0" w:firstRowFirstColumn="0" w:firstRowLastColumn="0" w:lastRowFirstColumn="0" w:lastRowLastColumn="0"/>
+              <w:rPr>
+                <w:b/>
+                <w:bCs/>
+              </w:rPr>
+            </w:pPr>
+          </w:p>
+        </w:tc>
+        <w:tc>
+          <w:tcPr>
+            <w:tcW w:w="1134" w:type="dxa"/>
+            <w:vAlign w:val="center"/>
+          </w:tcPr>
+          <w:p>
+            <w:pPr>
+              <w:pStyle w:val="Geenafstand"/>
+              <w:jc w:val="center"/>
+              <w:cnfStyle w:val="000000100000" w:firstRow="0" w:lastRow="0" w:firstColumn="0" w:lastColumn="0" w:oddVBand="0" w:evenVBand="0" w:oddHBand="1" w:evenHBand="0" w:firstRowFirstColumn="0" w:firstRowLastColumn="0" w:lastRowFirstColumn="0" w:lastRowLastColumn="0"/>
+              <w:rPr>
+                <w:b/>
+                <w:bCs/>
+              </w:rPr>
+            </w:pPr>
+          </w:p>
+        </w:tc>
+        <w:tc>
+          <w:tcPr>
+            <w:tcW w:w="1412" w:type="dxa"/>
+            <w:vAlign w:val="center"/>
+          </w:tcPr>
+          <w:p>
+            <w:pPr>
+              <w:pStyle w:val="Geenafstand"/>
+              <w:jc w:val="center"/>
+              <w:cnfStyle w:val="000000100000" w:firstRow="0" w:lastRow="0" w:firstColumn="0" w:lastColumn="0" w:oddVBand="0" w:evenVBand="0" w:oddHBand="1" w:evenHBand="0" w:firstRowFirstColumn="0" w:firstRowLastColumn="0" w:lastRowFirstColumn="0" w:lastRowLastColumn="0"/>
+              <w:rPr>
+                <w:b/>
+                <w:bCs/>
+              </w:rPr>
+            </w:pPr>
+          </w:p>
+        </w:tc>
+      </w:tr>
+      <w:tr>
+        <w:tc>
+          <w:tcPr>
+            <w:cnfStyle w:val="001000000000" w:firstRow="0" w:lastRow="0" w:firstColumn="1" w:lastColumn="0" w:oddVBand="0" w:evenVBand="0" w:oddHBand="0" w:evenHBand="0" w:firstRowFirstColumn="0" w:firstRowLastColumn="0" w:lastRowFirstColumn="0" w:lastRowLastColumn="0"/>
+            <w:tcW w:w="4390" w:type="dxa"/>
+            <w:vAlign w:val="center"/>
+          </w:tcPr>
+          <w:p>
+            <w:pPr>
+              <w:pStyle w:val="Geenafstand"/>
+              <w:rPr>
+                <w:b w:val="0"/>
+                <w:bCs w:val="0"/>
+              </w:rPr>
+            </w:pPr>
+            <w:r>
+              <w:rPr>
+                <w:b w:val="0"/>
+                <w:bCs w:val="0"/>
+              </w:rPr>
+              <w:t>Klanten mogen zo vaak als ze willen hun voertuig komen halen of brengen, mits het 2 dagen van tevoren is gemeld.</w:t>
+            </w:r>
+          </w:p>
+        </w:tc>
+        <w:tc>
+          <w:tcPr>
+            <w:tcW w:w="850" w:type="dxa"/>
+            <w:vAlign w:val="center"/>
+          </w:tcPr>
+          <w:p>
+            <w:pPr>
+              <w:pStyle w:val="Geenafstand"/>
+              <w:jc w:val="center"/>
+              <w:cnfStyle w:val="000000000000" w:firstRow="0" w:lastRow="0" w:firstColumn="0" w:lastColumn="0" w:oddVBand="0" w:evenVBand="0" w:oddHBand="0" w:evenHBand="0" w:firstRowFirstColumn="0" w:firstRowLastColumn="0" w:lastRowFirstColumn="0" w:lastRowLastColumn="0"/>
+              <w:rPr>
+                <w:b/>
+                <w:bCs/>
+              </w:rPr>
+            </w:pPr>
+            <w:r>
+              <w:rPr>
+                <w:b/>
+                <w:bCs/>
+              </w:rPr>
+              <w:t>X</w:t>
+            </w:r>
+          </w:p>
+        </w:tc>
+        <w:tc>
+          <w:tcPr>
+            <w:tcW w:w="1276" w:type="dxa"/>
+            <w:vAlign w:val="center"/>
+          </w:tcPr>
+          <w:p>
+            <w:pPr>
+              <w:pStyle w:val="Geenafstand"/>
+              <w:jc w:val="center"/>
+              <w:cnfStyle w:val="000000000000" w:firstRow="0" w:lastRow="0" w:firstColumn="0" w:lastColumn="0" w:oddVBand="0" w:evenVBand="0" w:oddHBand="0" w:evenHBand="0" w:firstRowFirstColumn="0" w:firstRowLastColumn="0" w:lastRowFirstColumn="0" w:lastRowLastColumn="0"/>
+              <w:rPr>
+                <w:b/>
+                <w:bCs/>
+              </w:rPr>
+            </w:pPr>
+          </w:p>
+        </w:tc>
+        <w:tc>
+          <w:tcPr>
+            <w:tcW w:w="1134" w:type="dxa"/>
+            <w:vAlign w:val="center"/>
+          </w:tcPr>
+          <w:p>
+            <w:pPr>
+              <w:pStyle w:val="Geenafstand"/>
+              <w:jc w:val="center"/>
+              <w:cnfStyle w:val="000000000000" w:firstRow="0" w:lastRow="0" w:firstColumn="0" w:lastColumn="0" w:oddVBand="0" w:evenVBand="0" w:oddHBand="0" w:evenHBand="0" w:firstRowFirstColumn="0" w:firstRowLastColumn="0" w:lastRowFirstColumn="0" w:lastRowLastColumn="0"/>
+              <w:rPr>
+                <w:b/>
+                <w:bCs/>
+              </w:rPr>
+            </w:pPr>
+          </w:p>
+        </w:tc>
+        <w:tc>
+          <w:tcPr>
+            <w:tcW w:w="1412" w:type="dxa"/>
+            <w:vAlign w:val="center"/>
+          </w:tcPr>
+          <w:p>
+            <w:pPr>
+              <w:pStyle w:val="Geenafstand"/>
+              <w:jc w:val="center"/>
+              <w:cnfStyle w:val="000000000000" w:firstRow="0" w:lastRow="0" w:firstColumn="0" w:lastColumn="0" w:oddVBand="0" w:evenVBand="0" w:oddHBand="0" w:evenHBand="0" w:firstRowFirstColumn="0" w:firstRowLastColumn="0" w:lastRowFirstColumn="0" w:lastRowLastColumn="0"/>
+              <w:rPr>
+                <w:b/>
+                <w:bCs/>
+              </w:rPr>
+            </w:pPr>
+          </w:p>
+        </w:tc>
+      </w:tr>
+      <w:tr>
+        <w:trPr>
+          <w:cnfStyle w:val="000000100000" w:firstRow="0" w:lastRow="0" w:firstColumn="0" w:lastColumn="0" w:oddVBand="0" w:evenVBand="0" w:oddHBand="1" w:evenHBand="0" w:firstRowFirstColumn="0" w:firstRowLastColumn="0" w:lastRowFirstColumn="0" w:lastRowLastColumn="0"/>
+        </w:trPr>
+        <w:tc>
+          <w:tcPr>
+            <w:cnfStyle w:val="001000000000" w:firstRow="0" w:lastRow="0" w:firstColumn="1" w:lastColumn="0" w:oddVBand="0" w:evenVBand="0" w:oddHBand="0" w:evenHBand="0" w:firstRowFirstColumn="0" w:firstRowLastColumn="0" w:lastRowFirstColumn="0" w:lastRowLastColumn="0"/>
+            <w:tcW w:w="4390" w:type="dxa"/>
+            <w:vAlign w:val="center"/>
+          </w:tcPr>
+          <w:p>
+            <w:pPr>
+              <w:pStyle w:val="Geenafstand"/>
+              <w:rPr>
+                <w:b w:val="0"/>
+                <w:bCs w:val="0"/>
+              </w:rPr>
+            </w:pPr>
+            <w:r>
+              <w:rPr>
+                <w:b w:val="0"/>
+                <w:bCs w:val="0"/>
+              </w:rPr>
+              <w:t>Klanten mogen zo vaak als ze willen hun voertuig komen halen of brengen, mits het 2 dagen van tevoren is gemeld.</w:t>
+            </w:r>
+          </w:p>
+        </w:tc>
+        <w:tc>
+          <w:tcPr>
+            <w:tcW w:w="850" w:type="dxa"/>
+            <w:vAlign w:val="center"/>
+          </w:tcPr>
+          <w:p>
+            <w:pPr>
+              <w:pStyle w:val="Geenafstand"/>
+              <w:jc w:val="center"/>
+              <w:cnfStyle w:val="000000100000" w:firstRow="0" w:lastRow="0" w:firstColumn="0" w:lastColumn="0" w:oddVBand="0" w:evenVBand="0" w:oddHBand="1" w:evenHBand="0" w:firstRowFirstColumn="0" w:firstRowLastColumn="0" w:lastRowFirstColumn="0" w:lastRowLastColumn="0"/>
+              <w:rPr>
+                <w:b/>
+                <w:bCs/>
+              </w:rPr>
+            </w:pPr>
+            <w:r>
+              <w:rPr>
+                <w:b/>
+                <w:bCs/>
+              </w:rPr>
+              <w:t>X</w:t>
+            </w:r>
+          </w:p>
+        </w:tc>
+        <w:tc>
+          <w:tcPr>
+            <w:tcW w:w="1276" w:type="dxa"/>
+            <w:vAlign w:val="center"/>
+          </w:tcPr>
+          <w:p>
+            <w:pPr>
+              <w:pStyle w:val="Geenafstand"/>
+              <w:jc w:val="center"/>
+              <w:cnfStyle w:val="000000100000" w:firstRow="0" w:lastRow="0" w:firstColumn="0" w:lastColumn="0" w:oddVBand="0" w:evenVBand="0" w:oddHBand="1" w:evenHBand="0" w:firstRowFirstColumn="0" w:firstRowLastColumn="0" w:lastRowFirstColumn="0" w:lastRowLastColumn="0"/>
+              <w:rPr>
+                <w:b/>
+                <w:bCs/>
+              </w:rPr>
+            </w:pPr>
+          </w:p>
+        </w:tc>
+        <w:tc>
+          <w:tcPr>
+            <w:tcW w:w="1134" w:type="dxa"/>
+            <w:vAlign w:val="center"/>
+          </w:tcPr>
+          <w:p>
+            <w:pPr>
+              <w:pStyle w:val="Geenafstand"/>
+              <w:jc w:val="center"/>
+              <w:cnfStyle w:val="000000100000" w:firstRow="0" w:lastRow="0" w:firstColumn="0" w:lastColumn="0" w:oddVBand="0" w:evenVBand="0" w:oddHBand="1" w:evenHBand="0" w:firstRowFirstColumn="0" w:firstRowLastColumn="0" w:lastRowFirstColumn="0" w:lastRowLastColumn="0"/>
+              <w:rPr>
+                <w:b/>
+                <w:bCs/>
+              </w:rPr>
+            </w:pPr>
+          </w:p>
+        </w:tc>
+        <w:tc>
+          <w:tcPr>
+            <w:tcW w:w="1412" w:type="dxa"/>
+            <w:vAlign w:val="center"/>
+          </w:tcPr>
+          <w:p>
+            <w:pPr>
+              <w:pStyle w:val="Geenafstand"/>
+              <w:jc w:val="center"/>
+              <w:cnfStyle w:val="000000100000" w:firstRow="0" w:lastRow="0" w:firstColumn="0" w:lastColumn="0" w:oddVBand="0" w:evenVBand="0" w:oddHBand="1" w:evenHBand="0" w:firstRowFirstColumn="0" w:firstRowLastColumn="0" w:lastRowFirstColumn="0" w:lastRowLastColumn="0"/>
+              <w:rPr>
+                <w:b/>
+                <w:bCs/>
+              </w:rPr>
+            </w:pPr>
+          </w:p>
+        </w:tc>
+      </w:tr>
+      <w:tr>
+        <w:tc>
+          <w:tcPr>
+            <w:cnfStyle w:val="001000000000" w:firstRow="0" w:lastRow="0" w:firstColumn="1" w:lastColumn="0" w:oddVBand="0" w:evenVBand="0" w:oddHBand="0" w:evenHBand="0" w:firstRowFirstColumn="0" w:firstRowLastColumn="0" w:lastRowFirstColumn="0" w:lastRowLastColumn="0"/>
+            <w:tcW w:w="4390" w:type="dxa"/>
+            <w:vAlign w:val="center"/>
+          </w:tcPr>
+          <w:p>
+            <w:pPr>
+              <w:pStyle w:val="Geenafstand"/>
+              <w:rPr>
+                <w:b w:val="0"/>
+                <w:bCs w:val="0"/>
+              </w:rPr>
+            </w:pPr>
+            <w:r>
+              <w:rPr>
+                <w:b w:val="0"/>
+                <w:bCs w:val="0"/>
+              </w:rPr>
+              <w:t>Carlo (en andere beheerders) kunnen altijd alle gemaakte afspraken zien in de kalender.</w:t>
+            </w:r>
+          </w:p>
+        </w:tc>
+        <w:tc>
+          <w:tcPr>
+            <w:tcW w:w="850" w:type="dxa"/>
+            <w:vAlign w:val="center"/>
+          </w:tcPr>
+          <w:p>
+            <w:pPr>
+              <w:pStyle w:val="Geenafstand"/>
+              <w:jc w:val="center"/>
+              <w:cnfStyle w:val="000000000000" w:firstRow="0" w:lastRow="0" w:firstColumn="0" w:lastColumn="0" w:oddVBand="0" w:evenVBand="0" w:oddHBand="0" w:evenHBand="0" w:firstRowFirstColumn="0" w:firstRowLastColumn="0" w:lastRowFirstColumn="0" w:lastRowLastColumn="0"/>
+              <w:rPr>
+                <w:b/>
+                <w:bCs/>
+              </w:rPr>
+            </w:pPr>
+            <w:r>
+              <w:rPr>
+                <w:b/>
+                <w:bCs/>
+              </w:rPr>
+              <w:t>X</w:t>
+            </w:r>
+          </w:p>
+        </w:tc>
+        <w:tc>
+          <w:tcPr>
+            <w:tcW w:w="1276" w:type="dxa"/>
+            <w:vAlign w:val="center"/>
+          </w:tcPr>
+          <w:p>
+            <w:pPr>
+              <w:pStyle w:val="Geenafstand"/>
+              <w:jc w:val="center"/>
+              <w:cnfStyle w:val="000000000000" w:firstRow="0" w:lastRow="0" w:firstColumn="0" w:lastColumn="0" w:oddVBand="0" w:evenVBand="0" w:oddHBand="0" w:evenHBand="0" w:firstRowFirstColumn="0" w:firstRowLastColumn="0" w:lastRowFirstColumn="0" w:lastRowLastColumn="0"/>
+              <w:rPr>
+                <w:b/>
+                <w:bCs/>
+              </w:rPr>
+            </w:pPr>
+          </w:p>
+        </w:tc>
+        <w:tc>
+          <w:tcPr>
+            <w:tcW w:w="1134" w:type="dxa"/>
+            <w:vAlign w:val="center"/>
+          </w:tcPr>
+          <w:p>
+            <w:pPr>
+              <w:pStyle w:val="Geenafstand"/>
+              <w:jc w:val="center"/>
+              <w:cnfStyle w:val="000000000000" w:firstRow="0" w:lastRow="0" w:firstColumn="0" w:lastColumn="0" w:oddVBand="0" w:evenVBand="0" w:oddHBand="0" w:evenHBand="0" w:firstRowFirstColumn="0" w:firstRowLastColumn="0" w:lastRowFirstColumn="0" w:lastRowLastColumn="0"/>
+              <w:rPr>
+                <w:b/>
+                <w:bCs/>
+              </w:rPr>
+            </w:pPr>
+          </w:p>
+        </w:tc>
+        <w:tc>
+          <w:tcPr>
+            <w:tcW w:w="1412" w:type="dxa"/>
+            <w:vAlign w:val="center"/>
+          </w:tcPr>
+          <w:p>
+            <w:pPr>
+              <w:pStyle w:val="Geenafstand"/>
+              <w:jc w:val="center"/>
+              <w:cnfStyle w:val="000000000000" w:firstRow="0" w:lastRow="0" w:firstColumn="0" w:lastColumn="0" w:oddVBand="0" w:evenVBand="0" w:oddHBand="0" w:evenHBand="0" w:firstRowFirstColumn="0" w:firstRowLastColumn="0" w:lastRowFirstColumn="0" w:lastRowLastColumn="0"/>
+              <w:rPr>
+                <w:b/>
+                <w:bCs/>
+              </w:rPr>
+            </w:pPr>
+          </w:p>
+        </w:tc>
+      </w:tr>
+      <w:tr>
+        <w:trPr>
+          <w:cnfStyle w:val="000000100000" w:firstRow="0" w:lastRow="0" w:firstColumn="0" w:lastColumn="0" w:oddVBand="0" w:evenVBand="0" w:oddHBand="1" w:evenHBand="0" w:firstRowFirstColumn="0" w:firstRowLastColumn="0" w:lastRowFirstColumn="0" w:lastRowLastColumn="0"/>
+        </w:trPr>
+        <w:tc>
+          <w:tcPr>
+            <w:cnfStyle w:val="001000000000" w:firstRow="0" w:lastRow="0" w:firstColumn="1" w:lastColumn="0" w:oddVBand="0" w:evenVBand="0" w:oddHBand="0" w:evenHBand="0" w:firstRowFirstColumn="0" w:firstRowLastColumn="0" w:lastRowFirstColumn="0" w:lastRowLastColumn="0"/>
+            <w:tcW w:w="4390" w:type="dxa"/>
+            <w:vAlign w:val="center"/>
+          </w:tcPr>
+          <w:p>
+            <w:pPr>
+              <w:pStyle w:val="Geenafstand"/>
+              <w:rPr>
+                <w:b w:val="0"/>
+                <w:bCs w:val="0"/>
+              </w:rPr>
+            </w:pPr>
+            <w:r>
+              <w:rPr>
+                <w:b w:val="0"/>
+                <w:bCs w:val="0"/>
+              </w:rPr>
+              <w:t>Een beheerder moet dagen kunnen blokkeren, waarop halen of brengen niet mogelijk is. Bijvoorbeeld op feestdagen of wanneer Carlo zelf verhinderd is.</w:t>
+            </w:r>
+          </w:p>
+        </w:tc>
+        <w:tc>
+          <w:tcPr>
+            <w:tcW w:w="850" w:type="dxa"/>
+            <w:vAlign w:val="center"/>
+          </w:tcPr>
+          <w:p>
+            <w:pPr>
+              <w:pStyle w:val="Geenafstand"/>
+              <w:jc w:val="center"/>
+              <w:cnfStyle w:val="000000100000" w:firstRow="0" w:lastRow="0" w:firstColumn="0" w:lastColumn="0" w:oddVBand="0" w:evenVBand="0" w:oddHBand="1" w:evenHBand="0" w:firstRowFirstColumn="0" w:firstRowLastColumn="0" w:lastRowFirstColumn="0" w:lastRowLastColumn="0"/>
+              <w:rPr>
+                <w:b/>
+                <w:bCs/>
+              </w:rPr>
+            </w:pPr>
+            <w:r>
+              <w:rPr>
+                <w:b/>
+                <w:bCs/>
+              </w:rPr>
+              <w:t>X</w:t>
+            </w:r>
+          </w:p>
+        </w:tc>
+        <w:tc>
+          <w:tcPr>
+            <w:tcW w:w="1276" w:type="dxa"/>
+            <w:vAlign w:val="center"/>
+          </w:tcPr>
+          <w:p>
+            <w:pPr>
+              <w:pStyle w:val="Geenafstand"/>
+              <w:jc w:val="center"/>
+              <w:cnfStyle w:val="000000100000" w:firstRow="0" w:lastRow="0" w:firstColumn="0" w:lastColumn="0" w:oddVBand="0" w:evenVBand="0" w:oddHBand="1" w:evenHBand="0" w:firstRowFirstColumn="0" w:firstRowLastColumn="0" w:lastRowFirstColumn="0" w:lastRowLastColumn="0"/>
+              <w:rPr>
+                <w:b/>
+                <w:bCs/>
+              </w:rPr>
+            </w:pPr>
+          </w:p>
+        </w:tc>
+        <w:tc>
+          <w:tcPr>
+            <w:tcW w:w="1134" w:type="dxa"/>
+            <w:vAlign w:val="center"/>
+          </w:tcPr>
+          <w:p>
+            <w:pPr>
+              <w:pStyle w:val="Geenafstand"/>
+              <w:jc w:val="center"/>
+              <w:cnfStyle w:val="000000100000" w:firstRow="0" w:lastRow="0" w:firstColumn="0" w:lastColumn="0" w:oddVBand="0" w:evenVBand="0" w:oddHBand="1" w:evenHBand="0" w:firstRowFirstColumn="0" w:firstRowLastColumn="0" w:lastRowFirstColumn="0" w:lastRowLastColumn="0"/>
+              <w:rPr>
+                <w:b/>
+                <w:bCs/>
+              </w:rPr>
+            </w:pPr>
+          </w:p>
+        </w:tc>
+        <w:tc>
+          <w:tcPr>
+            <w:tcW w:w="1412" w:type="dxa"/>
+            <w:vAlign w:val="center"/>
+          </w:tcPr>
+          <w:p>
+            <w:pPr>
+              <w:pStyle w:val="Geenafstand"/>
+              <w:jc w:val="center"/>
+              <w:cnfStyle w:val="000000100000" w:firstRow="0" w:lastRow="0" w:firstColumn="0" w:lastColumn="0" w:oddVBand="0" w:evenVBand="0" w:oddHBand="1" w:evenHBand="0" w:firstRowFirstColumn="0" w:firstRowLastColumn="0" w:lastRowFirstColumn="0" w:lastRowLastColumn="0"/>
+              <w:rPr>
+                <w:b/>
+                <w:bCs/>
+              </w:rPr>
+            </w:pPr>
+          </w:p>
+        </w:tc>
+      </w:tr>
+      <w:tr>
+        <w:tc>
+          <w:tcPr>
+            <w:cnfStyle w:val="001000000000" w:firstRow="0" w:lastRow="0" w:firstColumn="1" w:lastColumn="0" w:oddVBand="0" w:evenVBand="0" w:oddHBand="0" w:evenHBand="0" w:firstRowFirstColumn="0" w:firstRowLastColumn="0" w:lastRowFirstColumn="0" w:lastRowLastColumn="0"/>
+            <w:tcW w:w="4390" w:type="dxa"/>
+            <w:vAlign w:val="center"/>
+          </w:tcPr>
+          <w:p>
+            <w:pPr>
+              <w:pStyle w:val="Geenafstand"/>
+              <w:rPr>
+                <w:b w:val="0"/>
+                <w:bCs w:val="0"/>
+              </w:rPr>
+            </w:pPr>
+            <w:r>
+              <w:rPr>
+                <w:b w:val="0"/>
+                <w:bCs w:val="0"/>
+              </w:rPr>
+              <w:t>Niet alle plekken zijn geschikt voor campers, omdat het in- en uitrijden van een camper lastiger is dan van een caravan.</w:t>
+            </w:r>
+          </w:p>
+        </w:tc>
+        <w:tc>
+          <w:tcPr>
+            <w:tcW w:w="850" w:type="dxa"/>
+            <w:vAlign w:val="center"/>
+          </w:tcPr>
+          <w:p>
+            <w:pPr>
+              <w:pStyle w:val="Geenafstand"/>
+              <w:jc w:val="center"/>
+              <w:cnfStyle w:val="000000000000" w:firstRow="0" w:lastRow="0" w:firstColumn="0" w:lastColumn="0" w:oddVBand="0" w:evenVBand="0" w:oddHBand="0" w:evenHBand="0" w:firstRowFirstColumn="0" w:firstRowLastColumn="0" w:lastRowFirstColumn="0" w:lastRowLastColumn="0"/>
+              <w:rPr>
+                <w:b/>
+                <w:bCs/>
+              </w:rPr>
+            </w:pPr>
+          </w:p>
+        </w:tc>
+        <w:tc>
+          <w:tcPr>
+            <w:tcW w:w="1276" w:type="dxa"/>
+            <w:vAlign w:val="center"/>
+          </w:tcPr>
+          <w:p>
+            <w:pPr>
+              <w:pStyle w:val="Geenafstand"/>
+              <w:jc w:val="center"/>
+              <w:cnfStyle w:val="000000000000" w:firstRow="0" w:lastRow="0" w:firstColumn="0" w:lastColumn="0" w:oddVBand="0" w:evenVBand="0" w:oddHBand="0" w:evenHBand="0" w:firstRowFirstColumn="0" w:firstRowLastColumn="0" w:lastRowFirstColumn="0" w:lastRowLastColumn="0"/>
+              <w:rPr>
+                <w:b/>
+                <w:bCs/>
+              </w:rPr>
+            </w:pPr>
+            <w:r>
+              <w:rPr>
+                <w:b/>
+                <w:bCs/>
+              </w:rPr>
+              <w:t>X</w:t>
+            </w:r>
+          </w:p>
+        </w:tc>
+        <w:tc>
+          <w:tcPr>
+            <w:tcW w:w="1134" w:type="dxa"/>
+            <w:vAlign w:val="center"/>
+          </w:tcPr>
+          <w:p>
+            <w:pPr>
+              <w:pStyle w:val="Geenafstand"/>
+              <w:jc w:val="center"/>
+              <w:cnfStyle w:val="000000000000" w:firstRow="0" w:lastRow="0" w:firstColumn="0" w:lastColumn="0" w:oddVBand="0" w:evenVBand="0" w:oddHBand="0" w:evenHBand="0" w:firstRowFirstColumn="0" w:firstRowLastColumn="0" w:lastRowFirstColumn="0" w:lastRowLastColumn="0"/>
+              <w:rPr>
+                <w:b/>
+                <w:bCs/>
+              </w:rPr>
+            </w:pPr>
+          </w:p>
+        </w:tc>
+        <w:tc>
+          <w:tcPr>
+            <w:tcW w:w="1412" w:type="dxa"/>
+            <w:vAlign w:val="center"/>
+          </w:tcPr>
+          <w:p>
+            <w:pPr>
+              <w:pStyle w:val="Geenafstand"/>
+              <w:jc w:val="center"/>
+              <w:cnfStyle w:val="000000000000" w:firstRow="0" w:lastRow="0" w:firstColumn="0" w:lastColumn="0" w:oddVBand="0" w:evenVBand="0" w:oddHBand="0" w:evenHBand="0" w:firstRowFirstColumn="0" w:firstRowLastColumn="0" w:lastRowFirstColumn="0" w:lastRowLastColumn="0"/>
+              <w:rPr>
+                <w:b/>
+                <w:bCs/>
+              </w:rPr>
+            </w:pPr>
+          </w:p>
+        </w:tc>
+      </w:tr>
+      <w:tr>
+        <w:trPr>
+          <w:cnfStyle w:val="000000100000" w:firstRow="0" w:lastRow="0" w:firstColumn="0" w:lastColumn="0" w:oddVBand="0" w:evenVBand="0" w:oddHBand="1" w:evenHBand="0" w:firstRowFirstColumn="0" w:firstRowLastColumn="0" w:lastRowFirstColumn="0" w:lastRowLastColumn="0"/>
+        </w:trPr>
+        <w:tc>
+          <w:tcPr>
+            <w:cnfStyle w:val="001000000000" w:firstRow="0" w:lastRow="0" w:firstColumn="1" w:lastColumn="0" w:oddVBand="0" w:evenVBand="0" w:oddHBand="0" w:evenHBand="0" w:firstRowFirstColumn="0" w:firstRowLastColumn="0" w:lastRowFirstColumn="0" w:lastRowLastColumn="0"/>
+            <w:tcW w:w="4390" w:type="dxa"/>
+            <w:vAlign w:val="center"/>
+          </w:tcPr>
+          <w:p>
+            <w:pPr>
+              <w:pStyle w:val="Geenafstand"/>
+              <w:rPr>
+                <w:b w:val="0"/>
+                <w:bCs w:val="0"/>
+              </w:rPr>
+            </w:pPr>
+            <w:r>
+              <w:rPr>
+                <w:b w:val="0"/>
+                <w:bCs w:val="0"/>
+              </w:rPr>
+              <w:t>Carlo wil op ieder moment een uitdraai kunnen maken van de afspraken voor de eerstvolgende 7 dagen.</w:t>
+            </w:r>
+          </w:p>
+        </w:tc>
+        <w:tc>
+          <w:tcPr>
+            <w:tcW w:w="850" w:type="dxa"/>
+            <w:vAlign w:val="center"/>
+          </w:tcPr>
+          <w:p>
+            <w:pPr>
+              <w:pStyle w:val="Geenafstand"/>
+              <w:jc w:val="center"/>
+              <w:cnfStyle w:val="000000100000" w:firstRow="0" w:lastRow="0" w:firstColumn="0" w:lastColumn="0" w:oddVBand="0" w:evenVBand="0" w:oddHBand="1" w:evenHBand="0" w:firstRowFirstColumn="0" w:firstRowLastColumn="0" w:lastRowFirstColumn="0" w:lastRowLastColumn="0"/>
+              <w:rPr>
+                <w:b/>
+                <w:bCs/>
+              </w:rPr>
+            </w:pPr>
+          </w:p>
+        </w:tc>
+        <w:tc>
+          <w:tcPr>
+            <w:tcW w:w="1276" w:type="dxa"/>
+            <w:vAlign w:val="center"/>
+          </w:tcPr>
+          <w:p>
+            <w:pPr>
+              <w:pStyle w:val="Geenafstand"/>
+              <w:jc w:val="center"/>
+              <w:cnfStyle w:val="000000100000" w:firstRow="0" w:lastRow="0" w:firstColumn="0" w:lastColumn="0" w:oddVBand="0" w:evenVBand="0" w:oddHBand="1" w:evenHBand="0" w:firstRowFirstColumn="0" w:firstRowLastColumn="0" w:lastRowFirstColumn="0" w:lastRowLastColumn="0"/>
+              <w:rPr>
+                <w:b/>
+                <w:bCs/>
+              </w:rPr>
+            </w:pPr>
+            <w:r>
+              <w:rPr>
+                <w:b/>
+                <w:bCs/>
+              </w:rPr>
+              <w:t>X</w:t>
+            </w:r>
+          </w:p>
+        </w:tc>
+        <w:tc>
+          <w:tcPr>
+            <w:tcW w:w="1134" w:type="dxa"/>
+            <w:vAlign w:val="center"/>
+          </w:tcPr>
+          <w:p>
+            <w:pPr>
+              <w:pStyle w:val="Geenafstand"/>
+              <w:jc w:val="center"/>
+              <w:cnfStyle w:val="000000100000" w:firstRow="0" w:lastRow="0" w:firstColumn="0" w:lastColumn="0" w:oddVBand="0" w:evenVBand="0" w:oddHBand="1" w:evenHBand="0" w:firstRowFirstColumn="0" w:firstRowLastColumn="0" w:lastRowFirstColumn="0" w:lastRowLastColumn="0"/>
+              <w:rPr>
+                <w:b/>
+                <w:bCs/>
+              </w:rPr>
+            </w:pPr>
+          </w:p>
+        </w:tc>
+        <w:tc>
+          <w:tcPr>
+            <w:tcW w:w="1412" w:type="dxa"/>
+            <w:vAlign w:val="center"/>
+          </w:tcPr>
+          <w:p>
+            <w:pPr>
+              <w:pStyle w:val="Geenafstand"/>
+              <w:jc w:val="center"/>
+              <w:cnfStyle w:val="000000100000" w:firstRow="0" w:lastRow="0" w:firstColumn="0" w:lastColumn="0" w:oddVBand="0" w:evenVBand="0" w:oddHBand="1" w:evenHBand="0" w:firstRowFirstColumn="0" w:firstRowLastColumn="0" w:lastRowFirstColumn="0" w:lastRowLastColumn="0"/>
+              <w:rPr>
+                <w:b/>
+                <w:bCs/>
+              </w:rPr>
+            </w:pPr>
+          </w:p>
+        </w:tc>
+      </w:tr>
+      <w:tr>
+        <w:tc>
+          <w:tcPr>
+            <w:cnfStyle w:val="001000000000" w:firstRow="0" w:lastRow="0" w:firstColumn="1" w:lastColumn="0" w:oddVBand="0" w:evenVBand="0" w:oddHBand="0" w:evenHBand="0" w:firstRowFirstColumn="0" w:firstRowLastColumn="0" w:lastRowFirstColumn="0" w:lastRowLastColumn="0"/>
+            <w:tcW w:w="4390" w:type="dxa"/>
+            <w:vAlign w:val="center"/>
+          </w:tcPr>
+          <w:p>
+            <w:pPr>
+              <w:pStyle w:val="Geenafstand"/>
+              <w:rPr>
+                <w:b w:val="0"/>
+                <w:bCs w:val="0"/>
+              </w:rPr>
+            </w:pPr>
+            <w:r>
+              <w:rPr>
+                <w:b w:val="0"/>
+                <w:bCs w:val="0"/>
+              </w:rPr>
+              <w:t>Niet alle klanten van Carlo zijn handig met internet en daarom moet het mogelijk blijven dat klanten telefonisch of via Whatsapp doorgeven dat ze hun voertuig willen komen ophalen of brengen. Carlo of zijn vrouw voeren het dan zelf namens de klant in de applicatie in.</w:t>
+            </w:r>
+          </w:p>
+        </w:tc>
+        <w:tc>
+          <w:tcPr>
+            <w:tcW w:w="850" w:type="dxa"/>
+            <w:vAlign w:val="center"/>
+          </w:tcPr>
+          <w:p>
+            <w:pPr>
+              <w:pStyle w:val="Geenafstand"/>
+              <w:jc w:val="center"/>
+              <w:cnfStyle w:val="000000000000" w:firstRow="0" w:lastRow="0" w:firstColumn="0" w:lastColumn="0" w:oddVBand="0" w:evenVBand="0" w:oddHBand="0" w:evenHBand="0" w:firstRowFirstColumn="0" w:firstRowLastColumn="0" w:lastRowFirstColumn="0" w:lastRowLastColumn="0"/>
+              <w:rPr>
+                <w:b/>
+                <w:bCs/>
+              </w:rPr>
+            </w:pPr>
+          </w:p>
+        </w:tc>
+        <w:tc>
+          <w:tcPr>
+            <w:tcW w:w="1276" w:type="dxa"/>
+            <w:vAlign w:val="center"/>
+          </w:tcPr>
+          <w:p>
+            <w:pPr>
+              <w:pStyle w:val="Geenafstand"/>
+              <w:jc w:val="center"/>
+              <w:cnfStyle w:val="000000000000" w:firstRow="0" w:lastRow="0" w:firstColumn="0" w:lastColumn="0" w:oddVBand="0" w:evenVBand="0" w:oddHBand="0" w:evenHBand="0" w:firstRowFirstColumn="0" w:firstRowLastColumn="0" w:lastRowFirstColumn="0" w:lastRowLastColumn="0"/>
+              <w:rPr>
+                <w:b/>
+                <w:bCs/>
+              </w:rPr>
+            </w:pPr>
+            <w:r>
+              <w:rPr>
+                <w:b/>
+                <w:bCs/>
+              </w:rPr>
+              <w:t>X</w:t>
+            </w:r>
+          </w:p>
+        </w:tc>
+        <w:tc>
+          <w:tcPr>
+            <w:tcW w:w="1134" w:type="dxa"/>
+            <w:vAlign w:val="center"/>
+          </w:tcPr>
+          <w:p>
+            <w:pPr>
+              <w:pStyle w:val="Geenafstand"/>
+              <w:jc w:val="center"/>
+              <w:cnfStyle w:val="000000000000" w:firstRow="0" w:lastRow="0" w:firstColumn="0" w:lastColumn="0" w:oddVBand="0" w:evenVBand="0" w:oddHBand="0" w:evenHBand="0" w:firstRowFirstColumn="0" w:firstRowLastColumn="0" w:lastRowFirstColumn="0" w:lastRowLastColumn="0"/>
+              <w:rPr>
+                <w:b/>
+                <w:bCs/>
+              </w:rPr>
+            </w:pPr>
+          </w:p>
+        </w:tc>
+        <w:tc>
+          <w:tcPr>
+            <w:tcW w:w="1412" w:type="dxa"/>
+            <w:vAlign w:val="center"/>
+          </w:tcPr>
+          <w:p>
+            <w:pPr>
+              <w:pStyle w:val="Geenafstand"/>
+              <w:jc w:val="center"/>
+              <w:cnfStyle w:val="000000000000" w:firstRow="0" w:lastRow="0" w:firstColumn="0" w:lastColumn="0" w:oddVBand="0" w:evenVBand="0" w:oddHBand="0" w:evenHBand="0" w:firstRowFirstColumn="0" w:firstRowLastColumn="0" w:lastRowFirstColumn="0" w:lastRowLastColumn="0"/>
+              <w:rPr>
+                <w:b/>
+                <w:bCs/>
+              </w:rPr>
+            </w:pPr>
+          </w:p>
+        </w:tc>
+      </w:tr>
+      <w:tr>
+        <w:trPr>
+          <w:cnfStyle w:val="000000100000" w:firstRow="0" w:lastRow="0" w:firstColumn="0" w:lastColumn="0" w:oddVBand="0" w:evenVBand="0" w:oddHBand="1" w:evenHBand="0" w:firstRowFirstColumn="0" w:firstRowLastColumn="0" w:lastRowFirstColumn="0" w:lastRowLastColumn="0"/>
+        </w:trPr>
+        <w:tc>
+          <w:tcPr>
+            <w:cnfStyle w:val="001000000000" w:firstRow="0" w:lastRow="0" w:firstColumn="1" w:lastColumn="0" w:oddVBand="0" w:evenVBand="0" w:oddHBand="0" w:evenHBand="0" w:firstRowFirstColumn="0" w:firstRowLastColumn="0" w:lastRowFirstColumn="0" w:lastRowLastColumn="0"/>
+            <w:tcW w:w="4390" w:type="dxa"/>
+            <w:vAlign w:val="center"/>
+          </w:tcPr>
+          <w:p>
+            <w:pPr>
+              <w:pStyle w:val="Geenafstand"/>
+              <w:rPr>
+                <w:b w:val="0"/>
+                <w:bCs w:val="0"/>
+              </w:rPr>
+            </w:pPr>
+            <w:r>
+              <w:rPr>
+                <w:b w:val="0"/>
+                <w:bCs w:val="0"/>
+              </w:rPr>
+              <w:t xml:space="preserve">Het is niet uitgesloten dat de prijs per meter voor de stalling zal veranderen, de vraag naar opslagruimte voor een camper of caravan is als gevolg van Corona enorm gestegen. Vooral campers zijn zeer populair geworden en Carlo overweegt dan ook voor 2022 de prijs voor het stallen van een camper te verhogen naar 60 euro </w:t>
+            </w:r>
+            <w:r>
+              <w:rPr>
+                <w:b w:val="0"/>
+                <w:bCs w:val="0"/>
+              </w:rPr>
+              <w:lastRenderedPageBreak/>
+              <w:t>per meter (nog steeds naar boven afgerond op halve meters).</w:t>
+            </w:r>
+          </w:p>
+        </w:tc>
+        <w:tc>
+          <w:tcPr>
+            <w:tcW w:w="850" w:type="dxa"/>
+            <w:vAlign w:val="center"/>
+          </w:tcPr>
+          <w:p>
+            <w:pPr>
+              <w:pStyle w:val="Geenafstand"/>
+              <w:jc w:val="center"/>
+              <w:cnfStyle w:val="000000100000" w:firstRow="0" w:lastRow="0" w:firstColumn="0" w:lastColumn="0" w:oddVBand="0" w:evenVBand="0" w:oddHBand="1" w:evenHBand="0" w:firstRowFirstColumn="0" w:firstRowLastColumn="0" w:lastRowFirstColumn="0" w:lastRowLastColumn="0"/>
+              <w:rPr>
+                <w:b/>
+                <w:bCs/>
+              </w:rPr>
+            </w:pPr>
+          </w:p>
+        </w:tc>
+        <w:tc>
+          <w:tcPr>
+            <w:tcW w:w="1276" w:type="dxa"/>
+            <w:vAlign w:val="center"/>
+          </w:tcPr>
+          <w:p>
+            <w:pPr>
+              <w:pStyle w:val="Geenafstand"/>
+              <w:jc w:val="center"/>
+              <w:cnfStyle w:val="000000100000" w:firstRow="0" w:lastRow="0" w:firstColumn="0" w:lastColumn="0" w:oddVBand="0" w:evenVBand="0" w:oddHBand="1" w:evenHBand="0" w:firstRowFirstColumn="0" w:firstRowLastColumn="0" w:lastRowFirstColumn="0" w:lastRowLastColumn="0"/>
+              <w:rPr>
+                <w:b/>
+                <w:bCs/>
+              </w:rPr>
+            </w:pPr>
+            <w:r>
+              <w:rPr>
+                <w:b/>
+                <w:bCs/>
+              </w:rPr>
+              <w:t>X</w:t>
+            </w:r>
+          </w:p>
+        </w:tc>
+        <w:tc>
+          <w:tcPr>
+            <w:tcW w:w="1134" w:type="dxa"/>
+            <w:vAlign w:val="center"/>
+          </w:tcPr>
+          <w:p>
+            <w:pPr>
+              <w:pStyle w:val="Geenafstand"/>
+              <w:jc w:val="center"/>
+              <w:cnfStyle w:val="000000100000" w:firstRow="0" w:lastRow="0" w:firstColumn="0" w:lastColumn="0" w:oddVBand="0" w:evenVBand="0" w:oddHBand="1" w:evenHBand="0" w:firstRowFirstColumn="0" w:firstRowLastColumn="0" w:lastRowFirstColumn="0" w:lastRowLastColumn="0"/>
+              <w:rPr>
+                <w:b/>
+                <w:bCs/>
+              </w:rPr>
+            </w:pPr>
+          </w:p>
+        </w:tc>
+        <w:tc>
+          <w:tcPr>
+            <w:tcW w:w="1412" w:type="dxa"/>
+            <w:vAlign w:val="center"/>
+          </w:tcPr>
+          <w:p>
+            <w:pPr>
+              <w:pStyle w:val="Geenafstand"/>
+              <w:jc w:val="center"/>
+              <w:cnfStyle w:val="000000100000" w:firstRow="0" w:lastRow="0" w:firstColumn="0" w:lastColumn="0" w:oddVBand="0" w:evenVBand="0" w:oddHBand="1" w:evenHBand="0" w:firstRowFirstColumn="0" w:firstRowLastColumn="0" w:lastRowFirstColumn="0" w:lastRowLastColumn="0"/>
+              <w:rPr>
+                <w:b/>
+                <w:bCs/>
+              </w:rPr>
+            </w:pPr>
+          </w:p>
+        </w:tc>
+      </w:tr>
+      <w:tr>
+        <w:tc>
+          <w:tcPr>
+            <w:cnfStyle w:val="001000000000" w:firstRow="0" w:lastRow="0" w:firstColumn="1" w:lastColumn="0" w:oddVBand="0" w:evenVBand="0" w:oddHBand="0" w:evenHBand="0" w:firstRowFirstColumn="0" w:firstRowLastColumn="0" w:lastRowFirstColumn="0" w:lastRowLastColumn="0"/>
+            <w:tcW w:w="4390" w:type="dxa"/>
+            <w:vAlign w:val="center"/>
+          </w:tcPr>
+          <w:p>
+            <w:pPr>
+              <w:pStyle w:val="Geenafstand"/>
+              <w:rPr>
+                <w:b w:val="0"/>
+                <w:bCs w:val="0"/>
+              </w:rPr>
+            </w:pPr>
+            <w:r>
+              <w:rPr>
+                <w:b w:val="0"/>
+                <w:bCs w:val="0"/>
+              </w:rPr>
+              <w:t>Klanten mogen zichzelf niet registreren.</w:t>
+            </w:r>
+          </w:p>
+        </w:tc>
+        <w:tc>
+          <w:tcPr>
+            <w:tcW w:w="850" w:type="dxa"/>
+            <w:vAlign w:val="center"/>
+          </w:tcPr>
+          <w:p>
+            <w:pPr>
+              <w:pStyle w:val="Geenafstand"/>
+              <w:jc w:val="center"/>
+              <w:cnfStyle w:val="000000000000" w:firstRow="0" w:lastRow="0" w:firstColumn="0" w:lastColumn="0" w:oddVBand="0" w:evenVBand="0" w:oddHBand="0" w:evenHBand="0" w:firstRowFirstColumn="0" w:firstRowLastColumn="0" w:lastRowFirstColumn="0" w:lastRowLastColumn="0"/>
+              <w:rPr>
+                <w:b/>
+                <w:bCs/>
+              </w:rPr>
+            </w:pPr>
+          </w:p>
+        </w:tc>
+        <w:tc>
+          <w:tcPr>
+            <w:tcW w:w="1276" w:type="dxa"/>
+            <w:vAlign w:val="center"/>
+          </w:tcPr>
+          <w:p>
+            <w:pPr>
+              <w:pStyle w:val="Geenafstand"/>
+              <w:jc w:val="center"/>
+              <w:cnfStyle w:val="000000000000" w:firstRow="0" w:lastRow="0" w:firstColumn="0" w:lastColumn="0" w:oddVBand="0" w:evenVBand="0" w:oddHBand="0" w:evenHBand="0" w:firstRowFirstColumn="0" w:firstRowLastColumn="0" w:lastRowFirstColumn="0" w:lastRowLastColumn="0"/>
+              <w:rPr>
+                <w:b/>
+                <w:bCs/>
+              </w:rPr>
+            </w:pPr>
+          </w:p>
+        </w:tc>
+        <w:tc>
+          <w:tcPr>
+            <w:tcW w:w="1134" w:type="dxa"/>
+            <w:vAlign w:val="center"/>
+          </w:tcPr>
+          <w:p>
+            <w:pPr>
+              <w:pStyle w:val="Geenafstand"/>
+              <w:jc w:val="center"/>
+              <w:cnfStyle w:val="000000000000" w:firstRow="0" w:lastRow="0" w:firstColumn="0" w:lastColumn="0" w:oddVBand="0" w:evenVBand="0" w:oddHBand="0" w:evenHBand="0" w:firstRowFirstColumn="0" w:firstRowLastColumn="0" w:lastRowFirstColumn="0" w:lastRowLastColumn="0"/>
+              <w:rPr>
+                <w:b/>
+                <w:bCs/>
+              </w:rPr>
+            </w:pPr>
+          </w:p>
+        </w:tc>
+        <w:tc>
+          <w:tcPr>
+            <w:tcW w:w="1412" w:type="dxa"/>
+            <w:vAlign w:val="center"/>
+          </w:tcPr>
+          <w:p>
+            <w:pPr>
+              <w:pStyle w:val="Geenafstand"/>
+              <w:jc w:val="center"/>
+              <w:cnfStyle w:val="000000000000" w:firstRow="0" w:lastRow="0" w:firstColumn="0" w:lastColumn="0" w:oddVBand="0" w:evenVBand="0" w:oddHBand="0" w:evenHBand="0" w:firstRowFirstColumn="0" w:firstRowLastColumn="0" w:lastRowFirstColumn="0" w:lastRowLastColumn="0"/>
+              <w:rPr>
+                <w:b/>
+                <w:bCs/>
+              </w:rPr>
+            </w:pPr>
+            <w:r>
+              <w:rPr>
+                <w:b/>
+                <w:bCs/>
+              </w:rPr>
+              <w:t>X</w:t>
+            </w:r>
+          </w:p>
+        </w:tc>
+      </w:tr>
+    </w:tbl>
     <w:p>
       <w:pPr>
         <w:rPr>
@@ -2533,13 +4287,6 @@
           <w:lang w:eastAsia="nl-NL"/>
         </w:rPr>
       </w:pPr>
-      <w:r>
-        <w:rPr>
-          <w:b/>
-          <w:bCs/>
-        </w:rPr>
-        <w:br w:type="page"/>
-      </w:r>
     </w:p>
     <w:p>
       <w:pPr>
@@ -2553,7 +4300,6 @@
         <w:rPr>
           <w:lang w:eastAsia="nl-NL"/>
         </w:rPr>
-        <w:lastRenderedPageBreak/>
         <w:t>Relevante schema’s</w:t>
       </w:r>
       <w:bookmarkEnd w:id="4"/>
@@ -5436,6 +7182,82 @@
       </w:tblBorders>
     </w:tblPr>
   </w:style>
+  <w:style w:type="table" w:styleId="Rastertabel4-Accent1">
+    <w:name w:val="Grid Table 4 Accent 1"/>
+    <w:basedOn w:val="Standaardtabel"/>
+    <w:uiPriority w:val="49"/>
+    <w:rsid w:val="00532C69"/>
+    <w:pPr>
+      <w:spacing w:after="0" w:line="240" w:lineRule="auto"/>
+    </w:pPr>
+    <w:tblPr>
+      <w:tblStyleRowBandSize w:val="1"/>
+      <w:tblStyleColBandSize w:val="1"/>
+      <w:tblBorders>
+        <w:top w:val="single" w:sz="4" w:space="0" w:color="8EAADB" w:themeColor="accent1" w:themeTint="99"/>
+        <w:left w:val="single" w:sz="4" w:space="0" w:color="8EAADB" w:themeColor="accent1" w:themeTint="99"/>
+        <w:bottom w:val="single" w:sz="4" w:space="0" w:color="8EAADB" w:themeColor="accent1" w:themeTint="99"/>
+        <w:right w:val="single" w:sz="4" w:space="0" w:color="8EAADB" w:themeColor="accent1" w:themeTint="99"/>
+        <w:insideH w:val="single" w:sz="4" w:space="0" w:color="8EAADB" w:themeColor="accent1" w:themeTint="99"/>
+        <w:insideV w:val="single" w:sz="4" w:space="0" w:color="8EAADB" w:themeColor="accent1" w:themeTint="99"/>
+      </w:tblBorders>
+    </w:tblPr>
+    <w:tblStylePr w:type="firstRow">
+      <w:rPr>
+        <w:b/>
+        <w:bCs/>
+        <w:color w:val="FFFFFF" w:themeColor="background1"/>
+      </w:rPr>
+      <w:tblPr/>
+      <w:tcPr>
+        <w:tcBorders>
+          <w:top w:val="single" w:sz="4" w:space="0" w:color="4472C4" w:themeColor="accent1"/>
+          <w:left w:val="single" w:sz="4" w:space="0" w:color="4472C4" w:themeColor="accent1"/>
+          <w:bottom w:val="single" w:sz="4" w:space="0" w:color="4472C4" w:themeColor="accent1"/>
+          <w:right w:val="single" w:sz="4" w:space="0" w:color="4472C4" w:themeColor="accent1"/>
+          <w:insideH w:val="nil"/>
+          <w:insideV w:val="nil"/>
+        </w:tcBorders>
+        <w:shd w:val="clear" w:color="auto" w:fill="4472C4" w:themeFill="accent1"/>
+      </w:tcPr>
+    </w:tblStylePr>
+    <w:tblStylePr w:type="lastRow">
+      <w:rPr>
+        <w:b/>
+        <w:bCs/>
+      </w:rPr>
+      <w:tblPr/>
+      <w:tcPr>
+        <w:tcBorders>
+          <w:top w:val="double" w:sz="4" w:space="0" w:color="4472C4" w:themeColor="accent1"/>
+        </w:tcBorders>
+      </w:tcPr>
+    </w:tblStylePr>
+    <w:tblStylePr w:type="firstCol">
+      <w:rPr>
+        <w:b/>
+        <w:bCs/>
+      </w:rPr>
+    </w:tblStylePr>
+    <w:tblStylePr w:type="lastCol">
+      <w:rPr>
+        <w:b/>
+        <w:bCs/>
+      </w:rPr>
+    </w:tblStylePr>
+    <w:tblStylePr w:type="band1Vert">
+      <w:tblPr/>
+      <w:tcPr>
+        <w:shd w:val="clear" w:color="auto" w:fill="D9E2F3" w:themeFill="accent1" w:themeFillTint="33"/>
+      </w:tcPr>
+    </w:tblStylePr>
+    <w:tblStylePr w:type="band1Horz">
+      <w:tblPr/>
+      <w:tcPr>
+        <w:shd w:val="clear" w:color="auto" w:fill="D9E2F3" w:themeFill="accent1" w:themeFillTint="33"/>
+      </w:tcPr>
+    </w:tblStylePr>
+  </w:style>
 </w:styles>
 </file>
 
@@ -5581,6 +7403,7 @@
     <w:rsid w:val="008112B6"/>
     <w:rsid w:val="00860B33"/>
     <w:rsid w:val="00A62579"/>
+    <w:rsid w:val="00CB309B"/>
     <w:rsid w:val="00EC269A"/>
     <w:rsid w:val="00FF710F"/>
   </w:rsids>

</xml_diff>

<commit_message>
[/] Added Project planning to FO
</commit_message>
<xml_diff>
--- a/Documentatie/Functioneel Ontwerp.docx
+++ b/Documentatie/Functioneel Ontwerp.docx
@@ -1100,7 +1100,15 @@
               <w:t>Eisen en Wensen</w:t>
             </w:r>
             <w:r>
-              <w:t xml:space="preserve"> (MoSCoW)</w:t>
+              <w:t xml:space="preserve"> (</w:t>
+            </w:r>
+            <w:proofErr w:type="spellStart"/>
+            <w:r>
+              <w:t>MoSCoW</w:t>
+            </w:r>
+            <w:proofErr w:type="spellEnd"/>
+            <w:r>
+              <w:t>)</w:t>
             </w:r>
             <w:r>
               <w:t xml:space="preserve"> toegevoegd</w:t>
@@ -1286,7 +1294,15 @@
               <w:pStyle w:val="Geenafstand"/>
             </w:pPr>
             <w:r>
-              <w:t>Schetsen (mockup) toegevoegd</w:t>
+              <w:t>Schetsen (</w:t>
+            </w:r>
+            <w:proofErr w:type="spellStart"/>
+            <w:r>
+              <w:t>mockup</w:t>
+            </w:r>
+            <w:proofErr w:type="spellEnd"/>
+            <w:r>
+              <w:t>) toegevoegd</w:t>
             </w:r>
           </w:p>
         </w:tc>
@@ -2950,7 +2966,15 @@
         <w:pStyle w:val="Geenafstand"/>
       </w:pPr>
       <w:r>
-        <w:t>In samenwerking met de heer van der Stal en zijn echtgenote zijn onderstaande functionaliteiten vastgesteld. Er wordt geclassificeerd met de MoSCoW methode.</w:t>
+        <w:t xml:space="preserve">In samenwerking met de heer van der Stal en zijn echtgenote zijn onderstaande functionaliteiten vastgesteld. Er wordt geclassificeerd met de </w:t>
+      </w:r>
+      <w:proofErr w:type="spellStart"/>
+      <w:r>
+        <w:t>MoSCoW</w:t>
+      </w:r>
+      <w:proofErr w:type="spellEnd"/>
+      <w:r>
+        <w:t xml:space="preserve"> methode.</w:t>
       </w:r>
     </w:p>
     <w:p/>
@@ -3222,10 +3246,12 @@
         <w:pStyle w:val="Kop2"/>
       </w:pPr>
       <w:bookmarkStart w:id="10" w:name="_Toc83033666"/>
+      <w:proofErr w:type="spellStart"/>
       <w:r>
         <w:t>MoSCoW</w:t>
       </w:r>
       <w:bookmarkEnd w:id="10"/>
+      <w:proofErr w:type="spellEnd"/>
     </w:p>
     <w:p>
       <w:pPr>
@@ -3243,8 +3269,13 @@
       <w:pPr>
         <w:pStyle w:val="Geenafstand"/>
       </w:pPr>
+      <w:proofErr w:type="spellStart"/>
       <w:r>
-        <w:t>Should have</w:t>
+        <w:t>Should</w:t>
+      </w:r>
+      <w:proofErr w:type="spellEnd"/>
+      <w:r>
+        <w:t xml:space="preserve"> have</w:t>
       </w:r>
       <w:r>
         <w:tab/>
@@ -3255,8 +3286,13 @@
       <w:pPr>
         <w:pStyle w:val="Geenafstand"/>
       </w:pPr>
+      <w:proofErr w:type="spellStart"/>
       <w:r>
-        <w:t>Could have</w:t>
+        <w:t>Could</w:t>
+      </w:r>
+      <w:proofErr w:type="spellEnd"/>
+      <w:r>
+        <w:t xml:space="preserve"> have</w:t>
       </w:r>
       <w:r>
         <w:tab/>
@@ -3267,8 +3303,13 @@
       <w:pPr>
         <w:pStyle w:val="Geenafstand"/>
       </w:pPr>
+      <w:proofErr w:type="spellStart"/>
       <w:r>
-        <w:t>Would have</w:t>
+        <w:t>Would</w:t>
+      </w:r>
+      <w:proofErr w:type="spellEnd"/>
+      <w:r>
+        <w:t xml:space="preserve"> have</w:t>
       </w:r>
       <w:r>
         <w:tab/>
@@ -3336,8 +3377,13 @@
               <w:pStyle w:val="Geenafstand"/>
               <w:cnfStyle w:val="100000000000" w:firstRow="1" w:lastRow="0" w:firstColumn="0" w:lastColumn="0" w:oddVBand="0" w:evenVBand="0" w:oddHBand="0" w:evenHBand="0" w:firstRowFirstColumn="0" w:firstRowLastColumn="0" w:lastRowFirstColumn="0" w:lastRowLastColumn="0"/>
             </w:pPr>
-            <w:r>
-              <w:t>Should have</w:t>
+            <w:proofErr w:type="spellStart"/>
+            <w:r>
+              <w:t>Should</w:t>
+            </w:r>
+            <w:proofErr w:type="spellEnd"/>
+            <w:r>
+              <w:t xml:space="preserve"> have</w:t>
             </w:r>
           </w:p>
         </w:tc>
@@ -3350,8 +3396,13 @@
               <w:pStyle w:val="Geenafstand"/>
               <w:cnfStyle w:val="100000000000" w:firstRow="1" w:lastRow="0" w:firstColumn="0" w:lastColumn="0" w:oddVBand="0" w:evenVBand="0" w:oddHBand="0" w:evenHBand="0" w:firstRowFirstColumn="0" w:firstRowLastColumn="0" w:lastRowFirstColumn="0" w:lastRowLastColumn="0"/>
             </w:pPr>
-            <w:r>
-              <w:t>Could have</w:t>
+            <w:proofErr w:type="spellStart"/>
+            <w:r>
+              <w:t>Could</w:t>
+            </w:r>
+            <w:proofErr w:type="spellEnd"/>
+            <w:r>
+              <w:t xml:space="preserve"> have</w:t>
             </w:r>
           </w:p>
         </w:tc>
@@ -3364,8 +3415,13 @@
               <w:pStyle w:val="Geenafstand"/>
               <w:cnfStyle w:val="100000000000" w:firstRow="1" w:lastRow="0" w:firstColumn="0" w:lastColumn="0" w:oddVBand="0" w:evenVBand="0" w:oddHBand="0" w:evenHBand="0" w:firstRowFirstColumn="0" w:firstRowLastColumn="0" w:lastRowFirstColumn="0" w:lastRowLastColumn="0"/>
             </w:pPr>
-            <w:r>
-              <w:t>Wouldn’t have</w:t>
+            <w:proofErr w:type="spellStart"/>
+            <w:r>
+              <w:t>Wouldn’t</w:t>
+            </w:r>
+            <w:proofErr w:type="spellEnd"/>
+            <w:r>
+              <w:t xml:space="preserve"> have</w:t>
             </w:r>
           </w:p>
         </w:tc>
@@ -6666,16 +6722,7 @@
         <w:pStyle w:val="Geenafstand"/>
       </w:pPr>
       <w:r>
-        <w:t xml:space="preserve">Om de website te gebruiken is een hosting provider nodig die </w:t>
-      </w:r>
-      <w:r>
-        <w:t>Asp.Net</w:t>
-      </w:r>
-      <w:r>
-        <w:t xml:space="preserve"> MVC ondersteunt. </w:t>
-      </w:r>
-      <w:r>
-        <w:t>Ook is er een SQL Server database nodig voor het opslaan van data.</w:t>
+        <w:t>Om de website te gebruiken is een hosting provider nodig die Asp.Net MVC ondersteunt. Ook is er een SQL Server database nodig voor het opslaan van data.</w:t>
       </w:r>
     </w:p>
     <w:p>
@@ -6683,13 +6730,7 @@
         <w:pStyle w:val="Geenafstand"/>
       </w:pPr>
       <w:r>
-        <w:t>Aangezien de hoeveelheid data vooralsnog beperkt zal zijn kan worden volstaan met een SQL Server Standaard</w:t>
-      </w:r>
-      <w:r>
-        <w:t xml:space="preserve"> </w:t>
-      </w:r>
-      <w:r>
-        <w:t>database.</w:t>
+        <w:t>Aangezien de hoeveelheid data vooralsnog beperkt zal zijn kan worden volstaan met een SQL Server Standaard database.</w:t>
       </w:r>
     </w:p>
     <w:p>
@@ -6698,16 +6739,7 @@
       </w:pPr>
       <w:r>
         <w:lastRenderedPageBreak/>
-        <w:t>Verder hebben beheerders en bezoekers slechts een browser nodig om de beschikbare functionaliteiten te</w:t>
-      </w:r>
-      <w:r>
-        <w:t xml:space="preserve"> </w:t>
-      </w:r>
-      <w:r>
-        <w:t>kunnen gebruiken</w:t>
-      </w:r>
-      <w:r>
-        <w:t>.</w:t>
+        <w:t>Verder hebben beheerders en bezoekers slechts een browser nodig om de beschikbare functionaliteiten te kunnen gebruiken.</w:t>
       </w:r>
     </w:p>
     <w:p>
@@ -6762,11 +6794,75 @@
     <w:p>
       <w:pPr>
         <w:pStyle w:val="Geenafstand"/>
+        <w:rPr>
+          <w:noProof/>
+        </w:rPr>
+      </w:pPr>
+      <w:r>
+        <w:rPr>
+          <w:noProof/>
+        </w:rPr>
+        <w:drawing>
+          <wp:inline distT="0" distB="0" distL="0" distR="0" wp14:anchorId="4E6507A1" wp14:editId="14E29763">
+            <wp:extent cx="5753100" cy="2407920"/>
+            <wp:effectExtent l="0" t="0" r="0" b="0"/>
+            <wp:docPr id="4" name="Afbeelding 4"/>
+            <wp:cNvGraphicFramePr>
+              <a:graphicFrameLocks xmlns:a="http://schemas.openxmlformats.org/drawingml/2006/main" noChangeAspect="1"/>
+            </wp:cNvGraphicFramePr>
+            <a:graphic xmlns:a="http://schemas.openxmlformats.org/drawingml/2006/main">
+              <a:graphicData uri="http://schemas.openxmlformats.org/drawingml/2006/picture">
+                <pic:pic xmlns:pic="http://schemas.openxmlformats.org/drawingml/2006/picture">
+                  <pic:nvPicPr>
+                    <pic:cNvPr id="0" name="Picture 1"/>
+                    <pic:cNvPicPr>
+                      <a:picLocks noChangeAspect="1" noChangeArrowheads="1"/>
+                    </pic:cNvPicPr>
+                  </pic:nvPicPr>
+                  <pic:blipFill rotWithShape="1">
+                    <a:blip r:embed="rId12" cstate="print">
+                      <a:extLst>
+                        <a:ext uri="{28A0092B-C50C-407E-A947-70E740481C1C}">
+                          <a14:useLocalDpi xmlns:a14="http://schemas.microsoft.com/office/drawing/2010/main" val="0"/>
+                        </a:ext>
+                      </a:extLst>
+                    </a:blip>
+                    <a:srcRect t="18491" b="4623"/>
+                    <a:stretch/>
+                  </pic:blipFill>
+                  <pic:spPr bwMode="auto">
+                    <a:xfrm>
+                      <a:off x="0" y="0"/>
+                      <a:ext cx="5753100" cy="2407920"/>
+                    </a:xfrm>
+                    <a:prstGeom prst="rect">
+                      <a:avLst/>
+                    </a:prstGeom>
+                    <a:noFill/>
+                    <a:ln>
+                      <a:noFill/>
+                    </a:ln>
+                    <a:extLst>
+                      <a:ext uri="{53640926-AAD7-44D8-BBD7-CCE9431645EC}">
+                        <a14:shadowObscured xmlns:a14="http://schemas.microsoft.com/office/drawing/2010/main"/>
+                      </a:ext>
+                    </a:extLst>
+                  </pic:spPr>
+                </pic:pic>
+              </a:graphicData>
+            </a:graphic>
+          </wp:inline>
+        </w:drawing>
+      </w:r>
+    </w:p>
+    <w:p>
+      <w:pPr>
+        <w:pStyle w:val="Geenafstand"/>
       </w:pPr>
     </w:p>
     <w:sectPr>
-      <w:headerReference w:type="default" r:id="rId12"/>
-      <w:footerReference w:type="default" r:id="rId13"/>
+      <w:headerReference w:type="default" r:id="rId13"/>
+      <w:footerReference w:type="default" r:id="rId14"/>
       <w:pgSz w:w="11906" w:h="16838"/>
       <w:pgMar w:top="1417" w:right="1417" w:bottom="1417" w:left="1417" w:header="708" w:footer="708" w:gutter="0"/>
       <w:pgNumType w:start="0"/>
@@ -8782,6 +8878,7 @@
   <w:rsids>
     <w:rsidRoot w:val="00860B33"/>
     <w:rsid w:val="0009590C"/>
+    <w:rsid w:val="00212527"/>
     <w:rsid w:val="002A1155"/>
     <w:rsid w:val="00382E59"/>
     <w:rsid w:val="00585942"/>

</xml_diff>

<commit_message>
[/] Added use case tables from planning
</commit_message>
<xml_diff>
--- a/Documentatie/Functioneel Ontwerp.docx
+++ b/Documentatie/Functioneel Ontwerp.docx
@@ -552,7 +552,7 @@
       <w:pPr>
         <w:pStyle w:val="Kop1"/>
       </w:pPr>
-      <w:bookmarkStart w:id="0" w:name="_Toc83113766"/>
+      <w:bookmarkStart w:id="0" w:name="_Toc83212693"/>
       <w:r>
         <w:t>Voorwoord</w:t>
       </w:r>
@@ -596,7 +596,7 @@
       <w:pPr>
         <w:pStyle w:val="Kop1"/>
       </w:pPr>
-      <w:bookmarkStart w:id="1" w:name="_Toc83113767"/>
+      <w:bookmarkStart w:id="1" w:name="_Toc83212694"/>
       <w:r>
         <w:lastRenderedPageBreak/>
         <w:t>Versiebeheer</w:t>
@@ -1198,7 +1198,7 @@
       <w:pPr>
         <w:pStyle w:val="Kop1"/>
       </w:pPr>
-      <w:bookmarkStart w:id="2" w:name="_Toc83113768"/>
+      <w:bookmarkStart w:id="2" w:name="_Toc83212695"/>
       <w:r>
         <w:t>Distributie</w:t>
       </w:r>
@@ -1472,7 +1472,7 @@
           <w:r>
             <w:fldChar w:fldCharType="separate"/>
           </w:r>
-          <w:hyperlink w:anchor="_Toc83113766" w:history="1">
+          <w:hyperlink w:anchor="_Toc83212693" w:history="1">
             <w:r>
               <w:rPr>
                 <w:rStyle w:val="Hyperlink"/>
@@ -1499,7 +1499,7 @@
                 <w:noProof/>
                 <w:webHidden/>
               </w:rPr>
-              <w:instrText xml:space="preserve"> PAGEREF _Toc83113766 \h </w:instrText>
+              <w:instrText xml:space="preserve"> PAGEREF _Toc83212693 \h </w:instrText>
             </w:r>
             <w:r>
               <w:rPr>
@@ -1542,7 +1542,7 @@
               <w:lang w:eastAsia="nl-NL"/>
             </w:rPr>
           </w:pPr>
-          <w:hyperlink w:anchor="_Toc83113767" w:history="1">
+          <w:hyperlink w:anchor="_Toc83212694" w:history="1">
             <w:r>
               <w:rPr>
                 <w:rStyle w:val="Hyperlink"/>
@@ -1569,7 +1569,7 @@
                 <w:noProof/>
                 <w:webHidden/>
               </w:rPr>
-              <w:instrText xml:space="preserve"> PAGEREF _Toc83113767 \h </w:instrText>
+              <w:instrText xml:space="preserve"> PAGEREF _Toc83212694 \h </w:instrText>
             </w:r>
             <w:r>
               <w:rPr>
@@ -1612,7 +1612,7 @@
               <w:lang w:eastAsia="nl-NL"/>
             </w:rPr>
           </w:pPr>
-          <w:hyperlink w:anchor="_Toc83113768" w:history="1">
+          <w:hyperlink w:anchor="_Toc83212695" w:history="1">
             <w:r>
               <w:rPr>
                 <w:rStyle w:val="Hyperlink"/>
@@ -1639,7 +1639,7 @@
                 <w:noProof/>
                 <w:webHidden/>
               </w:rPr>
-              <w:instrText xml:space="preserve"> PAGEREF _Toc83113768 \h </w:instrText>
+              <w:instrText xml:space="preserve"> PAGEREF _Toc83212695 \h </w:instrText>
             </w:r>
             <w:r>
               <w:rPr>
@@ -1682,7 +1682,7 @@
               <w:lang w:eastAsia="nl-NL"/>
             </w:rPr>
           </w:pPr>
-          <w:hyperlink w:anchor="_Toc83113769" w:history="1">
+          <w:hyperlink w:anchor="_Toc83212696" w:history="1">
             <w:r>
               <w:rPr>
                 <w:rStyle w:val="Hyperlink"/>
@@ -1710,7 +1710,7 @@
                 <w:noProof/>
                 <w:webHidden/>
               </w:rPr>
-              <w:instrText xml:space="preserve"> PAGEREF _Toc83113769 \h </w:instrText>
+              <w:instrText xml:space="preserve"> PAGEREF _Toc83212696 \h </w:instrText>
             </w:r>
             <w:r>
               <w:rPr>
@@ -1753,7 +1753,7 @@
               <w:lang w:eastAsia="nl-NL"/>
             </w:rPr>
           </w:pPr>
-          <w:hyperlink w:anchor="_Toc83113770" w:history="1">
+          <w:hyperlink w:anchor="_Toc83212697" w:history="1">
             <w:r>
               <w:rPr>
                 <w:rStyle w:val="Hyperlink"/>
@@ -1780,7 +1780,7 @@
                 <w:noProof/>
                 <w:webHidden/>
               </w:rPr>
-              <w:instrText xml:space="preserve"> PAGEREF _Toc83113770 \h </w:instrText>
+              <w:instrText xml:space="preserve"> PAGEREF _Toc83212697 \h </w:instrText>
             </w:r>
             <w:r>
               <w:rPr>
@@ -1823,7 +1823,7 @@
               <w:lang w:eastAsia="nl-NL"/>
             </w:rPr>
           </w:pPr>
-          <w:hyperlink w:anchor="_Toc83113771" w:history="1">
+          <w:hyperlink w:anchor="_Toc83212698" w:history="1">
             <w:r>
               <w:rPr>
                 <w:rStyle w:val="Hyperlink"/>
@@ -1850,7 +1850,7 @@
                 <w:noProof/>
                 <w:webHidden/>
               </w:rPr>
-              <w:instrText xml:space="preserve"> PAGEREF _Toc83113771 \h </w:instrText>
+              <w:instrText xml:space="preserve"> PAGEREF _Toc83212698 \h </w:instrText>
             </w:r>
             <w:r>
               <w:rPr>
@@ -1893,7 +1893,7 @@
               <w:lang w:eastAsia="nl-NL"/>
             </w:rPr>
           </w:pPr>
-          <w:hyperlink w:anchor="_Toc83113772" w:history="1">
+          <w:hyperlink w:anchor="_Toc83212699" w:history="1">
             <w:r>
               <w:rPr>
                 <w:rStyle w:val="Hyperlink"/>
@@ -1920,7 +1920,7 @@
                 <w:noProof/>
                 <w:webHidden/>
               </w:rPr>
-              <w:instrText xml:space="preserve"> PAGEREF _Toc83113772 \h </w:instrText>
+              <w:instrText xml:space="preserve"> PAGEREF _Toc83212699 \h </w:instrText>
             </w:r>
             <w:r>
               <w:rPr>
@@ -1963,7 +1963,7 @@
               <w:lang w:eastAsia="nl-NL"/>
             </w:rPr>
           </w:pPr>
-          <w:hyperlink w:anchor="_Toc83113773" w:history="1">
+          <w:hyperlink w:anchor="_Toc83212700" w:history="1">
             <w:r>
               <w:rPr>
                 <w:rStyle w:val="Hyperlink"/>
@@ -1990,7 +1990,7 @@
                 <w:noProof/>
                 <w:webHidden/>
               </w:rPr>
-              <w:instrText xml:space="preserve"> PAGEREF _Toc83113773 \h </w:instrText>
+              <w:instrText xml:space="preserve"> PAGEREF _Toc83212700 \h </w:instrText>
             </w:r>
             <w:r>
               <w:rPr>
@@ -2010,7 +2010,7 @@
                 <w:noProof/>
                 <w:webHidden/>
               </w:rPr>
-              <w:t>5</w:t>
+              <w:t>4</w:t>
             </w:r>
             <w:r>
               <w:rPr>
@@ -2033,7 +2033,7 @@
               <w:lang w:eastAsia="nl-NL"/>
             </w:rPr>
           </w:pPr>
-          <w:hyperlink w:anchor="_Toc83113774" w:history="1">
+          <w:hyperlink w:anchor="_Toc83212701" w:history="1">
             <w:r>
               <w:rPr>
                 <w:rStyle w:val="Hyperlink"/>
@@ -2061,7 +2061,7 @@
                 <w:noProof/>
                 <w:webHidden/>
               </w:rPr>
-              <w:instrText xml:space="preserve"> PAGEREF _Toc83113774 \h </w:instrText>
+              <w:instrText xml:space="preserve"> PAGEREF _Toc83212701 \h </w:instrText>
             </w:r>
             <w:r>
               <w:rPr>
@@ -2104,7 +2104,7 @@
               <w:lang w:eastAsia="nl-NL"/>
             </w:rPr>
           </w:pPr>
-          <w:hyperlink w:anchor="_Toc83113775" w:history="1">
+          <w:hyperlink w:anchor="_Toc83212702" w:history="1">
             <w:r>
               <w:rPr>
                 <w:rStyle w:val="Hyperlink"/>
@@ -2131,7 +2131,7 @@
                 <w:noProof/>
                 <w:webHidden/>
               </w:rPr>
-              <w:instrText xml:space="preserve"> PAGEREF _Toc83113775 \h </w:instrText>
+              <w:instrText xml:space="preserve"> PAGEREF _Toc83212702 \h </w:instrText>
             </w:r>
             <w:r>
               <w:rPr>
@@ -2174,7 +2174,7 @@
               <w:lang w:eastAsia="nl-NL"/>
             </w:rPr>
           </w:pPr>
-          <w:hyperlink w:anchor="_Toc83113776" w:history="1">
+          <w:hyperlink w:anchor="_Toc83212703" w:history="1">
             <w:r>
               <w:rPr>
                 <w:rStyle w:val="Hyperlink"/>
@@ -2201,7 +2201,7 @@
                 <w:noProof/>
                 <w:webHidden/>
               </w:rPr>
-              <w:instrText xml:space="preserve"> PAGEREF _Toc83113776 \h </w:instrText>
+              <w:instrText xml:space="preserve"> PAGEREF _Toc83212703 \h </w:instrText>
             </w:r>
             <w:r>
               <w:rPr>
@@ -2244,7 +2244,7 @@
               <w:lang w:eastAsia="nl-NL"/>
             </w:rPr>
           </w:pPr>
-          <w:hyperlink w:anchor="_Toc83113777" w:history="1">
+          <w:hyperlink w:anchor="_Toc83212704" w:history="1">
             <w:r>
               <w:rPr>
                 <w:rStyle w:val="Hyperlink"/>
@@ -2271,7 +2271,7 @@
                 <w:noProof/>
                 <w:webHidden/>
               </w:rPr>
-              <w:instrText xml:space="preserve"> PAGEREF _Toc83113777 \h </w:instrText>
+              <w:instrText xml:space="preserve"> PAGEREF _Toc83212704 \h </w:instrText>
             </w:r>
             <w:r>
               <w:rPr>
@@ -2314,13 +2314,13 @@
               <w:lang w:eastAsia="nl-NL"/>
             </w:rPr>
           </w:pPr>
-          <w:hyperlink w:anchor="_Toc83113778" w:history="1">
+          <w:hyperlink w:anchor="_Toc83212705" w:history="1">
             <w:r>
               <w:rPr>
                 <w:rStyle w:val="Hyperlink"/>
                 <w:noProof/>
               </w:rPr>
-              <w:t>Applicaties</w:t>
+              <w:t>Use case tabellen</w:t>
             </w:r>
             <w:r>
               <w:rPr>
@@ -2341,7 +2341,7 @@
                 <w:noProof/>
                 <w:webHidden/>
               </w:rPr>
-              <w:instrText xml:space="preserve"> PAGEREF _Toc83113778 \h </w:instrText>
+              <w:instrText xml:space="preserve"> PAGEREF _Toc83212705 \h </w:instrText>
             </w:r>
             <w:r>
               <w:rPr>
@@ -2361,7 +2361,143 @@
                 <w:noProof/>
                 <w:webHidden/>
               </w:rPr>
-              <w:t>9</w:t>
+              <w:t>8</w:t>
+            </w:r>
+            <w:r>
+              <w:rPr>
+                <w:noProof/>
+                <w:webHidden/>
+              </w:rPr>
+              <w:fldChar w:fldCharType="end"/>
+            </w:r>
+          </w:hyperlink>
+        </w:p>
+        <w:p>
+          <w:pPr>
+            <w:pStyle w:val="Inhopg3"/>
+            <w:tabs>
+              <w:tab w:val="right" w:leader="dot" w:pos="9062"/>
+            </w:tabs>
+            <w:rPr>
+              <w:noProof/>
+            </w:rPr>
+          </w:pPr>
+          <w:hyperlink w:anchor="_Toc83212706" w:history="1">
+            <w:r>
+              <w:rPr>
+                <w:rStyle w:val="Hyperlink"/>
+                <w:noProof/>
+              </w:rPr>
+              <w:t>Planning</w:t>
+            </w:r>
+            <w:r>
+              <w:rPr>
+                <w:noProof/>
+                <w:webHidden/>
+              </w:rPr>
+              <w:tab/>
+            </w:r>
+            <w:r>
+              <w:rPr>
+                <w:noProof/>
+                <w:webHidden/>
+              </w:rPr>
+              <w:fldChar w:fldCharType="begin"/>
+            </w:r>
+            <w:r>
+              <w:rPr>
+                <w:noProof/>
+                <w:webHidden/>
+              </w:rPr>
+              <w:instrText xml:space="preserve"> PAGEREF _Toc83212706 \h </w:instrText>
+            </w:r>
+            <w:r>
+              <w:rPr>
+                <w:noProof/>
+                <w:webHidden/>
+              </w:rPr>
+            </w:r>
+            <w:r>
+              <w:rPr>
+                <w:noProof/>
+                <w:webHidden/>
+              </w:rPr>
+              <w:fldChar w:fldCharType="separate"/>
+            </w:r>
+            <w:r>
+              <w:rPr>
+                <w:noProof/>
+                <w:webHidden/>
+              </w:rPr>
+              <w:t>8</w:t>
+            </w:r>
+            <w:r>
+              <w:rPr>
+                <w:noProof/>
+                <w:webHidden/>
+              </w:rPr>
+              <w:fldChar w:fldCharType="end"/>
+            </w:r>
+          </w:hyperlink>
+        </w:p>
+        <w:p>
+          <w:pPr>
+            <w:pStyle w:val="Inhopg3"/>
+            <w:tabs>
+              <w:tab w:val="right" w:leader="dot" w:pos="9062"/>
+            </w:tabs>
+            <w:rPr>
+              <w:noProof/>
+            </w:rPr>
+          </w:pPr>
+          <w:hyperlink w:anchor="_Toc83212707" w:history="1">
+            <w:r>
+              <w:rPr>
+                <w:rStyle w:val="Hyperlink"/>
+                <w:noProof/>
+              </w:rPr>
+              <w:t>Contract</w:t>
+            </w:r>
+            <w:r>
+              <w:rPr>
+                <w:noProof/>
+                <w:webHidden/>
+              </w:rPr>
+              <w:tab/>
+            </w:r>
+            <w:r>
+              <w:rPr>
+                <w:noProof/>
+                <w:webHidden/>
+              </w:rPr>
+              <w:fldChar w:fldCharType="begin"/>
+            </w:r>
+            <w:r>
+              <w:rPr>
+                <w:noProof/>
+                <w:webHidden/>
+              </w:rPr>
+              <w:instrText xml:space="preserve"> PAGEREF _Toc83212707 \h </w:instrText>
+            </w:r>
+            <w:r>
+              <w:rPr>
+                <w:noProof/>
+                <w:webHidden/>
+              </w:rPr>
+            </w:r>
+            <w:r>
+              <w:rPr>
+                <w:noProof/>
+                <w:webHidden/>
+              </w:rPr>
+              <w:fldChar w:fldCharType="separate"/>
+            </w:r>
+            <w:r>
+              <w:rPr>
+                <w:noProof/>
+                <w:webHidden/>
+              </w:rPr>
+              <w:t>10</w:t>
             </w:r>
             <w:r>
               <w:rPr>
@@ -2384,12 +2520,82 @@
               <w:lang w:eastAsia="nl-NL"/>
             </w:rPr>
           </w:pPr>
-          <w:hyperlink w:anchor="_Toc83113779" w:history="1">
+          <w:hyperlink w:anchor="_Toc83212708" w:history="1">
             <w:r>
               <w:rPr>
                 <w:rStyle w:val="Hyperlink"/>
                 <w:noProof/>
               </w:rPr>
+              <w:t>Applicaties</w:t>
+            </w:r>
+            <w:r>
+              <w:rPr>
+                <w:noProof/>
+                <w:webHidden/>
+              </w:rPr>
+              <w:tab/>
+            </w:r>
+            <w:r>
+              <w:rPr>
+                <w:noProof/>
+                <w:webHidden/>
+              </w:rPr>
+              <w:fldChar w:fldCharType="begin"/>
+            </w:r>
+            <w:r>
+              <w:rPr>
+                <w:noProof/>
+                <w:webHidden/>
+              </w:rPr>
+              <w:instrText xml:space="preserve"> PAGEREF _Toc83212708 \h </w:instrText>
+            </w:r>
+            <w:r>
+              <w:rPr>
+                <w:noProof/>
+                <w:webHidden/>
+              </w:rPr>
+            </w:r>
+            <w:r>
+              <w:rPr>
+                <w:noProof/>
+                <w:webHidden/>
+              </w:rPr>
+              <w:fldChar w:fldCharType="separate"/>
+            </w:r>
+            <w:r>
+              <w:rPr>
+                <w:noProof/>
+                <w:webHidden/>
+              </w:rPr>
+              <w:t>12</w:t>
+            </w:r>
+            <w:r>
+              <w:rPr>
+                <w:noProof/>
+                <w:webHidden/>
+              </w:rPr>
+              <w:fldChar w:fldCharType="end"/>
+            </w:r>
+          </w:hyperlink>
+        </w:p>
+        <w:p>
+          <w:pPr>
+            <w:pStyle w:val="Inhopg2"/>
+            <w:tabs>
+              <w:tab w:val="right" w:leader="dot" w:pos="9062"/>
+            </w:tabs>
+            <w:rPr>
+              <w:rFonts w:eastAsiaTheme="minorEastAsia"/>
+              <w:noProof/>
+              <w:lang w:eastAsia="nl-NL"/>
+            </w:rPr>
+          </w:pPr>
+          <w:hyperlink w:anchor="_Toc83212709" w:history="1">
+            <w:r>
+              <w:rPr>
+                <w:rStyle w:val="Hyperlink"/>
+                <w:noProof/>
+              </w:rPr>
               <w:t>Infrastructuur</w:t>
             </w:r>
             <w:r>
@@ -2411,7 +2617,7 @@
                 <w:noProof/>
                 <w:webHidden/>
               </w:rPr>
-              <w:instrText xml:space="preserve"> PAGEREF _Toc83113779 \h </w:instrText>
+              <w:instrText xml:space="preserve"> PAGEREF _Toc83212709 \h </w:instrText>
             </w:r>
             <w:r>
               <w:rPr>
@@ -2431,7 +2637,7 @@
                 <w:noProof/>
                 <w:webHidden/>
               </w:rPr>
-              <w:t>9</w:t>
+              <w:t>12</w:t>
             </w:r>
             <w:r>
               <w:rPr>
@@ -2454,14 +2660,14 @@
               <w:lang w:eastAsia="nl-NL"/>
             </w:rPr>
           </w:pPr>
-          <w:hyperlink w:anchor="_Toc83113780" w:history="1">
+          <w:hyperlink w:anchor="_Toc83212710" w:history="1">
             <w:r>
               <w:rPr>
                 <w:rStyle w:val="Hyperlink"/>
                 <w:noProof/>
                 <w:lang w:eastAsia="nl-NL"/>
               </w:rPr>
-              <w:t>Consequenties</w:t>
+              <w:t>Netwerkinfrastructuur</w:t>
             </w:r>
             <w:r>
               <w:rPr>
@@ -2482,7 +2688,7 @@
                 <w:noProof/>
                 <w:webHidden/>
               </w:rPr>
-              <w:instrText xml:space="preserve"> PAGEREF _Toc83113780 \h </w:instrText>
+              <w:instrText xml:space="preserve"> PAGEREF _Toc83212710 \h </w:instrText>
             </w:r>
             <w:r>
               <w:rPr>
@@ -2502,7 +2708,7 @@
                 <w:noProof/>
                 <w:webHidden/>
               </w:rPr>
-              <w:t>10</w:t>
+              <w:t>12</w:t>
             </w:r>
             <w:r>
               <w:rPr>
@@ -2525,11 +2731,82 @@
               <w:lang w:eastAsia="nl-NL"/>
             </w:rPr>
           </w:pPr>
-          <w:hyperlink w:anchor="_Toc83113781" w:history="1">
+          <w:hyperlink w:anchor="_Toc83212711" w:history="1">
             <w:r>
               <w:rPr>
                 <w:rStyle w:val="Hyperlink"/>
                 <w:noProof/>
+                <w:lang w:eastAsia="nl-NL"/>
+              </w:rPr>
+              <w:t>Consequenties</w:t>
+            </w:r>
+            <w:r>
+              <w:rPr>
+                <w:noProof/>
+                <w:webHidden/>
+              </w:rPr>
+              <w:tab/>
+            </w:r>
+            <w:r>
+              <w:rPr>
+                <w:noProof/>
+                <w:webHidden/>
+              </w:rPr>
+              <w:fldChar w:fldCharType="begin"/>
+            </w:r>
+            <w:r>
+              <w:rPr>
+                <w:noProof/>
+                <w:webHidden/>
+              </w:rPr>
+              <w:instrText xml:space="preserve"> PAGEREF _Toc83212711 \h </w:instrText>
+            </w:r>
+            <w:r>
+              <w:rPr>
+                <w:noProof/>
+                <w:webHidden/>
+              </w:rPr>
+            </w:r>
+            <w:r>
+              <w:rPr>
+                <w:noProof/>
+                <w:webHidden/>
+              </w:rPr>
+              <w:fldChar w:fldCharType="separate"/>
+            </w:r>
+            <w:r>
+              <w:rPr>
+                <w:noProof/>
+                <w:webHidden/>
+              </w:rPr>
+              <w:t>12</w:t>
+            </w:r>
+            <w:r>
+              <w:rPr>
+                <w:noProof/>
+                <w:webHidden/>
+              </w:rPr>
+              <w:fldChar w:fldCharType="end"/>
+            </w:r>
+          </w:hyperlink>
+        </w:p>
+        <w:p>
+          <w:pPr>
+            <w:pStyle w:val="Inhopg1"/>
+            <w:tabs>
+              <w:tab w:val="right" w:leader="dot" w:pos="9062"/>
+            </w:tabs>
+            <w:rPr>
+              <w:rFonts w:eastAsiaTheme="minorEastAsia"/>
+              <w:noProof/>
+              <w:lang w:eastAsia="nl-NL"/>
+            </w:rPr>
+          </w:pPr>
+          <w:hyperlink w:anchor="_Toc83212712" w:history="1">
+            <w:r>
+              <w:rPr>
+                <w:rStyle w:val="Hyperlink"/>
+                <w:noProof/>
               </w:rPr>
               <w:t>Planning</w:t>
             </w:r>
@@ -2552,7 +2829,7 @@
                 <w:noProof/>
                 <w:webHidden/>
               </w:rPr>
-              <w:instrText xml:space="preserve"> PAGEREF _Toc83113781 \h </w:instrText>
+              <w:instrText xml:space="preserve"> PAGEREF _Toc83212712 \h </w:instrText>
             </w:r>
             <w:r>
               <w:rPr>
@@ -2572,7 +2849,7 @@
                 <w:noProof/>
                 <w:webHidden/>
               </w:rPr>
-              <w:t>10</w:t>
+              <w:t>13</w:t>
             </w:r>
             <w:r>
               <w:rPr>
@@ -2615,7 +2892,7 @@
           <w:lang w:eastAsia="nl-NL"/>
         </w:rPr>
       </w:pPr>
-      <w:bookmarkStart w:id="3" w:name="_Toc83113769"/>
+      <w:bookmarkStart w:id="3" w:name="_Toc83212696"/>
       <w:r>
         <w:rPr>
           <w:lang w:eastAsia="nl-NL"/>
@@ -2650,7 +2927,7 @@
       <w:pPr>
         <w:pStyle w:val="Kop1"/>
       </w:pPr>
-      <w:bookmarkStart w:id="4" w:name="_Toc83113770"/>
+      <w:bookmarkStart w:id="4" w:name="_Toc83212697"/>
       <w:r>
         <w:t>Analyse huidige situatie</w:t>
       </w:r>
@@ -2665,7 +2942,7 @@
       <w:pPr>
         <w:pStyle w:val="Kop2"/>
       </w:pPr>
-      <w:bookmarkStart w:id="5" w:name="_Toc83113771"/>
+      <w:bookmarkStart w:id="5" w:name="_Toc83212698"/>
       <w:r>
         <w:t>Informatieverwerking</w:t>
       </w:r>
@@ -2691,7 +2968,7 @@
       <w:pPr>
         <w:pStyle w:val="Kop2"/>
       </w:pPr>
-      <w:bookmarkStart w:id="6" w:name="_Toc83113772"/>
+      <w:bookmarkStart w:id="6" w:name="_Toc83212699"/>
       <w:r>
         <w:t>Organigram</w:t>
       </w:r>
@@ -2767,12 +3044,12 @@
       <w:pPr>
         <w:pStyle w:val="Geenafstand"/>
       </w:pPr>
-      <w:bookmarkStart w:id="7" w:name="_Toc83113773"/>
     </w:p>
     <w:p>
       <w:pPr>
         <w:pStyle w:val="Kop2"/>
       </w:pPr>
+      <w:bookmarkStart w:id="7" w:name="_Toc83212700"/>
       <w:r>
         <w:t>Applicaties</w:t>
       </w:r>
@@ -2805,7 +3082,7 @@
           <w:lang w:eastAsia="nl-NL"/>
         </w:rPr>
       </w:pPr>
-      <w:bookmarkStart w:id="8" w:name="_Toc83113774"/>
+      <w:bookmarkStart w:id="8" w:name="_Toc83212701"/>
       <w:r>
         <w:rPr>
           <w:lang w:eastAsia="nl-NL"/>
@@ -2824,7 +3101,7 @@
       <w:pPr>
         <w:pStyle w:val="Kop2"/>
       </w:pPr>
-      <w:bookmarkStart w:id="9" w:name="_Toc83113775"/>
+      <w:bookmarkStart w:id="9" w:name="_Toc83212702"/>
       <w:r>
         <w:t>Functionaliteiten</w:t>
       </w:r>
@@ -2844,6 +3121,82 @@
       <w:proofErr w:type="spellEnd"/>
       <w:r>
         <w:t xml:space="preserve"> methode.</w:t>
+      </w:r>
+    </w:p>
+    <w:p>
+      <w:pPr>
+        <w:pStyle w:val="Geenafstand"/>
+      </w:pPr>
+      <w:proofErr w:type="spellStart"/>
+      <w:r>
+        <w:t>MoSCoW</w:t>
+      </w:r>
+      <w:proofErr w:type="spellEnd"/>
+      <w:r>
+        <w:t xml:space="preserve"> houdt in:</w:t>
+      </w:r>
+    </w:p>
+    <w:p>
+      <w:pPr>
+        <w:pStyle w:val="Geenafstand"/>
+      </w:pPr>
+      <w:r>
+        <w:t>Must have</w:t>
+      </w:r>
+      <w:r>
+        <w:tab/>
+        <w:t>-&gt; Moet zeker gerealiseerd worden</w:t>
+      </w:r>
+    </w:p>
+    <w:p>
+      <w:pPr>
+        <w:pStyle w:val="Geenafstand"/>
+      </w:pPr>
+      <w:proofErr w:type="spellStart"/>
+      <w:r>
+        <w:t>Should</w:t>
+      </w:r>
+      <w:proofErr w:type="spellEnd"/>
+      <w:r>
+        <w:t xml:space="preserve"> have</w:t>
+      </w:r>
+      <w:r>
+        <w:tab/>
+        <w:t>-&gt; Realisatie is zeer wenselijk</w:t>
+      </w:r>
+    </w:p>
+    <w:p>
+      <w:pPr>
+        <w:pStyle w:val="Geenafstand"/>
+      </w:pPr>
+      <w:proofErr w:type="spellStart"/>
+      <w:r>
+        <w:t>Could</w:t>
+      </w:r>
+      <w:proofErr w:type="spellEnd"/>
+      <w:r>
+        <w:t xml:space="preserve"> have</w:t>
+      </w:r>
+      <w:r>
+        <w:tab/>
+        <w:t>-&gt; Realisatie zou mooi zijn, maar heeft lagere prioriteit</w:t>
+      </w:r>
+    </w:p>
+    <w:p>
+      <w:pPr>
+        <w:pStyle w:val="Geenafstand"/>
+      </w:pPr>
+      <w:proofErr w:type="spellStart"/>
+      <w:r>
+        <w:t>Would</w:t>
+      </w:r>
+      <w:proofErr w:type="spellEnd"/>
+      <w:r>
+        <w:t xml:space="preserve"> have</w:t>
+      </w:r>
+      <w:r>
+        <w:tab/>
+        <w:t>-&gt; Gaat (vooralsnog) niet gerealiseerd worden</w:t>
       </w:r>
     </w:p>
     <w:p/>
@@ -3095,6 +3448,7 @@
         </w:numPr>
       </w:pPr>
       <w:r>
+        <w:lastRenderedPageBreak/>
         <w:t>Een beheerder moet dagen kunnen blokkeren, waarop halen of brengen niet mogelijk is.</w:t>
       </w:r>
       <w:r>
@@ -3106,84 +3460,24 @@
     </w:p>
     <w:p>
       <w:pPr>
-        <w:pStyle w:val="Geenafstand"/>
+        <w:rPr>
+          <w:rFonts w:eastAsiaTheme="minorEastAsia"/>
+          <w:sz w:val="24"/>
+          <w:lang w:eastAsia="nl-NL"/>
+        </w:rPr>
       </w:pPr>
     </w:p>
     <w:p>
       <w:pPr>
         <w:pStyle w:val="Kop2"/>
       </w:pPr>
-      <w:bookmarkStart w:id="10" w:name="_Toc83113776"/>
+      <w:bookmarkStart w:id="10" w:name="_Toc83212703"/>
       <w:proofErr w:type="spellStart"/>
       <w:r>
-        <w:lastRenderedPageBreak/>
         <w:t>MoSCoW</w:t>
       </w:r>
       <w:bookmarkEnd w:id="10"/>
       <w:proofErr w:type="spellEnd"/>
-    </w:p>
-    <w:p>
-      <w:pPr>
-        <w:pStyle w:val="Geenafstand"/>
-      </w:pPr>
-      <w:r>
-        <w:t>Must have</w:t>
-      </w:r>
-      <w:r>
-        <w:tab/>
-        <w:t>-&gt; Moet zeker gerealiseerd worden</w:t>
-      </w:r>
-    </w:p>
-    <w:p>
-      <w:pPr>
-        <w:pStyle w:val="Geenafstand"/>
-      </w:pPr>
-      <w:proofErr w:type="spellStart"/>
-      <w:r>
-        <w:t>Should</w:t>
-      </w:r>
-      <w:proofErr w:type="spellEnd"/>
-      <w:r>
-        <w:t xml:space="preserve"> have</w:t>
-      </w:r>
-      <w:r>
-        <w:tab/>
-        <w:t>-&gt; Realisatie is zeer wenselijk</w:t>
-      </w:r>
-    </w:p>
-    <w:p>
-      <w:pPr>
-        <w:pStyle w:val="Geenafstand"/>
-      </w:pPr>
-      <w:proofErr w:type="spellStart"/>
-      <w:r>
-        <w:t>Could</w:t>
-      </w:r>
-      <w:proofErr w:type="spellEnd"/>
-      <w:r>
-        <w:t xml:space="preserve"> have</w:t>
-      </w:r>
-      <w:r>
-        <w:tab/>
-        <w:t>-&gt; Realisatie zou mooi zijn, maar heeft lagere prioriteit</w:t>
-      </w:r>
-    </w:p>
-    <w:p>
-      <w:pPr>
-        <w:pStyle w:val="Geenafstand"/>
-      </w:pPr>
-      <w:proofErr w:type="spellStart"/>
-      <w:r>
-        <w:t>Would</w:t>
-      </w:r>
-      <w:proofErr w:type="spellEnd"/>
-      <w:r>
-        <w:t xml:space="preserve"> have</w:t>
-      </w:r>
-      <w:r>
-        <w:tab/>
-        <w:t>-&gt; Gaat (vooralsnog) niet gerealiseerd worden</w:t>
-      </w:r>
     </w:p>
     <w:p>
       <w:pPr>
@@ -5349,7 +5643,7 @@
       <w:pPr>
         <w:pStyle w:val="Kop2"/>
       </w:pPr>
-      <w:bookmarkStart w:id="11" w:name="_Toc83113777"/>
+      <w:bookmarkStart w:id="11" w:name="_Toc83212704"/>
       <w:r>
         <w:lastRenderedPageBreak/>
         <w:t>Informatieverwerking</w:t>
@@ -5361,7 +5655,6 @@
         <w:pStyle w:val="Geenafstand"/>
       </w:pPr>
       <w:bookmarkStart w:id="12" w:name="_GoBack"/>
-      <w:bookmarkEnd w:id="12"/>
       <w:r>
         <w:rPr>
           <w:noProof/>
@@ -5415,6 +5708,7 @@
           </wp:inline>
         </w:drawing>
       </w:r>
+      <w:bookmarkEnd w:id="12"/>
     </w:p>
     <w:p>
       <w:pPr>
@@ -5438,10 +5732,515 @@
       <w:pPr>
         <w:pStyle w:val="Kop2"/>
       </w:pPr>
+      <w:bookmarkStart w:id="13" w:name="_Toc83212705"/>
       <w:r>
         <w:t>Use case tabellen</w:t>
       </w:r>
+      <w:bookmarkEnd w:id="13"/>
     </w:p>
+    <w:p>
+      <w:pPr>
+        <w:pStyle w:val="Kop3"/>
+      </w:pPr>
+      <w:bookmarkStart w:id="14" w:name="_Toc83212706"/>
+      <w:r>
+        <w:t>Planning</w:t>
+      </w:r>
+      <w:bookmarkEnd w:id="14"/>
+    </w:p>
+    <w:tbl>
+      <w:tblPr>
+        <w:tblStyle w:val="Rastertabel4-Accent1"/>
+        <w:tblW w:w="0" w:type="auto"/>
+        <w:tblLook w:val="04A0" w:firstRow="1" w:lastRow="0" w:firstColumn="1" w:lastColumn="0" w:noHBand="0" w:noVBand="1"/>
+      </w:tblPr>
+      <w:tblGrid>
+        <w:gridCol w:w="1838"/>
+        <w:gridCol w:w="7224"/>
+      </w:tblGrid>
+      <w:tr>
+        <w:trPr>
+          <w:cnfStyle w:val="100000000000" w:firstRow="1" w:lastRow="0" w:firstColumn="0" w:lastColumn="0" w:oddVBand="0" w:evenVBand="0" w:oddHBand="0" w:evenHBand="0" w:firstRowFirstColumn="0" w:firstRowLastColumn="0" w:lastRowFirstColumn="0" w:lastRowLastColumn="0"/>
+        </w:trPr>
+        <w:tc>
+          <w:tcPr>
+            <w:cnfStyle w:val="001000000000" w:firstRow="0" w:lastRow="0" w:firstColumn="1" w:lastColumn="0" w:oddVBand="0" w:evenVBand="0" w:oddHBand="0" w:evenHBand="0" w:firstRowFirstColumn="0" w:firstRowLastColumn="0" w:lastRowFirstColumn="0" w:lastRowLastColumn="0"/>
+            <w:tcW w:w="1838" w:type="dxa"/>
+          </w:tcPr>
+          <w:p>
+            <w:pPr>
+              <w:pStyle w:val="Geenafstand"/>
+            </w:pPr>
+            <w:r>
+              <w:t>Naam</w:t>
+            </w:r>
+          </w:p>
+        </w:tc>
+        <w:tc>
+          <w:tcPr>
+            <w:tcW w:w="7224" w:type="dxa"/>
+          </w:tcPr>
+          <w:p>
+            <w:pPr>
+              <w:pStyle w:val="Geenafstand"/>
+              <w:cnfStyle w:val="100000000000" w:firstRow="1" w:lastRow="0" w:firstColumn="0" w:lastColumn="0" w:oddVBand="0" w:evenVBand="0" w:oddHBand="0" w:evenHBand="0" w:firstRowFirstColumn="0" w:firstRowLastColumn="0" w:lastRowFirstColumn="0" w:lastRowLastColumn="0"/>
+            </w:pPr>
+            <w:r>
+              <w:t>Reservering maken</w:t>
+            </w:r>
+          </w:p>
+        </w:tc>
+      </w:tr>
+      <w:tr>
+        <w:trPr>
+          <w:cnfStyle w:val="000000100000" w:firstRow="0" w:lastRow="0" w:firstColumn="0" w:lastColumn="0" w:oddVBand="0" w:evenVBand="0" w:oddHBand="1" w:evenHBand="0" w:firstRowFirstColumn="0" w:firstRowLastColumn="0" w:lastRowFirstColumn="0" w:lastRowLastColumn="0"/>
+        </w:trPr>
+        <w:tc>
+          <w:tcPr>
+            <w:cnfStyle w:val="001000000000" w:firstRow="0" w:lastRow="0" w:firstColumn="1" w:lastColumn="0" w:oddVBand="0" w:evenVBand="0" w:oddHBand="0" w:evenHBand="0" w:firstRowFirstColumn="0" w:firstRowLastColumn="0" w:lastRowFirstColumn="0" w:lastRowLastColumn="0"/>
+            <w:tcW w:w="1838" w:type="dxa"/>
+          </w:tcPr>
+          <w:p>
+            <w:pPr>
+              <w:pStyle w:val="Geenafstand"/>
+              <w:rPr>
+                <w:b w:val="0"/>
+                <w:bCs w:val="0"/>
+              </w:rPr>
+            </w:pPr>
+            <w:r>
+              <w:rPr>
+                <w:b w:val="0"/>
+                <w:bCs w:val="0"/>
+              </w:rPr>
+              <w:t>Versie</w:t>
+            </w:r>
+          </w:p>
+        </w:tc>
+        <w:tc>
+          <w:tcPr>
+            <w:tcW w:w="7224" w:type="dxa"/>
+          </w:tcPr>
+          <w:p>
+            <w:pPr>
+              <w:pStyle w:val="Geenafstand"/>
+              <w:cnfStyle w:val="000000100000" w:firstRow="0" w:lastRow="0" w:firstColumn="0" w:lastColumn="0" w:oddVBand="0" w:evenVBand="0" w:oddHBand="1" w:evenHBand="0" w:firstRowFirstColumn="0" w:firstRowLastColumn="0" w:lastRowFirstColumn="0" w:lastRowLastColumn="0"/>
+            </w:pPr>
+            <w:r>
+              <w:t>1.0</w:t>
+            </w:r>
+          </w:p>
+        </w:tc>
+      </w:tr>
+      <w:tr>
+        <w:tc>
+          <w:tcPr>
+            <w:cnfStyle w:val="001000000000" w:firstRow="0" w:lastRow="0" w:firstColumn="1" w:lastColumn="0" w:oddVBand="0" w:evenVBand="0" w:oddHBand="0" w:evenHBand="0" w:firstRowFirstColumn="0" w:firstRowLastColumn="0" w:lastRowFirstColumn="0" w:lastRowLastColumn="0"/>
+            <w:tcW w:w="1838" w:type="dxa"/>
+          </w:tcPr>
+          <w:p>
+            <w:pPr>
+              <w:pStyle w:val="Geenafstand"/>
+              <w:rPr>
+                <w:b w:val="0"/>
+                <w:bCs w:val="0"/>
+              </w:rPr>
+            </w:pPr>
+            <w:r>
+              <w:rPr>
+                <w:b w:val="0"/>
+                <w:bCs w:val="0"/>
+              </w:rPr>
+              <w:t>Actor</w:t>
+            </w:r>
+          </w:p>
+        </w:tc>
+        <w:tc>
+          <w:tcPr>
+            <w:tcW w:w="7224" w:type="dxa"/>
+          </w:tcPr>
+          <w:p>
+            <w:pPr>
+              <w:pStyle w:val="Geenafstand"/>
+              <w:cnfStyle w:val="000000000000" w:firstRow="0" w:lastRow="0" w:firstColumn="0" w:lastColumn="0" w:oddVBand="0" w:evenVBand="0" w:oddHBand="0" w:evenHBand="0" w:firstRowFirstColumn="0" w:firstRowLastColumn="0" w:lastRowFirstColumn="0" w:lastRowLastColumn="0"/>
+            </w:pPr>
+            <w:r>
+              <w:t>Klant</w:t>
+            </w:r>
+          </w:p>
+        </w:tc>
+      </w:tr>
+      <w:tr>
+        <w:trPr>
+          <w:cnfStyle w:val="000000100000" w:firstRow="0" w:lastRow="0" w:firstColumn="0" w:lastColumn="0" w:oddVBand="0" w:evenVBand="0" w:oddHBand="1" w:evenHBand="0" w:firstRowFirstColumn="0" w:firstRowLastColumn="0" w:lastRowFirstColumn="0" w:lastRowLastColumn="0"/>
+          <w:trHeight w:val="421"/>
+        </w:trPr>
+        <w:tc>
+          <w:tcPr>
+            <w:cnfStyle w:val="001000000000" w:firstRow="0" w:lastRow="0" w:firstColumn="1" w:lastColumn="0" w:oddVBand="0" w:evenVBand="0" w:oddHBand="0" w:evenHBand="0" w:firstRowFirstColumn="0" w:firstRowLastColumn="0" w:lastRowFirstColumn="0" w:lastRowLastColumn="0"/>
+            <w:tcW w:w="1838" w:type="dxa"/>
+          </w:tcPr>
+          <w:p>
+            <w:pPr>
+              <w:pStyle w:val="Geenafstand"/>
+              <w:rPr>
+                <w:b w:val="0"/>
+                <w:bCs w:val="0"/>
+              </w:rPr>
+            </w:pPr>
+            <w:r>
+              <w:rPr>
+                <w:b w:val="0"/>
+                <w:bCs w:val="0"/>
+              </w:rPr>
+              <w:lastRenderedPageBreak/>
+              <w:t>Preconditie</w:t>
+            </w:r>
+          </w:p>
+        </w:tc>
+        <w:tc>
+          <w:tcPr>
+            <w:tcW w:w="7224" w:type="dxa"/>
+          </w:tcPr>
+          <w:p>
+            <w:pPr>
+              <w:pStyle w:val="Geenafstand"/>
+              <w:cnfStyle w:val="000000100000" w:firstRow="0" w:lastRow="0" w:firstColumn="0" w:lastColumn="0" w:oddVBand="0" w:evenVBand="0" w:oddHBand="1" w:evenHBand="0" w:firstRowFirstColumn="0" w:firstRowLastColumn="0" w:lastRowFirstColumn="0" w:lastRowLastColumn="0"/>
+            </w:pPr>
+            <w:r>
+              <w:t>Klant heeft een account</w:t>
+            </w:r>
+          </w:p>
+        </w:tc>
+      </w:tr>
+      <w:tr>
+        <w:tc>
+          <w:tcPr>
+            <w:cnfStyle w:val="001000000000" w:firstRow="0" w:lastRow="0" w:firstColumn="1" w:lastColumn="0" w:oddVBand="0" w:evenVBand="0" w:oddHBand="0" w:evenHBand="0" w:firstRowFirstColumn="0" w:firstRowLastColumn="0" w:lastRowFirstColumn="0" w:lastRowLastColumn="0"/>
+            <w:tcW w:w="1838" w:type="dxa"/>
+          </w:tcPr>
+          <w:p>
+            <w:pPr>
+              <w:pStyle w:val="Geenafstand"/>
+              <w:rPr>
+                <w:b w:val="0"/>
+                <w:bCs w:val="0"/>
+              </w:rPr>
+            </w:pPr>
+            <w:r>
+              <w:rPr>
+                <w:b w:val="0"/>
+                <w:bCs w:val="0"/>
+              </w:rPr>
+              <w:t>Scenario</w:t>
+            </w:r>
+          </w:p>
+        </w:tc>
+        <w:tc>
+          <w:tcPr>
+            <w:tcW w:w="7224" w:type="dxa"/>
+          </w:tcPr>
+          <w:p>
+            <w:pPr>
+              <w:pStyle w:val="Geenafstand"/>
+              <w:cnfStyle w:val="000000000000" w:firstRow="0" w:lastRow="0" w:firstColumn="0" w:lastColumn="0" w:oddVBand="0" w:evenVBand="0" w:oddHBand="0" w:evenHBand="0" w:firstRowFirstColumn="0" w:firstRowLastColumn="0" w:lastRowFirstColumn="0" w:lastRowLastColumn="0"/>
+            </w:pPr>
+            <w:r>
+              <w:t>1 Klant wil een reservering inplannen</w:t>
+            </w:r>
+          </w:p>
+          <w:p>
+            <w:pPr>
+              <w:pStyle w:val="Geenafstand"/>
+              <w:cnfStyle w:val="000000000000" w:firstRow="0" w:lastRow="0" w:firstColumn="0" w:lastColumn="0" w:oddVBand="0" w:evenVBand="0" w:oddHBand="0" w:evenHBand="0" w:firstRowFirstColumn="0" w:firstRowLastColumn="0" w:lastRowFirstColumn="0" w:lastRowLastColumn="0"/>
+            </w:pPr>
+            <w:r>
+              <w:t>A Navigeer naar website</w:t>
+            </w:r>
+          </w:p>
+          <w:p>
+            <w:pPr>
+              <w:pStyle w:val="Geenafstand"/>
+              <w:cnfStyle w:val="000000000000" w:firstRow="0" w:lastRow="0" w:firstColumn="0" w:lastColumn="0" w:oddVBand="0" w:evenVBand="0" w:oddHBand="0" w:evenHBand="0" w:firstRowFirstColumn="0" w:firstRowLastColumn="0" w:lastRowFirstColumn="0" w:lastRowLastColumn="0"/>
+            </w:pPr>
+            <w:r>
+              <w:t>B Voer inloggegevens in</w:t>
+            </w:r>
+          </w:p>
+          <w:p>
+            <w:pPr>
+              <w:pStyle w:val="Geenafstand"/>
+              <w:cnfStyle w:val="000000000000" w:firstRow="0" w:lastRow="0" w:firstColumn="0" w:lastColumn="0" w:oddVBand="0" w:evenVBand="0" w:oddHBand="0" w:evenHBand="0" w:firstRowFirstColumn="0" w:firstRowLastColumn="0" w:lastRowFirstColumn="0" w:lastRowLastColumn="0"/>
+            </w:pPr>
+            <w:r>
+              <w:t xml:space="preserve">C Maak een reservering </w:t>
+            </w:r>
+          </w:p>
+          <w:p>
+            <w:pPr>
+              <w:pStyle w:val="Geenafstand"/>
+              <w:cnfStyle w:val="000000000000" w:firstRow="0" w:lastRow="0" w:firstColumn="0" w:lastColumn="0" w:oddVBand="0" w:evenVBand="0" w:oddHBand="0" w:evenHBand="0" w:firstRowFirstColumn="0" w:firstRowLastColumn="0" w:lastRowFirstColumn="0" w:lastRowLastColumn="0"/>
+            </w:pPr>
+            <w:r>
+              <w:t>D Bevestig reservering</w:t>
+            </w:r>
+          </w:p>
+        </w:tc>
+      </w:tr>
+      <w:tr>
+        <w:trPr>
+          <w:cnfStyle w:val="000000100000" w:firstRow="0" w:lastRow="0" w:firstColumn="0" w:lastColumn="0" w:oddVBand="0" w:evenVBand="0" w:oddHBand="1" w:evenHBand="0" w:firstRowFirstColumn="0" w:firstRowLastColumn="0" w:lastRowFirstColumn="0" w:lastRowLastColumn="0"/>
+        </w:trPr>
+        <w:tc>
+          <w:tcPr>
+            <w:cnfStyle w:val="001000000000" w:firstRow="0" w:lastRow="0" w:firstColumn="1" w:lastColumn="0" w:oddVBand="0" w:evenVBand="0" w:oddHBand="0" w:evenHBand="0" w:firstRowFirstColumn="0" w:firstRowLastColumn="0" w:lastRowFirstColumn="0" w:lastRowLastColumn="0"/>
+            <w:tcW w:w="1838" w:type="dxa"/>
+          </w:tcPr>
+          <w:p>
+            <w:pPr>
+              <w:pStyle w:val="Geenafstand"/>
+              <w:rPr>
+                <w:b w:val="0"/>
+                <w:bCs w:val="0"/>
+              </w:rPr>
+            </w:pPr>
+            <w:r>
+              <w:rPr>
+                <w:b w:val="0"/>
+                <w:bCs w:val="0"/>
+              </w:rPr>
+              <w:t>Uitzonderingen</w:t>
+            </w:r>
+          </w:p>
+        </w:tc>
+        <w:tc>
+          <w:tcPr>
+            <w:tcW w:w="7224" w:type="dxa"/>
+          </w:tcPr>
+          <w:p>
+            <w:pPr>
+              <w:pStyle w:val="Geenafstand"/>
+              <w:cnfStyle w:val="000000100000" w:firstRow="0" w:lastRow="0" w:firstColumn="0" w:lastColumn="0" w:oddVBand="0" w:evenVBand="0" w:oddHBand="1" w:evenHBand="0" w:firstRowFirstColumn="0" w:firstRowLastColumn="0" w:lastRowFirstColumn="0" w:lastRowLastColumn="0"/>
+            </w:pPr>
+            <w:r>
+              <w:t>1 Klant voert verkeerde inloggegevens in</w:t>
+            </w:r>
+          </w:p>
+          <w:p>
+            <w:pPr>
+              <w:pStyle w:val="Geenafstand"/>
+              <w:cnfStyle w:val="000000100000" w:firstRow="0" w:lastRow="0" w:firstColumn="0" w:lastColumn="0" w:oddVBand="0" w:evenVBand="0" w:oddHBand="1" w:evenHBand="0" w:firstRowFirstColumn="0" w:firstRowLastColumn="0" w:lastRowFirstColumn="0" w:lastRowLastColumn="0"/>
+            </w:pPr>
+            <w:r>
+              <w:t>A Navigeer naar website</w:t>
+            </w:r>
+          </w:p>
+          <w:p>
+            <w:pPr>
+              <w:pStyle w:val="Geenafstand"/>
+              <w:cnfStyle w:val="000000100000" w:firstRow="0" w:lastRow="0" w:firstColumn="0" w:lastColumn="0" w:oddVBand="0" w:evenVBand="0" w:oddHBand="1" w:evenHBand="0" w:firstRowFirstColumn="0" w:firstRowLastColumn="0" w:lastRowFirstColumn="0" w:lastRowLastColumn="0"/>
+            </w:pPr>
+            <w:r>
+              <w:t>B Voer inloggegevens in</w:t>
+            </w:r>
+          </w:p>
+          <w:p>
+            <w:pPr>
+              <w:pStyle w:val="Geenafstand"/>
+              <w:cnfStyle w:val="000000100000" w:firstRow="0" w:lastRow="0" w:firstColumn="0" w:lastColumn="0" w:oddVBand="0" w:evenVBand="0" w:oddHBand="1" w:evenHBand="0" w:firstRowFirstColumn="0" w:firstRowLastColumn="0" w:lastRowFirstColumn="0" w:lastRowLastColumn="0"/>
+            </w:pPr>
+            <w:r>
+              <w:t>C Melding verkeerde inloggegevens</w:t>
+            </w:r>
+          </w:p>
+          <w:p>
+            <w:pPr>
+              <w:pStyle w:val="Geenafstand"/>
+              <w:cnfStyle w:val="000000100000" w:firstRow="0" w:lastRow="0" w:firstColumn="0" w:lastColumn="0" w:oddVBand="0" w:evenVBand="0" w:oddHBand="1" w:evenHBand="0" w:firstRowFirstColumn="0" w:firstRowLastColumn="0" w:lastRowFirstColumn="0" w:lastRowLastColumn="0"/>
+            </w:pPr>
+            <w:r>
+              <w:t>D Terug naar inlogscherm</w:t>
+            </w:r>
+          </w:p>
+          <w:p>
+            <w:pPr>
+              <w:pStyle w:val="Geenafstand"/>
+              <w:cnfStyle w:val="000000100000" w:firstRow="0" w:lastRow="0" w:firstColumn="0" w:lastColumn="0" w:oddVBand="0" w:evenVBand="0" w:oddHBand="1" w:evenHBand="0" w:firstRowFirstColumn="0" w:firstRowLastColumn="0" w:lastRowFirstColumn="0" w:lastRowLastColumn="0"/>
+            </w:pPr>
+          </w:p>
+          <w:p>
+            <w:pPr>
+              <w:pStyle w:val="Geenafstand"/>
+              <w:cnfStyle w:val="000000100000" w:firstRow="0" w:lastRow="0" w:firstColumn="0" w:lastColumn="0" w:oddVBand="0" w:evenVBand="0" w:oddHBand="1" w:evenHBand="0" w:firstRowFirstColumn="0" w:firstRowLastColumn="0" w:lastRowFirstColumn="0" w:lastRowLastColumn="0"/>
+            </w:pPr>
+            <w:r>
+              <w:t>2 Klant boekt een dubbele afspraak</w:t>
+            </w:r>
+          </w:p>
+          <w:p>
+            <w:pPr>
+              <w:pStyle w:val="Geenafstand"/>
+              <w:cnfStyle w:val="000000100000" w:firstRow="0" w:lastRow="0" w:firstColumn="0" w:lastColumn="0" w:oddVBand="0" w:evenVBand="0" w:oddHBand="1" w:evenHBand="0" w:firstRowFirstColumn="0" w:firstRowLastColumn="0" w:lastRowFirstColumn="0" w:lastRowLastColumn="0"/>
+            </w:pPr>
+            <w:r>
+              <w:t>A Navigeer naar website</w:t>
+            </w:r>
+          </w:p>
+          <w:p>
+            <w:pPr>
+              <w:pStyle w:val="Geenafstand"/>
+              <w:cnfStyle w:val="000000100000" w:firstRow="0" w:lastRow="0" w:firstColumn="0" w:lastColumn="0" w:oddVBand="0" w:evenVBand="0" w:oddHBand="1" w:evenHBand="0" w:firstRowFirstColumn="0" w:firstRowLastColumn="0" w:lastRowFirstColumn="0" w:lastRowLastColumn="0"/>
+            </w:pPr>
+            <w:r>
+              <w:t>B Voer inloggegevens in</w:t>
+            </w:r>
+          </w:p>
+          <w:p>
+            <w:pPr>
+              <w:pStyle w:val="Geenafstand"/>
+              <w:cnfStyle w:val="000000100000" w:firstRow="0" w:lastRow="0" w:firstColumn="0" w:lastColumn="0" w:oddVBand="0" w:evenVBand="0" w:oddHBand="1" w:evenHBand="0" w:firstRowFirstColumn="0" w:firstRowLastColumn="0" w:lastRowFirstColumn="0" w:lastRowLastColumn="0"/>
+            </w:pPr>
+            <w:r>
+              <w:t>C Maak een nieuwe afspraak</w:t>
+            </w:r>
+          </w:p>
+          <w:p>
+            <w:pPr>
+              <w:pStyle w:val="Geenafstand"/>
+              <w:cnfStyle w:val="000000100000" w:firstRow="0" w:lastRow="0" w:firstColumn="0" w:lastColumn="0" w:oddVBand="0" w:evenVBand="0" w:oddHBand="1" w:evenHBand="0" w:firstRowFirstColumn="0" w:firstRowLastColumn="0" w:lastRowFirstColumn="0" w:lastRowLastColumn="0"/>
+            </w:pPr>
+            <w:r>
+              <w:t>D Melding datum is dubbel geboekt</w:t>
+            </w:r>
+          </w:p>
+          <w:p>
+            <w:pPr>
+              <w:pStyle w:val="Geenafstand"/>
+              <w:cnfStyle w:val="000000100000" w:firstRow="0" w:lastRow="0" w:firstColumn="0" w:lastColumn="0" w:oddVBand="0" w:evenVBand="0" w:oddHBand="1" w:evenHBand="0" w:firstRowFirstColumn="0" w:firstRowLastColumn="0" w:lastRowFirstColumn="0" w:lastRowLastColumn="0"/>
+            </w:pPr>
+            <w:r>
+              <w:t>E Andere datum</w:t>
+            </w:r>
+          </w:p>
+          <w:p>
+            <w:pPr>
+              <w:pStyle w:val="Geenafstand"/>
+              <w:cnfStyle w:val="000000100000" w:firstRow="0" w:lastRow="0" w:firstColumn="0" w:lastColumn="0" w:oddVBand="0" w:evenVBand="0" w:oddHBand="1" w:evenHBand="0" w:firstRowFirstColumn="0" w:firstRowLastColumn="0" w:lastRowFirstColumn="0" w:lastRowLastColumn="0"/>
+            </w:pPr>
+            <w:r>
+              <w:t>F Geef ja-nee (ja scenario 1)</w:t>
+            </w:r>
+          </w:p>
+          <w:p>
+            <w:pPr>
+              <w:pStyle w:val="Geenafstand"/>
+              <w:cnfStyle w:val="000000100000" w:firstRow="0" w:lastRow="0" w:firstColumn="0" w:lastColumn="0" w:oddVBand="0" w:evenVBand="0" w:oddHBand="1" w:evenHBand="0" w:firstRowFirstColumn="0" w:firstRowLastColumn="0" w:lastRowFirstColumn="0" w:lastRowLastColumn="0"/>
+            </w:pPr>
+            <w:r>
+              <w:t>G Nee: reservering niet gemaakt</w:t>
+            </w:r>
+          </w:p>
+          <w:p>
+            <w:pPr>
+              <w:pStyle w:val="Geenafstand"/>
+              <w:cnfStyle w:val="000000100000" w:firstRow="0" w:lastRow="0" w:firstColumn="0" w:lastColumn="0" w:oddVBand="0" w:evenVBand="0" w:oddHBand="1" w:evenHBand="0" w:firstRowFirstColumn="0" w:firstRowLastColumn="0" w:lastRowFirstColumn="0" w:lastRowLastColumn="0"/>
+            </w:pPr>
+          </w:p>
+          <w:p>
+            <w:pPr>
+              <w:pStyle w:val="Geenafstand"/>
+              <w:cnfStyle w:val="000000100000" w:firstRow="0" w:lastRow="0" w:firstColumn="0" w:lastColumn="0" w:oddVBand="0" w:evenVBand="0" w:oddHBand="1" w:evenHBand="0" w:firstRowFirstColumn="0" w:firstRowLastColumn="0" w:lastRowFirstColumn="0" w:lastRowLastColumn="0"/>
+            </w:pPr>
+            <w:r>
+              <w:t>3 Beheerder heeft dagen geblokkeerd</w:t>
+            </w:r>
+          </w:p>
+          <w:p>
+            <w:pPr>
+              <w:pStyle w:val="Geenafstand"/>
+              <w:cnfStyle w:val="000000100000" w:firstRow="0" w:lastRow="0" w:firstColumn="0" w:lastColumn="0" w:oddVBand="0" w:evenVBand="0" w:oddHBand="1" w:evenHBand="0" w:firstRowFirstColumn="0" w:firstRowLastColumn="0" w:lastRowFirstColumn="0" w:lastRowLastColumn="0"/>
+            </w:pPr>
+            <w:r>
+              <w:t>A Navigeer naar website</w:t>
+            </w:r>
+          </w:p>
+          <w:p>
+            <w:pPr>
+              <w:pStyle w:val="Geenafstand"/>
+              <w:cnfStyle w:val="000000100000" w:firstRow="0" w:lastRow="0" w:firstColumn="0" w:lastColumn="0" w:oddVBand="0" w:evenVBand="0" w:oddHBand="1" w:evenHBand="0" w:firstRowFirstColumn="0" w:firstRowLastColumn="0" w:lastRowFirstColumn="0" w:lastRowLastColumn="0"/>
+            </w:pPr>
+            <w:r>
+              <w:t>B Voer inloggegevens in</w:t>
+            </w:r>
+          </w:p>
+          <w:p>
+            <w:pPr>
+              <w:pStyle w:val="Geenafstand"/>
+              <w:cnfStyle w:val="000000100000" w:firstRow="0" w:lastRow="0" w:firstColumn="0" w:lastColumn="0" w:oddVBand="0" w:evenVBand="0" w:oddHBand="1" w:evenHBand="0" w:firstRowFirstColumn="0" w:firstRowLastColumn="0" w:lastRowFirstColumn="0" w:lastRowLastColumn="0"/>
+            </w:pPr>
+            <w:r>
+              <w:t>C Klant kan de datum niet aanklikken</w:t>
+            </w:r>
+          </w:p>
+          <w:p>
+            <w:pPr>
+              <w:pStyle w:val="Geenafstand"/>
+              <w:cnfStyle w:val="000000100000" w:firstRow="0" w:lastRow="0" w:firstColumn="0" w:lastColumn="0" w:oddVBand="0" w:evenVBand="0" w:oddHBand="1" w:evenHBand="0" w:firstRowFirstColumn="0" w:firstRowLastColumn="0" w:lastRowFirstColumn="0" w:lastRowLastColumn="0"/>
+            </w:pPr>
+            <w:r>
+              <w:t>D De klant kan dus niet op die dag inplannen</w:t>
+            </w:r>
+          </w:p>
+          <w:p>
+            <w:pPr>
+              <w:pStyle w:val="Geenafstand"/>
+              <w:cnfStyle w:val="000000100000" w:firstRow="0" w:lastRow="0" w:firstColumn="0" w:lastColumn="0" w:oddVBand="0" w:evenVBand="0" w:oddHBand="1" w:evenHBand="0" w:firstRowFirstColumn="0" w:firstRowLastColumn="0" w:lastRowFirstColumn="0" w:lastRowLastColumn="0"/>
+            </w:pPr>
+            <w:r>
+              <w:t>E Klant moet dan een andere dag inplannen</w:t>
+            </w:r>
+          </w:p>
+        </w:tc>
+      </w:tr>
+      <w:tr>
+        <w:tc>
+          <w:tcPr>
+            <w:cnfStyle w:val="001000000000" w:firstRow="0" w:lastRow="0" w:firstColumn="1" w:lastColumn="0" w:oddVBand="0" w:evenVBand="0" w:oddHBand="0" w:evenHBand="0" w:firstRowFirstColumn="0" w:firstRowLastColumn="0" w:lastRowFirstColumn="0" w:lastRowLastColumn="0"/>
+            <w:tcW w:w="1838" w:type="dxa"/>
+          </w:tcPr>
+          <w:p>
+            <w:pPr>
+              <w:pStyle w:val="Geenafstand"/>
+              <w:rPr>
+                <w:b w:val="0"/>
+                <w:bCs w:val="0"/>
+              </w:rPr>
+            </w:pPr>
+            <w:r>
+              <w:rPr>
+                <w:b w:val="0"/>
+                <w:bCs w:val="0"/>
+              </w:rPr>
+              <w:t>Postconditie</w:t>
+            </w:r>
+          </w:p>
+        </w:tc>
+        <w:tc>
+          <w:tcPr>
+            <w:tcW w:w="7224" w:type="dxa"/>
+          </w:tcPr>
+          <w:p>
+            <w:pPr>
+              <w:pStyle w:val="Geenafstand"/>
+              <w:cnfStyle w:val="000000000000" w:firstRow="0" w:lastRow="0" w:firstColumn="0" w:lastColumn="0" w:oddVBand="0" w:evenVBand="0" w:oddHBand="0" w:evenHBand="0" w:firstRowFirstColumn="0" w:firstRowLastColumn="0" w:lastRowFirstColumn="0" w:lastRowLastColumn="0"/>
+            </w:pPr>
+            <w:r>
+              <w:t>Reservering is gemaakt en de klant krijgt een mail als bevestiging</w:t>
+            </w:r>
+          </w:p>
+        </w:tc>
+      </w:tr>
+    </w:tbl>
     <w:p/>
     <w:tbl>
       <w:tblPr>
@@ -5481,7 +6280,7 @@
               <w:cnfStyle w:val="100000000000" w:firstRow="1" w:lastRow="0" w:firstColumn="0" w:lastColumn="0" w:oddVBand="0" w:evenVBand="0" w:oddHBand="0" w:evenHBand="0" w:firstRowFirstColumn="0" w:firstRowLastColumn="0" w:lastRowFirstColumn="0" w:lastRowLastColumn="0"/>
             </w:pPr>
             <w:r>
-              <w:t>Contract maken</w:t>
+              <w:t>Reservering verwijderen</w:t>
             </w:r>
           </w:p>
         </w:tc>
@@ -5500,13 +6299,15 @@
               <w:pStyle w:val="Geenafstand"/>
               <w:rPr>
                 <w:b w:val="0"/>
-              </w:rPr>
-            </w:pPr>
-            <w:r>
-              <w:rPr>
-                <w:b w:val="0"/>
-              </w:rPr>
-              <w:t>Actor</w:t>
+                <w:bCs w:val="0"/>
+              </w:rPr>
+            </w:pPr>
+            <w:r>
+              <w:rPr>
+                <w:b w:val="0"/>
+                <w:bCs w:val="0"/>
+              </w:rPr>
+              <w:t>Versie</w:t>
             </w:r>
           </w:p>
         </w:tc>
@@ -5520,7 +6321,7 @@
               <w:cnfStyle w:val="000000100000" w:firstRow="0" w:lastRow="0" w:firstColumn="0" w:lastColumn="0" w:oddVBand="0" w:evenVBand="0" w:oddHBand="1" w:evenHBand="0" w:firstRowFirstColumn="0" w:firstRowLastColumn="0" w:lastRowFirstColumn="0" w:lastRowLastColumn="0"/>
             </w:pPr>
             <w:r>
-              <w:t>Klant</w:t>
+              <w:t>1.0</w:t>
             </w:r>
           </w:p>
         </w:tc>
@@ -5536,11 +6337,55 @@
               <w:pStyle w:val="Geenafstand"/>
               <w:rPr>
                 <w:b w:val="0"/>
-              </w:rPr>
-            </w:pPr>
-            <w:r>
-              <w:rPr>
-                <w:b w:val="0"/>
+                <w:bCs w:val="0"/>
+              </w:rPr>
+            </w:pPr>
+            <w:r>
+              <w:rPr>
+                <w:b w:val="0"/>
+                <w:bCs w:val="0"/>
+              </w:rPr>
+              <w:t>Actor</w:t>
+            </w:r>
+          </w:p>
+        </w:tc>
+        <w:tc>
+          <w:tcPr>
+            <w:tcW w:w="7224" w:type="dxa"/>
+          </w:tcPr>
+          <w:p>
+            <w:pPr>
+              <w:pStyle w:val="Geenafstand"/>
+              <w:cnfStyle w:val="000000000000" w:firstRow="0" w:lastRow="0" w:firstColumn="0" w:lastColumn="0" w:oddVBand="0" w:evenVBand="0" w:oddHBand="0" w:evenHBand="0" w:firstRowFirstColumn="0" w:firstRowLastColumn="0" w:lastRowFirstColumn="0" w:lastRowLastColumn="0"/>
+            </w:pPr>
+            <w:r>
+              <w:t>Klant</w:t>
+            </w:r>
+          </w:p>
+        </w:tc>
+      </w:tr>
+      <w:tr>
+        <w:trPr>
+          <w:cnfStyle w:val="000000100000" w:firstRow="0" w:lastRow="0" w:firstColumn="0" w:lastColumn="0" w:oddVBand="0" w:evenVBand="0" w:oddHBand="1" w:evenHBand="0" w:firstRowFirstColumn="0" w:firstRowLastColumn="0" w:lastRowFirstColumn="0" w:lastRowLastColumn="0"/>
+          <w:trHeight w:val="421"/>
+        </w:trPr>
+        <w:tc>
+          <w:tcPr>
+            <w:cnfStyle w:val="001000000000" w:firstRow="0" w:lastRow="0" w:firstColumn="1" w:lastColumn="0" w:oddVBand="0" w:evenVBand="0" w:oddHBand="0" w:evenHBand="0" w:firstRowFirstColumn="0" w:firstRowLastColumn="0" w:lastRowFirstColumn="0" w:lastRowLastColumn="0"/>
+            <w:tcW w:w="1838" w:type="dxa"/>
+          </w:tcPr>
+          <w:p>
+            <w:pPr>
+              <w:pStyle w:val="Geenafstand"/>
+              <w:rPr>
+                <w:b w:val="0"/>
+                <w:bCs w:val="0"/>
+              </w:rPr>
+            </w:pPr>
+            <w:r>
+              <w:rPr>
+                <w:b w:val="0"/>
+                <w:bCs w:val="0"/>
               </w:rPr>
               <w:t>Preconditie</w:t>
             </w:r>
@@ -5553,10 +6398,93 @@
           <w:p>
             <w:pPr>
               <w:pStyle w:val="Geenafstand"/>
+              <w:cnfStyle w:val="000000100000" w:firstRow="0" w:lastRow="0" w:firstColumn="0" w:lastColumn="0" w:oddVBand="0" w:evenVBand="0" w:oddHBand="1" w:evenHBand="0" w:firstRowFirstColumn="0" w:firstRowLastColumn="0" w:lastRowFirstColumn="0" w:lastRowLastColumn="0"/>
+            </w:pPr>
+            <w:r>
+              <w:t>Klant heeft een account en minimaal één reservering</w:t>
+            </w:r>
+          </w:p>
+        </w:tc>
+      </w:tr>
+      <w:tr>
+        <w:tc>
+          <w:tcPr>
+            <w:cnfStyle w:val="001000000000" w:firstRow="0" w:lastRow="0" w:firstColumn="1" w:lastColumn="0" w:oddVBand="0" w:evenVBand="0" w:oddHBand="0" w:evenHBand="0" w:firstRowFirstColumn="0" w:firstRowLastColumn="0" w:lastRowFirstColumn="0" w:lastRowLastColumn="0"/>
+            <w:tcW w:w="1838" w:type="dxa"/>
+          </w:tcPr>
+          <w:p>
+            <w:pPr>
+              <w:pStyle w:val="Geenafstand"/>
+              <w:rPr>
+                <w:b w:val="0"/>
+                <w:bCs w:val="0"/>
+              </w:rPr>
+            </w:pPr>
+            <w:r>
+              <w:rPr>
+                <w:b w:val="0"/>
+                <w:bCs w:val="0"/>
+              </w:rPr>
+              <w:t>Scenario</w:t>
+            </w:r>
+          </w:p>
+        </w:tc>
+        <w:tc>
+          <w:tcPr>
+            <w:tcW w:w="7224" w:type="dxa"/>
+          </w:tcPr>
+          <w:p>
+            <w:pPr>
+              <w:pStyle w:val="Geenafstand"/>
               <w:cnfStyle w:val="000000000000" w:firstRow="0" w:lastRow="0" w:firstColumn="0" w:lastColumn="0" w:oddVBand="0" w:evenVBand="0" w:oddHBand="0" w:evenHBand="0" w:firstRowFirstColumn="0" w:firstRowLastColumn="0" w:lastRowFirstColumn="0" w:lastRowLastColumn="0"/>
             </w:pPr>
             <w:r>
-              <w:t>Klant heeft een account en maakt voor het eerst een afspraak</w:t>
+              <w:t>1 Klant wil een reservering verwijderen</w:t>
+            </w:r>
+          </w:p>
+          <w:p>
+            <w:pPr>
+              <w:pStyle w:val="Geenafstand"/>
+              <w:cnfStyle w:val="000000000000" w:firstRow="0" w:lastRow="0" w:firstColumn="0" w:lastColumn="0" w:oddVBand="0" w:evenVBand="0" w:oddHBand="0" w:evenHBand="0" w:firstRowFirstColumn="0" w:firstRowLastColumn="0" w:lastRowFirstColumn="0" w:lastRowLastColumn="0"/>
+            </w:pPr>
+            <w:r>
+              <w:t>A Navigeer naar website</w:t>
+            </w:r>
+          </w:p>
+          <w:p>
+            <w:pPr>
+              <w:pStyle w:val="Geenafstand"/>
+              <w:cnfStyle w:val="000000000000" w:firstRow="0" w:lastRow="0" w:firstColumn="0" w:lastColumn="0" w:oddVBand="0" w:evenVBand="0" w:oddHBand="0" w:evenHBand="0" w:firstRowFirstColumn="0" w:firstRowLastColumn="0" w:lastRowFirstColumn="0" w:lastRowLastColumn="0"/>
+            </w:pPr>
+            <w:r>
+              <w:t>B Voer inloggegevens in</w:t>
+            </w:r>
+          </w:p>
+          <w:p>
+            <w:pPr>
+              <w:pStyle w:val="Geenafstand"/>
+              <w:cnfStyle w:val="000000000000" w:firstRow="0" w:lastRow="0" w:firstColumn="0" w:lastColumn="0" w:oddVBand="0" w:evenVBand="0" w:oddHBand="0" w:evenHBand="0" w:firstRowFirstColumn="0" w:firstRowLastColumn="0" w:lastRowFirstColumn="0" w:lastRowLastColumn="0"/>
+            </w:pPr>
+            <w:r>
+              <w:t>C Voer reservering gegevens in</w:t>
+            </w:r>
+          </w:p>
+          <w:p>
+            <w:pPr>
+              <w:pStyle w:val="Geenafstand"/>
+              <w:cnfStyle w:val="000000000000" w:firstRow="0" w:lastRow="0" w:firstColumn="0" w:lastColumn="0" w:oddVBand="0" w:evenVBand="0" w:oddHBand="0" w:evenHBand="0" w:firstRowFirstColumn="0" w:firstRowLastColumn="0" w:lastRowFirstColumn="0" w:lastRowLastColumn="0"/>
+            </w:pPr>
+            <w:r>
+              <w:t xml:space="preserve">D Drukt op de knop verwijderen </w:t>
+            </w:r>
+          </w:p>
+          <w:p>
+            <w:pPr>
+              <w:pStyle w:val="Geenafstand"/>
+              <w:cnfStyle w:val="000000000000" w:firstRow="0" w:lastRow="0" w:firstColumn="0" w:lastColumn="0" w:oddVBand="0" w:evenVBand="0" w:oddHBand="0" w:evenHBand="0" w:firstRowFirstColumn="0" w:firstRowLastColumn="0" w:lastRowFirstColumn="0" w:lastRowLastColumn="0"/>
+            </w:pPr>
+            <w:r>
+              <w:t>E Reservering verwijdert</w:t>
             </w:r>
           </w:p>
         </w:tc>
@@ -5575,14 +6503,15 @@
               <w:pStyle w:val="Geenafstand"/>
               <w:rPr>
                 <w:b w:val="0"/>
-              </w:rPr>
-            </w:pPr>
-            <w:r>
-              <w:rPr>
-                <w:b w:val="0"/>
-              </w:rPr>
-              <w:lastRenderedPageBreak/>
-              <w:t>Scenario</w:t>
+                <w:bCs w:val="0"/>
+              </w:rPr>
+            </w:pPr>
+            <w:r>
+              <w:rPr>
+                <w:b w:val="0"/>
+                <w:bCs w:val="0"/>
+              </w:rPr>
+              <w:t>Uitzonderingen</w:t>
             </w:r>
           </w:p>
         </w:tc>
@@ -5596,52 +6525,43 @@
               <w:cnfStyle w:val="000000100000" w:firstRow="0" w:lastRow="0" w:firstColumn="0" w:lastColumn="0" w:oddVBand="0" w:evenVBand="0" w:oddHBand="1" w:evenHBand="0" w:firstRowFirstColumn="0" w:firstRowLastColumn="0" w:lastRowFirstColumn="0" w:lastRowLastColumn="0"/>
             </w:pPr>
             <w:r>
-              <w:t>1 Klant krijgt een contract</w:t>
-            </w:r>
-          </w:p>
-          <w:p>
-            <w:pPr>
-              <w:pStyle w:val="Geenafstand"/>
-              <w:cnfStyle w:val="000000100000" w:firstRow="0" w:lastRow="0" w:firstColumn="0" w:lastColumn="0" w:oddVBand="0" w:evenVBand="0" w:oddHBand="1" w:evenHBand="0" w:firstRowFirstColumn="0" w:firstRowLastColumn="0" w:lastRowFirstColumn="0" w:lastRowLastColumn="0"/>
-            </w:pPr>
-            <w:r>
-              <w:t>A Klant gaat naar de website</w:t>
-            </w:r>
-          </w:p>
-          <w:p>
-            <w:pPr>
-              <w:pStyle w:val="Geenafstand"/>
-              <w:cnfStyle w:val="000000100000" w:firstRow="0" w:lastRow="0" w:firstColumn="0" w:lastColumn="0" w:oddVBand="0" w:evenVBand="0" w:oddHBand="1" w:evenHBand="0" w:firstRowFirstColumn="0" w:firstRowLastColumn="0" w:lastRowFirstColumn="0" w:lastRowLastColumn="0"/>
-            </w:pPr>
-            <w:r>
-              <w:t>B Klant logt in</w:t>
-            </w:r>
-          </w:p>
-          <w:p>
-            <w:pPr>
-              <w:pStyle w:val="Geenafstand"/>
-              <w:cnfStyle w:val="000000100000" w:firstRow="0" w:lastRow="0" w:firstColumn="0" w:lastColumn="0" w:oddVBand="0" w:evenVBand="0" w:oddHBand="1" w:evenHBand="0" w:firstRowFirstColumn="0" w:firstRowLastColumn="0" w:lastRowFirstColumn="0" w:lastRowLastColumn="0"/>
-            </w:pPr>
-            <w:r>
-              <w:t>C Klant maakt voor het eerst een afspraak</w:t>
-            </w:r>
-          </w:p>
-          <w:p>
-            <w:pPr>
-              <w:pStyle w:val="Geenafstand"/>
-              <w:cnfStyle w:val="000000100000" w:firstRow="0" w:lastRow="0" w:firstColumn="0" w:lastColumn="0" w:oddVBand="0" w:evenVBand="0" w:oddHBand="1" w:evenHBand="0" w:firstRowFirstColumn="0" w:firstRowLastColumn="0" w:lastRowFirstColumn="0" w:lastRowLastColumn="0"/>
-            </w:pPr>
-            <w:r>
-              <w:t>D Afspraak is goed gemaakt (nee scenario 1)</w:t>
-            </w:r>
-          </w:p>
-          <w:p>
-            <w:pPr>
-              <w:pStyle w:val="Geenafstand"/>
-              <w:cnfStyle w:val="000000100000" w:firstRow="0" w:lastRow="0" w:firstColumn="0" w:lastColumn="0" w:oddVBand="0" w:evenVBand="0" w:oddHBand="1" w:evenHBand="0" w:firstRowFirstColumn="0" w:firstRowLastColumn="0" w:lastRowFirstColumn="0" w:lastRowLastColumn="0"/>
-            </w:pPr>
-            <w:r>
-              <w:t>E Ja – contract wordt gemaakt</w:t>
+              <w:t>2 Klant voert verkeerde inloggegevens in</w:t>
+            </w:r>
+          </w:p>
+          <w:p>
+            <w:pPr>
+              <w:pStyle w:val="Geenafstand"/>
+              <w:cnfStyle w:val="000000100000" w:firstRow="0" w:lastRow="0" w:firstColumn="0" w:lastColumn="0" w:oddVBand="0" w:evenVBand="0" w:oddHBand="1" w:evenHBand="0" w:firstRowFirstColumn="0" w:firstRowLastColumn="0" w:lastRowFirstColumn="0" w:lastRowLastColumn="0"/>
+            </w:pPr>
+            <w:r>
+              <w:t>A Navigeer naar website</w:t>
+            </w:r>
+          </w:p>
+          <w:p>
+            <w:pPr>
+              <w:pStyle w:val="Geenafstand"/>
+              <w:cnfStyle w:val="000000100000" w:firstRow="0" w:lastRow="0" w:firstColumn="0" w:lastColumn="0" w:oddVBand="0" w:evenVBand="0" w:oddHBand="1" w:evenHBand="0" w:firstRowFirstColumn="0" w:firstRowLastColumn="0" w:lastRowFirstColumn="0" w:lastRowLastColumn="0"/>
+            </w:pPr>
+            <w:r>
+              <w:t>B Voer inloggegevens in</w:t>
+            </w:r>
+          </w:p>
+          <w:p>
+            <w:pPr>
+              <w:pStyle w:val="Geenafstand"/>
+              <w:cnfStyle w:val="000000100000" w:firstRow="0" w:lastRow="0" w:firstColumn="0" w:lastColumn="0" w:oddVBand="0" w:evenVBand="0" w:oddHBand="1" w:evenHBand="0" w:firstRowFirstColumn="0" w:firstRowLastColumn="0" w:lastRowFirstColumn="0" w:lastRowLastColumn="0"/>
+            </w:pPr>
+            <w:r>
+              <w:t>C Melding verkeerde inloggegevens</w:t>
+            </w:r>
+          </w:p>
+          <w:p>
+            <w:pPr>
+              <w:pStyle w:val="Geenafstand"/>
+              <w:cnfStyle w:val="000000100000" w:firstRow="0" w:lastRow="0" w:firstColumn="0" w:lastColumn="0" w:oddVBand="0" w:evenVBand="0" w:oddHBand="1" w:evenHBand="0" w:firstRowFirstColumn="0" w:firstRowLastColumn="0" w:lastRowFirstColumn="0" w:lastRowLastColumn="0"/>
+            </w:pPr>
+            <w:r>
+              <w:t xml:space="preserve">D Terug naar inlogscherm </w:t>
             </w:r>
           </w:p>
         </w:tc>
@@ -5657,13 +6577,16 @@
               <w:pStyle w:val="Geenafstand"/>
               <w:rPr>
                 <w:b w:val="0"/>
-              </w:rPr>
-            </w:pPr>
-            <w:r>
-              <w:rPr>
-                <w:b w:val="0"/>
-              </w:rPr>
-              <w:t>Uitzondering</w:t>
+                <w:bCs w:val="0"/>
+              </w:rPr>
+            </w:pPr>
+            <w:r>
+              <w:rPr>
+                <w:b w:val="0"/>
+                <w:bCs w:val="0"/>
+              </w:rPr>
+              <w:lastRenderedPageBreak/>
+              <w:t>Postconditie</w:t>
             </w:r>
           </w:p>
         </w:tc>
@@ -5677,161 +6600,12 @@
               <w:cnfStyle w:val="000000000000" w:firstRow="0" w:lastRow="0" w:firstColumn="0" w:lastColumn="0" w:oddVBand="0" w:evenVBand="0" w:oddHBand="0" w:evenHBand="0" w:firstRowFirstColumn="0" w:firstRowLastColumn="0" w:lastRowFirstColumn="0" w:lastRowLastColumn="0"/>
             </w:pPr>
             <w:r>
-              <w:t>1 Klant voert verkeerde inloggegevens in</w:t>
-            </w:r>
-          </w:p>
-          <w:p>
-            <w:pPr>
-              <w:pStyle w:val="Geenafstand"/>
-              <w:cnfStyle w:val="000000000000" w:firstRow="0" w:lastRow="0" w:firstColumn="0" w:lastColumn="0" w:oddVBand="0" w:evenVBand="0" w:oddHBand="0" w:evenHBand="0" w:firstRowFirstColumn="0" w:firstRowLastColumn="0" w:lastRowFirstColumn="0" w:lastRowLastColumn="0"/>
-            </w:pPr>
-            <w:r>
-              <w:t>A Klant gaat naar de website</w:t>
-            </w:r>
-          </w:p>
-          <w:p>
-            <w:pPr>
-              <w:pStyle w:val="Geenafstand"/>
-              <w:cnfStyle w:val="000000000000" w:firstRow="0" w:lastRow="0" w:firstColumn="0" w:lastColumn="0" w:oddVBand="0" w:evenVBand="0" w:oddHBand="0" w:evenHBand="0" w:firstRowFirstColumn="0" w:firstRowLastColumn="0" w:lastRowFirstColumn="0" w:lastRowLastColumn="0"/>
-            </w:pPr>
-            <w:r>
-              <w:t>B Klant logt in</w:t>
-            </w:r>
-          </w:p>
-          <w:p>
-            <w:pPr>
-              <w:pStyle w:val="Geenafstand"/>
-              <w:cnfStyle w:val="000000000000" w:firstRow="0" w:lastRow="0" w:firstColumn="0" w:lastColumn="0" w:oddVBand="0" w:evenVBand="0" w:oddHBand="0" w:evenHBand="0" w:firstRowFirstColumn="0" w:firstRowLastColumn="0" w:lastRowFirstColumn="0" w:lastRowLastColumn="0"/>
-            </w:pPr>
-            <w:r>
-              <w:t>C Inloggegevens zijn niet correct</w:t>
-            </w:r>
-          </w:p>
-          <w:p>
-            <w:pPr>
-              <w:pStyle w:val="Geenafstand"/>
-              <w:cnfStyle w:val="000000000000" w:firstRow="0" w:lastRow="0" w:firstColumn="0" w:lastColumn="0" w:oddVBand="0" w:evenVBand="0" w:oddHBand="0" w:evenHBand="0" w:firstRowFirstColumn="0" w:firstRowLastColumn="0" w:lastRowFirstColumn="0" w:lastRowLastColumn="0"/>
-            </w:pPr>
-            <w:r>
-              <w:t>D Klant moet inloggegevens opnieuw invoeren</w:t>
-            </w:r>
-          </w:p>
-          <w:p>
-            <w:pPr>
-              <w:pStyle w:val="Geenafstand"/>
-              <w:cnfStyle w:val="000000000000" w:firstRow="0" w:lastRow="0" w:firstColumn="0" w:lastColumn="0" w:oddVBand="0" w:evenVBand="0" w:oddHBand="0" w:evenHBand="0" w:firstRowFirstColumn="0" w:firstRowLastColumn="0" w:lastRowFirstColumn="0" w:lastRowLastColumn="0"/>
-            </w:pPr>
-          </w:p>
-          <w:p>
-            <w:pPr>
-              <w:pStyle w:val="Geenafstand"/>
-              <w:cnfStyle w:val="000000000000" w:firstRow="0" w:lastRow="0" w:firstColumn="0" w:lastColumn="0" w:oddVBand="0" w:evenVBand="0" w:oddHBand="0" w:evenHBand="0" w:firstRowFirstColumn="0" w:firstRowLastColumn="0" w:lastRowFirstColumn="0" w:lastRowLastColumn="0"/>
-            </w:pPr>
-            <w:r>
-              <w:t>2 Klant heeft al eerder een afspraak gemaakt</w:t>
-            </w:r>
-          </w:p>
-          <w:p>
-            <w:pPr>
-              <w:pStyle w:val="Geenafstand"/>
-              <w:cnfStyle w:val="000000000000" w:firstRow="0" w:lastRow="0" w:firstColumn="0" w:lastColumn="0" w:oddVBand="0" w:evenVBand="0" w:oddHBand="0" w:evenHBand="0" w:firstRowFirstColumn="0" w:firstRowLastColumn="0" w:lastRowFirstColumn="0" w:lastRowLastColumn="0"/>
-            </w:pPr>
-            <w:r>
-              <w:t>A Klant gaat naar de website</w:t>
-            </w:r>
-          </w:p>
-          <w:p>
-            <w:pPr>
-              <w:pStyle w:val="Geenafstand"/>
-              <w:cnfStyle w:val="000000000000" w:firstRow="0" w:lastRow="0" w:firstColumn="0" w:lastColumn="0" w:oddVBand="0" w:evenVBand="0" w:oddHBand="0" w:evenHBand="0" w:firstRowFirstColumn="0" w:firstRowLastColumn="0" w:lastRowFirstColumn="0" w:lastRowLastColumn="0"/>
-            </w:pPr>
-            <w:r>
-              <w:t>B Klant logt in</w:t>
-            </w:r>
-          </w:p>
-          <w:p>
-            <w:pPr>
-              <w:pStyle w:val="Geenafstand"/>
-              <w:cnfStyle w:val="000000000000" w:firstRow="0" w:lastRow="0" w:firstColumn="0" w:lastColumn="0" w:oddVBand="0" w:evenVBand="0" w:oddHBand="0" w:evenHBand="0" w:firstRowFirstColumn="0" w:firstRowLastColumn="0" w:lastRowFirstColumn="0" w:lastRowLastColumn="0"/>
-            </w:pPr>
-            <w:r>
-              <w:t>C Klant maakt een afspraak</w:t>
-            </w:r>
-          </w:p>
-          <w:p>
-            <w:pPr>
-              <w:pStyle w:val="Geenafstand"/>
-              <w:cnfStyle w:val="000000000000" w:firstRow="0" w:lastRow="0" w:firstColumn="0" w:lastColumn="0" w:oddVBand="0" w:evenVBand="0" w:oddHBand="0" w:evenHBand="0" w:firstRowFirstColumn="0" w:firstRowLastColumn="0" w:lastRowFirstColumn="0" w:lastRowLastColumn="0"/>
-            </w:pPr>
-            <w:r>
-              <w:t>D Afspraak is gemaakt zonder een nieuw contract</w:t>
-            </w:r>
-          </w:p>
-        </w:tc>
-      </w:tr>
-      <w:tr>
-        <w:trPr>
-          <w:cnfStyle w:val="000000100000" w:firstRow="0" w:lastRow="0" w:firstColumn="0" w:lastColumn="0" w:oddVBand="0" w:evenVBand="0" w:oddHBand="1" w:evenHBand="0" w:firstRowFirstColumn="0" w:firstRowLastColumn="0" w:lastRowFirstColumn="0" w:lastRowLastColumn="0"/>
-        </w:trPr>
-        <w:tc>
-          <w:tcPr>
-            <w:cnfStyle w:val="001000000000" w:firstRow="0" w:lastRow="0" w:firstColumn="1" w:lastColumn="0" w:oddVBand="0" w:evenVBand="0" w:oddHBand="0" w:evenHBand="0" w:firstRowFirstColumn="0" w:firstRowLastColumn="0" w:lastRowFirstColumn="0" w:lastRowLastColumn="0"/>
-            <w:tcW w:w="1838" w:type="dxa"/>
-          </w:tcPr>
-          <w:p>
-            <w:pPr>
-              <w:pStyle w:val="Geenafstand"/>
-              <w:rPr>
-                <w:b w:val="0"/>
-              </w:rPr>
-            </w:pPr>
-            <w:r>
-              <w:rPr>
-                <w:b w:val="0"/>
-              </w:rPr>
-              <w:t>Postconditie</w:t>
-            </w:r>
-          </w:p>
-        </w:tc>
-        <w:tc>
-          <w:tcPr>
-            <w:tcW w:w="7224" w:type="dxa"/>
-          </w:tcPr>
-          <w:p>
-            <w:pPr>
-              <w:pStyle w:val="Geenafstand"/>
-              <w:cnfStyle w:val="000000100000" w:firstRow="0" w:lastRow="0" w:firstColumn="0" w:lastColumn="0" w:oddVBand="0" w:evenVBand="0" w:oddHBand="1" w:evenHBand="0" w:firstRowFirstColumn="0" w:firstRowLastColumn="0" w:lastRowFirstColumn="0" w:lastRowLastColumn="0"/>
-            </w:pPr>
-            <w:r>
-              <w:t xml:space="preserve">Klant heeft een contract en krijgt een bevestiging </w:t>
-            </w:r>
-            <w:r>
-              <w:t>e</w:t>
-            </w:r>
-            <w:r>
-              <w:t>mail</w:t>
+              <w:t>Reservering is verwijdert en de klant krijgt een mail als bevestiging</w:t>
             </w:r>
           </w:p>
         </w:tc>
       </w:tr>
     </w:tbl>
-    <w:p>
-      <w:pPr>
-        <w:pStyle w:val="Geenafstand"/>
-      </w:pPr>
-    </w:p>
-    <w:p>
-      <w:pPr>
-        <w:rPr>
-          <w:rFonts w:eastAsiaTheme="minorEastAsia"/>
-          <w:sz w:val="24"/>
-          <w:lang w:eastAsia="nl-NL"/>
-        </w:rPr>
-      </w:pPr>
-      <w:r>
-        <w:br w:type="page"/>
-      </w:r>
-    </w:p>
     <w:p/>
     <w:tbl>
       <w:tblPr>
@@ -5871,10 +6645,7 @@
               <w:cnfStyle w:val="100000000000" w:firstRow="1" w:lastRow="0" w:firstColumn="0" w:lastColumn="0" w:oddVBand="0" w:evenVBand="0" w:oddHBand="0" w:evenHBand="0" w:firstRowFirstColumn="0" w:firstRowLastColumn="0" w:lastRowFirstColumn="0" w:lastRowLastColumn="0"/>
             </w:pPr>
             <w:r>
-              <w:t xml:space="preserve">Contract </w:t>
-            </w:r>
-            <w:r>
-              <w:t>bekijken</w:t>
+              <w:t>Reservering aanpassen</w:t>
             </w:r>
           </w:p>
         </w:tc>
@@ -5893,13 +6664,15 @@
               <w:pStyle w:val="Geenafstand"/>
               <w:rPr>
                 <w:b w:val="0"/>
-              </w:rPr>
-            </w:pPr>
-            <w:r>
-              <w:rPr>
-                <w:b w:val="0"/>
-              </w:rPr>
-              <w:t>Actor</w:t>
+                <w:bCs w:val="0"/>
+              </w:rPr>
+            </w:pPr>
+            <w:r>
+              <w:rPr>
+                <w:b w:val="0"/>
+                <w:bCs w:val="0"/>
+              </w:rPr>
+              <w:t>Versie</w:t>
             </w:r>
           </w:p>
         </w:tc>
@@ -5913,7 +6686,7 @@
               <w:cnfStyle w:val="000000100000" w:firstRow="0" w:lastRow="0" w:firstColumn="0" w:lastColumn="0" w:oddVBand="0" w:evenVBand="0" w:oddHBand="1" w:evenHBand="0" w:firstRowFirstColumn="0" w:firstRowLastColumn="0" w:lastRowFirstColumn="0" w:lastRowLastColumn="0"/>
             </w:pPr>
             <w:r>
-              <w:t>Klant</w:t>
+              <w:t>1.0</w:t>
             </w:r>
           </w:p>
         </w:tc>
@@ -5929,11 +6702,55 @@
               <w:pStyle w:val="Geenafstand"/>
               <w:rPr>
                 <w:b w:val="0"/>
-              </w:rPr>
-            </w:pPr>
-            <w:r>
-              <w:rPr>
-                <w:b w:val="0"/>
+                <w:bCs w:val="0"/>
+              </w:rPr>
+            </w:pPr>
+            <w:r>
+              <w:rPr>
+                <w:b w:val="0"/>
+                <w:bCs w:val="0"/>
+              </w:rPr>
+              <w:t>Actor</w:t>
+            </w:r>
+          </w:p>
+        </w:tc>
+        <w:tc>
+          <w:tcPr>
+            <w:tcW w:w="7224" w:type="dxa"/>
+          </w:tcPr>
+          <w:p>
+            <w:pPr>
+              <w:pStyle w:val="Geenafstand"/>
+              <w:cnfStyle w:val="000000000000" w:firstRow="0" w:lastRow="0" w:firstColumn="0" w:lastColumn="0" w:oddVBand="0" w:evenVBand="0" w:oddHBand="0" w:evenHBand="0" w:firstRowFirstColumn="0" w:firstRowLastColumn="0" w:lastRowFirstColumn="0" w:lastRowLastColumn="0"/>
+            </w:pPr>
+            <w:r>
+              <w:t>Klant</w:t>
+            </w:r>
+          </w:p>
+        </w:tc>
+      </w:tr>
+      <w:tr>
+        <w:trPr>
+          <w:cnfStyle w:val="000000100000" w:firstRow="0" w:lastRow="0" w:firstColumn="0" w:lastColumn="0" w:oddVBand="0" w:evenVBand="0" w:oddHBand="1" w:evenHBand="0" w:firstRowFirstColumn="0" w:firstRowLastColumn="0" w:lastRowFirstColumn="0" w:lastRowLastColumn="0"/>
+          <w:trHeight w:val="421"/>
+        </w:trPr>
+        <w:tc>
+          <w:tcPr>
+            <w:cnfStyle w:val="001000000000" w:firstRow="0" w:lastRow="0" w:firstColumn="1" w:lastColumn="0" w:oddVBand="0" w:evenVBand="0" w:oddHBand="0" w:evenHBand="0" w:firstRowFirstColumn="0" w:firstRowLastColumn="0" w:lastRowFirstColumn="0" w:lastRowLastColumn="0"/>
+            <w:tcW w:w="1838" w:type="dxa"/>
+          </w:tcPr>
+          <w:p>
+            <w:pPr>
+              <w:pStyle w:val="Geenafstand"/>
+              <w:rPr>
+                <w:b w:val="0"/>
+                <w:bCs w:val="0"/>
+              </w:rPr>
+            </w:pPr>
+            <w:r>
+              <w:rPr>
+                <w:b w:val="0"/>
+                <w:bCs w:val="0"/>
               </w:rPr>
               <w:t>Preconditie</w:t>
             </w:r>
@@ -5946,13 +6763,102 @@
           <w:p>
             <w:pPr>
               <w:pStyle w:val="Geenafstand"/>
+              <w:cnfStyle w:val="000000100000" w:firstRow="0" w:lastRow="0" w:firstColumn="0" w:lastColumn="0" w:oddVBand="0" w:evenVBand="0" w:oddHBand="1" w:evenHBand="0" w:firstRowFirstColumn="0" w:firstRowLastColumn="0" w:lastRowFirstColumn="0" w:lastRowLastColumn="0"/>
+            </w:pPr>
+            <w:r>
+              <w:t>Klant heeft een account en minimaal één reservering</w:t>
+            </w:r>
+          </w:p>
+        </w:tc>
+      </w:tr>
+      <w:tr>
+        <w:tc>
+          <w:tcPr>
+            <w:cnfStyle w:val="001000000000" w:firstRow="0" w:lastRow="0" w:firstColumn="1" w:lastColumn="0" w:oddVBand="0" w:evenVBand="0" w:oddHBand="0" w:evenHBand="0" w:firstRowFirstColumn="0" w:firstRowLastColumn="0" w:lastRowFirstColumn="0" w:lastRowLastColumn="0"/>
+            <w:tcW w:w="1838" w:type="dxa"/>
+          </w:tcPr>
+          <w:p>
+            <w:pPr>
+              <w:pStyle w:val="Geenafstand"/>
+              <w:rPr>
+                <w:b w:val="0"/>
+                <w:bCs w:val="0"/>
+              </w:rPr>
+            </w:pPr>
+            <w:r>
+              <w:rPr>
+                <w:b w:val="0"/>
+                <w:bCs w:val="0"/>
+              </w:rPr>
+              <w:t>Scenario</w:t>
+            </w:r>
+          </w:p>
+        </w:tc>
+        <w:tc>
+          <w:tcPr>
+            <w:tcW w:w="7224" w:type="dxa"/>
+          </w:tcPr>
+          <w:p>
+            <w:pPr>
+              <w:pStyle w:val="Geenafstand"/>
               <w:cnfStyle w:val="000000000000" w:firstRow="0" w:lastRow="0" w:firstColumn="0" w:lastColumn="0" w:oddVBand="0" w:evenVBand="0" w:oddHBand="0" w:evenHBand="0" w:firstRowFirstColumn="0" w:firstRowLastColumn="0" w:lastRowFirstColumn="0" w:lastRowLastColumn="0"/>
             </w:pPr>
             <w:r>
-              <w:t xml:space="preserve">Klant heeft een account en </w:t>
-            </w:r>
-            <w:r>
-              <w:t>heeft één of meerdere contracten</w:t>
+              <w:t>1 Klant wil een reservering aanpassen</w:t>
+            </w:r>
+          </w:p>
+          <w:p>
+            <w:pPr>
+              <w:pStyle w:val="Geenafstand"/>
+              <w:cnfStyle w:val="000000000000" w:firstRow="0" w:lastRow="0" w:firstColumn="0" w:lastColumn="0" w:oddVBand="0" w:evenVBand="0" w:oddHBand="0" w:evenHBand="0" w:firstRowFirstColumn="0" w:firstRowLastColumn="0" w:lastRowFirstColumn="0" w:lastRowLastColumn="0"/>
+            </w:pPr>
+            <w:r>
+              <w:t>A Navigeer naar website</w:t>
+            </w:r>
+          </w:p>
+          <w:p>
+            <w:pPr>
+              <w:pStyle w:val="Geenafstand"/>
+              <w:cnfStyle w:val="000000000000" w:firstRow="0" w:lastRow="0" w:firstColumn="0" w:lastColumn="0" w:oddVBand="0" w:evenVBand="0" w:oddHBand="0" w:evenHBand="0" w:firstRowFirstColumn="0" w:firstRowLastColumn="0" w:lastRowFirstColumn="0" w:lastRowLastColumn="0"/>
+            </w:pPr>
+            <w:r>
+              <w:t>B Voer inloggegevens in</w:t>
+            </w:r>
+          </w:p>
+          <w:p>
+            <w:pPr>
+              <w:pStyle w:val="Geenafstand"/>
+              <w:cnfStyle w:val="000000000000" w:firstRow="0" w:lastRow="0" w:firstColumn="0" w:lastColumn="0" w:oddVBand="0" w:evenVBand="0" w:oddHBand="0" w:evenHBand="0" w:firstRowFirstColumn="0" w:firstRowLastColumn="0" w:lastRowFirstColumn="0" w:lastRowLastColumn="0"/>
+            </w:pPr>
+            <w:r>
+              <w:t>C Voer reservering gegevens in</w:t>
+            </w:r>
+          </w:p>
+          <w:p>
+            <w:pPr>
+              <w:pStyle w:val="Geenafstand"/>
+              <w:cnfStyle w:val="000000000000" w:firstRow="0" w:lastRow="0" w:firstColumn="0" w:lastColumn="0" w:oddVBand="0" w:evenVBand="0" w:oddHBand="0" w:evenHBand="0" w:firstRowFirstColumn="0" w:firstRowLastColumn="0" w:lastRowFirstColumn="0" w:lastRowLastColumn="0"/>
+            </w:pPr>
+            <w:r>
+              <w:t>D Drukt op de knop aanpassen</w:t>
+            </w:r>
+          </w:p>
+          <w:p>
+            <w:pPr>
+              <w:pStyle w:val="Geenafstand"/>
+              <w:cnfStyle w:val="000000000000" w:firstRow="0" w:lastRow="0" w:firstColumn="0" w:lastColumn="0" w:oddVBand="0" w:evenVBand="0" w:oddHBand="0" w:evenHBand="0" w:firstRowFirstColumn="0" w:firstRowLastColumn="0" w:lastRowFirstColumn="0" w:lastRowLastColumn="0"/>
+            </w:pPr>
+            <w:r>
+              <w:t>E Dan maakt de klant een andere reservering</w:t>
+            </w:r>
+          </w:p>
+          <w:p>
+            <w:pPr>
+              <w:pStyle w:val="Geenafstand"/>
+              <w:cnfStyle w:val="000000000000" w:firstRow="0" w:lastRow="0" w:firstColumn="0" w:lastColumn="0" w:oddVBand="0" w:evenVBand="0" w:oddHBand="0" w:evenHBand="0" w:firstRowFirstColumn="0" w:firstRowLastColumn="0" w:lastRowFirstColumn="0" w:lastRowLastColumn="0"/>
+            </w:pPr>
+            <w:r>
+              <w:t>F Bevestig de nieuwe reservering</w:t>
             </w:r>
           </w:p>
         </w:tc>
@@ -5971,13 +6877,15 @@
               <w:pStyle w:val="Geenafstand"/>
               <w:rPr>
                 <w:b w:val="0"/>
-              </w:rPr>
-            </w:pPr>
-            <w:r>
-              <w:rPr>
-                <w:b w:val="0"/>
-              </w:rPr>
-              <w:t>Scenario</w:t>
+                <w:bCs w:val="0"/>
+              </w:rPr>
+            </w:pPr>
+            <w:r>
+              <w:rPr>
+                <w:b w:val="0"/>
+                <w:bCs w:val="0"/>
+              </w:rPr>
+              <w:t>Uitzonderingen</w:t>
             </w:r>
           </w:p>
         </w:tc>
@@ -5991,55 +6899,44 @@
               <w:cnfStyle w:val="000000100000" w:firstRow="0" w:lastRow="0" w:firstColumn="0" w:lastColumn="0" w:oddVBand="0" w:evenVBand="0" w:oddHBand="1" w:evenHBand="0" w:firstRowFirstColumn="0" w:firstRowLastColumn="0" w:lastRowFirstColumn="0" w:lastRowLastColumn="0"/>
             </w:pPr>
             <w:r>
-              <w:t xml:space="preserve">1 Klant </w:t>
-            </w:r>
-            <w:r>
-              <w:t>wilt een van zijn contracten bekijken</w:t>
-            </w:r>
-          </w:p>
-          <w:p>
-            <w:pPr>
-              <w:pStyle w:val="Geenafstand"/>
-              <w:cnfStyle w:val="000000100000" w:firstRow="0" w:lastRow="0" w:firstColumn="0" w:lastColumn="0" w:oddVBand="0" w:evenVBand="0" w:oddHBand="1" w:evenHBand="0" w:firstRowFirstColumn="0" w:firstRowLastColumn="0" w:lastRowFirstColumn="0" w:lastRowLastColumn="0"/>
-            </w:pPr>
-            <w:r>
-              <w:t>A Klant gaat naar de website</w:t>
-            </w:r>
-          </w:p>
-          <w:p>
-            <w:pPr>
-              <w:pStyle w:val="Geenafstand"/>
-              <w:cnfStyle w:val="000000100000" w:firstRow="0" w:lastRow="0" w:firstColumn="0" w:lastColumn="0" w:oddVBand="0" w:evenVBand="0" w:oddHBand="1" w:evenHBand="0" w:firstRowFirstColumn="0" w:firstRowLastColumn="0" w:lastRowFirstColumn="0" w:lastRowLastColumn="0"/>
-            </w:pPr>
-            <w:r>
-              <w:t>B Klant logt in</w:t>
-            </w:r>
-          </w:p>
-          <w:p>
-            <w:pPr>
-              <w:pStyle w:val="Geenafstand"/>
-              <w:cnfStyle w:val="000000100000" w:firstRow="0" w:lastRow="0" w:firstColumn="0" w:lastColumn="0" w:oddVBand="0" w:evenVBand="0" w:oddHBand="1" w:evenHBand="0" w:firstRowFirstColumn="0" w:firstRowLastColumn="0" w:lastRowFirstColumn="0" w:lastRowLastColumn="0"/>
-            </w:pPr>
-            <w:r>
-              <w:t xml:space="preserve">C </w:t>
-            </w:r>
-            <w:r>
-              <w:t>Klant klikt op de knop mijn afspraken</w:t>
-            </w:r>
-          </w:p>
-          <w:p>
-            <w:pPr>
-              <w:pStyle w:val="Geenafstand"/>
-              <w:cnfStyle w:val="000000100000" w:firstRow="0" w:lastRow="0" w:firstColumn="0" w:lastColumn="0" w:oddVBand="0" w:evenVBand="0" w:oddHBand="1" w:evenHBand="0" w:firstRowFirstColumn="0" w:firstRowLastColumn="0" w:lastRowFirstColumn="0" w:lastRowLastColumn="0"/>
-            </w:pPr>
-            <w:r>
-              <w:t xml:space="preserve">D Website laat scherm zien met de afspraken van de </w:t>
-            </w:r>
-            <w:proofErr w:type="spellStart"/>
-            <w:r>
-              <w:t>klatn</w:t>
-            </w:r>
-            <w:proofErr w:type="spellEnd"/>
+              <w:t>2 Klant voert verkeerde inloggegevens in</w:t>
+            </w:r>
+          </w:p>
+          <w:p>
+            <w:pPr>
+              <w:pStyle w:val="Geenafstand"/>
+              <w:cnfStyle w:val="000000100000" w:firstRow="0" w:lastRow="0" w:firstColumn="0" w:lastColumn="0" w:oddVBand="0" w:evenVBand="0" w:oddHBand="1" w:evenHBand="0" w:firstRowFirstColumn="0" w:firstRowLastColumn="0" w:lastRowFirstColumn="0" w:lastRowLastColumn="0"/>
+            </w:pPr>
+            <w:r>
+              <w:t>A Navigeer naar website</w:t>
+            </w:r>
+          </w:p>
+          <w:p>
+            <w:pPr>
+              <w:pStyle w:val="Geenafstand"/>
+              <w:cnfStyle w:val="000000100000" w:firstRow="0" w:lastRow="0" w:firstColumn="0" w:lastColumn="0" w:oddVBand="0" w:evenVBand="0" w:oddHBand="1" w:evenHBand="0" w:firstRowFirstColumn="0" w:firstRowLastColumn="0" w:lastRowFirstColumn="0" w:lastRowLastColumn="0"/>
+            </w:pPr>
+            <w:r>
+              <w:t>B Voer inloggegevens in</w:t>
+            </w:r>
+          </w:p>
+          <w:p>
+            <w:pPr>
+              <w:pStyle w:val="Geenafstand"/>
+              <w:cnfStyle w:val="000000100000" w:firstRow="0" w:lastRow="0" w:firstColumn="0" w:lastColumn="0" w:oddVBand="0" w:evenVBand="0" w:oddHBand="1" w:evenHBand="0" w:firstRowFirstColumn="0" w:firstRowLastColumn="0" w:lastRowFirstColumn="0" w:lastRowLastColumn="0"/>
+            </w:pPr>
+            <w:r>
+              <w:t>C Melding verkeerde inloggegevens</w:t>
+            </w:r>
+          </w:p>
+          <w:p>
+            <w:pPr>
+              <w:pStyle w:val="Geenafstand"/>
+              <w:cnfStyle w:val="000000100000" w:firstRow="0" w:lastRow="0" w:firstColumn="0" w:lastColumn="0" w:oddVBand="0" w:evenVBand="0" w:oddHBand="1" w:evenHBand="0" w:firstRowFirstColumn="0" w:firstRowLastColumn="0" w:lastRowFirstColumn="0" w:lastRowLastColumn="0"/>
+            </w:pPr>
+            <w:r>
+              <w:t xml:space="preserve">D Terug naar inlogscherm </w:t>
+            </w:r>
           </w:p>
         </w:tc>
       </w:tr>
@@ -6054,13 +6951,15 @@
               <w:pStyle w:val="Geenafstand"/>
               <w:rPr>
                 <w:b w:val="0"/>
-              </w:rPr>
-            </w:pPr>
-            <w:r>
-              <w:rPr>
-                <w:b w:val="0"/>
-              </w:rPr>
-              <w:t>Uitzondering</w:t>
+                <w:bCs w:val="0"/>
+              </w:rPr>
+            </w:pPr>
+            <w:r>
+              <w:rPr>
+                <w:b w:val="0"/>
+                <w:bCs w:val="0"/>
+              </w:rPr>
+              <w:t>Postconditie</w:t>
             </w:r>
           </w:p>
         </w:tc>
@@ -6074,97 +6973,52 @@
               <w:cnfStyle w:val="000000000000" w:firstRow="0" w:lastRow="0" w:firstColumn="0" w:lastColumn="0" w:oddVBand="0" w:evenVBand="0" w:oddHBand="0" w:evenHBand="0" w:firstRowFirstColumn="0" w:firstRowLastColumn="0" w:lastRowFirstColumn="0" w:lastRowLastColumn="0"/>
             </w:pPr>
             <w:r>
-              <w:t>1 Klant voert verkeerde inloggegevens in</w:t>
-            </w:r>
-          </w:p>
-          <w:p>
-            <w:pPr>
-              <w:pStyle w:val="Geenafstand"/>
-              <w:cnfStyle w:val="000000000000" w:firstRow="0" w:lastRow="0" w:firstColumn="0" w:lastColumn="0" w:oddVBand="0" w:evenVBand="0" w:oddHBand="0" w:evenHBand="0" w:firstRowFirstColumn="0" w:firstRowLastColumn="0" w:lastRowFirstColumn="0" w:lastRowLastColumn="0"/>
-            </w:pPr>
-            <w:r>
-              <w:t>A Klant gaat naar de website</w:t>
-            </w:r>
-          </w:p>
-          <w:p>
-            <w:pPr>
-              <w:pStyle w:val="Geenafstand"/>
-              <w:cnfStyle w:val="000000000000" w:firstRow="0" w:lastRow="0" w:firstColumn="0" w:lastColumn="0" w:oddVBand="0" w:evenVBand="0" w:oddHBand="0" w:evenHBand="0" w:firstRowFirstColumn="0" w:firstRowLastColumn="0" w:lastRowFirstColumn="0" w:lastRowLastColumn="0"/>
-            </w:pPr>
-            <w:r>
-              <w:t>B Klant logt in</w:t>
-            </w:r>
-          </w:p>
-          <w:p>
-            <w:pPr>
-              <w:pStyle w:val="Geenafstand"/>
-              <w:cnfStyle w:val="000000000000" w:firstRow="0" w:lastRow="0" w:firstColumn="0" w:lastColumn="0" w:oddVBand="0" w:evenVBand="0" w:oddHBand="0" w:evenHBand="0" w:firstRowFirstColumn="0" w:firstRowLastColumn="0" w:lastRowFirstColumn="0" w:lastRowLastColumn="0"/>
-            </w:pPr>
-            <w:r>
-              <w:t>C Inloggegevens zijn niet correct</w:t>
-            </w:r>
-          </w:p>
-          <w:p>
-            <w:pPr>
-              <w:pStyle w:val="Geenafstand"/>
-              <w:cnfStyle w:val="000000000000" w:firstRow="0" w:lastRow="0" w:firstColumn="0" w:lastColumn="0" w:oddVBand="0" w:evenVBand="0" w:oddHBand="0" w:evenHBand="0" w:firstRowFirstColumn="0" w:firstRowLastColumn="0" w:lastRowFirstColumn="0" w:lastRowLastColumn="0"/>
-            </w:pPr>
-            <w:r>
-              <w:t>D Klant moet inloggegevens opnieuw invoeren</w:t>
-            </w:r>
-          </w:p>
-          <w:p>
-            <w:pPr>
-              <w:pStyle w:val="Geenafstand"/>
-              <w:cnfStyle w:val="000000000000" w:firstRow="0" w:lastRow="0" w:firstColumn="0" w:lastColumn="0" w:oddVBand="0" w:evenVBand="0" w:oddHBand="0" w:evenHBand="0" w:firstRowFirstColumn="0" w:firstRowLastColumn="0" w:lastRowFirstColumn="0" w:lastRowLastColumn="0"/>
-            </w:pPr>
-          </w:p>
-          <w:p>
-            <w:pPr>
-              <w:pStyle w:val="Geenafstand"/>
-              <w:cnfStyle w:val="000000000000" w:firstRow="0" w:lastRow="0" w:firstColumn="0" w:lastColumn="0" w:oddVBand="0" w:evenVBand="0" w:oddHBand="0" w:evenHBand="0" w:firstRowFirstColumn="0" w:firstRowLastColumn="0" w:lastRowFirstColumn="0" w:lastRowLastColumn="0"/>
-            </w:pPr>
-            <w:r>
-              <w:t>2 Klant h</w:t>
-            </w:r>
-            <w:r>
-              <w:t>eeft geen contracten</w:t>
-            </w:r>
-          </w:p>
-          <w:p>
-            <w:pPr>
-              <w:pStyle w:val="Geenafstand"/>
-              <w:cnfStyle w:val="000000000000" w:firstRow="0" w:lastRow="0" w:firstColumn="0" w:lastColumn="0" w:oddVBand="0" w:evenVBand="0" w:oddHBand="0" w:evenHBand="0" w:firstRowFirstColumn="0" w:firstRowLastColumn="0" w:lastRowFirstColumn="0" w:lastRowLastColumn="0"/>
-            </w:pPr>
-            <w:r>
-              <w:t>A Klant gaat naar de website</w:t>
-            </w:r>
-          </w:p>
-          <w:p>
-            <w:pPr>
-              <w:pStyle w:val="Geenafstand"/>
-              <w:cnfStyle w:val="000000000000" w:firstRow="0" w:lastRow="0" w:firstColumn="0" w:lastColumn="0" w:oddVBand="0" w:evenVBand="0" w:oddHBand="0" w:evenHBand="0" w:firstRowFirstColumn="0" w:firstRowLastColumn="0" w:lastRowFirstColumn="0" w:lastRowLastColumn="0"/>
-            </w:pPr>
-            <w:r>
-              <w:t>B Klant logt in</w:t>
-            </w:r>
-          </w:p>
-          <w:p>
-            <w:pPr>
-              <w:pStyle w:val="Geenafstand"/>
-              <w:cnfStyle w:val="000000000000" w:firstRow="0" w:lastRow="0" w:firstColumn="0" w:lastColumn="0" w:oddVBand="0" w:evenVBand="0" w:oddHBand="0" w:evenHBand="0" w:firstRowFirstColumn="0" w:firstRowLastColumn="0" w:lastRowFirstColumn="0" w:lastRowLastColumn="0"/>
-            </w:pPr>
-            <w:r>
-              <w:t>C Klant klikt op de knop mijn afspraken</w:t>
-            </w:r>
-          </w:p>
-          <w:p>
-            <w:pPr>
-              <w:pStyle w:val="Geenafstand"/>
-              <w:cnfStyle w:val="000000000000" w:firstRow="0" w:lastRow="0" w:firstColumn="0" w:lastColumn="0" w:oddVBand="0" w:evenVBand="0" w:oddHBand="0" w:evenHBand="0" w:firstRowFirstColumn="0" w:firstRowLastColumn="0" w:lastRowFirstColumn="0" w:lastRowLastColumn="0"/>
-            </w:pPr>
-            <w:r>
-              <w:t>D Website laat scherm zien met de melding dat er geen contracten zijn</w:t>
+              <w:t>Reservering is aangepast en de klant krijgt een mail als bevestiging</w:t>
+            </w:r>
+          </w:p>
+        </w:tc>
+      </w:tr>
+    </w:tbl>
+    <w:p/>
+    <w:tbl>
+      <w:tblPr>
+        <w:tblStyle w:val="Rastertabel4-Accent1"/>
+        <w:tblW w:w="0" w:type="auto"/>
+        <w:tblLook w:val="04A0" w:firstRow="1" w:lastRow="0" w:firstColumn="1" w:lastColumn="0" w:noHBand="0" w:noVBand="1"/>
+      </w:tblPr>
+      <w:tblGrid>
+        <w:gridCol w:w="1838"/>
+        <w:gridCol w:w="7224"/>
+      </w:tblGrid>
+      <w:tr>
+        <w:trPr>
+          <w:cnfStyle w:val="100000000000" w:firstRow="1" w:lastRow="0" w:firstColumn="0" w:lastColumn="0" w:oddVBand="0" w:evenVBand="0" w:oddHBand="0" w:evenHBand="0" w:firstRowFirstColumn="0" w:firstRowLastColumn="0" w:lastRowFirstColumn="0" w:lastRowLastColumn="0"/>
+        </w:trPr>
+        <w:tc>
+          <w:tcPr>
+            <w:cnfStyle w:val="001000000000" w:firstRow="0" w:lastRow="0" w:firstColumn="1" w:lastColumn="0" w:oddVBand="0" w:evenVBand="0" w:oddHBand="0" w:evenHBand="0" w:firstRowFirstColumn="0" w:firstRowLastColumn="0" w:lastRowFirstColumn="0" w:lastRowLastColumn="0"/>
+            <w:tcW w:w="1838" w:type="dxa"/>
+          </w:tcPr>
+          <w:p>
+            <w:pPr>
+              <w:pStyle w:val="Geenafstand"/>
+            </w:pPr>
+            <w:r>
+              <w:t>Naam</w:t>
+            </w:r>
+          </w:p>
+        </w:tc>
+        <w:tc>
+          <w:tcPr>
+            <w:tcW w:w="7224" w:type="dxa"/>
+          </w:tcPr>
+          <w:p>
+            <w:pPr>
+              <w:pStyle w:val="Geenafstand"/>
+              <w:cnfStyle w:val="100000000000" w:firstRow="1" w:lastRow="0" w:firstColumn="0" w:lastColumn="0" w:oddVBand="0" w:evenVBand="0" w:oddHBand="0" w:evenHBand="0" w:firstRowFirstColumn="0" w:firstRowLastColumn="0" w:lastRowFirstColumn="0" w:lastRowLastColumn="0"/>
+            </w:pPr>
+            <w:r>
+              <w:t>Reservering inzien</w:t>
             </w:r>
           </w:p>
         </w:tc>
@@ -6183,11 +7037,282 @@
               <w:pStyle w:val="Geenafstand"/>
               <w:rPr>
                 <w:b w:val="0"/>
-              </w:rPr>
-            </w:pPr>
-            <w:r>
-              <w:rPr>
-                <w:b w:val="0"/>
+                <w:bCs w:val="0"/>
+              </w:rPr>
+            </w:pPr>
+            <w:r>
+              <w:rPr>
+                <w:b w:val="0"/>
+                <w:bCs w:val="0"/>
+              </w:rPr>
+              <w:t>Versie</w:t>
+            </w:r>
+          </w:p>
+        </w:tc>
+        <w:tc>
+          <w:tcPr>
+            <w:tcW w:w="7224" w:type="dxa"/>
+          </w:tcPr>
+          <w:p>
+            <w:pPr>
+              <w:pStyle w:val="Geenafstand"/>
+              <w:cnfStyle w:val="000000100000" w:firstRow="0" w:lastRow="0" w:firstColumn="0" w:lastColumn="0" w:oddVBand="0" w:evenVBand="0" w:oddHBand="1" w:evenHBand="0" w:firstRowFirstColumn="0" w:firstRowLastColumn="0" w:lastRowFirstColumn="0" w:lastRowLastColumn="0"/>
+            </w:pPr>
+            <w:r>
+              <w:t>1.0</w:t>
+            </w:r>
+          </w:p>
+        </w:tc>
+      </w:tr>
+      <w:tr>
+        <w:tc>
+          <w:tcPr>
+            <w:cnfStyle w:val="001000000000" w:firstRow="0" w:lastRow="0" w:firstColumn="1" w:lastColumn="0" w:oddVBand="0" w:evenVBand="0" w:oddHBand="0" w:evenHBand="0" w:firstRowFirstColumn="0" w:firstRowLastColumn="0" w:lastRowFirstColumn="0" w:lastRowLastColumn="0"/>
+            <w:tcW w:w="1838" w:type="dxa"/>
+          </w:tcPr>
+          <w:p>
+            <w:pPr>
+              <w:pStyle w:val="Geenafstand"/>
+              <w:rPr>
+                <w:b w:val="0"/>
+                <w:bCs w:val="0"/>
+              </w:rPr>
+            </w:pPr>
+            <w:r>
+              <w:rPr>
+                <w:b w:val="0"/>
+                <w:bCs w:val="0"/>
+              </w:rPr>
+              <w:t>Actor</w:t>
+            </w:r>
+          </w:p>
+        </w:tc>
+        <w:tc>
+          <w:tcPr>
+            <w:tcW w:w="7224" w:type="dxa"/>
+          </w:tcPr>
+          <w:p>
+            <w:pPr>
+              <w:pStyle w:val="Geenafstand"/>
+              <w:cnfStyle w:val="000000000000" w:firstRow="0" w:lastRow="0" w:firstColumn="0" w:lastColumn="0" w:oddVBand="0" w:evenVBand="0" w:oddHBand="0" w:evenHBand="0" w:firstRowFirstColumn="0" w:firstRowLastColumn="0" w:lastRowFirstColumn="0" w:lastRowLastColumn="0"/>
+            </w:pPr>
+            <w:r>
+              <w:t>Klant</w:t>
+            </w:r>
+          </w:p>
+        </w:tc>
+      </w:tr>
+      <w:tr>
+        <w:trPr>
+          <w:cnfStyle w:val="000000100000" w:firstRow="0" w:lastRow="0" w:firstColumn="0" w:lastColumn="0" w:oddVBand="0" w:evenVBand="0" w:oddHBand="1" w:evenHBand="0" w:firstRowFirstColumn="0" w:firstRowLastColumn="0" w:lastRowFirstColumn="0" w:lastRowLastColumn="0"/>
+          <w:trHeight w:val="421"/>
+        </w:trPr>
+        <w:tc>
+          <w:tcPr>
+            <w:cnfStyle w:val="001000000000" w:firstRow="0" w:lastRow="0" w:firstColumn="1" w:lastColumn="0" w:oddVBand="0" w:evenVBand="0" w:oddHBand="0" w:evenHBand="0" w:firstRowFirstColumn="0" w:firstRowLastColumn="0" w:lastRowFirstColumn="0" w:lastRowLastColumn="0"/>
+            <w:tcW w:w="1838" w:type="dxa"/>
+          </w:tcPr>
+          <w:p>
+            <w:pPr>
+              <w:pStyle w:val="Geenafstand"/>
+              <w:rPr>
+                <w:b w:val="0"/>
+                <w:bCs w:val="0"/>
+              </w:rPr>
+            </w:pPr>
+            <w:r>
+              <w:rPr>
+                <w:b w:val="0"/>
+                <w:bCs w:val="0"/>
+              </w:rPr>
+              <w:t>Preconditie</w:t>
+            </w:r>
+          </w:p>
+        </w:tc>
+        <w:tc>
+          <w:tcPr>
+            <w:tcW w:w="7224" w:type="dxa"/>
+          </w:tcPr>
+          <w:p>
+            <w:pPr>
+              <w:pStyle w:val="Geenafstand"/>
+              <w:cnfStyle w:val="000000100000" w:firstRow="0" w:lastRow="0" w:firstColumn="0" w:lastColumn="0" w:oddVBand="0" w:evenVBand="0" w:oddHBand="1" w:evenHBand="0" w:firstRowFirstColumn="0" w:firstRowLastColumn="0" w:lastRowFirstColumn="0" w:lastRowLastColumn="0"/>
+            </w:pPr>
+            <w:r>
+              <w:t>Klant heeft een account en minimaal één reservering</w:t>
+            </w:r>
+          </w:p>
+        </w:tc>
+      </w:tr>
+      <w:tr>
+        <w:tc>
+          <w:tcPr>
+            <w:cnfStyle w:val="001000000000" w:firstRow="0" w:lastRow="0" w:firstColumn="1" w:lastColumn="0" w:oddVBand="0" w:evenVBand="0" w:oddHBand="0" w:evenHBand="0" w:firstRowFirstColumn="0" w:firstRowLastColumn="0" w:lastRowFirstColumn="0" w:lastRowLastColumn="0"/>
+            <w:tcW w:w="1838" w:type="dxa"/>
+          </w:tcPr>
+          <w:p>
+            <w:pPr>
+              <w:pStyle w:val="Geenafstand"/>
+              <w:rPr>
+                <w:b w:val="0"/>
+                <w:bCs w:val="0"/>
+              </w:rPr>
+            </w:pPr>
+            <w:r>
+              <w:rPr>
+                <w:b w:val="0"/>
+                <w:bCs w:val="0"/>
+              </w:rPr>
+              <w:t>Scenario</w:t>
+            </w:r>
+          </w:p>
+        </w:tc>
+        <w:tc>
+          <w:tcPr>
+            <w:tcW w:w="7224" w:type="dxa"/>
+          </w:tcPr>
+          <w:p>
+            <w:pPr>
+              <w:pStyle w:val="Geenafstand"/>
+              <w:cnfStyle w:val="000000000000" w:firstRow="0" w:lastRow="0" w:firstColumn="0" w:lastColumn="0" w:oddVBand="0" w:evenVBand="0" w:oddHBand="0" w:evenHBand="0" w:firstRowFirstColumn="0" w:firstRowLastColumn="0" w:lastRowFirstColumn="0" w:lastRowLastColumn="0"/>
+            </w:pPr>
+            <w:r>
+              <w:t>1 Klant wil een reservering inzien</w:t>
+            </w:r>
+          </w:p>
+          <w:p>
+            <w:pPr>
+              <w:pStyle w:val="Geenafstand"/>
+              <w:cnfStyle w:val="000000000000" w:firstRow="0" w:lastRow="0" w:firstColumn="0" w:lastColumn="0" w:oddVBand="0" w:evenVBand="0" w:oddHBand="0" w:evenHBand="0" w:firstRowFirstColumn="0" w:firstRowLastColumn="0" w:lastRowFirstColumn="0" w:lastRowLastColumn="0"/>
+            </w:pPr>
+            <w:r>
+              <w:t>A Navigeer naar website</w:t>
+            </w:r>
+          </w:p>
+          <w:p>
+            <w:pPr>
+              <w:pStyle w:val="Geenafstand"/>
+              <w:cnfStyle w:val="000000000000" w:firstRow="0" w:lastRow="0" w:firstColumn="0" w:lastColumn="0" w:oddVBand="0" w:evenVBand="0" w:oddHBand="0" w:evenHBand="0" w:firstRowFirstColumn="0" w:firstRowLastColumn="0" w:lastRowFirstColumn="0" w:lastRowLastColumn="0"/>
+            </w:pPr>
+            <w:r>
+              <w:t>B Voer inloggegevens in</w:t>
+            </w:r>
+          </w:p>
+          <w:p>
+            <w:pPr>
+              <w:pStyle w:val="Geenafstand"/>
+              <w:cnfStyle w:val="000000000000" w:firstRow="0" w:lastRow="0" w:firstColumn="0" w:lastColumn="0" w:oddVBand="0" w:evenVBand="0" w:oddHBand="0" w:evenHBand="0" w:firstRowFirstColumn="0" w:firstRowLastColumn="0" w:lastRowFirstColumn="0" w:lastRowLastColumn="0"/>
+            </w:pPr>
+            <w:r>
+              <w:t>C Voer reservering gegevens in</w:t>
+            </w:r>
+          </w:p>
+          <w:p>
+            <w:pPr>
+              <w:pStyle w:val="Geenafstand"/>
+              <w:cnfStyle w:val="000000000000" w:firstRow="0" w:lastRow="0" w:firstColumn="0" w:lastColumn="0" w:oddVBand="0" w:evenVBand="0" w:oddHBand="0" w:evenHBand="0" w:firstRowFirstColumn="0" w:firstRowLastColumn="0" w:lastRowFirstColumn="0" w:lastRowLastColumn="0"/>
+            </w:pPr>
+            <w:r>
+              <w:t>D Klant kan al zijn reserveringen inzien</w:t>
+            </w:r>
+          </w:p>
+        </w:tc>
+      </w:tr>
+      <w:tr>
+        <w:trPr>
+          <w:cnfStyle w:val="000000100000" w:firstRow="0" w:lastRow="0" w:firstColumn="0" w:lastColumn="0" w:oddVBand="0" w:evenVBand="0" w:oddHBand="1" w:evenHBand="0" w:firstRowFirstColumn="0" w:firstRowLastColumn="0" w:lastRowFirstColumn="0" w:lastRowLastColumn="0"/>
+        </w:trPr>
+        <w:tc>
+          <w:tcPr>
+            <w:cnfStyle w:val="001000000000" w:firstRow="0" w:lastRow="0" w:firstColumn="1" w:lastColumn="0" w:oddVBand="0" w:evenVBand="0" w:oddHBand="0" w:evenHBand="0" w:firstRowFirstColumn="0" w:firstRowLastColumn="0" w:lastRowFirstColumn="0" w:lastRowLastColumn="0"/>
+            <w:tcW w:w="1838" w:type="dxa"/>
+          </w:tcPr>
+          <w:p>
+            <w:pPr>
+              <w:pStyle w:val="Geenafstand"/>
+              <w:rPr>
+                <w:b w:val="0"/>
+                <w:bCs w:val="0"/>
+              </w:rPr>
+            </w:pPr>
+            <w:r>
+              <w:rPr>
+                <w:b w:val="0"/>
+                <w:bCs w:val="0"/>
+              </w:rPr>
+              <w:t>Uitzonderingen</w:t>
+            </w:r>
+          </w:p>
+        </w:tc>
+        <w:tc>
+          <w:tcPr>
+            <w:tcW w:w="7224" w:type="dxa"/>
+          </w:tcPr>
+          <w:p>
+            <w:pPr>
+              <w:pStyle w:val="Geenafstand"/>
+              <w:cnfStyle w:val="000000100000" w:firstRow="0" w:lastRow="0" w:firstColumn="0" w:lastColumn="0" w:oddVBand="0" w:evenVBand="0" w:oddHBand="1" w:evenHBand="0" w:firstRowFirstColumn="0" w:firstRowLastColumn="0" w:lastRowFirstColumn="0" w:lastRowLastColumn="0"/>
+            </w:pPr>
+            <w:r>
+              <w:t>2 Klant voert verkeerde inloggegevens in</w:t>
+            </w:r>
+          </w:p>
+          <w:p>
+            <w:pPr>
+              <w:pStyle w:val="Geenafstand"/>
+              <w:cnfStyle w:val="000000100000" w:firstRow="0" w:lastRow="0" w:firstColumn="0" w:lastColumn="0" w:oddVBand="0" w:evenVBand="0" w:oddHBand="1" w:evenHBand="0" w:firstRowFirstColumn="0" w:firstRowLastColumn="0" w:lastRowFirstColumn="0" w:lastRowLastColumn="0"/>
+            </w:pPr>
+            <w:r>
+              <w:t>A Navigeer naar website</w:t>
+            </w:r>
+          </w:p>
+          <w:p>
+            <w:pPr>
+              <w:pStyle w:val="Geenafstand"/>
+              <w:cnfStyle w:val="000000100000" w:firstRow="0" w:lastRow="0" w:firstColumn="0" w:lastColumn="0" w:oddVBand="0" w:evenVBand="0" w:oddHBand="1" w:evenHBand="0" w:firstRowFirstColumn="0" w:firstRowLastColumn="0" w:lastRowFirstColumn="0" w:lastRowLastColumn="0"/>
+            </w:pPr>
+            <w:r>
+              <w:t>B Voer inloggegevens in</w:t>
+            </w:r>
+          </w:p>
+          <w:p>
+            <w:pPr>
+              <w:pStyle w:val="Geenafstand"/>
+              <w:cnfStyle w:val="000000100000" w:firstRow="0" w:lastRow="0" w:firstColumn="0" w:lastColumn="0" w:oddVBand="0" w:evenVBand="0" w:oddHBand="1" w:evenHBand="0" w:firstRowFirstColumn="0" w:firstRowLastColumn="0" w:lastRowFirstColumn="0" w:lastRowLastColumn="0"/>
+            </w:pPr>
+            <w:r>
+              <w:t>C Melding verkeerde inloggegevens</w:t>
+            </w:r>
+          </w:p>
+          <w:p>
+            <w:pPr>
+              <w:pStyle w:val="Geenafstand"/>
+              <w:cnfStyle w:val="000000100000" w:firstRow="0" w:lastRow="0" w:firstColumn="0" w:lastColumn="0" w:oddVBand="0" w:evenVBand="0" w:oddHBand="1" w:evenHBand="0" w:firstRowFirstColumn="0" w:firstRowLastColumn="0" w:lastRowFirstColumn="0" w:lastRowLastColumn="0"/>
+            </w:pPr>
+            <w:r>
+              <w:t xml:space="preserve">D Terug naar inlogscherm </w:t>
+            </w:r>
+          </w:p>
+        </w:tc>
+      </w:tr>
+      <w:tr>
+        <w:tc>
+          <w:tcPr>
+            <w:cnfStyle w:val="001000000000" w:firstRow="0" w:lastRow="0" w:firstColumn="1" w:lastColumn="0" w:oddVBand="0" w:evenVBand="0" w:oddHBand="0" w:evenHBand="0" w:firstRowFirstColumn="0" w:firstRowLastColumn="0" w:lastRowFirstColumn="0" w:lastRowLastColumn="0"/>
+            <w:tcW w:w="1838" w:type="dxa"/>
+          </w:tcPr>
+          <w:p>
+            <w:pPr>
+              <w:pStyle w:val="Geenafstand"/>
+              <w:rPr>
+                <w:b w:val="0"/>
+                <w:bCs w:val="0"/>
+              </w:rPr>
+            </w:pPr>
+            <w:r>
+              <w:rPr>
+                <w:b w:val="0"/>
+                <w:bCs w:val="0"/>
               </w:rPr>
               <w:t>Postconditie</w:t>
             </w:r>
@@ -6200,27 +7325,25 @@
           <w:p>
             <w:pPr>
               <w:pStyle w:val="Geenafstand"/>
-              <w:cnfStyle w:val="000000100000" w:firstRow="0" w:lastRow="0" w:firstColumn="0" w:lastColumn="0" w:oddVBand="0" w:evenVBand="0" w:oddHBand="1" w:evenHBand="0" w:firstRowFirstColumn="0" w:firstRowLastColumn="0" w:lastRowFirstColumn="0" w:lastRowLastColumn="0"/>
-            </w:pPr>
-            <w:r>
-              <w:t xml:space="preserve">Klant heeft </w:t>
-            </w:r>
-            <w:r>
-              <w:t>zijn contract bekeken</w:t>
+              <w:cnfStyle w:val="000000000000" w:firstRow="0" w:lastRow="0" w:firstColumn="0" w:lastColumn="0" w:oddVBand="0" w:evenVBand="0" w:oddHBand="0" w:evenHBand="0" w:firstRowFirstColumn="0" w:firstRowLastColumn="0" w:lastRowFirstColumn="0" w:lastRowLastColumn="0"/>
+            </w:pPr>
+            <w:r>
+              <w:t>Klant heeft al zijn afspraken kunnen inzien</w:t>
             </w:r>
           </w:p>
         </w:tc>
       </w:tr>
     </w:tbl>
+    <w:p/>
     <w:p>
       <w:pPr>
-        <w:pStyle w:val="Geenafstand"/>
-      </w:pPr>
-    </w:p>
-    <w:p>
-      <w:pPr>
-        <w:pStyle w:val="Geenafstand"/>
-      </w:pPr>
+        <w:pStyle w:val="Kop3"/>
+      </w:pPr>
+      <w:bookmarkStart w:id="15" w:name="_Toc83212707"/>
+      <w:r>
+        <w:t>Contract</w:t>
+      </w:r>
+      <w:bookmarkEnd w:id="15"/>
     </w:p>
     <w:tbl>
       <w:tblPr>
@@ -6260,10 +7383,7 @@
               <w:cnfStyle w:val="100000000000" w:firstRow="1" w:lastRow="0" w:firstColumn="0" w:lastColumn="0" w:oddVBand="0" w:evenVBand="0" w:oddHBand="0" w:evenHBand="0" w:firstRowFirstColumn="0" w:firstRowLastColumn="0" w:lastRowFirstColumn="0" w:lastRowLastColumn="0"/>
             </w:pPr>
             <w:r>
-              <w:t xml:space="preserve">Contract </w:t>
-            </w:r>
-            <w:r>
-              <w:t>verwijderen</w:t>
+              <w:t>Contract maken</w:t>
             </w:r>
           </w:p>
         </w:tc>
@@ -6338,10 +7458,7 @@
               <w:cnfStyle w:val="000000000000" w:firstRow="0" w:lastRow="0" w:firstColumn="0" w:lastColumn="0" w:oddVBand="0" w:evenVBand="0" w:oddHBand="0" w:evenHBand="0" w:firstRowFirstColumn="0" w:firstRowLastColumn="0" w:lastRowFirstColumn="0" w:lastRowLastColumn="0"/>
             </w:pPr>
             <w:r>
-              <w:t>Klant</w:t>
-            </w:r>
-            <w:r>
-              <w:t xml:space="preserve"> heeft een contract en wil deze verwijderen en heeft geen voertuig meer staan bij CCSB en geen afspraken gepland</w:t>
+              <w:t>Klant heeft een account en maakt voor het eerst een afspraak</w:t>
             </w:r>
           </w:p>
         </w:tc>
@@ -6380,10 +7497,7 @@
               <w:cnfStyle w:val="000000100000" w:firstRow="0" w:lastRow="0" w:firstColumn="0" w:lastColumn="0" w:oddVBand="0" w:evenVBand="0" w:oddHBand="1" w:evenHBand="0" w:firstRowFirstColumn="0" w:firstRowLastColumn="0" w:lastRowFirstColumn="0" w:lastRowLastColumn="0"/>
             </w:pPr>
             <w:r>
-              <w:t xml:space="preserve">1 Klant </w:t>
-            </w:r>
-            <w:r>
-              <w:t>wil zijn contract verwijderen</w:t>
+              <w:t>1 Klant krijgt een contract</w:t>
             </w:r>
           </w:p>
           <w:p>
@@ -6410,28 +7524,26 @@
               <w:cnfStyle w:val="000000100000" w:firstRow="0" w:lastRow="0" w:firstColumn="0" w:lastColumn="0" w:oddVBand="0" w:evenVBand="0" w:oddHBand="1" w:evenHBand="0" w:firstRowFirstColumn="0" w:firstRowLastColumn="0" w:lastRowFirstColumn="0" w:lastRowLastColumn="0"/>
             </w:pPr>
             <w:r>
-              <w:t xml:space="preserve">C Klant </w:t>
-            </w:r>
-            <w:r>
-              <w:t>bekijkt zijn contract en klikt op de knop verwijder</w:t>
-            </w:r>
-          </w:p>
-          <w:p>
-            <w:pPr>
-              <w:pStyle w:val="Geenafstand"/>
-              <w:cnfStyle w:val="000000100000" w:firstRow="0" w:lastRow="0" w:firstColumn="0" w:lastColumn="0" w:oddVBand="0" w:evenVBand="0" w:oddHBand="1" w:evenHBand="0" w:firstRowFirstColumn="0" w:firstRowLastColumn="0" w:lastRowFirstColumn="0" w:lastRowLastColumn="0"/>
-            </w:pPr>
-            <w:r>
-              <w:t>D Melding weet u zeker dit contract te verwijderen (ja of nee)</w:t>
-            </w:r>
-          </w:p>
-          <w:p>
-            <w:pPr>
-              <w:pStyle w:val="Geenafstand"/>
-              <w:cnfStyle w:val="000000100000" w:firstRow="0" w:lastRow="0" w:firstColumn="0" w:lastColumn="0" w:oddVBand="0" w:evenVBand="0" w:oddHBand="1" w:evenHBand="0" w:firstRowFirstColumn="0" w:firstRowLastColumn="0" w:lastRowFirstColumn="0" w:lastRowLastColumn="0"/>
-            </w:pPr>
-            <w:r>
-              <w:t>E Ja – contract is verwijderd</w:t>
+              <w:lastRenderedPageBreak/>
+              <w:t>C Klant maakt voor het eerst een afspraak</w:t>
+            </w:r>
+          </w:p>
+          <w:p>
+            <w:pPr>
+              <w:pStyle w:val="Geenafstand"/>
+              <w:cnfStyle w:val="000000100000" w:firstRow="0" w:lastRow="0" w:firstColumn="0" w:lastColumn="0" w:oddVBand="0" w:evenVBand="0" w:oddHBand="1" w:evenHBand="0" w:firstRowFirstColumn="0" w:firstRowLastColumn="0" w:lastRowFirstColumn="0" w:lastRowLastColumn="0"/>
+            </w:pPr>
+            <w:r>
+              <w:t>D Afspraak is goed gemaakt (nee scenario 1)</w:t>
+            </w:r>
+          </w:p>
+          <w:p>
+            <w:pPr>
+              <w:pStyle w:val="Geenafstand"/>
+              <w:cnfStyle w:val="000000100000" w:firstRow="0" w:lastRow="0" w:firstColumn="0" w:lastColumn="0" w:oddVBand="0" w:evenVBand="0" w:oddHBand="1" w:evenHBand="0" w:firstRowFirstColumn="0" w:firstRowLastColumn="0" w:lastRowFirstColumn="0" w:lastRowLastColumn="0"/>
+            </w:pPr>
+            <w:r>
+              <w:t>E Ja – contract wordt gemaakt</w:t>
             </w:r>
           </w:p>
         </w:tc>
@@ -6504,6 +7616,57 @@
             </w:pPr>
             <w:r>
               <w:t>D Klant moet inloggegevens opnieuw invoeren</w:t>
+            </w:r>
+          </w:p>
+          <w:p>
+            <w:pPr>
+              <w:pStyle w:val="Geenafstand"/>
+              <w:cnfStyle w:val="000000000000" w:firstRow="0" w:lastRow="0" w:firstColumn="0" w:lastColumn="0" w:oddVBand="0" w:evenVBand="0" w:oddHBand="0" w:evenHBand="0" w:firstRowFirstColumn="0" w:firstRowLastColumn="0" w:lastRowFirstColumn="0" w:lastRowLastColumn="0"/>
+            </w:pPr>
+          </w:p>
+          <w:p>
+            <w:pPr>
+              <w:pStyle w:val="Geenafstand"/>
+              <w:cnfStyle w:val="000000000000" w:firstRow="0" w:lastRow="0" w:firstColumn="0" w:lastColumn="0" w:oddVBand="0" w:evenVBand="0" w:oddHBand="0" w:evenHBand="0" w:firstRowFirstColumn="0" w:firstRowLastColumn="0" w:lastRowFirstColumn="0" w:lastRowLastColumn="0"/>
+            </w:pPr>
+            <w:r>
+              <w:t>2 Klant heeft al eerder een afspraak gemaakt</w:t>
+            </w:r>
+          </w:p>
+          <w:p>
+            <w:pPr>
+              <w:pStyle w:val="Geenafstand"/>
+              <w:cnfStyle w:val="000000000000" w:firstRow="0" w:lastRow="0" w:firstColumn="0" w:lastColumn="0" w:oddVBand="0" w:evenVBand="0" w:oddHBand="0" w:evenHBand="0" w:firstRowFirstColumn="0" w:firstRowLastColumn="0" w:lastRowFirstColumn="0" w:lastRowLastColumn="0"/>
+            </w:pPr>
+            <w:r>
+              <w:t>A Klant gaat naar de website</w:t>
+            </w:r>
+          </w:p>
+          <w:p>
+            <w:pPr>
+              <w:pStyle w:val="Geenafstand"/>
+              <w:cnfStyle w:val="000000000000" w:firstRow="0" w:lastRow="0" w:firstColumn="0" w:lastColumn="0" w:oddVBand="0" w:evenVBand="0" w:oddHBand="0" w:evenHBand="0" w:firstRowFirstColumn="0" w:firstRowLastColumn="0" w:lastRowFirstColumn="0" w:lastRowLastColumn="0"/>
+            </w:pPr>
+            <w:r>
+              <w:t>B Klant logt in</w:t>
+            </w:r>
+          </w:p>
+          <w:p>
+            <w:pPr>
+              <w:pStyle w:val="Geenafstand"/>
+              <w:cnfStyle w:val="000000000000" w:firstRow="0" w:lastRow="0" w:firstColumn="0" w:lastColumn="0" w:oddVBand="0" w:evenVBand="0" w:oddHBand="0" w:evenHBand="0" w:firstRowFirstColumn="0" w:firstRowLastColumn="0" w:lastRowFirstColumn="0" w:lastRowLastColumn="0"/>
+            </w:pPr>
+            <w:r>
+              <w:t>C Klant maakt een afspraak</w:t>
+            </w:r>
+          </w:p>
+          <w:p>
+            <w:pPr>
+              <w:pStyle w:val="Geenafstand"/>
+              <w:cnfStyle w:val="000000000000" w:firstRow="0" w:lastRow="0" w:firstColumn="0" w:lastColumn="0" w:oddVBand="0" w:evenVBand="0" w:oddHBand="0" w:evenHBand="0" w:firstRowFirstColumn="0" w:firstRowLastColumn="0" w:lastRowFirstColumn="0" w:lastRowLastColumn="0"/>
+            </w:pPr>
+            <w:r>
+              <w:t>D Afspraak is gemaakt zonder een nieuw contract</w:t>
             </w:r>
           </w:p>
         </w:tc>
@@ -6542,10 +7705,727 @@
               <w:cnfStyle w:val="000000100000" w:firstRow="0" w:lastRow="0" w:firstColumn="0" w:lastColumn="0" w:oddVBand="0" w:evenVBand="0" w:oddHBand="1" w:evenHBand="0" w:firstRowFirstColumn="0" w:firstRowLastColumn="0" w:lastRowFirstColumn="0" w:lastRowLastColumn="0"/>
             </w:pPr>
             <w:r>
-              <w:t>Contract van klant is verwijderd</w:t>
-            </w:r>
-            <w:r>
-              <w:t xml:space="preserve"> en krijgt een bevestiging email</w:t>
+              <w:t xml:space="preserve">Klant heeft een contract en krijgt een bevestiging </w:t>
+            </w:r>
+            <w:r>
+              <w:t>e</w:t>
+            </w:r>
+            <w:r>
+              <w:t>mail</w:t>
+            </w:r>
+          </w:p>
+        </w:tc>
+      </w:tr>
+    </w:tbl>
+    <w:p>
+      <w:pPr>
+        <w:pStyle w:val="Geenafstand"/>
+      </w:pPr>
+    </w:p>
+    <w:p>
+      <w:pPr>
+        <w:pStyle w:val="Geenafstand"/>
+      </w:pPr>
+    </w:p>
+    <w:tbl>
+      <w:tblPr>
+        <w:tblStyle w:val="Rastertabel4-Accent1"/>
+        <w:tblW w:w="0" w:type="auto"/>
+        <w:tblLook w:val="04A0" w:firstRow="1" w:lastRow="0" w:firstColumn="1" w:lastColumn="0" w:noHBand="0" w:noVBand="1"/>
+      </w:tblPr>
+      <w:tblGrid>
+        <w:gridCol w:w="1838"/>
+        <w:gridCol w:w="7224"/>
+      </w:tblGrid>
+      <w:tr>
+        <w:trPr>
+          <w:cnfStyle w:val="100000000000" w:firstRow="1" w:lastRow="0" w:firstColumn="0" w:lastColumn="0" w:oddVBand="0" w:evenVBand="0" w:oddHBand="0" w:evenHBand="0" w:firstRowFirstColumn="0" w:firstRowLastColumn="0" w:lastRowFirstColumn="0" w:lastRowLastColumn="0"/>
+        </w:trPr>
+        <w:tc>
+          <w:tcPr>
+            <w:cnfStyle w:val="001000000000" w:firstRow="0" w:lastRow="0" w:firstColumn="1" w:lastColumn="0" w:oddVBand="0" w:evenVBand="0" w:oddHBand="0" w:evenHBand="0" w:firstRowFirstColumn="0" w:firstRowLastColumn="0" w:lastRowFirstColumn="0" w:lastRowLastColumn="0"/>
+            <w:tcW w:w="1838" w:type="dxa"/>
+          </w:tcPr>
+          <w:p>
+            <w:pPr>
+              <w:pStyle w:val="Geenafstand"/>
+            </w:pPr>
+            <w:r>
+              <w:t>Naam</w:t>
+            </w:r>
+          </w:p>
+        </w:tc>
+        <w:tc>
+          <w:tcPr>
+            <w:tcW w:w="7224" w:type="dxa"/>
+          </w:tcPr>
+          <w:p>
+            <w:pPr>
+              <w:pStyle w:val="Geenafstand"/>
+              <w:cnfStyle w:val="100000000000" w:firstRow="1" w:lastRow="0" w:firstColumn="0" w:lastColumn="0" w:oddVBand="0" w:evenVBand="0" w:oddHBand="0" w:evenHBand="0" w:firstRowFirstColumn="0" w:firstRowLastColumn="0" w:lastRowFirstColumn="0" w:lastRowLastColumn="0"/>
+            </w:pPr>
+            <w:r>
+              <w:t xml:space="preserve">Contract </w:t>
+            </w:r>
+            <w:r>
+              <w:t>bekijken</w:t>
+            </w:r>
+          </w:p>
+        </w:tc>
+      </w:tr>
+      <w:tr>
+        <w:trPr>
+          <w:cnfStyle w:val="000000100000" w:firstRow="0" w:lastRow="0" w:firstColumn="0" w:lastColumn="0" w:oddVBand="0" w:evenVBand="0" w:oddHBand="1" w:evenHBand="0" w:firstRowFirstColumn="0" w:firstRowLastColumn="0" w:lastRowFirstColumn="0" w:lastRowLastColumn="0"/>
+        </w:trPr>
+        <w:tc>
+          <w:tcPr>
+            <w:cnfStyle w:val="001000000000" w:firstRow="0" w:lastRow="0" w:firstColumn="1" w:lastColumn="0" w:oddVBand="0" w:evenVBand="0" w:oddHBand="0" w:evenHBand="0" w:firstRowFirstColumn="0" w:firstRowLastColumn="0" w:lastRowFirstColumn="0" w:lastRowLastColumn="0"/>
+            <w:tcW w:w="1838" w:type="dxa"/>
+          </w:tcPr>
+          <w:p>
+            <w:pPr>
+              <w:pStyle w:val="Geenafstand"/>
+              <w:rPr>
+                <w:b w:val="0"/>
+              </w:rPr>
+            </w:pPr>
+            <w:r>
+              <w:rPr>
+                <w:b w:val="0"/>
+              </w:rPr>
+              <w:t>Actor</w:t>
+            </w:r>
+          </w:p>
+        </w:tc>
+        <w:tc>
+          <w:tcPr>
+            <w:tcW w:w="7224" w:type="dxa"/>
+          </w:tcPr>
+          <w:p>
+            <w:pPr>
+              <w:pStyle w:val="Geenafstand"/>
+              <w:cnfStyle w:val="000000100000" w:firstRow="0" w:lastRow="0" w:firstColumn="0" w:lastColumn="0" w:oddVBand="0" w:evenVBand="0" w:oddHBand="1" w:evenHBand="0" w:firstRowFirstColumn="0" w:firstRowLastColumn="0" w:lastRowFirstColumn="0" w:lastRowLastColumn="0"/>
+            </w:pPr>
+            <w:r>
+              <w:t>Klant</w:t>
+            </w:r>
+          </w:p>
+        </w:tc>
+      </w:tr>
+      <w:tr>
+        <w:tc>
+          <w:tcPr>
+            <w:cnfStyle w:val="001000000000" w:firstRow="0" w:lastRow="0" w:firstColumn="1" w:lastColumn="0" w:oddVBand="0" w:evenVBand="0" w:oddHBand="0" w:evenHBand="0" w:firstRowFirstColumn="0" w:firstRowLastColumn="0" w:lastRowFirstColumn="0" w:lastRowLastColumn="0"/>
+            <w:tcW w:w="1838" w:type="dxa"/>
+          </w:tcPr>
+          <w:p>
+            <w:pPr>
+              <w:pStyle w:val="Geenafstand"/>
+              <w:rPr>
+                <w:b w:val="0"/>
+              </w:rPr>
+            </w:pPr>
+            <w:r>
+              <w:rPr>
+                <w:b w:val="0"/>
+              </w:rPr>
+              <w:t>Preconditie</w:t>
+            </w:r>
+          </w:p>
+        </w:tc>
+        <w:tc>
+          <w:tcPr>
+            <w:tcW w:w="7224" w:type="dxa"/>
+          </w:tcPr>
+          <w:p>
+            <w:pPr>
+              <w:pStyle w:val="Geenafstand"/>
+              <w:cnfStyle w:val="000000000000" w:firstRow="0" w:lastRow="0" w:firstColumn="0" w:lastColumn="0" w:oddVBand="0" w:evenVBand="0" w:oddHBand="0" w:evenHBand="0" w:firstRowFirstColumn="0" w:firstRowLastColumn="0" w:lastRowFirstColumn="0" w:lastRowLastColumn="0"/>
+            </w:pPr>
+            <w:r>
+              <w:t xml:space="preserve">Klant heeft een account en </w:t>
+            </w:r>
+            <w:r>
+              <w:t>heeft één of meerdere contracten</w:t>
+            </w:r>
+          </w:p>
+        </w:tc>
+      </w:tr>
+      <w:tr>
+        <w:trPr>
+          <w:cnfStyle w:val="000000100000" w:firstRow="0" w:lastRow="0" w:firstColumn="0" w:lastColumn="0" w:oddVBand="0" w:evenVBand="0" w:oddHBand="1" w:evenHBand="0" w:firstRowFirstColumn="0" w:firstRowLastColumn="0" w:lastRowFirstColumn="0" w:lastRowLastColumn="0"/>
+        </w:trPr>
+        <w:tc>
+          <w:tcPr>
+            <w:cnfStyle w:val="001000000000" w:firstRow="0" w:lastRow="0" w:firstColumn="1" w:lastColumn="0" w:oddVBand="0" w:evenVBand="0" w:oddHBand="0" w:evenHBand="0" w:firstRowFirstColumn="0" w:firstRowLastColumn="0" w:lastRowFirstColumn="0" w:lastRowLastColumn="0"/>
+            <w:tcW w:w="1838" w:type="dxa"/>
+          </w:tcPr>
+          <w:p>
+            <w:pPr>
+              <w:pStyle w:val="Geenafstand"/>
+              <w:rPr>
+                <w:b w:val="0"/>
+              </w:rPr>
+            </w:pPr>
+            <w:r>
+              <w:rPr>
+                <w:b w:val="0"/>
+              </w:rPr>
+              <w:t>Scenario</w:t>
+            </w:r>
+          </w:p>
+        </w:tc>
+        <w:tc>
+          <w:tcPr>
+            <w:tcW w:w="7224" w:type="dxa"/>
+          </w:tcPr>
+          <w:p>
+            <w:pPr>
+              <w:pStyle w:val="Geenafstand"/>
+              <w:cnfStyle w:val="000000100000" w:firstRow="0" w:lastRow="0" w:firstColumn="0" w:lastColumn="0" w:oddVBand="0" w:evenVBand="0" w:oddHBand="1" w:evenHBand="0" w:firstRowFirstColumn="0" w:firstRowLastColumn="0" w:lastRowFirstColumn="0" w:lastRowLastColumn="0"/>
+            </w:pPr>
+            <w:r>
+              <w:t xml:space="preserve">1 Klant </w:t>
+            </w:r>
+            <w:r>
+              <w:t>wilt een van zijn contracten bekijken</w:t>
+            </w:r>
+          </w:p>
+          <w:p>
+            <w:pPr>
+              <w:pStyle w:val="Geenafstand"/>
+              <w:cnfStyle w:val="000000100000" w:firstRow="0" w:lastRow="0" w:firstColumn="0" w:lastColumn="0" w:oddVBand="0" w:evenVBand="0" w:oddHBand="1" w:evenHBand="0" w:firstRowFirstColumn="0" w:firstRowLastColumn="0" w:lastRowFirstColumn="0" w:lastRowLastColumn="0"/>
+            </w:pPr>
+            <w:r>
+              <w:t>A Klant gaat naar de website</w:t>
+            </w:r>
+          </w:p>
+          <w:p>
+            <w:pPr>
+              <w:pStyle w:val="Geenafstand"/>
+              <w:cnfStyle w:val="000000100000" w:firstRow="0" w:lastRow="0" w:firstColumn="0" w:lastColumn="0" w:oddVBand="0" w:evenVBand="0" w:oddHBand="1" w:evenHBand="0" w:firstRowFirstColumn="0" w:firstRowLastColumn="0" w:lastRowFirstColumn="0" w:lastRowLastColumn="0"/>
+            </w:pPr>
+            <w:r>
+              <w:t>B Klant logt in</w:t>
+            </w:r>
+          </w:p>
+          <w:p>
+            <w:pPr>
+              <w:pStyle w:val="Geenafstand"/>
+              <w:cnfStyle w:val="000000100000" w:firstRow="0" w:lastRow="0" w:firstColumn="0" w:lastColumn="0" w:oddVBand="0" w:evenVBand="0" w:oddHBand="1" w:evenHBand="0" w:firstRowFirstColumn="0" w:firstRowLastColumn="0" w:lastRowFirstColumn="0" w:lastRowLastColumn="0"/>
+            </w:pPr>
+            <w:r>
+              <w:t xml:space="preserve">C </w:t>
+            </w:r>
+            <w:r>
+              <w:t>Klant klikt op de knop mijn afspraken</w:t>
+            </w:r>
+          </w:p>
+          <w:p>
+            <w:pPr>
+              <w:pStyle w:val="Geenafstand"/>
+              <w:cnfStyle w:val="000000100000" w:firstRow="0" w:lastRow="0" w:firstColumn="0" w:lastColumn="0" w:oddVBand="0" w:evenVBand="0" w:oddHBand="1" w:evenHBand="0" w:firstRowFirstColumn="0" w:firstRowLastColumn="0" w:lastRowFirstColumn="0" w:lastRowLastColumn="0"/>
+            </w:pPr>
+            <w:r>
+              <w:t xml:space="preserve">D Website laat scherm zien met de afspraken van de </w:t>
+            </w:r>
+            <w:proofErr w:type="spellStart"/>
+            <w:r>
+              <w:t>klatn</w:t>
+            </w:r>
+            <w:proofErr w:type="spellEnd"/>
+          </w:p>
+        </w:tc>
+      </w:tr>
+      <w:tr>
+        <w:tc>
+          <w:tcPr>
+            <w:cnfStyle w:val="001000000000" w:firstRow="0" w:lastRow="0" w:firstColumn="1" w:lastColumn="0" w:oddVBand="0" w:evenVBand="0" w:oddHBand="0" w:evenHBand="0" w:firstRowFirstColumn="0" w:firstRowLastColumn="0" w:lastRowFirstColumn="0" w:lastRowLastColumn="0"/>
+            <w:tcW w:w="1838" w:type="dxa"/>
+          </w:tcPr>
+          <w:p>
+            <w:pPr>
+              <w:pStyle w:val="Geenafstand"/>
+              <w:rPr>
+                <w:b w:val="0"/>
+              </w:rPr>
+            </w:pPr>
+            <w:r>
+              <w:rPr>
+                <w:b w:val="0"/>
+              </w:rPr>
+              <w:t>Uitzondering</w:t>
+            </w:r>
+          </w:p>
+        </w:tc>
+        <w:tc>
+          <w:tcPr>
+            <w:tcW w:w="7224" w:type="dxa"/>
+          </w:tcPr>
+          <w:p>
+            <w:pPr>
+              <w:pStyle w:val="Geenafstand"/>
+              <w:cnfStyle w:val="000000000000" w:firstRow="0" w:lastRow="0" w:firstColumn="0" w:lastColumn="0" w:oddVBand="0" w:evenVBand="0" w:oddHBand="0" w:evenHBand="0" w:firstRowFirstColumn="0" w:firstRowLastColumn="0" w:lastRowFirstColumn="0" w:lastRowLastColumn="0"/>
+            </w:pPr>
+            <w:r>
+              <w:t>1 Klant voert verkeerde inloggegevens in</w:t>
+            </w:r>
+          </w:p>
+          <w:p>
+            <w:pPr>
+              <w:pStyle w:val="Geenafstand"/>
+              <w:cnfStyle w:val="000000000000" w:firstRow="0" w:lastRow="0" w:firstColumn="0" w:lastColumn="0" w:oddVBand="0" w:evenVBand="0" w:oddHBand="0" w:evenHBand="0" w:firstRowFirstColumn="0" w:firstRowLastColumn="0" w:lastRowFirstColumn="0" w:lastRowLastColumn="0"/>
+            </w:pPr>
+            <w:r>
+              <w:t>A Klant gaat naar de website</w:t>
+            </w:r>
+          </w:p>
+          <w:p>
+            <w:pPr>
+              <w:pStyle w:val="Geenafstand"/>
+              <w:cnfStyle w:val="000000000000" w:firstRow="0" w:lastRow="0" w:firstColumn="0" w:lastColumn="0" w:oddVBand="0" w:evenVBand="0" w:oddHBand="0" w:evenHBand="0" w:firstRowFirstColumn="0" w:firstRowLastColumn="0" w:lastRowFirstColumn="0" w:lastRowLastColumn="0"/>
+            </w:pPr>
+            <w:r>
+              <w:t>B Klant logt in</w:t>
+            </w:r>
+          </w:p>
+          <w:p>
+            <w:pPr>
+              <w:pStyle w:val="Geenafstand"/>
+              <w:cnfStyle w:val="000000000000" w:firstRow="0" w:lastRow="0" w:firstColumn="0" w:lastColumn="0" w:oddVBand="0" w:evenVBand="0" w:oddHBand="0" w:evenHBand="0" w:firstRowFirstColumn="0" w:firstRowLastColumn="0" w:lastRowFirstColumn="0" w:lastRowLastColumn="0"/>
+            </w:pPr>
+            <w:r>
+              <w:t>C Inloggegevens zijn niet correct</w:t>
+            </w:r>
+          </w:p>
+          <w:p>
+            <w:pPr>
+              <w:pStyle w:val="Geenafstand"/>
+              <w:cnfStyle w:val="000000000000" w:firstRow="0" w:lastRow="0" w:firstColumn="0" w:lastColumn="0" w:oddVBand="0" w:evenVBand="0" w:oddHBand="0" w:evenHBand="0" w:firstRowFirstColumn="0" w:firstRowLastColumn="0" w:lastRowFirstColumn="0" w:lastRowLastColumn="0"/>
+            </w:pPr>
+            <w:r>
+              <w:t>D Klant moet inloggegevens opnieuw invoeren</w:t>
+            </w:r>
+          </w:p>
+          <w:p>
+            <w:pPr>
+              <w:pStyle w:val="Geenafstand"/>
+              <w:cnfStyle w:val="000000000000" w:firstRow="0" w:lastRow="0" w:firstColumn="0" w:lastColumn="0" w:oddVBand="0" w:evenVBand="0" w:oddHBand="0" w:evenHBand="0" w:firstRowFirstColumn="0" w:firstRowLastColumn="0" w:lastRowFirstColumn="0" w:lastRowLastColumn="0"/>
+            </w:pPr>
+          </w:p>
+          <w:p>
+            <w:pPr>
+              <w:pStyle w:val="Geenafstand"/>
+              <w:cnfStyle w:val="000000000000" w:firstRow="0" w:lastRow="0" w:firstColumn="0" w:lastColumn="0" w:oddVBand="0" w:evenVBand="0" w:oddHBand="0" w:evenHBand="0" w:firstRowFirstColumn="0" w:firstRowLastColumn="0" w:lastRowFirstColumn="0" w:lastRowLastColumn="0"/>
+            </w:pPr>
+            <w:r>
+              <w:t>2 Klant h</w:t>
+            </w:r>
+            <w:r>
+              <w:t>eeft geen contracten</w:t>
+            </w:r>
+          </w:p>
+          <w:p>
+            <w:pPr>
+              <w:pStyle w:val="Geenafstand"/>
+              <w:cnfStyle w:val="000000000000" w:firstRow="0" w:lastRow="0" w:firstColumn="0" w:lastColumn="0" w:oddVBand="0" w:evenVBand="0" w:oddHBand="0" w:evenHBand="0" w:firstRowFirstColumn="0" w:firstRowLastColumn="0" w:lastRowFirstColumn="0" w:lastRowLastColumn="0"/>
+            </w:pPr>
+            <w:r>
+              <w:t>A Klant gaat naar de website</w:t>
+            </w:r>
+          </w:p>
+          <w:p>
+            <w:pPr>
+              <w:pStyle w:val="Geenafstand"/>
+              <w:cnfStyle w:val="000000000000" w:firstRow="0" w:lastRow="0" w:firstColumn="0" w:lastColumn="0" w:oddVBand="0" w:evenVBand="0" w:oddHBand="0" w:evenHBand="0" w:firstRowFirstColumn="0" w:firstRowLastColumn="0" w:lastRowFirstColumn="0" w:lastRowLastColumn="0"/>
+            </w:pPr>
+            <w:r>
+              <w:t>B Klant logt in</w:t>
+            </w:r>
+          </w:p>
+          <w:p>
+            <w:pPr>
+              <w:pStyle w:val="Geenafstand"/>
+              <w:cnfStyle w:val="000000000000" w:firstRow="0" w:lastRow="0" w:firstColumn="0" w:lastColumn="0" w:oddVBand="0" w:evenVBand="0" w:oddHBand="0" w:evenHBand="0" w:firstRowFirstColumn="0" w:firstRowLastColumn="0" w:lastRowFirstColumn="0" w:lastRowLastColumn="0"/>
+            </w:pPr>
+            <w:r>
+              <w:t>C Klant klikt op de knop mijn afspraken</w:t>
+            </w:r>
+          </w:p>
+          <w:p>
+            <w:pPr>
+              <w:pStyle w:val="Geenafstand"/>
+              <w:cnfStyle w:val="000000000000" w:firstRow="0" w:lastRow="0" w:firstColumn="0" w:lastColumn="0" w:oddVBand="0" w:evenVBand="0" w:oddHBand="0" w:evenHBand="0" w:firstRowFirstColumn="0" w:firstRowLastColumn="0" w:lastRowFirstColumn="0" w:lastRowLastColumn="0"/>
+            </w:pPr>
+            <w:r>
+              <w:t>D Website laat scherm zien met de melding dat er geen contracten zijn</w:t>
+            </w:r>
+          </w:p>
+        </w:tc>
+      </w:tr>
+      <w:tr>
+        <w:trPr>
+          <w:cnfStyle w:val="000000100000" w:firstRow="0" w:lastRow="0" w:firstColumn="0" w:lastColumn="0" w:oddVBand="0" w:evenVBand="0" w:oddHBand="1" w:evenHBand="0" w:firstRowFirstColumn="0" w:firstRowLastColumn="0" w:lastRowFirstColumn="0" w:lastRowLastColumn="0"/>
+        </w:trPr>
+        <w:tc>
+          <w:tcPr>
+            <w:cnfStyle w:val="001000000000" w:firstRow="0" w:lastRow="0" w:firstColumn="1" w:lastColumn="0" w:oddVBand="0" w:evenVBand="0" w:oddHBand="0" w:evenHBand="0" w:firstRowFirstColumn="0" w:firstRowLastColumn="0" w:lastRowFirstColumn="0" w:lastRowLastColumn="0"/>
+            <w:tcW w:w="1838" w:type="dxa"/>
+          </w:tcPr>
+          <w:p>
+            <w:pPr>
+              <w:pStyle w:val="Geenafstand"/>
+              <w:rPr>
+                <w:b w:val="0"/>
+              </w:rPr>
+            </w:pPr>
+            <w:r>
+              <w:rPr>
+                <w:b w:val="0"/>
+              </w:rPr>
+              <w:t>Postconditie</w:t>
+            </w:r>
+          </w:p>
+        </w:tc>
+        <w:tc>
+          <w:tcPr>
+            <w:tcW w:w="7224" w:type="dxa"/>
+          </w:tcPr>
+          <w:p>
+            <w:pPr>
+              <w:pStyle w:val="Geenafstand"/>
+              <w:cnfStyle w:val="000000100000" w:firstRow="0" w:lastRow="0" w:firstColumn="0" w:lastColumn="0" w:oddVBand="0" w:evenVBand="0" w:oddHBand="1" w:evenHBand="0" w:firstRowFirstColumn="0" w:firstRowLastColumn="0" w:lastRowFirstColumn="0" w:lastRowLastColumn="0"/>
+            </w:pPr>
+            <w:r>
+              <w:t xml:space="preserve">Klant heeft </w:t>
+            </w:r>
+            <w:r>
+              <w:t>zijn contract bekeken</w:t>
+            </w:r>
+          </w:p>
+        </w:tc>
+      </w:tr>
+    </w:tbl>
+    <w:p>
+      <w:pPr>
+        <w:pStyle w:val="Geenafstand"/>
+      </w:pPr>
+    </w:p>
+    <w:p>
+      <w:pPr>
+        <w:pStyle w:val="Geenafstand"/>
+      </w:pPr>
+    </w:p>
+    <w:tbl>
+      <w:tblPr>
+        <w:tblStyle w:val="Rastertabel4-Accent1"/>
+        <w:tblW w:w="0" w:type="auto"/>
+        <w:tblLook w:val="04A0" w:firstRow="1" w:lastRow="0" w:firstColumn="1" w:lastColumn="0" w:noHBand="0" w:noVBand="1"/>
+      </w:tblPr>
+      <w:tblGrid>
+        <w:gridCol w:w="1838"/>
+        <w:gridCol w:w="7224"/>
+      </w:tblGrid>
+      <w:tr>
+        <w:trPr>
+          <w:cnfStyle w:val="100000000000" w:firstRow="1" w:lastRow="0" w:firstColumn="0" w:lastColumn="0" w:oddVBand="0" w:evenVBand="0" w:oddHBand="0" w:evenHBand="0" w:firstRowFirstColumn="0" w:firstRowLastColumn="0" w:lastRowFirstColumn="0" w:lastRowLastColumn="0"/>
+        </w:trPr>
+        <w:tc>
+          <w:tcPr>
+            <w:cnfStyle w:val="001000000000" w:firstRow="0" w:lastRow="0" w:firstColumn="1" w:lastColumn="0" w:oddVBand="0" w:evenVBand="0" w:oddHBand="0" w:evenHBand="0" w:firstRowFirstColumn="0" w:firstRowLastColumn="0" w:lastRowFirstColumn="0" w:lastRowLastColumn="0"/>
+            <w:tcW w:w="1838" w:type="dxa"/>
+          </w:tcPr>
+          <w:p>
+            <w:pPr>
+              <w:pStyle w:val="Geenafstand"/>
+            </w:pPr>
+            <w:r>
+              <w:t>Naam</w:t>
+            </w:r>
+          </w:p>
+        </w:tc>
+        <w:tc>
+          <w:tcPr>
+            <w:tcW w:w="7224" w:type="dxa"/>
+          </w:tcPr>
+          <w:p>
+            <w:pPr>
+              <w:pStyle w:val="Geenafstand"/>
+              <w:cnfStyle w:val="100000000000" w:firstRow="1" w:lastRow="0" w:firstColumn="0" w:lastColumn="0" w:oddVBand="0" w:evenVBand="0" w:oddHBand="0" w:evenHBand="0" w:firstRowFirstColumn="0" w:firstRowLastColumn="0" w:lastRowFirstColumn="0" w:lastRowLastColumn="0"/>
+            </w:pPr>
+            <w:r>
+              <w:t>Contract verwijderen</w:t>
+            </w:r>
+          </w:p>
+        </w:tc>
+      </w:tr>
+      <w:tr>
+        <w:trPr>
+          <w:cnfStyle w:val="000000100000" w:firstRow="0" w:lastRow="0" w:firstColumn="0" w:lastColumn="0" w:oddVBand="0" w:evenVBand="0" w:oddHBand="1" w:evenHBand="0" w:firstRowFirstColumn="0" w:firstRowLastColumn="0" w:lastRowFirstColumn="0" w:lastRowLastColumn="0"/>
+        </w:trPr>
+        <w:tc>
+          <w:tcPr>
+            <w:cnfStyle w:val="001000000000" w:firstRow="0" w:lastRow="0" w:firstColumn="1" w:lastColumn="0" w:oddVBand="0" w:evenVBand="0" w:oddHBand="0" w:evenHBand="0" w:firstRowFirstColumn="0" w:firstRowLastColumn="0" w:lastRowFirstColumn="0" w:lastRowLastColumn="0"/>
+            <w:tcW w:w="1838" w:type="dxa"/>
+          </w:tcPr>
+          <w:p>
+            <w:pPr>
+              <w:pStyle w:val="Geenafstand"/>
+              <w:rPr>
+                <w:b w:val="0"/>
+              </w:rPr>
+            </w:pPr>
+            <w:r>
+              <w:rPr>
+                <w:b w:val="0"/>
+              </w:rPr>
+              <w:t>Actor</w:t>
+            </w:r>
+          </w:p>
+        </w:tc>
+        <w:tc>
+          <w:tcPr>
+            <w:tcW w:w="7224" w:type="dxa"/>
+          </w:tcPr>
+          <w:p>
+            <w:pPr>
+              <w:pStyle w:val="Geenafstand"/>
+              <w:cnfStyle w:val="000000100000" w:firstRow="0" w:lastRow="0" w:firstColumn="0" w:lastColumn="0" w:oddVBand="0" w:evenVBand="0" w:oddHBand="1" w:evenHBand="0" w:firstRowFirstColumn="0" w:firstRowLastColumn="0" w:lastRowFirstColumn="0" w:lastRowLastColumn="0"/>
+            </w:pPr>
+            <w:r>
+              <w:t>Klant</w:t>
+            </w:r>
+          </w:p>
+        </w:tc>
+      </w:tr>
+      <w:tr>
+        <w:tc>
+          <w:tcPr>
+            <w:cnfStyle w:val="001000000000" w:firstRow="0" w:lastRow="0" w:firstColumn="1" w:lastColumn="0" w:oddVBand="0" w:evenVBand="0" w:oddHBand="0" w:evenHBand="0" w:firstRowFirstColumn="0" w:firstRowLastColumn="0" w:lastRowFirstColumn="0" w:lastRowLastColumn="0"/>
+            <w:tcW w:w="1838" w:type="dxa"/>
+          </w:tcPr>
+          <w:p>
+            <w:pPr>
+              <w:pStyle w:val="Geenafstand"/>
+              <w:rPr>
+                <w:b w:val="0"/>
+              </w:rPr>
+            </w:pPr>
+            <w:r>
+              <w:rPr>
+                <w:b w:val="0"/>
+              </w:rPr>
+              <w:t>Preconditie</w:t>
+            </w:r>
+          </w:p>
+        </w:tc>
+        <w:tc>
+          <w:tcPr>
+            <w:tcW w:w="7224" w:type="dxa"/>
+          </w:tcPr>
+          <w:p>
+            <w:pPr>
+              <w:pStyle w:val="Geenafstand"/>
+              <w:cnfStyle w:val="000000000000" w:firstRow="0" w:lastRow="0" w:firstColumn="0" w:lastColumn="0" w:oddVBand="0" w:evenVBand="0" w:oddHBand="0" w:evenHBand="0" w:firstRowFirstColumn="0" w:firstRowLastColumn="0" w:lastRowFirstColumn="0" w:lastRowLastColumn="0"/>
+            </w:pPr>
+            <w:r>
+              <w:t>Klant heeft een contract en wil deze verwijderen en heeft geen voertuig meer staan bij CCSB en geen afspraken gepland</w:t>
+            </w:r>
+          </w:p>
+        </w:tc>
+      </w:tr>
+      <w:tr>
+        <w:trPr>
+          <w:cnfStyle w:val="000000100000" w:firstRow="0" w:lastRow="0" w:firstColumn="0" w:lastColumn="0" w:oddVBand="0" w:evenVBand="0" w:oddHBand="1" w:evenHBand="0" w:firstRowFirstColumn="0" w:firstRowLastColumn="0" w:lastRowFirstColumn="0" w:lastRowLastColumn="0"/>
+        </w:trPr>
+        <w:tc>
+          <w:tcPr>
+            <w:cnfStyle w:val="001000000000" w:firstRow="0" w:lastRow="0" w:firstColumn="1" w:lastColumn="0" w:oddVBand="0" w:evenVBand="0" w:oddHBand="0" w:evenHBand="0" w:firstRowFirstColumn="0" w:firstRowLastColumn="0" w:lastRowFirstColumn="0" w:lastRowLastColumn="0"/>
+            <w:tcW w:w="1838" w:type="dxa"/>
+          </w:tcPr>
+          <w:p>
+            <w:pPr>
+              <w:pStyle w:val="Geenafstand"/>
+              <w:rPr>
+                <w:b w:val="0"/>
+              </w:rPr>
+            </w:pPr>
+            <w:r>
+              <w:rPr>
+                <w:b w:val="0"/>
+              </w:rPr>
+              <w:t>Scenario</w:t>
+            </w:r>
+          </w:p>
+        </w:tc>
+        <w:tc>
+          <w:tcPr>
+            <w:tcW w:w="7224" w:type="dxa"/>
+          </w:tcPr>
+          <w:p>
+            <w:pPr>
+              <w:pStyle w:val="Geenafstand"/>
+              <w:cnfStyle w:val="000000100000" w:firstRow="0" w:lastRow="0" w:firstColumn="0" w:lastColumn="0" w:oddVBand="0" w:evenVBand="0" w:oddHBand="1" w:evenHBand="0" w:firstRowFirstColumn="0" w:firstRowLastColumn="0" w:lastRowFirstColumn="0" w:lastRowLastColumn="0"/>
+            </w:pPr>
+            <w:r>
+              <w:t>1 Klant wil zijn contract verwijderen</w:t>
+            </w:r>
+          </w:p>
+          <w:p>
+            <w:pPr>
+              <w:pStyle w:val="Geenafstand"/>
+              <w:cnfStyle w:val="000000100000" w:firstRow="0" w:lastRow="0" w:firstColumn="0" w:lastColumn="0" w:oddVBand="0" w:evenVBand="0" w:oddHBand="1" w:evenHBand="0" w:firstRowFirstColumn="0" w:firstRowLastColumn="0" w:lastRowFirstColumn="0" w:lastRowLastColumn="0"/>
+            </w:pPr>
+            <w:r>
+              <w:t>A Klant gaat naar de website</w:t>
+            </w:r>
+          </w:p>
+          <w:p>
+            <w:pPr>
+              <w:pStyle w:val="Geenafstand"/>
+              <w:cnfStyle w:val="000000100000" w:firstRow="0" w:lastRow="0" w:firstColumn="0" w:lastColumn="0" w:oddVBand="0" w:evenVBand="0" w:oddHBand="1" w:evenHBand="0" w:firstRowFirstColumn="0" w:firstRowLastColumn="0" w:lastRowFirstColumn="0" w:lastRowLastColumn="0"/>
+            </w:pPr>
+            <w:r>
+              <w:lastRenderedPageBreak/>
+              <w:t>B Klant logt in</w:t>
+            </w:r>
+          </w:p>
+          <w:p>
+            <w:pPr>
+              <w:pStyle w:val="Geenafstand"/>
+              <w:cnfStyle w:val="000000100000" w:firstRow="0" w:lastRow="0" w:firstColumn="0" w:lastColumn="0" w:oddVBand="0" w:evenVBand="0" w:oddHBand="1" w:evenHBand="0" w:firstRowFirstColumn="0" w:firstRowLastColumn="0" w:lastRowFirstColumn="0" w:lastRowLastColumn="0"/>
+            </w:pPr>
+            <w:r>
+              <w:t>C Klant bekijkt zijn contract en klikt op de knop verwijder</w:t>
+            </w:r>
+          </w:p>
+          <w:p>
+            <w:pPr>
+              <w:pStyle w:val="Geenafstand"/>
+              <w:cnfStyle w:val="000000100000" w:firstRow="0" w:lastRow="0" w:firstColumn="0" w:lastColumn="0" w:oddVBand="0" w:evenVBand="0" w:oddHBand="1" w:evenHBand="0" w:firstRowFirstColumn="0" w:firstRowLastColumn="0" w:lastRowFirstColumn="0" w:lastRowLastColumn="0"/>
+            </w:pPr>
+            <w:r>
+              <w:t>D Melding weet u zeker dit contract te verwijderen (ja of nee)</w:t>
+            </w:r>
+          </w:p>
+          <w:p>
+            <w:pPr>
+              <w:pStyle w:val="Geenafstand"/>
+              <w:cnfStyle w:val="000000100000" w:firstRow="0" w:lastRow="0" w:firstColumn="0" w:lastColumn="0" w:oddVBand="0" w:evenVBand="0" w:oddHBand="1" w:evenHBand="0" w:firstRowFirstColumn="0" w:firstRowLastColumn="0" w:lastRowFirstColumn="0" w:lastRowLastColumn="0"/>
+            </w:pPr>
+            <w:r>
+              <w:t>E Ja – contract is verwijderd</w:t>
+            </w:r>
+          </w:p>
+        </w:tc>
+      </w:tr>
+      <w:tr>
+        <w:tc>
+          <w:tcPr>
+            <w:cnfStyle w:val="001000000000" w:firstRow="0" w:lastRow="0" w:firstColumn="1" w:lastColumn="0" w:oddVBand="0" w:evenVBand="0" w:oddHBand="0" w:evenHBand="0" w:firstRowFirstColumn="0" w:firstRowLastColumn="0" w:lastRowFirstColumn="0" w:lastRowLastColumn="0"/>
+            <w:tcW w:w="1838" w:type="dxa"/>
+          </w:tcPr>
+          <w:p>
+            <w:pPr>
+              <w:pStyle w:val="Geenafstand"/>
+              <w:rPr>
+                <w:b w:val="0"/>
+              </w:rPr>
+            </w:pPr>
+            <w:r>
+              <w:rPr>
+                <w:b w:val="0"/>
+              </w:rPr>
+              <w:t>Uitzondering</w:t>
+            </w:r>
+          </w:p>
+        </w:tc>
+        <w:tc>
+          <w:tcPr>
+            <w:tcW w:w="7224" w:type="dxa"/>
+          </w:tcPr>
+          <w:p>
+            <w:pPr>
+              <w:pStyle w:val="Geenafstand"/>
+              <w:cnfStyle w:val="000000000000" w:firstRow="0" w:lastRow="0" w:firstColumn="0" w:lastColumn="0" w:oddVBand="0" w:evenVBand="0" w:oddHBand="0" w:evenHBand="0" w:firstRowFirstColumn="0" w:firstRowLastColumn="0" w:lastRowFirstColumn="0" w:lastRowLastColumn="0"/>
+            </w:pPr>
+            <w:r>
+              <w:t>1 Klant voert verkeerde inloggegevens in</w:t>
+            </w:r>
+          </w:p>
+          <w:p>
+            <w:pPr>
+              <w:pStyle w:val="Geenafstand"/>
+              <w:cnfStyle w:val="000000000000" w:firstRow="0" w:lastRow="0" w:firstColumn="0" w:lastColumn="0" w:oddVBand="0" w:evenVBand="0" w:oddHBand="0" w:evenHBand="0" w:firstRowFirstColumn="0" w:firstRowLastColumn="0" w:lastRowFirstColumn="0" w:lastRowLastColumn="0"/>
+            </w:pPr>
+            <w:r>
+              <w:t>A Klant gaat naar de website</w:t>
+            </w:r>
+          </w:p>
+          <w:p>
+            <w:pPr>
+              <w:pStyle w:val="Geenafstand"/>
+              <w:cnfStyle w:val="000000000000" w:firstRow="0" w:lastRow="0" w:firstColumn="0" w:lastColumn="0" w:oddVBand="0" w:evenVBand="0" w:oddHBand="0" w:evenHBand="0" w:firstRowFirstColumn="0" w:firstRowLastColumn="0" w:lastRowFirstColumn="0" w:lastRowLastColumn="0"/>
+            </w:pPr>
+            <w:r>
+              <w:t>B Klant logt in</w:t>
+            </w:r>
+          </w:p>
+          <w:p>
+            <w:pPr>
+              <w:pStyle w:val="Geenafstand"/>
+              <w:cnfStyle w:val="000000000000" w:firstRow="0" w:lastRow="0" w:firstColumn="0" w:lastColumn="0" w:oddVBand="0" w:evenVBand="0" w:oddHBand="0" w:evenHBand="0" w:firstRowFirstColumn="0" w:firstRowLastColumn="0" w:lastRowFirstColumn="0" w:lastRowLastColumn="0"/>
+            </w:pPr>
+            <w:r>
+              <w:t>C Inloggegevens zijn niet correct</w:t>
+            </w:r>
+          </w:p>
+          <w:p>
+            <w:pPr>
+              <w:pStyle w:val="Geenafstand"/>
+              <w:cnfStyle w:val="000000000000" w:firstRow="0" w:lastRow="0" w:firstColumn="0" w:lastColumn="0" w:oddVBand="0" w:evenVBand="0" w:oddHBand="0" w:evenHBand="0" w:firstRowFirstColumn="0" w:firstRowLastColumn="0" w:lastRowFirstColumn="0" w:lastRowLastColumn="0"/>
+            </w:pPr>
+            <w:r>
+              <w:t>D Klant moet inloggegevens opnieuw invoeren</w:t>
+            </w:r>
+          </w:p>
+        </w:tc>
+      </w:tr>
+      <w:tr>
+        <w:trPr>
+          <w:cnfStyle w:val="000000100000" w:firstRow="0" w:lastRow="0" w:firstColumn="0" w:lastColumn="0" w:oddVBand="0" w:evenVBand="0" w:oddHBand="1" w:evenHBand="0" w:firstRowFirstColumn="0" w:firstRowLastColumn="0" w:lastRowFirstColumn="0" w:lastRowLastColumn="0"/>
+        </w:trPr>
+        <w:tc>
+          <w:tcPr>
+            <w:cnfStyle w:val="001000000000" w:firstRow="0" w:lastRow="0" w:firstColumn="1" w:lastColumn="0" w:oddVBand="0" w:evenVBand="0" w:oddHBand="0" w:evenHBand="0" w:firstRowFirstColumn="0" w:firstRowLastColumn="0" w:lastRowFirstColumn="0" w:lastRowLastColumn="0"/>
+            <w:tcW w:w="1838" w:type="dxa"/>
+          </w:tcPr>
+          <w:p>
+            <w:pPr>
+              <w:pStyle w:val="Geenafstand"/>
+              <w:rPr>
+                <w:b w:val="0"/>
+              </w:rPr>
+            </w:pPr>
+            <w:r>
+              <w:rPr>
+                <w:b w:val="0"/>
+              </w:rPr>
+              <w:t>Postconditie</w:t>
+            </w:r>
+          </w:p>
+        </w:tc>
+        <w:tc>
+          <w:tcPr>
+            <w:tcW w:w="7224" w:type="dxa"/>
+          </w:tcPr>
+          <w:p>
+            <w:pPr>
+              <w:pStyle w:val="Geenafstand"/>
+              <w:cnfStyle w:val="000000100000" w:firstRow="0" w:lastRow="0" w:firstColumn="0" w:lastColumn="0" w:oddVBand="0" w:evenVBand="0" w:oddHBand="1" w:evenHBand="0" w:firstRowFirstColumn="0" w:firstRowLastColumn="0" w:lastRowFirstColumn="0" w:lastRowLastColumn="0"/>
+            </w:pPr>
+            <w:r>
+              <w:t>Contract van klant is verwijderd en krijgt een bevestiging email</w:t>
             </w:r>
           </w:p>
         </w:tc>
@@ -6564,11 +8444,11 @@
       <w:pPr>
         <w:pStyle w:val="Kop2"/>
       </w:pPr>
-      <w:bookmarkStart w:id="13" w:name="_Toc83113778"/>
+      <w:bookmarkStart w:id="16" w:name="_Toc83212708"/>
       <w:r>
         <w:t>Applicaties</w:t>
       </w:r>
-      <w:bookmarkEnd w:id="13"/>
+      <w:bookmarkEnd w:id="16"/>
     </w:p>
     <w:p>
       <w:pPr>
@@ -6587,12 +8467,11 @@
       <w:pPr>
         <w:pStyle w:val="Kop2"/>
       </w:pPr>
-      <w:bookmarkStart w:id="14" w:name="_Toc83113779"/>
+      <w:bookmarkStart w:id="17" w:name="_Toc83212709"/>
       <w:r>
-        <w:lastRenderedPageBreak/>
         <w:t>Infrastructuur</w:t>
       </w:r>
-      <w:bookmarkEnd w:id="14"/>
+      <w:bookmarkEnd w:id="17"/>
     </w:p>
     <w:p>
       <w:pPr>
@@ -6623,7 +8502,6 @@
       <w:r>
         <w:t>browser nodig om de functionaliteiten te kunnen gebruiken.</w:t>
       </w:r>
-      <w:bookmarkStart w:id="15" w:name="_Toc83113780"/>
     </w:p>
     <w:p>
       <w:pPr>
@@ -6632,12 +8510,14 @@
           <w:lang w:eastAsia="nl-NL"/>
         </w:rPr>
       </w:pPr>
+      <w:bookmarkStart w:id="18" w:name="_Toc83212710"/>
       <w:r>
         <w:rPr>
           <w:lang w:eastAsia="nl-NL"/>
         </w:rPr>
         <w:t>Netwerkinfrastructuur</w:t>
       </w:r>
+      <w:bookmarkEnd w:id="18"/>
     </w:p>
     <w:p>
       <w:pPr>
@@ -6704,13 +8584,14 @@
           <w:lang w:eastAsia="nl-NL"/>
         </w:rPr>
       </w:pPr>
+      <w:bookmarkStart w:id="19" w:name="_Toc83212711"/>
       <w:r>
         <w:rPr>
           <w:lang w:eastAsia="nl-NL"/>
         </w:rPr>
         <w:t>Consequenties</w:t>
       </w:r>
-      <w:bookmarkEnd w:id="15"/>
+      <w:bookmarkEnd w:id="19"/>
     </w:p>
     <w:p>
       <w:pPr>
@@ -6729,11 +8610,12 @@
       <w:pPr>
         <w:pStyle w:val="Kop1"/>
       </w:pPr>
-      <w:bookmarkStart w:id="16" w:name="_Toc83113781"/>
+      <w:bookmarkStart w:id="20" w:name="_Toc83212712"/>
       <w:r>
+        <w:lastRenderedPageBreak/>
         <w:t>Planning</w:t>
       </w:r>
-      <w:bookmarkEnd w:id="16"/>
+      <w:bookmarkEnd w:id="20"/>
     </w:p>
     <w:p>
       <w:pPr>
@@ -8401,6 +10283,28 @@
       <w:szCs w:val="26"/>
     </w:rPr>
   </w:style>
+  <w:style w:type="paragraph" w:styleId="Kop3">
+    <w:name w:val="heading 3"/>
+    <w:basedOn w:val="Standaard"/>
+    <w:next w:val="Standaard"/>
+    <w:link w:val="Kop3Char"/>
+    <w:uiPriority w:val="9"/>
+    <w:unhideWhenUsed/>
+    <w:qFormat/>
+    <w:rsid w:val="00ED11EB"/>
+    <w:pPr>
+      <w:keepNext/>
+      <w:keepLines/>
+      <w:spacing w:before="40" w:after="0"/>
+      <w:outlineLvl w:val="2"/>
+    </w:pPr>
+    <w:rPr>
+      <w:rFonts w:asciiTheme="majorHAnsi" w:eastAsiaTheme="majorEastAsia" w:hAnsiTheme="majorHAnsi" w:cstheme="majorBidi"/>
+      <w:color w:val="1F3763" w:themeColor="accent1" w:themeShade="7F"/>
+      <w:sz w:val="24"/>
+      <w:szCs w:val="24"/>
+    </w:rPr>
+  </w:style>
   <w:style w:type="character" w:default="1" w:styleId="Standaardalinea-lettertype">
     <w:name w:val="Default Paragraph Font"/>
     <w:uiPriority w:val="1"/>
@@ -8682,6 +10586,32 @@
       <w:ind w:left="220"/>
     </w:pPr>
   </w:style>
+  <w:style w:type="character" w:customStyle="1" w:styleId="Kop3Char">
+    <w:name w:val="Kop 3 Char"/>
+    <w:basedOn w:val="Standaardalinea-lettertype"/>
+    <w:link w:val="Kop3"/>
+    <w:uiPriority w:val="9"/>
+    <w:rsid w:val="00ED11EB"/>
+    <w:rPr>
+      <w:rFonts w:asciiTheme="majorHAnsi" w:eastAsiaTheme="majorEastAsia" w:hAnsiTheme="majorHAnsi" w:cstheme="majorBidi"/>
+      <w:color w:val="1F3763" w:themeColor="accent1" w:themeShade="7F"/>
+      <w:sz w:val="24"/>
+      <w:szCs w:val="24"/>
+    </w:rPr>
+  </w:style>
+  <w:style w:type="paragraph" w:styleId="Inhopg3">
+    <w:name w:val="toc 3"/>
+    <w:basedOn w:val="Standaard"/>
+    <w:next w:val="Standaard"/>
+    <w:autoRedefine/>
+    <w:uiPriority w:val="39"/>
+    <w:unhideWhenUsed/>
+    <w:rsid w:val="002C0450"/>
+    <w:pPr>
+      <w:spacing w:after="100"/>
+      <w:ind w:left="440"/>
+    </w:pPr>
+  </w:style>
 </w:styles>
 </file>
 
@@ -8829,6 +10759,7 @@
     <w:rsid w:val="008112B6"/>
     <w:rsid w:val="00860B33"/>
     <w:rsid w:val="008A7A85"/>
+    <w:rsid w:val="009A550E"/>
     <w:rsid w:val="00A62579"/>
     <w:rsid w:val="00A81AB8"/>
     <w:rsid w:val="00C04868"/>
@@ -9619,7 +11550,7 @@
 </file>
 
 <file path=customXml/itemProps2.xml><?xml version="1.0" encoding="utf-8"?>
-<ds:datastoreItem xmlns:ds="http://schemas.openxmlformats.org/officeDocument/2006/customXml" ds:itemID="{C5D5DE8A-A2ED-40D5-B80E-1000396F049C}">
+<ds:datastoreItem xmlns:ds="http://schemas.openxmlformats.org/officeDocument/2006/customXml" ds:itemID="{4D76FB36-981A-4924-83DB-ED35C2C00929}">
   <ds:schemaRefs>
     <ds:schemaRef ds:uri="http://schemas.openxmlformats.org/officeDocument/2006/bibliography"/>
   </ds:schemaRefs>

</xml_diff>

<commit_message>
[/] Changed version control in FO
</commit_message>
<xml_diff>
--- a/Documentatie/Functioneel Ontwerp.docx
+++ b/Documentatie/Functioneel Ontwerp.docx
@@ -1,6 +1,6 @@
 
 <file path=word/document.xml><?xml version="1.0" encoding="utf-8"?>
-<w:document xmlns:wpc="http://schemas.microsoft.com/office/word/2010/wordprocessingCanvas" xmlns:cx="http://schemas.microsoft.com/office/drawing/2014/chartex" xmlns:cx1="http://schemas.microsoft.com/office/drawing/2015/9/8/chartex" xmlns:cx2="http://schemas.microsoft.com/office/drawing/2015/10/21/chartex" xmlns:cx3="http://schemas.microsoft.com/office/drawing/2016/5/9/chartex" xmlns:cx4="http://schemas.microsoft.com/office/drawing/2016/5/10/chartex" xmlns:cx5="http://schemas.microsoft.com/office/drawing/2016/5/11/chartex" xmlns:cx6="http://schemas.microsoft.com/office/drawing/2016/5/12/chartex" xmlns:cx7="http://schemas.microsoft.com/office/drawing/2016/5/13/chartex" xmlns:cx8="http://schemas.microsoft.com/office/drawing/2016/5/14/chartex" xmlns:mc="http://schemas.openxmlformats.org/markup-compatibility/2006" xmlns:aink="http://schemas.microsoft.com/office/drawing/2016/ink" xmlns:am3d="http://schemas.microsoft.com/office/drawing/2017/model3d" xmlns:o="urn:schemas-microsoft-com:office:office" xmlns:r="http://schemas.openxmlformats.org/officeDocument/2006/relationships" xmlns:m="http://schemas.openxmlformats.org/officeDocument/2006/math" xmlns:v="urn:schemas-microsoft-com:vml" xmlns:wp14="http://schemas.microsoft.com/office/word/2010/wordprocessingDrawing" xmlns:wp="http://schemas.openxmlformats.org/drawingml/2006/wordprocessingDrawing" xmlns:w10="urn:schemas-microsoft-com:office:word" xmlns:w="http://schemas.openxmlformats.org/wordprocessingml/2006/main" xmlns:w14="http://schemas.microsoft.com/office/word/2010/wordml" xmlns:w15="http://schemas.microsoft.com/office/word/2012/wordml" xmlns:w16cex="http://schemas.microsoft.com/office/word/2018/wordml/cex" xmlns:w16cid="http://schemas.microsoft.com/office/word/2016/wordml/cid" xmlns:w16="http://schemas.microsoft.com/office/word/2018/wordml" xmlns:w16sdtdh="http://schemas.microsoft.com/office/word/2020/wordml/sdtdatahash" xmlns:w16se="http://schemas.microsoft.com/office/word/2015/wordml/symex" xmlns:wpg="http://schemas.microsoft.com/office/word/2010/wordprocessingGroup" xmlns:wpi="http://schemas.microsoft.com/office/word/2010/wordprocessingInk" xmlns:wne="http://schemas.microsoft.com/office/word/2006/wordml" xmlns:wps="http://schemas.microsoft.com/office/word/2010/wordprocessingShape" mc:Ignorable="w14 w15 w16se w16cid w16 w16cex w16sdtdh wp14">
+<w:document xmlns:wpc="http://schemas.microsoft.com/office/word/2010/wordprocessingCanvas" xmlns:cx="http://schemas.microsoft.com/office/drawing/2014/chartex" xmlns:cx1="http://schemas.microsoft.com/office/drawing/2015/9/8/chartex" xmlns:cx2="http://schemas.microsoft.com/office/drawing/2015/10/21/chartex" xmlns:cx3="http://schemas.microsoft.com/office/drawing/2016/5/9/chartex" xmlns:cx4="http://schemas.microsoft.com/office/drawing/2016/5/10/chartex" xmlns:cx5="http://schemas.microsoft.com/office/drawing/2016/5/11/chartex" xmlns:cx6="http://schemas.microsoft.com/office/drawing/2016/5/12/chartex" xmlns:cx7="http://schemas.microsoft.com/office/drawing/2016/5/13/chartex" xmlns:cx8="http://schemas.microsoft.com/office/drawing/2016/5/14/chartex" xmlns:mc="http://schemas.openxmlformats.org/markup-compatibility/2006" xmlns:aink="http://schemas.microsoft.com/office/drawing/2016/ink" xmlns:am3d="http://schemas.microsoft.com/office/drawing/2017/model3d" xmlns:o="urn:schemas-microsoft-com:office:office" xmlns:r="http://schemas.openxmlformats.org/officeDocument/2006/relationships" xmlns:m="http://schemas.openxmlformats.org/officeDocument/2006/math" xmlns:v="urn:schemas-microsoft-com:vml" xmlns:wp14="http://schemas.microsoft.com/office/word/2010/wordprocessingDrawing" xmlns:wp="http://schemas.openxmlformats.org/drawingml/2006/wordprocessingDrawing" xmlns:w10="urn:schemas-microsoft-com:office:word" xmlns:w="http://schemas.openxmlformats.org/wordprocessingml/2006/main" xmlns:w14="http://schemas.microsoft.com/office/word/2010/wordml" xmlns:w15="http://schemas.microsoft.com/office/word/2012/wordml" xmlns:w16cid="http://schemas.microsoft.com/office/word/2016/wordml/cid" xmlns:w16se="http://schemas.microsoft.com/office/word/2015/wordml/symex" xmlns:wpg="http://schemas.microsoft.com/office/word/2010/wordprocessingGroup" xmlns:wpi="http://schemas.microsoft.com/office/word/2010/wordprocessingInk" xmlns:wne="http://schemas.microsoft.com/office/word/2006/wordml" xmlns:wps="http://schemas.microsoft.com/office/word/2010/wordprocessingShape" mc:Ignorable="w14 w15 w16se w16cid wp14">
   <w:body>
     <w:sdt>
       <w:sdtPr>
@@ -1151,6 +1151,9 @@
               <w:pStyle w:val="Geenafstand"/>
               <w:cnfStyle w:val="000000100000" w:firstRow="0" w:lastRow="0" w:firstColumn="0" w:lastColumn="0" w:oddVBand="0" w:evenVBand="0" w:oddHBand="1" w:evenHBand="0" w:firstRowFirstColumn="0" w:firstRowLastColumn="0" w:lastRowFirstColumn="0" w:lastRowLastColumn="0"/>
             </w:pPr>
+            <w:r>
+              <w:t>22-09-2021</w:t>
+            </w:r>
           </w:p>
         </w:tc>
         <w:tc>
@@ -1175,6 +1178,225 @@
               <w:pStyle w:val="Geenafstand"/>
               <w:cnfStyle w:val="000000100000" w:firstRow="0" w:lastRow="0" w:firstColumn="0" w:lastColumn="0" w:oddVBand="0" w:evenVBand="0" w:oddHBand="1" w:evenHBand="0" w:firstRowFirstColumn="0" w:firstRowLastColumn="0" w:lastRowFirstColumn="0" w:lastRowLastColumn="0"/>
             </w:pPr>
+            <w:r>
+              <w:t>Use case diagram aangepast</w:t>
+            </w:r>
+          </w:p>
+        </w:tc>
+      </w:tr>
+      <w:tr>
+        <w:trPr>
+          <w:trHeight w:val="458"/>
+        </w:trPr>
+        <w:tc>
+          <w:tcPr>
+            <w:cnfStyle w:val="001000000000" w:firstRow="0" w:lastRow="0" w:firstColumn="1" w:lastColumn="0" w:oddVBand="0" w:evenVBand="0" w:oddHBand="0" w:evenHBand="0" w:firstRowFirstColumn="0" w:firstRowLastColumn="0" w:lastRowFirstColumn="0" w:lastRowLastColumn="0"/>
+            <w:tcW w:w="988" w:type="dxa"/>
+            <w:vAlign w:val="center"/>
+          </w:tcPr>
+          <w:p>
+            <w:pPr>
+              <w:pStyle w:val="Geenafstand"/>
+              <w:rPr>
+                <w:b w:val="0"/>
+              </w:rPr>
+            </w:pPr>
+            <w:r>
+              <w:rPr>
+                <w:b w:val="0"/>
+              </w:rPr>
+              <w:t>0.8</w:t>
+            </w:r>
+          </w:p>
+        </w:tc>
+        <w:tc>
+          <w:tcPr>
+            <w:tcW w:w="1417" w:type="dxa"/>
+            <w:vAlign w:val="center"/>
+          </w:tcPr>
+          <w:p>
+            <w:pPr>
+              <w:pStyle w:val="Geenafstand"/>
+              <w:cnfStyle w:val="000000000000" w:firstRow="0" w:lastRow="0" w:firstColumn="0" w:lastColumn="0" w:oddVBand="0" w:evenVBand="0" w:oddHBand="0" w:evenHBand="0" w:firstRowFirstColumn="0" w:firstRowLastColumn="0" w:lastRowFirstColumn="0" w:lastRowLastColumn="0"/>
+            </w:pPr>
+            <w:r>
+              <w:t>22-09-2021</w:t>
+            </w:r>
+          </w:p>
+        </w:tc>
+        <w:tc>
+          <w:tcPr>
+            <w:tcW w:w="1843" w:type="dxa"/>
+            <w:vAlign w:val="center"/>
+          </w:tcPr>
+          <w:p>
+            <w:pPr>
+              <w:pStyle w:val="Geenafstand"/>
+              <w:cnfStyle w:val="000000000000" w:firstRow="0" w:lastRow="0" w:firstColumn="0" w:lastColumn="0" w:oddVBand="0" w:evenVBand="0" w:oddHBand="0" w:evenHBand="0" w:firstRowFirstColumn="0" w:firstRowLastColumn="0" w:lastRowFirstColumn="0" w:lastRowLastColumn="0"/>
+            </w:pPr>
+            <w:r>
+              <w:t>Bram van Nek</w:t>
+            </w:r>
+          </w:p>
+        </w:tc>
+        <w:tc>
+          <w:tcPr>
+            <w:tcW w:w="4814" w:type="dxa"/>
+            <w:vAlign w:val="center"/>
+          </w:tcPr>
+          <w:p>
+            <w:pPr>
+              <w:pStyle w:val="Geenafstand"/>
+              <w:cnfStyle w:val="000000000000" w:firstRow="0" w:lastRow="0" w:firstColumn="0" w:lastColumn="0" w:oddVBand="0" w:evenVBand="0" w:oddHBand="0" w:evenHBand="0" w:firstRowFirstColumn="0" w:firstRowLastColumn="0" w:lastRowFirstColumn="0" w:lastRowLastColumn="0"/>
+            </w:pPr>
+            <w:r>
+              <w:t>Use case tabellen reserveringen toegevoegd</w:t>
+            </w:r>
+          </w:p>
+        </w:tc>
+      </w:tr>
+      <w:tr>
+        <w:trPr>
+          <w:cnfStyle w:val="000000100000" w:firstRow="0" w:lastRow="0" w:firstColumn="0" w:lastColumn="0" w:oddVBand="0" w:evenVBand="0" w:oddHBand="1" w:evenHBand="0" w:firstRowFirstColumn="0" w:firstRowLastColumn="0" w:lastRowFirstColumn="0" w:lastRowLastColumn="0"/>
+          <w:trHeight w:val="458"/>
+        </w:trPr>
+        <w:tc>
+          <w:tcPr>
+            <w:cnfStyle w:val="001000000000" w:firstRow="0" w:lastRow="0" w:firstColumn="1" w:lastColumn="0" w:oddVBand="0" w:evenVBand="0" w:oddHBand="0" w:evenHBand="0" w:firstRowFirstColumn="0" w:firstRowLastColumn="0" w:lastRowFirstColumn="0" w:lastRowLastColumn="0"/>
+            <w:tcW w:w="988" w:type="dxa"/>
+            <w:vAlign w:val="center"/>
+          </w:tcPr>
+          <w:p>
+            <w:pPr>
+              <w:pStyle w:val="Geenafstand"/>
+              <w:rPr>
+                <w:b w:val="0"/>
+              </w:rPr>
+            </w:pPr>
+            <w:r>
+              <w:rPr>
+                <w:b w:val="0"/>
+              </w:rPr>
+              <w:t>0.9</w:t>
+            </w:r>
+          </w:p>
+        </w:tc>
+        <w:tc>
+          <w:tcPr>
+            <w:tcW w:w="1417" w:type="dxa"/>
+            <w:vAlign w:val="center"/>
+          </w:tcPr>
+          <w:p>
+            <w:pPr>
+              <w:pStyle w:val="Geenafstand"/>
+              <w:cnfStyle w:val="000000100000" w:firstRow="0" w:lastRow="0" w:firstColumn="0" w:lastColumn="0" w:oddVBand="0" w:evenVBand="0" w:oddHBand="1" w:evenHBand="0" w:firstRowFirstColumn="0" w:firstRowLastColumn="0" w:lastRowFirstColumn="0" w:lastRowLastColumn="0"/>
+            </w:pPr>
+            <w:r>
+              <w:t>22-09-2021</w:t>
+            </w:r>
+          </w:p>
+        </w:tc>
+        <w:tc>
+          <w:tcPr>
+            <w:tcW w:w="1843" w:type="dxa"/>
+            <w:vAlign w:val="center"/>
+          </w:tcPr>
+          <w:p>
+            <w:pPr>
+              <w:pStyle w:val="Geenafstand"/>
+              <w:cnfStyle w:val="000000100000" w:firstRow="0" w:lastRow="0" w:firstColumn="0" w:lastColumn="0" w:oddVBand="0" w:evenVBand="0" w:oddHBand="1" w:evenHBand="0" w:firstRowFirstColumn="0" w:firstRowLastColumn="0" w:lastRowFirstColumn="0" w:lastRowLastColumn="0"/>
+            </w:pPr>
+            <w:r>
+              <w:t>Sam Elfring</w:t>
+            </w:r>
+          </w:p>
+        </w:tc>
+        <w:tc>
+          <w:tcPr>
+            <w:tcW w:w="4814" w:type="dxa"/>
+            <w:vAlign w:val="center"/>
+          </w:tcPr>
+          <w:p>
+            <w:pPr>
+              <w:pStyle w:val="Geenafstand"/>
+              <w:cnfStyle w:val="000000100000" w:firstRow="0" w:lastRow="0" w:firstColumn="0" w:lastColumn="0" w:oddVBand="0" w:evenVBand="0" w:oddHBand="1" w:evenHBand="0" w:firstRowFirstColumn="0" w:firstRowLastColumn="0" w:lastRowFirstColumn="0" w:lastRowLastColumn="0"/>
+            </w:pPr>
+            <w:r>
+              <w:t>Use case tabellen contract toegevoegd</w:t>
+            </w:r>
+          </w:p>
+        </w:tc>
+      </w:tr>
+      <w:tr>
+        <w:trPr>
+          <w:trHeight w:val="458"/>
+        </w:trPr>
+        <w:tc>
+          <w:tcPr>
+            <w:cnfStyle w:val="001000000000" w:firstRow="0" w:lastRow="0" w:firstColumn="1" w:lastColumn="0" w:oddVBand="0" w:evenVBand="0" w:oddHBand="0" w:evenHBand="0" w:firstRowFirstColumn="0" w:firstRowLastColumn="0" w:lastRowFirstColumn="0" w:lastRowLastColumn="0"/>
+            <w:tcW w:w="988" w:type="dxa"/>
+            <w:vAlign w:val="center"/>
+          </w:tcPr>
+          <w:p>
+            <w:pPr>
+              <w:pStyle w:val="Geenafstand"/>
+              <w:rPr>
+                <w:b w:val="0"/>
+              </w:rPr>
+            </w:pPr>
+            <w:r>
+              <w:rPr>
+                <w:b w:val="0"/>
+              </w:rPr>
+              <w:t>1.0</w:t>
+            </w:r>
+          </w:p>
+        </w:tc>
+        <w:tc>
+          <w:tcPr>
+            <w:tcW w:w="1417" w:type="dxa"/>
+            <w:vAlign w:val="center"/>
+          </w:tcPr>
+          <w:p>
+            <w:pPr>
+              <w:pStyle w:val="Geenafstand"/>
+              <w:cnfStyle w:val="000000000000" w:firstRow="0" w:lastRow="0" w:firstColumn="0" w:lastColumn="0" w:oddVBand="0" w:evenVBand="0" w:oddHBand="0" w:evenHBand="0" w:firstRowFirstColumn="0" w:firstRowLastColumn="0" w:lastRowFirstColumn="0" w:lastRowLastColumn="0"/>
+            </w:pPr>
+            <w:r>
+              <w:t>22-09-2021</w:t>
+            </w:r>
+          </w:p>
+        </w:tc>
+        <w:tc>
+          <w:tcPr>
+            <w:tcW w:w="1843" w:type="dxa"/>
+            <w:vAlign w:val="center"/>
+          </w:tcPr>
+          <w:p>
+            <w:pPr>
+              <w:pStyle w:val="Geenafstand"/>
+              <w:cnfStyle w:val="000000000000" w:firstRow="0" w:lastRow="0" w:firstColumn="0" w:lastColumn="0" w:oddVBand="0" w:evenVBand="0" w:oddHBand="0" w:evenHBand="0" w:firstRowFirstColumn="0" w:firstRowLastColumn="0" w:lastRowFirstColumn="0" w:lastRowLastColumn="0"/>
+            </w:pPr>
+            <w:r>
+              <w:t>Guus Hinrichs</w:t>
+            </w:r>
+          </w:p>
+        </w:tc>
+        <w:tc>
+          <w:tcPr>
+            <w:tcW w:w="4814" w:type="dxa"/>
+            <w:vAlign w:val="center"/>
+          </w:tcPr>
+          <w:p>
+            <w:pPr>
+              <w:pStyle w:val="Geenafstand"/>
+              <w:cnfStyle w:val="000000000000" w:firstRow="0" w:lastRow="0" w:firstColumn="0" w:lastColumn="0" w:oddVBand="0" w:evenVBand="0" w:oddHBand="0" w:evenHBand="0" w:firstRowFirstColumn="0" w:firstRowLastColumn="0" w:lastRowFirstColumn="0" w:lastRowLastColumn="0"/>
+            </w:pPr>
+            <w:r>
+              <w:t>Use case tabellen voertuig toegevoegd</w:t>
+            </w:r>
+            <w:bookmarkStart w:id="2" w:name="_GoBack"/>
+            <w:bookmarkEnd w:id="2"/>
           </w:p>
         </w:tc>
       </w:tr>
@@ -1198,11 +1420,11 @@
       <w:pPr>
         <w:pStyle w:val="Kop1"/>
       </w:pPr>
-      <w:bookmarkStart w:id="2" w:name="_Toc83212695"/>
+      <w:bookmarkStart w:id="3" w:name="_Toc83212695"/>
       <w:r>
         <w:t>Distributie</w:t>
       </w:r>
-      <w:bookmarkEnd w:id="2"/>
+      <w:bookmarkEnd w:id="3"/>
     </w:p>
     <w:p>
       <w:pPr>
@@ -2892,7 +3114,7 @@
           <w:lang w:eastAsia="nl-NL"/>
         </w:rPr>
       </w:pPr>
-      <w:bookmarkStart w:id="3" w:name="_Toc83212696"/>
+      <w:bookmarkStart w:id="4" w:name="_Toc83212696"/>
       <w:r>
         <w:rPr>
           <w:lang w:eastAsia="nl-NL"/>
@@ -2900,7 +3122,7 @@
         <w:lastRenderedPageBreak/>
         <w:t>Samenvatting</w:t>
       </w:r>
-      <w:bookmarkEnd w:id="3"/>
+      <w:bookmarkEnd w:id="4"/>
     </w:p>
     <w:p>
       <w:pPr>
@@ -2927,11 +3149,11 @@
       <w:pPr>
         <w:pStyle w:val="Kop1"/>
       </w:pPr>
-      <w:bookmarkStart w:id="4" w:name="_Toc83212697"/>
+      <w:bookmarkStart w:id="5" w:name="_Toc83212697"/>
       <w:r>
         <w:t>Analyse huidige situatie</w:t>
       </w:r>
-      <w:bookmarkEnd w:id="4"/>
+      <w:bookmarkEnd w:id="5"/>
     </w:p>
     <w:p>
       <w:pPr>
@@ -2942,11 +3164,11 @@
       <w:pPr>
         <w:pStyle w:val="Kop2"/>
       </w:pPr>
-      <w:bookmarkStart w:id="5" w:name="_Toc83212698"/>
+      <w:bookmarkStart w:id="6" w:name="_Toc83212698"/>
       <w:r>
         <w:t>Informatieverwerking</w:t>
       </w:r>
-      <w:bookmarkEnd w:id="5"/>
+      <w:bookmarkEnd w:id="6"/>
     </w:p>
     <w:p>
       <w:pPr>
@@ -2968,11 +3190,11 @@
       <w:pPr>
         <w:pStyle w:val="Kop2"/>
       </w:pPr>
-      <w:bookmarkStart w:id="6" w:name="_Toc83212699"/>
+      <w:bookmarkStart w:id="7" w:name="_Toc83212699"/>
       <w:r>
         <w:t>Organigram</w:t>
       </w:r>
-      <w:bookmarkEnd w:id="6"/>
+      <w:bookmarkEnd w:id="7"/>
     </w:p>
     <w:p>
       <w:pPr>
@@ -3049,11 +3271,11 @@
       <w:pPr>
         <w:pStyle w:val="Kop2"/>
       </w:pPr>
-      <w:bookmarkStart w:id="7" w:name="_Toc83212700"/>
+      <w:bookmarkStart w:id="8" w:name="_Toc83212700"/>
       <w:r>
         <w:t>Applicaties</w:t>
       </w:r>
-      <w:bookmarkEnd w:id="7"/>
+      <w:bookmarkEnd w:id="8"/>
     </w:p>
     <w:p>
       <w:pPr>
@@ -3082,7 +3304,7 @@
           <w:lang w:eastAsia="nl-NL"/>
         </w:rPr>
       </w:pPr>
-      <w:bookmarkStart w:id="8" w:name="_Toc83212701"/>
+      <w:bookmarkStart w:id="9" w:name="_Toc83212701"/>
       <w:r>
         <w:rPr>
           <w:lang w:eastAsia="nl-NL"/>
@@ -3090,7 +3312,7 @@
         <w:lastRenderedPageBreak/>
         <w:t>Analyse gewenste situatie</w:t>
       </w:r>
-      <w:bookmarkEnd w:id="8"/>
+      <w:bookmarkEnd w:id="9"/>
     </w:p>
     <w:p>
       <w:pPr>
@@ -3101,26 +3323,39 @@
       <w:pPr>
         <w:pStyle w:val="Kop2"/>
       </w:pPr>
-      <w:bookmarkStart w:id="9" w:name="_Toc83212702"/>
+      <w:bookmarkStart w:id="10" w:name="_Toc83212702"/>
       <w:r>
         <w:t>Functionaliteiten</w:t>
       </w:r>
-      <w:bookmarkEnd w:id="9"/>
+      <w:bookmarkEnd w:id="10"/>
     </w:p>
     <w:p>
       <w:pPr>
         <w:pStyle w:val="Geenafstand"/>
       </w:pPr>
       <w:r>
-        <w:t>In samenwerking met de heer van der Stal en zijn echtgenote zijn onderstaande functionaliteiten vastgesteld. Er wordt geclassificeerd met de MoSCoW methode.</w:t>
+        <w:t xml:space="preserve">In samenwerking met de heer van der Stal en zijn echtgenote zijn onderstaande functionaliteiten vastgesteld. Er wordt geclassificeerd met de </w:t>
+      </w:r>
+      <w:proofErr w:type="spellStart"/>
+      <w:r>
+        <w:t>MoSCoW</w:t>
+      </w:r>
+      <w:proofErr w:type="spellEnd"/>
+      <w:r>
+        <w:t xml:space="preserve"> methode.</w:t>
       </w:r>
     </w:p>
     <w:p>
       <w:pPr>
         <w:pStyle w:val="Geenafstand"/>
       </w:pPr>
+      <w:proofErr w:type="spellStart"/>
       <w:r>
-        <w:t>MoSCoW houdt in:</w:t>
+        <w:t>MoSCoW</w:t>
+      </w:r>
+      <w:proofErr w:type="spellEnd"/>
+      <w:r>
+        <w:t xml:space="preserve"> houdt in:</w:t>
       </w:r>
     </w:p>
     <w:p>
@@ -3139,8 +3374,13 @@
       <w:pPr>
         <w:pStyle w:val="Geenafstand"/>
       </w:pPr>
+      <w:proofErr w:type="spellStart"/>
       <w:r>
-        <w:t>Should have</w:t>
+        <w:t>Should</w:t>
+      </w:r>
+      <w:proofErr w:type="spellEnd"/>
+      <w:r>
+        <w:t xml:space="preserve"> have</w:t>
       </w:r>
       <w:r>
         <w:tab/>
@@ -3151,8 +3391,13 @@
       <w:pPr>
         <w:pStyle w:val="Geenafstand"/>
       </w:pPr>
+      <w:proofErr w:type="spellStart"/>
       <w:r>
-        <w:t>Could have</w:t>
+        <w:t>Could</w:t>
+      </w:r>
+      <w:proofErr w:type="spellEnd"/>
+      <w:r>
+        <w:t xml:space="preserve"> have</w:t>
       </w:r>
       <w:r>
         <w:tab/>
@@ -3163,8 +3408,13 @@
       <w:pPr>
         <w:pStyle w:val="Geenafstand"/>
       </w:pPr>
+      <w:proofErr w:type="spellStart"/>
       <w:r>
-        <w:t>Would have</w:t>
+        <w:t>Would</w:t>
+      </w:r>
+      <w:proofErr w:type="spellEnd"/>
+      <w:r>
+        <w:t xml:space="preserve"> have</w:t>
       </w:r>
       <w:r>
         <w:tab/>
@@ -3443,11 +3693,13 @@
       <w:pPr>
         <w:pStyle w:val="Kop2"/>
       </w:pPr>
-      <w:bookmarkStart w:id="10" w:name="_Toc83212703"/>
+      <w:bookmarkStart w:id="11" w:name="_Toc83212703"/>
+      <w:proofErr w:type="spellStart"/>
       <w:r>
         <w:t>MoSCoW</w:t>
       </w:r>
-      <w:bookmarkEnd w:id="10"/>
+      <w:bookmarkEnd w:id="11"/>
+      <w:proofErr w:type="spellEnd"/>
     </w:p>
     <w:p>
       <w:pPr>
@@ -3510,8 +3762,13 @@
               <w:pStyle w:val="Geenafstand"/>
               <w:cnfStyle w:val="100000000000" w:firstRow="1" w:lastRow="0" w:firstColumn="0" w:lastColumn="0" w:oddVBand="0" w:evenVBand="0" w:oddHBand="0" w:evenHBand="0" w:firstRowFirstColumn="0" w:firstRowLastColumn="0" w:lastRowFirstColumn="0" w:lastRowLastColumn="0"/>
             </w:pPr>
-            <w:r>
-              <w:t>Should have</w:t>
+            <w:proofErr w:type="spellStart"/>
+            <w:r>
+              <w:t>Should</w:t>
+            </w:r>
+            <w:proofErr w:type="spellEnd"/>
+            <w:r>
+              <w:t xml:space="preserve"> have</w:t>
             </w:r>
           </w:p>
         </w:tc>
@@ -3524,8 +3781,13 @@
               <w:pStyle w:val="Geenafstand"/>
               <w:cnfStyle w:val="100000000000" w:firstRow="1" w:lastRow="0" w:firstColumn="0" w:lastColumn="0" w:oddVBand="0" w:evenVBand="0" w:oddHBand="0" w:evenHBand="0" w:firstRowFirstColumn="0" w:firstRowLastColumn="0" w:lastRowFirstColumn="0" w:lastRowLastColumn="0"/>
             </w:pPr>
-            <w:r>
-              <w:t>Could have</w:t>
+            <w:proofErr w:type="spellStart"/>
+            <w:r>
+              <w:t>Could</w:t>
+            </w:r>
+            <w:proofErr w:type="spellEnd"/>
+            <w:r>
+              <w:t xml:space="preserve"> have</w:t>
             </w:r>
           </w:p>
         </w:tc>
@@ -3538,8 +3800,13 @@
               <w:pStyle w:val="Geenafstand"/>
               <w:cnfStyle w:val="100000000000" w:firstRow="1" w:lastRow="0" w:firstColumn="0" w:lastColumn="0" w:oddVBand="0" w:evenVBand="0" w:oddHBand="0" w:evenHBand="0" w:firstRowFirstColumn="0" w:firstRowLastColumn="0" w:lastRowFirstColumn="0" w:lastRowLastColumn="0"/>
             </w:pPr>
-            <w:r>
-              <w:t>Wouldn’t have</w:t>
+            <w:proofErr w:type="spellStart"/>
+            <w:r>
+              <w:t>Wouldn’t</w:t>
+            </w:r>
+            <w:proofErr w:type="spellEnd"/>
+            <w:r>
+              <w:t xml:space="preserve"> have</w:t>
             </w:r>
           </w:p>
         </w:tc>
@@ -5598,12 +5865,12 @@
       <w:pPr>
         <w:pStyle w:val="Kop2"/>
       </w:pPr>
-      <w:bookmarkStart w:id="11" w:name="_Toc83212704"/>
+      <w:bookmarkStart w:id="12" w:name="_Toc83212704"/>
       <w:r>
         <w:lastRenderedPageBreak/>
         <w:t>Informatieverwerking</w:t>
       </w:r>
-      <w:bookmarkEnd w:id="11"/>
+      <w:bookmarkEnd w:id="12"/>
     </w:p>
     <w:p>
       <w:pPr>
@@ -5685,21 +5952,21 @@
       <w:pPr>
         <w:pStyle w:val="Kop2"/>
       </w:pPr>
-      <w:bookmarkStart w:id="12" w:name="_Toc83212705"/>
+      <w:bookmarkStart w:id="13" w:name="_Toc83212705"/>
       <w:r>
         <w:t>Use case tabellen</w:t>
       </w:r>
-      <w:bookmarkEnd w:id="12"/>
+      <w:bookmarkEnd w:id="13"/>
     </w:p>
     <w:p>
       <w:pPr>
         <w:pStyle w:val="Kop3"/>
       </w:pPr>
-      <w:bookmarkStart w:id="13" w:name="_Toc83212706"/>
+      <w:bookmarkStart w:id="14" w:name="_Toc83212706"/>
       <w:r>
         <w:t>Planning</w:t>
       </w:r>
-      <w:bookmarkEnd w:id="13"/>
+      <w:bookmarkEnd w:id="14"/>
     </w:p>
     <w:tbl>
       <w:tblPr>
@@ -7292,11 +7559,11 @@
       <w:pPr>
         <w:pStyle w:val="Kop3"/>
       </w:pPr>
-      <w:bookmarkStart w:id="14" w:name="_Toc83212707"/>
+      <w:bookmarkStart w:id="15" w:name="_Toc83212707"/>
       <w:r>
         <w:t>Contract</w:t>
       </w:r>
-      <w:bookmarkEnd w:id="14"/>
+      <w:bookmarkEnd w:id="15"/>
     </w:p>
     <w:tbl>
       <w:tblPr>
@@ -7881,8 +8148,13 @@
               <w:cnfStyle w:val="000000100000" w:firstRow="0" w:lastRow="0" w:firstColumn="0" w:lastColumn="0" w:oddVBand="0" w:evenVBand="0" w:oddHBand="1" w:evenHBand="0" w:firstRowFirstColumn="0" w:firstRowLastColumn="0" w:lastRowFirstColumn="0" w:lastRowLastColumn="0"/>
             </w:pPr>
             <w:r>
-              <w:t>D Website laat scherm zien met de afspraken van de klatn</w:t>
-            </w:r>
+              <w:t xml:space="preserve">D Website laat scherm zien met de afspraken van de </w:t>
+            </w:r>
+            <w:proofErr w:type="spellStart"/>
+            <w:r>
+              <w:t>klatn</w:t>
+            </w:r>
+            <w:proofErr w:type="spellEnd"/>
           </w:p>
         </w:tc>
       </w:tr>
@@ -8392,12 +8664,11 @@
     </w:p>
     <w:p>
       <w:pPr>
-        <w:pStyle w:val="Geenafstand"/>
-        <w:rPr>
-          <w:b/>
-          <w:bCs/>
-        </w:rPr>
-      </w:pPr>
+        <w:pStyle w:val="Kop3"/>
+      </w:pPr>
+      <w:r>
+        <w:t>Voertuig</w:t>
+      </w:r>
     </w:p>
     <w:tbl>
       <w:tblPr>
@@ -8596,10 +8867,7 @@
               <w:cnfStyle w:val="000000000000" w:firstRow="0" w:lastRow="0" w:firstColumn="0" w:lastColumn="0" w:oddVBand="0" w:evenVBand="0" w:oddHBand="0" w:evenHBand="0" w:firstRowFirstColumn="0" w:firstRowLastColumn="0" w:lastRowFirstColumn="0" w:lastRowLastColumn="0"/>
             </w:pPr>
             <w:r>
-              <w:t xml:space="preserve">1 Klant wil een </w:t>
-            </w:r>
-            <w:r>
-              <w:t>voertuig aanmaken</w:t>
+              <w:t>1 Klant wil een voertuig aanmaken</w:t>
             </w:r>
           </w:p>
           <w:p>
@@ -8632,10 +8900,7 @@
               <w:t xml:space="preserve">Navigeer </w:t>
             </w:r>
             <w:r>
-              <w:t>Voertuig beheer</w:t>
-            </w:r>
-            <w:r>
-              <w:t xml:space="preserve"> </w:t>
+              <w:t xml:space="preserve">Voertuig beheer </w:t>
             </w:r>
           </w:p>
           <w:p>
@@ -8854,10 +9119,7 @@
               <w:cnfStyle w:val="100000000000" w:firstRow="1" w:lastRow="0" w:firstColumn="0" w:lastColumn="0" w:oddVBand="0" w:evenVBand="0" w:oddHBand="0" w:evenHBand="0" w:firstRowFirstColumn="0" w:firstRowLastColumn="0" w:lastRowFirstColumn="0" w:lastRowLastColumn="0"/>
             </w:pPr>
             <w:r>
-              <w:t>Voertuig</w:t>
-            </w:r>
-            <w:r>
-              <w:t xml:space="preserve"> verwijderen</w:t>
+              <w:t>Voertuig verwijderen</w:t>
             </w:r>
           </w:p>
         </w:tc>
@@ -8978,10 +9240,7 @@
               <w:cnfStyle w:val="000000100000" w:firstRow="0" w:lastRow="0" w:firstColumn="0" w:lastColumn="0" w:oddVBand="0" w:evenVBand="0" w:oddHBand="1" w:evenHBand="0" w:firstRowFirstColumn="0" w:firstRowLastColumn="0" w:lastRowFirstColumn="0" w:lastRowLastColumn="0"/>
             </w:pPr>
             <w:r>
-              <w:t xml:space="preserve">Klant heeft een account en minimaal één </w:t>
-            </w:r>
-            <w:r>
-              <w:t>voertuig</w:t>
+              <w:t>Klant heeft een account en minimaal één voertuig</w:t>
             </w:r>
           </w:p>
         </w:tc>
@@ -9019,13 +9278,7 @@
               <w:cnfStyle w:val="000000000000" w:firstRow="0" w:lastRow="0" w:firstColumn="0" w:lastColumn="0" w:oddVBand="0" w:evenVBand="0" w:oddHBand="0" w:evenHBand="0" w:firstRowFirstColumn="0" w:firstRowLastColumn="0" w:lastRowFirstColumn="0" w:lastRowLastColumn="0"/>
             </w:pPr>
             <w:r>
-              <w:t xml:space="preserve">1 Klant wil een </w:t>
-            </w:r>
-            <w:r>
-              <w:t>voertuig</w:t>
-            </w:r>
-            <w:r>
-              <w:t xml:space="preserve"> verwijderen</w:t>
+              <w:t>1 Klant wil een voertuig verwijderen</w:t>
             </w:r>
           </w:p>
           <w:p>
@@ -9067,28 +9320,16 @@
               <w:cnfStyle w:val="000000000000" w:firstRow="0" w:lastRow="0" w:firstColumn="0" w:lastColumn="0" w:oddVBand="0" w:evenVBand="0" w:oddHBand="0" w:evenHBand="0" w:firstRowFirstColumn="0" w:firstRowLastColumn="0" w:lastRowFirstColumn="0" w:lastRowLastColumn="0"/>
             </w:pPr>
             <w:r>
-              <w:t xml:space="preserve">D Drukt op de knop </w:t>
-            </w:r>
-            <w:r>
-              <w:t xml:space="preserve">voertuig </w:t>
-            </w:r>
-            <w:r>
-              <w:t xml:space="preserve">verwijderen </w:t>
-            </w:r>
-          </w:p>
-          <w:p>
-            <w:pPr>
-              <w:pStyle w:val="Geenafstand"/>
-              <w:cnfStyle w:val="000000000000" w:firstRow="0" w:lastRow="0" w:firstColumn="0" w:lastColumn="0" w:oddVBand="0" w:evenVBand="0" w:oddHBand="0" w:evenHBand="0" w:firstRowFirstColumn="0" w:firstRowLastColumn="0" w:lastRowFirstColumn="0" w:lastRowLastColumn="0"/>
-            </w:pPr>
-            <w:r>
-              <w:t xml:space="preserve">E </w:t>
-            </w:r>
-            <w:r>
-              <w:t>Voertuig</w:t>
-            </w:r>
-            <w:r>
-              <w:t xml:space="preserve"> verwijdert</w:t>
+              <w:t xml:space="preserve">D Drukt op de knop voertuig verwijderen </w:t>
+            </w:r>
+          </w:p>
+          <w:p>
+            <w:pPr>
+              <w:pStyle w:val="Geenafstand"/>
+              <w:cnfStyle w:val="000000000000" w:firstRow="0" w:lastRow="0" w:firstColumn="0" w:lastColumn="0" w:oddVBand="0" w:evenVBand="0" w:oddHBand="0" w:evenHBand="0" w:firstRowFirstColumn="0" w:firstRowLastColumn="0" w:lastRowFirstColumn="0" w:lastRowLastColumn="0"/>
+            </w:pPr>
+            <w:r>
+              <w:t>E Voertuig verwijdert</w:t>
             </w:r>
           </w:p>
         </w:tc>
@@ -9270,10 +9511,7 @@
               <w:cnfStyle w:val="100000000000" w:firstRow="1" w:lastRow="0" w:firstColumn="0" w:lastColumn="0" w:oddVBand="0" w:evenVBand="0" w:oddHBand="0" w:evenHBand="0" w:firstRowFirstColumn="0" w:firstRowLastColumn="0" w:lastRowFirstColumn="0" w:lastRowLastColumn="0"/>
             </w:pPr>
             <w:r>
-              <w:t>Voertuig</w:t>
-            </w:r>
-            <w:r>
-              <w:t xml:space="preserve"> aanpassen</w:t>
+              <w:t>Voertuig aanpassen</w:t>
             </w:r>
           </w:p>
         </w:tc>
@@ -9394,10 +9632,7 @@
               <w:cnfStyle w:val="000000100000" w:firstRow="0" w:lastRow="0" w:firstColumn="0" w:lastColumn="0" w:oddVBand="0" w:evenVBand="0" w:oddHBand="1" w:evenHBand="0" w:firstRowFirstColumn="0" w:firstRowLastColumn="0" w:lastRowFirstColumn="0" w:lastRowLastColumn="0"/>
             </w:pPr>
             <w:r>
-              <w:t xml:space="preserve">Klant heeft een account en minimaal één </w:t>
-            </w:r>
-            <w:r>
-              <w:t>voertuig</w:t>
+              <w:t>Klant heeft een account en minimaal één voertuig</w:t>
             </w:r>
           </w:p>
         </w:tc>
@@ -9435,13 +9670,7 @@
               <w:cnfStyle w:val="000000000000" w:firstRow="0" w:lastRow="0" w:firstColumn="0" w:lastColumn="0" w:oddVBand="0" w:evenVBand="0" w:oddHBand="0" w:evenHBand="0" w:firstRowFirstColumn="0" w:firstRowLastColumn="0" w:lastRowFirstColumn="0" w:lastRowLastColumn="0"/>
             </w:pPr>
             <w:r>
-              <w:t xml:space="preserve">1 Klant wil een </w:t>
-            </w:r>
-            <w:r>
-              <w:t>voertuig</w:t>
-            </w:r>
-            <w:r>
-              <w:t xml:space="preserve"> aanpassen</w:t>
+              <w:t>1 Klant wil een voertuig aanpassen</w:t>
             </w:r>
           </w:p>
           <w:p>
@@ -9468,10 +9697,7 @@
               <w:cnfStyle w:val="000000000000" w:firstRow="0" w:lastRow="0" w:firstColumn="0" w:lastColumn="0" w:oddVBand="0" w:evenVBand="0" w:oddHBand="0" w:evenHBand="0" w:firstRowFirstColumn="0" w:firstRowLastColumn="0" w:lastRowFirstColumn="0" w:lastRowLastColumn="0"/>
             </w:pPr>
             <w:r>
-              <w:t xml:space="preserve">C </w:t>
-            </w:r>
-            <w:r>
-              <w:t>Voertuig beheer</w:t>
+              <w:t>C Voertuig beheer</w:t>
             </w:r>
           </w:p>
           <w:p>
@@ -9489,22 +9715,16 @@
               <w:cnfStyle w:val="000000000000" w:firstRow="0" w:lastRow="0" w:firstColumn="0" w:lastColumn="0" w:oddVBand="0" w:evenVBand="0" w:oddHBand="0" w:evenHBand="0" w:firstRowFirstColumn="0" w:firstRowLastColumn="0" w:lastRowFirstColumn="0" w:lastRowLastColumn="0"/>
             </w:pPr>
             <w:r>
-              <w:t xml:space="preserve">E </w:t>
-            </w:r>
-            <w:r>
-              <w:t>Dan veranderd de klant de gegevens</w:t>
-            </w:r>
-          </w:p>
-          <w:p>
-            <w:pPr>
-              <w:pStyle w:val="Geenafstand"/>
-              <w:cnfStyle w:val="000000000000" w:firstRow="0" w:lastRow="0" w:firstColumn="0" w:lastColumn="0" w:oddVBand="0" w:evenVBand="0" w:oddHBand="0" w:evenHBand="0" w:firstRowFirstColumn="0" w:firstRowLastColumn="0" w:lastRowFirstColumn="0" w:lastRowLastColumn="0"/>
-            </w:pPr>
-            <w:r>
-              <w:t xml:space="preserve">F Bevestig de </w:t>
-            </w:r>
-            <w:r>
-              <w:t>aanpassing</w:t>
+              <w:t>E Dan veranderd de klant de gegevens</w:t>
+            </w:r>
+          </w:p>
+          <w:p>
+            <w:pPr>
+              <w:pStyle w:val="Geenafstand"/>
+              <w:cnfStyle w:val="000000000000" w:firstRow="0" w:lastRow="0" w:firstColumn="0" w:lastColumn="0" w:oddVBand="0" w:evenVBand="0" w:oddHBand="0" w:evenHBand="0" w:firstRowFirstColumn="0" w:firstRowLastColumn="0" w:lastRowFirstColumn="0" w:lastRowLastColumn="0"/>
+            </w:pPr>
+            <w:r>
+              <w:t>F Bevestig de aanpassing</w:t>
             </w:r>
           </w:p>
         </w:tc>
@@ -9619,10 +9839,7 @@
               <w:cnfStyle w:val="000000000000" w:firstRow="0" w:lastRow="0" w:firstColumn="0" w:lastColumn="0" w:oddVBand="0" w:evenVBand="0" w:oddHBand="0" w:evenHBand="0" w:firstRowFirstColumn="0" w:firstRowLastColumn="0" w:lastRowFirstColumn="0" w:lastRowLastColumn="0"/>
             </w:pPr>
             <w:r>
-              <w:t>Voertuig</w:t>
-            </w:r>
-            <w:r>
-              <w:t xml:space="preserve"> is aangepast</w:t>
+              <w:t>Voertuig is aangepast</w:t>
             </w:r>
           </w:p>
         </w:tc>
@@ -9805,10 +10022,7 @@
               <w:cnfStyle w:val="000000100000" w:firstRow="0" w:lastRow="0" w:firstColumn="0" w:lastColumn="0" w:oddVBand="0" w:evenVBand="0" w:oddHBand="1" w:evenHBand="0" w:firstRowFirstColumn="0" w:firstRowLastColumn="0" w:lastRowFirstColumn="0" w:lastRowLastColumn="0"/>
             </w:pPr>
             <w:r>
-              <w:t xml:space="preserve">Klant heeft een account en minimaal één </w:t>
-            </w:r>
-            <w:r>
-              <w:t>voertuig</w:t>
+              <w:t>Klant heeft een account en minimaal één voertuig</w:t>
             </w:r>
           </w:p>
         </w:tc>
@@ -9846,10 +10060,7 @@
               <w:cnfStyle w:val="000000000000" w:firstRow="0" w:lastRow="0" w:firstColumn="0" w:lastColumn="0" w:oddVBand="0" w:evenVBand="0" w:oddHBand="0" w:evenHBand="0" w:firstRowFirstColumn="0" w:firstRowLastColumn="0" w:lastRowFirstColumn="0" w:lastRowLastColumn="0"/>
             </w:pPr>
             <w:r>
-              <w:t xml:space="preserve">1 Klant wil een </w:t>
-            </w:r>
-            <w:r>
-              <w:t>voertuig bekijken</w:t>
+              <w:t>1 Klant wil een voertuig bekijken</w:t>
             </w:r>
           </w:p>
           <w:p>
@@ -10040,12 +10251,12 @@
       <w:pPr>
         <w:pStyle w:val="Kop2"/>
       </w:pPr>
-      <w:bookmarkStart w:id="15" w:name="_Toc83212708"/>
+      <w:bookmarkStart w:id="16" w:name="_Toc83212708"/>
       <w:r>
         <w:lastRenderedPageBreak/>
         <w:t>Applicaties</w:t>
       </w:r>
-      <w:bookmarkEnd w:id="15"/>
+      <w:bookmarkEnd w:id="16"/>
     </w:p>
     <w:p>
       <w:pPr>
@@ -10064,11 +10275,11 @@
       <w:pPr>
         <w:pStyle w:val="Kop2"/>
       </w:pPr>
-      <w:bookmarkStart w:id="16" w:name="_Toc83212709"/>
+      <w:bookmarkStart w:id="17" w:name="_Toc83212709"/>
       <w:r>
         <w:t>Infrastructuur</w:t>
       </w:r>
-      <w:bookmarkEnd w:id="16"/>
+      <w:bookmarkEnd w:id="17"/>
     </w:p>
     <w:p>
       <w:pPr>
@@ -10107,14 +10318,14 @@
           <w:lang w:eastAsia="nl-NL"/>
         </w:rPr>
       </w:pPr>
-      <w:bookmarkStart w:id="17" w:name="_Toc83212710"/>
+      <w:bookmarkStart w:id="18" w:name="_Toc83212710"/>
       <w:r>
         <w:rPr>
           <w:lang w:eastAsia="nl-NL"/>
         </w:rPr>
         <w:t>Netwerkinfrastructuur</w:t>
       </w:r>
-      <w:bookmarkEnd w:id="17"/>
+      <w:bookmarkEnd w:id="18"/>
     </w:p>
     <w:p>
       <w:pPr>
@@ -10125,9 +10336,9 @@
           <w:noProof/>
         </w:rPr>
         <w:drawing>
-          <wp:inline distT="0" distB="0" distL="0" distR="0" wp14:anchorId="52C6CCE9" wp14:editId="0F62BED6">
-            <wp:extent cx="2537460" cy="2453640"/>
-            <wp:effectExtent l="0" t="0" r="0" b="3810"/>
+          <wp:inline distT="0" distB="0" distL="0" distR="0" wp14:anchorId="52C6CCE9" wp14:editId="405EA8A0">
+            <wp:extent cx="2118360" cy="2048384"/>
+            <wp:effectExtent l="0" t="0" r="0" b="9525"/>
             <wp:docPr id="5" name="Afbeelding 5"/>
             <wp:cNvGraphicFramePr>
               <a:graphicFrameLocks xmlns:a="http://schemas.openxmlformats.org/drawingml/2006/main" noChangeAspect="1"/>
@@ -10157,7 +10368,7 @@
                   <pic:spPr bwMode="auto">
                     <a:xfrm>
                       <a:off x="0" y="0"/>
-                      <a:ext cx="2537460" cy="2453640"/>
+                      <a:ext cx="2124639" cy="2054456"/>
                     </a:xfrm>
                     <a:prstGeom prst="rect">
                       <a:avLst/>
@@ -10181,14 +10392,14 @@
           <w:lang w:eastAsia="nl-NL"/>
         </w:rPr>
       </w:pPr>
-      <w:bookmarkStart w:id="18" w:name="_Toc83212711"/>
+      <w:bookmarkStart w:id="19" w:name="_Toc83212711"/>
       <w:r>
         <w:rPr>
           <w:lang w:eastAsia="nl-NL"/>
         </w:rPr>
         <w:t>Consequenties</w:t>
       </w:r>
-      <w:bookmarkEnd w:id="18"/>
+      <w:bookmarkEnd w:id="19"/>
     </w:p>
     <w:p>
       <w:pPr>
@@ -10200,19 +10411,13 @@
     </w:p>
     <w:p>
       <w:pPr>
-        <w:pStyle w:val="Geenafstand"/>
-      </w:pPr>
-    </w:p>
-    <w:p>
-      <w:pPr>
         <w:pStyle w:val="Kop1"/>
       </w:pPr>
-      <w:bookmarkStart w:id="19" w:name="_Toc83212712"/>
+      <w:bookmarkStart w:id="20" w:name="_Toc83212712"/>
       <w:r>
-        <w:lastRenderedPageBreak/>
         <w:t>Planning</w:t>
       </w:r>
-      <w:bookmarkEnd w:id="19"/>
+      <w:bookmarkEnd w:id="20"/>
     </w:p>
     <w:p>
       <w:pPr>
@@ -10298,7 +10503,7 @@
 </file>
 
 <file path=word/endnotes.xml><?xml version="1.0" encoding="utf-8"?>
-<w:endnotes xmlns:wpc="http://schemas.microsoft.com/office/word/2010/wordprocessingCanvas" xmlns:cx="http://schemas.microsoft.com/office/drawing/2014/chartex" xmlns:cx1="http://schemas.microsoft.com/office/drawing/2015/9/8/chartex" xmlns:cx2="http://schemas.microsoft.com/office/drawing/2015/10/21/chartex" xmlns:cx3="http://schemas.microsoft.com/office/drawing/2016/5/9/chartex" xmlns:cx4="http://schemas.microsoft.com/office/drawing/2016/5/10/chartex" xmlns:cx5="http://schemas.microsoft.com/office/drawing/2016/5/11/chartex" xmlns:cx6="http://schemas.microsoft.com/office/drawing/2016/5/12/chartex" xmlns:cx7="http://schemas.microsoft.com/office/drawing/2016/5/13/chartex" xmlns:cx8="http://schemas.microsoft.com/office/drawing/2016/5/14/chartex" xmlns:mc="http://schemas.openxmlformats.org/markup-compatibility/2006" xmlns:aink="http://schemas.microsoft.com/office/drawing/2016/ink" xmlns:am3d="http://schemas.microsoft.com/office/drawing/2017/model3d" xmlns:o="urn:schemas-microsoft-com:office:office" xmlns:r="http://schemas.openxmlformats.org/officeDocument/2006/relationships" xmlns:m="http://schemas.openxmlformats.org/officeDocument/2006/math" xmlns:v="urn:schemas-microsoft-com:vml" xmlns:wp14="http://schemas.microsoft.com/office/word/2010/wordprocessingDrawing" xmlns:wp="http://schemas.openxmlformats.org/drawingml/2006/wordprocessingDrawing" xmlns:w10="urn:schemas-microsoft-com:office:word" xmlns:w="http://schemas.openxmlformats.org/wordprocessingml/2006/main" xmlns:w14="http://schemas.microsoft.com/office/word/2010/wordml" xmlns:w15="http://schemas.microsoft.com/office/word/2012/wordml" xmlns:w16cex="http://schemas.microsoft.com/office/word/2018/wordml/cex" xmlns:w16cid="http://schemas.microsoft.com/office/word/2016/wordml/cid" xmlns:w16="http://schemas.microsoft.com/office/word/2018/wordml" xmlns:w16sdtdh="http://schemas.microsoft.com/office/word/2020/wordml/sdtdatahash" xmlns:w16se="http://schemas.microsoft.com/office/word/2015/wordml/symex" xmlns:wpg="http://schemas.microsoft.com/office/word/2010/wordprocessingGroup" xmlns:wpi="http://schemas.microsoft.com/office/word/2010/wordprocessingInk" xmlns:wne="http://schemas.microsoft.com/office/word/2006/wordml" xmlns:wps="http://schemas.microsoft.com/office/word/2010/wordprocessingShape" mc:Ignorable="w14 w15 w16se w16cid w16 w16cex w16sdtdh wp14">
+<w:endnotes xmlns:wpc="http://schemas.microsoft.com/office/word/2010/wordprocessingCanvas" xmlns:cx="http://schemas.microsoft.com/office/drawing/2014/chartex" xmlns:cx1="http://schemas.microsoft.com/office/drawing/2015/9/8/chartex" xmlns:cx2="http://schemas.microsoft.com/office/drawing/2015/10/21/chartex" xmlns:cx3="http://schemas.microsoft.com/office/drawing/2016/5/9/chartex" xmlns:cx4="http://schemas.microsoft.com/office/drawing/2016/5/10/chartex" xmlns:cx5="http://schemas.microsoft.com/office/drawing/2016/5/11/chartex" xmlns:cx6="http://schemas.microsoft.com/office/drawing/2016/5/12/chartex" xmlns:cx7="http://schemas.microsoft.com/office/drawing/2016/5/13/chartex" xmlns:cx8="http://schemas.microsoft.com/office/drawing/2016/5/14/chartex" xmlns:mc="http://schemas.openxmlformats.org/markup-compatibility/2006" xmlns:aink="http://schemas.microsoft.com/office/drawing/2016/ink" xmlns:am3d="http://schemas.microsoft.com/office/drawing/2017/model3d" xmlns:o="urn:schemas-microsoft-com:office:office" xmlns:r="http://schemas.openxmlformats.org/officeDocument/2006/relationships" xmlns:m="http://schemas.openxmlformats.org/officeDocument/2006/math" xmlns:v="urn:schemas-microsoft-com:vml" xmlns:wp14="http://schemas.microsoft.com/office/word/2010/wordprocessingDrawing" xmlns:wp="http://schemas.openxmlformats.org/drawingml/2006/wordprocessingDrawing" xmlns:w10="urn:schemas-microsoft-com:office:word" xmlns:w="http://schemas.openxmlformats.org/wordprocessingml/2006/main" xmlns:w14="http://schemas.microsoft.com/office/word/2010/wordml" xmlns:w15="http://schemas.microsoft.com/office/word/2012/wordml" xmlns:w16cid="http://schemas.microsoft.com/office/word/2016/wordml/cid" xmlns:w16se="http://schemas.microsoft.com/office/word/2015/wordml/symex" xmlns:wpg="http://schemas.microsoft.com/office/word/2010/wordprocessingGroup" xmlns:wpi="http://schemas.microsoft.com/office/word/2010/wordprocessingInk" xmlns:wne="http://schemas.microsoft.com/office/word/2006/wordml" xmlns:wps="http://schemas.microsoft.com/office/word/2010/wordprocessingShape" mc:Ignorable="w14 w15 w16se w16cid wp14">
   <w:endnote w:type="separator" w:id="-1">
     <w:p>
       <w:pPr>
@@ -10323,7 +10528,7 @@
 </file>
 
 <file path=word/footer1.xml><?xml version="1.0" encoding="utf-8"?>
-<w:ftr xmlns:wpc="http://schemas.microsoft.com/office/word/2010/wordprocessingCanvas" xmlns:cx="http://schemas.microsoft.com/office/drawing/2014/chartex" xmlns:cx1="http://schemas.microsoft.com/office/drawing/2015/9/8/chartex" xmlns:cx2="http://schemas.microsoft.com/office/drawing/2015/10/21/chartex" xmlns:cx3="http://schemas.microsoft.com/office/drawing/2016/5/9/chartex" xmlns:cx4="http://schemas.microsoft.com/office/drawing/2016/5/10/chartex" xmlns:cx5="http://schemas.microsoft.com/office/drawing/2016/5/11/chartex" xmlns:cx6="http://schemas.microsoft.com/office/drawing/2016/5/12/chartex" xmlns:cx7="http://schemas.microsoft.com/office/drawing/2016/5/13/chartex" xmlns:cx8="http://schemas.microsoft.com/office/drawing/2016/5/14/chartex" xmlns:mc="http://schemas.openxmlformats.org/markup-compatibility/2006" xmlns:aink="http://schemas.microsoft.com/office/drawing/2016/ink" xmlns:am3d="http://schemas.microsoft.com/office/drawing/2017/model3d" xmlns:o="urn:schemas-microsoft-com:office:office" xmlns:r="http://schemas.openxmlformats.org/officeDocument/2006/relationships" xmlns:m="http://schemas.openxmlformats.org/officeDocument/2006/math" xmlns:v="urn:schemas-microsoft-com:vml" xmlns:wp14="http://schemas.microsoft.com/office/word/2010/wordprocessingDrawing" xmlns:wp="http://schemas.openxmlformats.org/drawingml/2006/wordprocessingDrawing" xmlns:w10="urn:schemas-microsoft-com:office:word" xmlns:w="http://schemas.openxmlformats.org/wordprocessingml/2006/main" xmlns:w14="http://schemas.microsoft.com/office/word/2010/wordml" xmlns:w15="http://schemas.microsoft.com/office/word/2012/wordml" xmlns:w16cex="http://schemas.microsoft.com/office/word/2018/wordml/cex" xmlns:w16cid="http://schemas.microsoft.com/office/word/2016/wordml/cid" xmlns:w16="http://schemas.microsoft.com/office/word/2018/wordml" xmlns:w16sdtdh="http://schemas.microsoft.com/office/word/2020/wordml/sdtdatahash" xmlns:w16se="http://schemas.microsoft.com/office/word/2015/wordml/symex" xmlns:wpg="http://schemas.microsoft.com/office/word/2010/wordprocessingGroup" xmlns:wpi="http://schemas.microsoft.com/office/word/2010/wordprocessingInk" xmlns:wne="http://schemas.microsoft.com/office/word/2006/wordml" xmlns:wps="http://schemas.microsoft.com/office/word/2010/wordprocessingShape" mc:Ignorable="w14 w15 w16se w16cid w16 w16cex w16sdtdh wp14">
+<w:ftr xmlns:wpc="http://schemas.microsoft.com/office/word/2010/wordprocessingCanvas" xmlns:cx="http://schemas.microsoft.com/office/drawing/2014/chartex" xmlns:cx1="http://schemas.microsoft.com/office/drawing/2015/9/8/chartex" xmlns:cx2="http://schemas.microsoft.com/office/drawing/2015/10/21/chartex" xmlns:cx3="http://schemas.microsoft.com/office/drawing/2016/5/9/chartex" xmlns:cx4="http://schemas.microsoft.com/office/drawing/2016/5/10/chartex" xmlns:cx5="http://schemas.microsoft.com/office/drawing/2016/5/11/chartex" xmlns:cx6="http://schemas.microsoft.com/office/drawing/2016/5/12/chartex" xmlns:cx7="http://schemas.microsoft.com/office/drawing/2016/5/13/chartex" xmlns:cx8="http://schemas.microsoft.com/office/drawing/2016/5/14/chartex" xmlns:mc="http://schemas.openxmlformats.org/markup-compatibility/2006" xmlns:aink="http://schemas.microsoft.com/office/drawing/2016/ink" xmlns:am3d="http://schemas.microsoft.com/office/drawing/2017/model3d" xmlns:o="urn:schemas-microsoft-com:office:office" xmlns:r="http://schemas.openxmlformats.org/officeDocument/2006/relationships" xmlns:m="http://schemas.openxmlformats.org/officeDocument/2006/math" xmlns:v="urn:schemas-microsoft-com:vml" xmlns:wp14="http://schemas.microsoft.com/office/word/2010/wordprocessingDrawing" xmlns:wp="http://schemas.openxmlformats.org/drawingml/2006/wordprocessingDrawing" xmlns:w10="urn:schemas-microsoft-com:office:word" xmlns:w="http://schemas.openxmlformats.org/wordprocessingml/2006/main" xmlns:w14="http://schemas.microsoft.com/office/word/2010/wordml" xmlns:w15="http://schemas.microsoft.com/office/word/2012/wordml" xmlns:w16cid="http://schemas.microsoft.com/office/word/2016/wordml/cid" xmlns:w16se="http://schemas.microsoft.com/office/word/2015/wordml/symex" xmlns:wpg="http://schemas.microsoft.com/office/word/2010/wordprocessingGroup" xmlns:wpi="http://schemas.microsoft.com/office/word/2010/wordprocessingInk" xmlns:wne="http://schemas.microsoft.com/office/word/2006/wordml" xmlns:wps="http://schemas.microsoft.com/office/word/2010/wordprocessingShape" mc:Ignorable="w14 w15 w16se w16cid wp14">
   <w:sdt>
     <w:sdtPr>
       <w:id w:val="539252820"/>
@@ -10366,7 +10571,7 @@
 </file>
 
 <file path=word/footnotes.xml><?xml version="1.0" encoding="utf-8"?>
-<w:footnotes xmlns:wpc="http://schemas.microsoft.com/office/word/2010/wordprocessingCanvas" xmlns:cx="http://schemas.microsoft.com/office/drawing/2014/chartex" xmlns:cx1="http://schemas.microsoft.com/office/drawing/2015/9/8/chartex" xmlns:cx2="http://schemas.microsoft.com/office/drawing/2015/10/21/chartex" xmlns:cx3="http://schemas.microsoft.com/office/drawing/2016/5/9/chartex" xmlns:cx4="http://schemas.microsoft.com/office/drawing/2016/5/10/chartex" xmlns:cx5="http://schemas.microsoft.com/office/drawing/2016/5/11/chartex" xmlns:cx6="http://schemas.microsoft.com/office/drawing/2016/5/12/chartex" xmlns:cx7="http://schemas.microsoft.com/office/drawing/2016/5/13/chartex" xmlns:cx8="http://schemas.microsoft.com/office/drawing/2016/5/14/chartex" xmlns:mc="http://schemas.openxmlformats.org/markup-compatibility/2006" xmlns:aink="http://schemas.microsoft.com/office/drawing/2016/ink" xmlns:am3d="http://schemas.microsoft.com/office/drawing/2017/model3d" xmlns:o="urn:schemas-microsoft-com:office:office" xmlns:r="http://schemas.openxmlformats.org/officeDocument/2006/relationships" xmlns:m="http://schemas.openxmlformats.org/officeDocument/2006/math" xmlns:v="urn:schemas-microsoft-com:vml" xmlns:wp14="http://schemas.microsoft.com/office/word/2010/wordprocessingDrawing" xmlns:wp="http://schemas.openxmlformats.org/drawingml/2006/wordprocessingDrawing" xmlns:w10="urn:schemas-microsoft-com:office:word" xmlns:w="http://schemas.openxmlformats.org/wordprocessingml/2006/main" xmlns:w14="http://schemas.microsoft.com/office/word/2010/wordml" xmlns:w15="http://schemas.microsoft.com/office/word/2012/wordml" xmlns:w16cex="http://schemas.microsoft.com/office/word/2018/wordml/cex" xmlns:w16cid="http://schemas.microsoft.com/office/word/2016/wordml/cid" xmlns:w16="http://schemas.microsoft.com/office/word/2018/wordml" xmlns:w16sdtdh="http://schemas.microsoft.com/office/word/2020/wordml/sdtdatahash" xmlns:w16se="http://schemas.microsoft.com/office/word/2015/wordml/symex" xmlns:wpg="http://schemas.microsoft.com/office/word/2010/wordprocessingGroup" xmlns:wpi="http://schemas.microsoft.com/office/word/2010/wordprocessingInk" xmlns:wne="http://schemas.microsoft.com/office/word/2006/wordml" xmlns:wps="http://schemas.microsoft.com/office/word/2010/wordprocessingShape" mc:Ignorable="w14 w15 w16se w16cid w16 w16cex w16sdtdh wp14">
+<w:footnotes xmlns:wpc="http://schemas.microsoft.com/office/word/2010/wordprocessingCanvas" xmlns:cx="http://schemas.microsoft.com/office/drawing/2014/chartex" xmlns:cx1="http://schemas.microsoft.com/office/drawing/2015/9/8/chartex" xmlns:cx2="http://schemas.microsoft.com/office/drawing/2015/10/21/chartex" xmlns:cx3="http://schemas.microsoft.com/office/drawing/2016/5/9/chartex" xmlns:cx4="http://schemas.microsoft.com/office/drawing/2016/5/10/chartex" xmlns:cx5="http://schemas.microsoft.com/office/drawing/2016/5/11/chartex" xmlns:cx6="http://schemas.microsoft.com/office/drawing/2016/5/12/chartex" xmlns:cx7="http://schemas.microsoft.com/office/drawing/2016/5/13/chartex" xmlns:cx8="http://schemas.microsoft.com/office/drawing/2016/5/14/chartex" xmlns:mc="http://schemas.openxmlformats.org/markup-compatibility/2006" xmlns:aink="http://schemas.microsoft.com/office/drawing/2016/ink" xmlns:am3d="http://schemas.microsoft.com/office/drawing/2017/model3d" xmlns:o="urn:schemas-microsoft-com:office:office" xmlns:r="http://schemas.openxmlformats.org/officeDocument/2006/relationships" xmlns:m="http://schemas.openxmlformats.org/officeDocument/2006/math" xmlns:v="urn:schemas-microsoft-com:vml" xmlns:wp14="http://schemas.microsoft.com/office/word/2010/wordprocessingDrawing" xmlns:wp="http://schemas.openxmlformats.org/drawingml/2006/wordprocessingDrawing" xmlns:w10="urn:schemas-microsoft-com:office:word" xmlns:w="http://schemas.openxmlformats.org/wordprocessingml/2006/main" xmlns:w14="http://schemas.microsoft.com/office/word/2010/wordml" xmlns:w15="http://schemas.microsoft.com/office/word/2012/wordml" xmlns:w16cid="http://schemas.microsoft.com/office/word/2016/wordml/cid" xmlns:w16se="http://schemas.microsoft.com/office/word/2015/wordml/symex" xmlns:wpg="http://schemas.microsoft.com/office/word/2010/wordprocessingGroup" xmlns:wpi="http://schemas.microsoft.com/office/word/2010/wordprocessingInk" xmlns:wne="http://schemas.microsoft.com/office/word/2006/wordml" xmlns:wps="http://schemas.microsoft.com/office/word/2010/wordprocessingShape" mc:Ignorable="w14 w15 w16se w16cid wp14">
   <w:footnote w:type="separator" w:id="-1">
     <w:p>
       <w:pPr>
@@ -10391,7 +10596,7 @@
 </file>
 
 <file path=word/header1.xml><?xml version="1.0" encoding="utf-8"?>
-<w:hdr xmlns:wpc="http://schemas.microsoft.com/office/word/2010/wordprocessingCanvas" xmlns:cx="http://schemas.microsoft.com/office/drawing/2014/chartex" xmlns:cx1="http://schemas.microsoft.com/office/drawing/2015/9/8/chartex" xmlns:cx2="http://schemas.microsoft.com/office/drawing/2015/10/21/chartex" xmlns:cx3="http://schemas.microsoft.com/office/drawing/2016/5/9/chartex" xmlns:cx4="http://schemas.microsoft.com/office/drawing/2016/5/10/chartex" xmlns:cx5="http://schemas.microsoft.com/office/drawing/2016/5/11/chartex" xmlns:cx6="http://schemas.microsoft.com/office/drawing/2016/5/12/chartex" xmlns:cx7="http://schemas.microsoft.com/office/drawing/2016/5/13/chartex" xmlns:cx8="http://schemas.microsoft.com/office/drawing/2016/5/14/chartex" xmlns:mc="http://schemas.openxmlformats.org/markup-compatibility/2006" xmlns:aink="http://schemas.microsoft.com/office/drawing/2016/ink" xmlns:am3d="http://schemas.microsoft.com/office/drawing/2017/model3d" xmlns:o="urn:schemas-microsoft-com:office:office" xmlns:r="http://schemas.openxmlformats.org/officeDocument/2006/relationships" xmlns:m="http://schemas.openxmlformats.org/officeDocument/2006/math" xmlns:v="urn:schemas-microsoft-com:vml" xmlns:wp14="http://schemas.microsoft.com/office/word/2010/wordprocessingDrawing" xmlns:wp="http://schemas.openxmlformats.org/drawingml/2006/wordprocessingDrawing" xmlns:w10="urn:schemas-microsoft-com:office:word" xmlns:w="http://schemas.openxmlformats.org/wordprocessingml/2006/main" xmlns:w14="http://schemas.microsoft.com/office/word/2010/wordml" xmlns:w15="http://schemas.microsoft.com/office/word/2012/wordml" xmlns:w16cex="http://schemas.microsoft.com/office/word/2018/wordml/cex" xmlns:w16cid="http://schemas.microsoft.com/office/word/2016/wordml/cid" xmlns:w16="http://schemas.microsoft.com/office/word/2018/wordml" xmlns:w16sdtdh="http://schemas.microsoft.com/office/word/2020/wordml/sdtdatahash" xmlns:w16se="http://schemas.microsoft.com/office/word/2015/wordml/symex" xmlns:wpg="http://schemas.microsoft.com/office/word/2010/wordprocessingGroup" xmlns:wpi="http://schemas.microsoft.com/office/word/2010/wordprocessingInk" xmlns:wne="http://schemas.microsoft.com/office/word/2006/wordml" xmlns:wps="http://schemas.microsoft.com/office/word/2010/wordprocessingShape" mc:Ignorable="w14 w15 w16se w16cid w16 w16cex w16sdtdh wp14">
+<w:hdr xmlns:wpc="http://schemas.microsoft.com/office/word/2010/wordprocessingCanvas" xmlns:cx="http://schemas.microsoft.com/office/drawing/2014/chartex" xmlns:cx1="http://schemas.microsoft.com/office/drawing/2015/9/8/chartex" xmlns:cx2="http://schemas.microsoft.com/office/drawing/2015/10/21/chartex" xmlns:cx3="http://schemas.microsoft.com/office/drawing/2016/5/9/chartex" xmlns:cx4="http://schemas.microsoft.com/office/drawing/2016/5/10/chartex" xmlns:cx5="http://schemas.microsoft.com/office/drawing/2016/5/11/chartex" xmlns:cx6="http://schemas.microsoft.com/office/drawing/2016/5/12/chartex" xmlns:cx7="http://schemas.microsoft.com/office/drawing/2016/5/13/chartex" xmlns:cx8="http://schemas.microsoft.com/office/drawing/2016/5/14/chartex" xmlns:mc="http://schemas.openxmlformats.org/markup-compatibility/2006" xmlns:aink="http://schemas.microsoft.com/office/drawing/2016/ink" xmlns:am3d="http://schemas.microsoft.com/office/drawing/2017/model3d" xmlns:o="urn:schemas-microsoft-com:office:office" xmlns:r="http://schemas.openxmlformats.org/officeDocument/2006/relationships" xmlns:m="http://schemas.openxmlformats.org/officeDocument/2006/math" xmlns:v="urn:schemas-microsoft-com:vml" xmlns:wp14="http://schemas.microsoft.com/office/word/2010/wordprocessingDrawing" xmlns:wp="http://schemas.openxmlformats.org/drawingml/2006/wordprocessingDrawing" xmlns:w10="urn:schemas-microsoft-com:office:word" xmlns:w="http://schemas.openxmlformats.org/wordprocessingml/2006/main" xmlns:w14="http://schemas.microsoft.com/office/word/2010/wordml" xmlns:w15="http://schemas.microsoft.com/office/word/2012/wordml" xmlns:w16cid="http://schemas.microsoft.com/office/word/2016/wordml/cid" xmlns:w16se="http://schemas.microsoft.com/office/word/2015/wordml/symex" xmlns:wpg="http://schemas.microsoft.com/office/word/2010/wordprocessingGroup" xmlns:wpi="http://schemas.microsoft.com/office/word/2010/wordprocessingInk" xmlns:wne="http://schemas.microsoft.com/office/word/2006/wordml" xmlns:wps="http://schemas.microsoft.com/office/word/2010/wordprocessingShape" mc:Ignorable="w14 w15 w16se w16cid wp14">
   <w:p>
     <w:pPr>
       <w:pStyle w:val="Koptekst"/>
@@ -10534,7 +10739,7 @@
 </file>
 
 <file path=word/numbering.xml><?xml version="1.0" encoding="utf-8"?>
-<w:numbering xmlns:wpc="http://schemas.microsoft.com/office/word/2010/wordprocessingCanvas" xmlns:cx="http://schemas.microsoft.com/office/drawing/2014/chartex" xmlns:cx1="http://schemas.microsoft.com/office/drawing/2015/9/8/chartex" xmlns:cx2="http://schemas.microsoft.com/office/drawing/2015/10/21/chartex" xmlns:cx3="http://schemas.microsoft.com/office/drawing/2016/5/9/chartex" xmlns:cx4="http://schemas.microsoft.com/office/drawing/2016/5/10/chartex" xmlns:cx5="http://schemas.microsoft.com/office/drawing/2016/5/11/chartex" xmlns:cx6="http://schemas.microsoft.com/office/drawing/2016/5/12/chartex" xmlns:cx7="http://schemas.microsoft.com/office/drawing/2016/5/13/chartex" xmlns:cx8="http://schemas.microsoft.com/office/drawing/2016/5/14/chartex" xmlns:mc="http://schemas.openxmlformats.org/markup-compatibility/2006" xmlns:aink="http://schemas.microsoft.com/office/drawing/2016/ink" xmlns:am3d="http://schemas.microsoft.com/office/drawing/2017/model3d" xmlns:o="urn:schemas-microsoft-com:office:office" xmlns:r="http://schemas.openxmlformats.org/officeDocument/2006/relationships" xmlns:m="http://schemas.openxmlformats.org/officeDocument/2006/math" xmlns:v="urn:schemas-microsoft-com:vml" xmlns:wp14="http://schemas.microsoft.com/office/word/2010/wordprocessingDrawing" xmlns:wp="http://schemas.openxmlformats.org/drawingml/2006/wordprocessingDrawing" xmlns:w10="urn:schemas-microsoft-com:office:word" xmlns:w="http://schemas.openxmlformats.org/wordprocessingml/2006/main" xmlns:w14="http://schemas.microsoft.com/office/word/2010/wordml" xmlns:w15="http://schemas.microsoft.com/office/word/2012/wordml" xmlns:w16cex="http://schemas.microsoft.com/office/word/2018/wordml/cex" xmlns:w16cid="http://schemas.microsoft.com/office/word/2016/wordml/cid" xmlns:w16="http://schemas.microsoft.com/office/word/2018/wordml" xmlns:w16sdtdh="http://schemas.microsoft.com/office/word/2020/wordml/sdtdatahash" xmlns:w16se="http://schemas.microsoft.com/office/word/2015/wordml/symex" xmlns:wpg="http://schemas.microsoft.com/office/word/2010/wordprocessingGroup" xmlns:wpi="http://schemas.microsoft.com/office/word/2010/wordprocessingInk" xmlns:wne="http://schemas.microsoft.com/office/word/2006/wordml" xmlns:wps="http://schemas.microsoft.com/office/word/2010/wordprocessingShape" mc:Ignorable="w14 w15 w16se w16cid w16 w16cex w16sdtdh wp14">
+<w:numbering xmlns:wpc="http://schemas.microsoft.com/office/word/2010/wordprocessingCanvas" xmlns:cx="http://schemas.microsoft.com/office/drawing/2014/chartex" xmlns:cx1="http://schemas.microsoft.com/office/drawing/2015/9/8/chartex" xmlns:cx2="http://schemas.microsoft.com/office/drawing/2015/10/21/chartex" xmlns:cx3="http://schemas.microsoft.com/office/drawing/2016/5/9/chartex" xmlns:cx4="http://schemas.microsoft.com/office/drawing/2016/5/10/chartex" xmlns:cx5="http://schemas.microsoft.com/office/drawing/2016/5/11/chartex" xmlns:cx6="http://schemas.microsoft.com/office/drawing/2016/5/12/chartex" xmlns:cx7="http://schemas.microsoft.com/office/drawing/2016/5/13/chartex" xmlns:cx8="http://schemas.microsoft.com/office/drawing/2016/5/14/chartex" xmlns:mc="http://schemas.openxmlformats.org/markup-compatibility/2006" xmlns:aink="http://schemas.microsoft.com/office/drawing/2016/ink" xmlns:am3d="http://schemas.microsoft.com/office/drawing/2017/model3d" xmlns:o="urn:schemas-microsoft-com:office:office" xmlns:r="http://schemas.openxmlformats.org/officeDocument/2006/relationships" xmlns:m="http://schemas.openxmlformats.org/officeDocument/2006/math" xmlns:v="urn:schemas-microsoft-com:vml" xmlns:wp14="http://schemas.microsoft.com/office/word/2010/wordprocessingDrawing" xmlns:wp="http://schemas.openxmlformats.org/drawingml/2006/wordprocessingDrawing" xmlns:w10="urn:schemas-microsoft-com:office:word" xmlns:w="http://schemas.openxmlformats.org/wordprocessingml/2006/main" xmlns:w14="http://schemas.microsoft.com/office/word/2010/wordml" xmlns:w15="http://schemas.microsoft.com/office/word/2012/wordml" xmlns:w16cid="http://schemas.microsoft.com/office/word/2016/wordml/cid" xmlns:w16se="http://schemas.microsoft.com/office/word/2015/wordml/symex" xmlns:wpg="http://schemas.microsoft.com/office/word/2010/wordprocessingGroup" xmlns:wpi="http://schemas.microsoft.com/office/word/2010/wordprocessingInk" xmlns:wne="http://schemas.microsoft.com/office/word/2006/wordml" xmlns:wps="http://schemas.microsoft.com/office/word/2010/wordprocessingShape" mc:Ignorable="w14 w15 w16se w16cid wp14">
   <w:abstractNum w:abstractNumId="0" w15:restartNumberingAfterBreak="0">
     <w:nsid w:val="096F1BA6"/>
     <w:multiLevelType w:val="hybridMultilevel"/>
@@ -11440,7 +11645,7 @@
 </file>
 
 <file path=word/styles.xml><?xml version="1.0" encoding="utf-8"?>
-<w:styles xmlns:mc="http://schemas.openxmlformats.org/markup-compatibility/2006" xmlns:r="http://schemas.openxmlformats.org/officeDocument/2006/relationships" xmlns:w="http://schemas.openxmlformats.org/wordprocessingml/2006/main" xmlns:w14="http://schemas.microsoft.com/office/word/2010/wordml" xmlns:w15="http://schemas.microsoft.com/office/word/2012/wordml" xmlns:w16cex="http://schemas.microsoft.com/office/word/2018/wordml/cex" xmlns:w16cid="http://schemas.microsoft.com/office/word/2016/wordml/cid" xmlns:w16="http://schemas.microsoft.com/office/word/2018/wordml" xmlns:w16sdtdh="http://schemas.microsoft.com/office/word/2020/wordml/sdtdatahash" xmlns:w16se="http://schemas.microsoft.com/office/word/2015/wordml/symex" mc:Ignorable="w14 w15 w16se w16cid w16 w16cex w16sdtdh">
+<w:styles xmlns:mc="http://schemas.openxmlformats.org/markup-compatibility/2006" xmlns:r="http://schemas.openxmlformats.org/officeDocument/2006/relationships" xmlns:w="http://schemas.openxmlformats.org/wordprocessingml/2006/main" xmlns:w14="http://schemas.microsoft.com/office/word/2010/wordml" xmlns:w15="http://schemas.microsoft.com/office/word/2012/wordml" xmlns:w16cid="http://schemas.microsoft.com/office/word/2016/wordml/cid" xmlns:w16se="http://schemas.microsoft.com/office/word/2015/wordml/symex" mc:Ignorable="w14 w15 w16se w16cid">
   <w:docDefaults>
     <w:rPrDefault>
       <w:rPr>
@@ -11456,7 +11661,7 @@
       </w:pPr>
     </w:pPrDefault>
   </w:docDefaults>
-  <w:latentStyles w:defLockedState="0" w:defUIPriority="99" w:defSemiHidden="0" w:defUnhideWhenUsed="0" w:defQFormat="0" w:count="376">
+  <w:latentStyles w:defLockedState="0" w:defUIPriority="99" w:defSemiHidden="0" w:defUnhideWhenUsed="0" w:defQFormat="0" w:count="375">
     <w:lsdException w:name="Normal" w:uiPriority="0" w:qFormat="1"/>
     <w:lsdException w:name="heading 1" w:uiPriority="9" w:qFormat="1"/>
     <w:lsdException w:name="heading 2" w:semiHidden="1" w:uiPriority="9" w:unhideWhenUsed="1" w:qFormat="1"/>
@@ -11562,6 +11767,7 @@
     <w:lsdException w:name="HTML Sample" w:semiHidden="1" w:unhideWhenUsed="1"/>
     <w:lsdException w:name="HTML Typewriter" w:semiHidden="1" w:unhideWhenUsed="1"/>
     <w:lsdException w:name="HTML Variable" w:semiHidden="1" w:unhideWhenUsed="1"/>
+    <w:lsdException w:name="Normal Table" w:semiHidden="1" w:unhideWhenUsed="1"/>
     <w:lsdException w:name="annotation subject" w:semiHidden="1" w:unhideWhenUsed="1"/>
     <w:lsdException w:name="No List" w:semiHidden="1" w:unhideWhenUsed="1"/>
     <w:lsdException w:name="Outline List 1" w:semiHidden="1" w:unhideWhenUsed="1"/>
@@ -11608,8 +11814,10 @@
     <w:lsdException w:name="Table Subtle 2" w:semiHidden="1" w:unhideWhenUsed="1"/>
     <w:lsdException w:name="Table Web 1" w:semiHidden="1" w:unhideWhenUsed="1"/>
     <w:lsdException w:name="Table Web 2" w:semiHidden="1" w:unhideWhenUsed="1"/>
+    <w:lsdException w:name="Table Web 3" w:semiHidden="1" w:unhideWhenUsed="1"/>
     <w:lsdException w:name="Balloon Text" w:semiHidden="1" w:unhideWhenUsed="1"/>
     <w:lsdException w:name="Table Grid" w:uiPriority="39"/>
+    <w:lsdException w:name="Table Theme" w:semiHidden="1" w:unhideWhenUsed="1"/>
     <w:lsdException w:name="Placeholder Text" w:semiHidden="1"/>
     <w:lsdException w:name="No Spacing" w:uiPriority="1" w:qFormat="1"/>
     <w:lsdException w:name="Light Shading" w:uiPriority="60"/>
@@ -11829,7 +12037,6 @@
     <w:lsdException w:name="Smart Hyperlink" w:semiHidden="1" w:unhideWhenUsed="1"/>
     <w:lsdException w:name="Hashtag" w:semiHidden="1" w:unhideWhenUsed="1"/>
     <w:lsdException w:name="Unresolved Mention" w:semiHidden="1" w:unhideWhenUsed="1"/>
-    <w:lsdException w:name="Smart Link" w:semiHidden="1" w:unhideWhenUsed="1"/>
   </w:latentStyles>
   <w:style w:type="paragraph" w:default="1" w:styleId="Standaard">
     <w:name w:val="Normal"/>
@@ -12211,7 +12418,7 @@
 </file>
 
 <file path=word/glossary/document.xml><?xml version="1.0" encoding="utf-8"?>
-<w:glossaryDocument xmlns:wpc="http://schemas.microsoft.com/office/word/2010/wordprocessingCanvas" xmlns:cx="http://schemas.microsoft.com/office/drawing/2014/chartex" xmlns:cx1="http://schemas.microsoft.com/office/drawing/2015/9/8/chartex" xmlns:cx2="http://schemas.microsoft.com/office/drawing/2015/10/21/chartex" xmlns:cx3="http://schemas.microsoft.com/office/drawing/2016/5/9/chartex" xmlns:cx4="http://schemas.microsoft.com/office/drawing/2016/5/10/chartex" xmlns:cx5="http://schemas.microsoft.com/office/drawing/2016/5/11/chartex" xmlns:cx6="http://schemas.microsoft.com/office/drawing/2016/5/12/chartex" xmlns:cx7="http://schemas.microsoft.com/office/drawing/2016/5/13/chartex" xmlns:cx8="http://schemas.microsoft.com/office/drawing/2016/5/14/chartex" xmlns:mc="http://schemas.openxmlformats.org/markup-compatibility/2006" xmlns:aink="http://schemas.microsoft.com/office/drawing/2016/ink" xmlns:am3d="http://schemas.microsoft.com/office/drawing/2017/model3d" xmlns:o="urn:schemas-microsoft-com:office:office" xmlns:r="http://schemas.openxmlformats.org/officeDocument/2006/relationships" xmlns:m="http://schemas.openxmlformats.org/officeDocument/2006/math" xmlns:v="urn:schemas-microsoft-com:vml" xmlns:wp14="http://schemas.microsoft.com/office/word/2010/wordprocessingDrawing" xmlns:wp="http://schemas.openxmlformats.org/drawingml/2006/wordprocessingDrawing" xmlns:w10="urn:schemas-microsoft-com:office:word" xmlns:w="http://schemas.openxmlformats.org/wordprocessingml/2006/main" xmlns:w14="http://schemas.microsoft.com/office/word/2010/wordml" xmlns:w15="http://schemas.microsoft.com/office/word/2012/wordml" xmlns:w16cex="http://schemas.microsoft.com/office/word/2018/wordml/cex" xmlns:w16cid="http://schemas.microsoft.com/office/word/2016/wordml/cid" xmlns:w16="http://schemas.microsoft.com/office/word/2018/wordml" xmlns:w16sdtdh="http://schemas.microsoft.com/office/word/2020/wordml/sdtdatahash" xmlns:w16se="http://schemas.microsoft.com/office/word/2015/wordml/symex" xmlns:wpg="http://schemas.microsoft.com/office/word/2010/wordprocessingGroup" xmlns:wpi="http://schemas.microsoft.com/office/word/2010/wordprocessingInk" xmlns:wne="http://schemas.microsoft.com/office/word/2006/wordml" xmlns:wps="http://schemas.microsoft.com/office/word/2010/wordprocessingShape" mc:Ignorable="w14 w15 w16se w16cid w16 w16cex w16sdtdh wp14">
+<w:glossaryDocument xmlns:wpc="http://schemas.microsoft.com/office/word/2010/wordprocessingCanvas" xmlns:cx="http://schemas.microsoft.com/office/drawing/2014/chartex" xmlns:cx1="http://schemas.microsoft.com/office/drawing/2015/9/8/chartex" xmlns:cx2="http://schemas.microsoft.com/office/drawing/2015/10/21/chartex" xmlns:cx3="http://schemas.microsoft.com/office/drawing/2016/5/9/chartex" xmlns:cx4="http://schemas.microsoft.com/office/drawing/2016/5/10/chartex" xmlns:cx5="http://schemas.microsoft.com/office/drawing/2016/5/11/chartex" xmlns:cx6="http://schemas.microsoft.com/office/drawing/2016/5/12/chartex" xmlns:cx7="http://schemas.microsoft.com/office/drawing/2016/5/13/chartex" xmlns:cx8="http://schemas.microsoft.com/office/drawing/2016/5/14/chartex" xmlns:mc="http://schemas.openxmlformats.org/markup-compatibility/2006" xmlns:aink="http://schemas.microsoft.com/office/drawing/2016/ink" xmlns:am3d="http://schemas.microsoft.com/office/drawing/2017/model3d" xmlns:o="urn:schemas-microsoft-com:office:office" xmlns:r="http://schemas.openxmlformats.org/officeDocument/2006/relationships" xmlns:m="http://schemas.openxmlformats.org/officeDocument/2006/math" xmlns:v="urn:schemas-microsoft-com:vml" xmlns:wp14="http://schemas.microsoft.com/office/word/2010/wordprocessingDrawing" xmlns:wp="http://schemas.openxmlformats.org/drawingml/2006/wordprocessingDrawing" xmlns:w10="urn:schemas-microsoft-com:office:word" xmlns:w="http://schemas.openxmlformats.org/wordprocessingml/2006/main" xmlns:w14="http://schemas.microsoft.com/office/word/2010/wordml" xmlns:w15="http://schemas.microsoft.com/office/word/2012/wordml" xmlns:w16cid="http://schemas.microsoft.com/office/word/2016/wordml/cid" xmlns:w16se="http://schemas.microsoft.com/office/word/2015/wordml/symex" xmlns:wpg="http://schemas.microsoft.com/office/word/2010/wordprocessingGroup" xmlns:wpi="http://schemas.microsoft.com/office/word/2010/wordprocessingInk" xmlns:wne="http://schemas.microsoft.com/office/word/2006/wordml" xmlns:wps="http://schemas.microsoft.com/office/word/2010/wordprocessingShape" mc:Ignorable="w14 w15 w16se w16cid wp14">
   <w:docParts>
     <w:docPart>
       <w:docPartPr>
@@ -12282,7 +12489,7 @@
 </file>
 
 <file path=word/glossary/fontTable.xml><?xml version="1.0" encoding="utf-8"?>
-<w:fonts xmlns:mc="http://schemas.openxmlformats.org/markup-compatibility/2006" xmlns:r="http://schemas.openxmlformats.org/officeDocument/2006/relationships" xmlns:w="http://schemas.openxmlformats.org/wordprocessingml/2006/main" xmlns:w14="http://schemas.microsoft.com/office/word/2010/wordml" xmlns:w15="http://schemas.microsoft.com/office/word/2012/wordml" xmlns:w16cex="http://schemas.microsoft.com/office/word/2018/wordml/cex" xmlns:w16cid="http://schemas.microsoft.com/office/word/2016/wordml/cid" xmlns:w16="http://schemas.microsoft.com/office/word/2018/wordml" xmlns:w16sdtdh="http://schemas.microsoft.com/office/word/2020/wordml/sdtdatahash" xmlns:w16se="http://schemas.microsoft.com/office/word/2015/wordml/symex" mc:Ignorable="w14 w15 w16se w16cid w16 w16cex w16sdtdh">
+<w:fonts xmlns:mc="http://schemas.openxmlformats.org/markup-compatibility/2006" xmlns:r="http://schemas.openxmlformats.org/officeDocument/2006/relationships" xmlns:w="http://schemas.openxmlformats.org/wordprocessingml/2006/main" xmlns:w14="http://schemas.microsoft.com/office/word/2010/wordml" xmlns:w15="http://schemas.microsoft.com/office/word/2012/wordml" xmlns:w16cid="http://schemas.microsoft.com/office/word/2016/wordml/cid" xmlns:w16se="http://schemas.microsoft.com/office/word/2015/wordml/symex" mc:Ignorable="w14 w15 w16se w16cid">
   <w:font w:name="Wingdings">
     <w:panose1 w:val="05000000000000000000"/>
     <w:charset w:val="02"/>
@@ -12329,7 +12536,7 @@
 </file>
 
 <file path=word/glossary/settings.xml><?xml version="1.0" encoding="utf-8"?>
-<w:settings xmlns:mc="http://schemas.openxmlformats.org/markup-compatibility/2006" xmlns:o="urn:schemas-microsoft-com:office:office" xmlns:r="http://schemas.openxmlformats.org/officeDocument/2006/relationships" xmlns:m="http://schemas.openxmlformats.org/officeDocument/2006/math" xmlns:v="urn:schemas-microsoft-com:vml" xmlns:w10="urn:schemas-microsoft-com:office:word" xmlns:w="http://schemas.openxmlformats.org/wordprocessingml/2006/main" xmlns:w14="http://schemas.microsoft.com/office/word/2010/wordml" xmlns:w15="http://schemas.microsoft.com/office/word/2012/wordml" xmlns:w16cex="http://schemas.microsoft.com/office/word/2018/wordml/cex" xmlns:w16cid="http://schemas.microsoft.com/office/word/2016/wordml/cid" xmlns:w16="http://schemas.microsoft.com/office/word/2018/wordml" xmlns:w16sdtdh="http://schemas.microsoft.com/office/word/2020/wordml/sdtdatahash" xmlns:w16se="http://schemas.microsoft.com/office/word/2015/wordml/symex" xmlns:sl="http://schemas.openxmlformats.org/schemaLibrary/2006/main" mc:Ignorable="w14 w15 w16se w16cid w16 w16cex w16sdtdh">
+<w:settings xmlns:mc="http://schemas.openxmlformats.org/markup-compatibility/2006" xmlns:o="urn:schemas-microsoft-com:office:office" xmlns:r="http://schemas.openxmlformats.org/officeDocument/2006/relationships" xmlns:m="http://schemas.openxmlformats.org/officeDocument/2006/math" xmlns:v="urn:schemas-microsoft-com:vml" xmlns:w10="urn:schemas-microsoft-com:office:word" xmlns:w="http://schemas.openxmlformats.org/wordprocessingml/2006/main" xmlns:w14="http://schemas.microsoft.com/office/word/2010/wordml" xmlns:w15="http://schemas.microsoft.com/office/word/2012/wordml" xmlns:w16cid="http://schemas.microsoft.com/office/word/2016/wordml/cid" xmlns:w16se="http://schemas.microsoft.com/office/word/2015/wordml/symex" xmlns:sl="http://schemas.openxmlformats.org/schemaLibrary/2006/main" mc:Ignorable="w14 w15 w16se w16cid">
   <w:view w:val="normal"/>
   <w:defaultTabStop w:val="708"/>
   <w:hyphenationZone w:val="425"/>
@@ -12353,6 +12560,7 @@
     <w:rsid w:val="00382E59"/>
     <w:rsid w:val="003C2483"/>
     <w:rsid w:val="00585942"/>
+    <w:rsid w:val="006B6E22"/>
     <w:rsid w:val="008112B6"/>
     <w:rsid w:val="00860B33"/>
     <w:rsid w:val="008A7A85"/>
@@ -12386,7 +12594,7 @@
 </file>
 
 <file path=word/glossary/styles.xml><?xml version="1.0" encoding="utf-8"?>
-<w:styles xmlns:mc="http://schemas.openxmlformats.org/markup-compatibility/2006" xmlns:r="http://schemas.openxmlformats.org/officeDocument/2006/relationships" xmlns:w="http://schemas.openxmlformats.org/wordprocessingml/2006/main" xmlns:w14="http://schemas.microsoft.com/office/word/2010/wordml" xmlns:w15="http://schemas.microsoft.com/office/word/2012/wordml" xmlns:w16cex="http://schemas.microsoft.com/office/word/2018/wordml/cex" xmlns:w16cid="http://schemas.microsoft.com/office/word/2016/wordml/cid" xmlns:w16="http://schemas.microsoft.com/office/word/2018/wordml" xmlns:w16sdtdh="http://schemas.microsoft.com/office/word/2020/wordml/sdtdatahash" xmlns:w16se="http://schemas.microsoft.com/office/word/2015/wordml/symex" mc:Ignorable="w14 w15 w16se w16cid w16 w16cex w16sdtdh">
+<w:styles xmlns:mc="http://schemas.openxmlformats.org/markup-compatibility/2006" xmlns:r="http://schemas.openxmlformats.org/officeDocument/2006/relationships" xmlns:w="http://schemas.openxmlformats.org/wordprocessingml/2006/main" xmlns:w14="http://schemas.microsoft.com/office/word/2010/wordml" xmlns:w15="http://schemas.microsoft.com/office/word/2012/wordml" xmlns:w16cid="http://schemas.microsoft.com/office/word/2016/wordml/cid" xmlns:w16se="http://schemas.microsoft.com/office/word/2015/wordml/symex" mc:Ignorable="w14 w15 w16se w16cid">
   <w:docDefaults>
     <w:rPrDefault>
       <w:rPr>
@@ -12402,7 +12610,7 @@
       </w:pPr>
     </w:pPrDefault>
   </w:docDefaults>
-  <w:latentStyles w:defLockedState="0" w:defUIPriority="99" w:defSemiHidden="0" w:defUnhideWhenUsed="0" w:defQFormat="0" w:count="376">
+  <w:latentStyles w:defLockedState="0" w:defUIPriority="99" w:defSemiHidden="0" w:defUnhideWhenUsed="0" w:defQFormat="0" w:count="375">
     <w:lsdException w:name="Normal" w:uiPriority="0" w:qFormat="1"/>
     <w:lsdException w:name="heading 1" w:uiPriority="9" w:qFormat="1"/>
     <w:lsdException w:name="heading 2" w:semiHidden="1" w:uiPriority="9" w:unhideWhenUsed="1" w:qFormat="1"/>
@@ -12508,6 +12716,7 @@
     <w:lsdException w:name="HTML Sample" w:semiHidden="1" w:unhideWhenUsed="1"/>
     <w:lsdException w:name="HTML Typewriter" w:semiHidden="1" w:unhideWhenUsed="1"/>
     <w:lsdException w:name="HTML Variable" w:semiHidden="1" w:unhideWhenUsed="1"/>
+    <w:lsdException w:name="Normal Table" w:semiHidden="1" w:unhideWhenUsed="1"/>
     <w:lsdException w:name="annotation subject" w:semiHidden="1" w:unhideWhenUsed="1"/>
     <w:lsdException w:name="No List" w:semiHidden="1" w:unhideWhenUsed="1"/>
     <w:lsdException w:name="Outline List 1" w:semiHidden="1" w:unhideWhenUsed="1"/>
@@ -12554,8 +12763,10 @@
     <w:lsdException w:name="Table Subtle 2" w:semiHidden="1" w:unhideWhenUsed="1"/>
     <w:lsdException w:name="Table Web 1" w:semiHidden="1" w:unhideWhenUsed="1"/>
     <w:lsdException w:name="Table Web 2" w:semiHidden="1" w:unhideWhenUsed="1"/>
+    <w:lsdException w:name="Table Web 3" w:semiHidden="1" w:unhideWhenUsed="1"/>
     <w:lsdException w:name="Balloon Text" w:semiHidden="1" w:unhideWhenUsed="1"/>
     <w:lsdException w:name="Table Grid" w:uiPriority="39"/>
+    <w:lsdException w:name="Table Theme" w:semiHidden="1" w:unhideWhenUsed="1"/>
     <w:lsdException w:name="Placeholder Text" w:semiHidden="1"/>
     <w:lsdException w:name="No Spacing" w:uiPriority="1" w:qFormat="1"/>
     <w:lsdException w:name="Light Shading" w:uiPriority="60"/>
@@ -12775,7 +12986,6 @@
     <w:lsdException w:name="Smart Hyperlink" w:semiHidden="1" w:unhideWhenUsed="1"/>
     <w:lsdException w:name="Hashtag" w:semiHidden="1" w:unhideWhenUsed="1"/>
     <w:lsdException w:name="Unresolved Mention" w:semiHidden="1" w:unhideWhenUsed="1"/>
-    <w:lsdException w:name="Smart Link" w:semiHidden="1" w:unhideWhenUsed="1"/>
   </w:latentStyles>
   <w:style w:type="paragraph" w:default="1" w:styleId="Standaard">
     <w:name w:val="Normal"/>
@@ -12820,7 +13030,7 @@
 </file>
 
 <file path=word/glossary/webSettings.xml><?xml version="1.0" encoding="utf-8"?>
-<w:webSettings xmlns:mc="http://schemas.openxmlformats.org/markup-compatibility/2006" xmlns:r="http://schemas.openxmlformats.org/officeDocument/2006/relationships" xmlns:w="http://schemas.openxmlformats.org/wordprocessingml/2006/main" xmlns:w14="http://schemas.microsoft.com/office/word/2010/wordml" xmlns:w15="http://schemas.microsoft.com/office/word/2012/wordml" xmlns:w16cex="http://schemas.microsoft.com/office/word/2018/wordml/cex" xmlns:w16cid="http://schemas.microsoft.com/office/word/2016/wordml/cid" xmlns:w16="http://schemas.microsoft.com/office/word/2018/wordml" xmlns:w16sdtdh="http://schemas.microsoft.com/office/word/2020/wordml/sdtdatahash" xmlns:w16se="http://schemas.microsoft.com/office/word/2015/wordml/symex" mc:Ignorable="w14 w15 w16se w16cid w16 w16cex w16sdtdh">
+<w:webSettings xmlns:mc="http://schemas.openxmlformats.org/markup-compatibility/2006" xmlns:r="http://schemas.openxmlformats.org/officeDocument/2006/relationships" xmlns:w="http://schemas.openxmlformats.org/wordprocessingml/2006/main" xmlns:w14="http://schemas.microsoft.com/office/word/2010/wordml" xmlns:w15="http://schemas.microsoft.com/office/word/2012/wordml" xmlns:w16cid="http://schemas.microsoft.com/office/word/2016/wordml/cid" xmlns:w16se="http://schemas.microsoft.com/office/word/2015/wordml/symex" mc:Ignorable="w14 w15 w16se w16cid">
   <w:optimizeForBrowser/>
   <w:allowPNG/>
 </w:webSettings>
@@ -13145,7 +13355,7 @@
 </file>
 
 <file path=customXml/itemProps2.xml><?xml version="1.0" encoding="utf-8"?>
-<ds:datastoreItem xmlns:ds="http://schemas.openxmlformats.org/officeDocument/2006/customXml" ds:itemID="{4D76FB36-981A-4924-83DB-ED35C2C00929}">
+<ds:datastoreItem xmlns:ds="http://schemas.openxmlformats.org/officeDocument/2006/customXml" ds:itemID="{B5D20AAF-628C-4C91-982A-81BCA3F009D7}">
   <ds:schemaRefs>
     <ds:schemaRef ds:uri="http://schemas.openxmlformats.org/officeDocument/2006/bibliography"/>
   </ds:schemaRefs>

</xml_diff>